<commit_message>
Updated MathJax formatting in Kinetics_Equations.docx
</commit_message>
<xml_diff>
--- a/src/Kinetics_Equations.docx
+++ b/src/Kinetics_Equations.docx
@@ -758,6 +758,249 @@
           <w:lang w:val="en-US"/>
         </w:rPr>
         <w:t>$$</w:t>
+      </w:r>
+    </w:p>
+    <w:p>
+      <w:pPr>
+        <w:spacing w:before="240" w:beforeAutospacing="off" w:after="240" w:afterAutospacing="off"/>
+      </w:pPr>
+      <w:r>
+        <w:rPr>
+          <w:rFonts w:ascii="Aptos" w:hAnsi="Aptos" w:eastAsia="Aptos" w:cs="Aptos"/>
+          <w:noProof w:val="0"/>
+          <w:sz w:val="24"/>
+          <w:szCs w:val="24"/>
+          <w:lang w:val="fr-FR"/>
+        </w:rPr>
+        <w:t>$$ \left(\</w:t>
+      </w:r>
+      <w:r>
+        <w:rPr>
+          <w:rFonts w:ascii="Aptos" w:hAnsi="Aptos" w:eastAsia="Aptos" w:cs="Aptos"/>
+          <w:noProof w:val="0"/>
+          <w:sz w:val="24"/>
+          <w:szCs w:val="24"/>
+          <w:lang w:val="fr-FR"/>
+        </w:rPr>
+        <w:t>mathrm</w:t>
+      </w:r>
+      <w:r>
+        <w:rPr>
+          <w:rFonts w:ascii="Aptos" w:hAnsi="Aptos" w:eastAsia="Aptos" w:cs="Aptos"/>
+          <w:noProof w:val="0"/>
+          <w:sz w:val="24"/>
+          <w:szCs w:val="24"/>
+          <w:lang w:val="fr-FR"/>
+        </w:rPr>
+        <w:t>{C_6H_{10}O_</w:t>
+      </w:r>
+      <w:r>
+        <w:rPr>
+          <w:rFonts w:ascii="Aptos" w:hAnsi="Aptos" w:eastAsia="Aptos" w:cs="Aptos"/>
+          <w:noProof w:val="0"/>
+          <w:sz w:val="24"/>
+          <w:szCs w:val="24"/>
+          <w:lang w:val="fr-FR"/>
+        </w:rPr>
+        <w:t>5}\</w:t>
+      </w:r>
+      <w:r>
+        <w:rPr>
+          <w:rFonts w:ascii="Aptos" w:hAnsi="Aptos" w:eastAsia="Aptos" w:cs="Aptos"/>
+          <w:noProof w:val="0"/>
+          <w:sz w:val="24"/>
+          <w:szCs w:val="24"/>
+          <w:lang w:val="fr-FR"/>
+        </w:rPr>
+        <w:t>right)</w:t>
+      </w:r>
+      <w:r>
+        <w:rPr>
+          <w:rFonts w:ascii="Aptos" w:hAnsi="Aptos" w:eastAsia="Aptos" w:cs="Aptos"/>
+          <w:i w:val="1"/>
+          <w:iCs w:val="1"/>
+          <w:noProof w:val="0"/>
+          <w:sz w:val="24"/>
+          <w:szCs w:val="24"/>
+          <w:lang w:val="fr-FR"/>
+        </w:rPr>
+        <w:t>n</w:t>
+      </w:r>
+      <w:r>
+        <w:rPr>
+          <w:rFonts w:ascii="Aptos" w:hAnsi="Aptos" w:eastAsia="Aptos" w:cs="Aptos"/>
+          <w:i w:val="1"/>
+          <w:iCs w:val="1"/>
+          <w:noProof w:val="0"/>
+          <w:sz w:val="24"/>
+          <w:szCs w:val="24"/>
+          <w:lang w:val="fr-FR"/>
+        </w:rPr>
+        <w:t xml:space="preserve"> ;+</w:t>
+      </w:r>
+      <w:r>
+        <w:rPr>
+          <w:rFonts w:ascii="Aptos" w:hAnsi="Aptos" w:eastAsia="Aptos" w:cs="Aptos"/>
+          <w:i w:val="1"/>
+          <w:iCs w:val="1"/>
+          <w:noProof w:val="0"/>
+          <w:sz w:val="24"/>
+          <w:szCs w:val="24"/>
+          <w:lang w:val="fr-FR"/>
+        </w:rPr>
+        <w:t xml:space="preserve">; </w:t>
+      </w:r>
+      <w:r>
+        <w:rPr>
+          <w:rFonts w:ascii="Aptos" w:hAnsi="Aptos" w:eastAsia="Aptos" w:cs="Aptos"/>
+          <w:i w:val="1"/>
+          <w:iCs w:val="1"/>
+          <w:noProof w:val="0"/>
+          <w:sz w:val="24"/>
+          <w:szCs w:val="24"/>
+          <w:lang w:val="fr-FR"/>
+        </w:rPr>
+        <w:t>n,\</w:t>
+      </w:r>
+      <w:r>
+        <w:rPr>
+          <w:rFonts w:ascii="Aptos" w:hAnsi="Aptos" w:eastAsia="Aptos" w:cs="Aptos"/>
+          <w:i w:val="1"/>
+          <w:iCs w:val="1"/>
+          <w:noProof w:val="0"/>
+          <w:sz w:val="24"/>
+          <w:szCs w:val="24"/>
+          <w:lang w:val="fr-FR"/>
+        </w:rPr>
+        <w:t>mathrm</w:t>
+      </w:r>
+      <w:r>
+        <w:rPr>
+          <w:rFonts w:ascii="Aptos" w:hAnsi="Aptos" w:eastAsia="Aptos" w:cs="Aptos"/>
+          <w:i w:val="1"/>
+          <w:iCs w:val="1"/>
+          <w:noProof w:val="0"/>
+          <w:sz w:val="24"/>
+          <w:szCs w:val="24"/>
+          <w:lang w:val="fr-FR"/>
+        </w:rPr>
+        <w:t>{H_2O</w:t>
+      </w:r>
+      <w:r>
+        <w:rPr>
+          <w:rFonts w:ascii="Aptos" w:hAnsi="Aptos" w:eastAsia="Aptos" w:cs="Aptos"/>
+          <w:i w:val="1"/>
+          <w:iCs w:val="1"/>
+          <w:noProof w:val="0"/>
+          <w:sz w:val="24"/>
+          <w:szCs w:val="24"/>
+          <w:lang w:val="fr-FR"/>
+        </w:rPr>
+        <w:t>} ;</w:t>
+      </w:r>
+      <w:r>
+        <w:rPr>
+          <w:rFonts w:ascii="Aptos" w:hAnsi="Aptos" w:eastAsia="Aptos" w:cs="Aptos"/>
+          <w:i w:val="1"/>
+          <w:iCs w:val="1"/>
+          <w:noProof w:val="0"/>
+          <w:sz w:val="24"/>
+          <w:szCs w:val="24"/>
+          <w:lang w:val="fr-FR"/>
+        </w:rPr>
+        <w:t>\</w:t>
+      </w:r>
+      <w:r>
+        <w:rPr>
+          <w:rFonts w:ascii="Aptos" w:hAnsi="Aptos" w:eastAsia="Aptos" w:cs="Aptos"/>
+          <w:i w:val="1"/>
+          <w:iCs w:val="1"/>
+          <w:noProof w:val="0"/>
+          <w:sz w:val="24"/>
+          <w:szCs w:val="24"/>
+          <w:lang w:val="fr-FR"/>
+        </w:rPr>
+        <w:t>longrightarrow</w:t>
+      </w:r>
+      <w:r>
+        <w:rPr>
+          <w:rFonts w:ascii="Aptos" w:hAnsi="Aptos" w:eastAsia="Aptos" w:cs="Aptos"/>
+          <w:i w:val="1"/>
+          <w:iCs w:val="1"/>
+          <w:noProof w:val="0"/>
+          <w:sz w:val="24"/>
+          <w:szCs w:val="24"/>
+          <w:lang w:val="fr-FR"/>
+        </w:rPr>
+        <w:t xml:space="preserve">; </w:t>
+      </w:r>
+      <w:r>
+        <w:rPr>
+          <w:rFonts w:ascii="Aptos" w:hAnsi="Aptos" w:eastAsia="Aptos" w:cs="Aptos"/>
+          <w:i w:val="1"/>
+          <w:iCs w:val="1"/>
+          <w:noProof w:val="0"/>
+          <w:sz w:val="24"/>
+          <w:szCs w:val="24"/>
+          <w:lang w:val="fr-FR"/>
+        </w:rPr>
+        <w:t>n,\</w:t>
+      </w:r>
+      <w:r>
+        <w:rPr>
+          <w:rFonts w:ascii="Aptos" w:hAnsi="Aptos" w:eastAsia="Aptos" w:cs="Aptos"/>
+          <w:i w:val="1"/>
+          <w:iCs w:val="1"/>
+          <w:noProof w:val="0"/>
+          <w:sz w:val="24"/>
+          <w:szCs w:val="24"/>
+          <w:lang w:val="fr-FR"/>
+        </w:rPr>
+        <w:t>mathrm</w:t>
+      </w:r>
+      <w:r>
+        <w:rPr>
+          <w:rFonts w:ascii="Aptos" w:hAnsi="Aptos" w:eastAsia="Aptos" w:cs="Aptos"/>
+          <w:i w:val="1"/>
+          <w:iCs w:val="1"/>
+          <w:noProof w:val="0"/>
+          <w:sz w:val="24"/>
+          <w:szCs w:val="24"/>
+          <w:lang w:val="fr-FR"/>
+        </w:rPr>
+        <w:t>{C_6</w:t>
+      </w:r>
+      <w:r>
+        <w:rPr>
+          <w:rFonts w:ascii="Aptos" w:hAnsi="Aptos" w:eastAsia="Aptos" w:cs="Aptos"/>
+          <w:i w:val="1"/>
+          <w:iCs w:val="1"/>
+          <w:noProof w:val="0"/>
+          <w:sz w:val="24"/>
+          <w:szCs w:val="24"/>
+          <w:lang w:val="fr-FR"/>
+        </w:rPr>
+        <w:t>H</w:t>
+      </w:r>
+      <w:r>
+        <w:rPr>
+          <w:rFonts w:ascii="Aptos" w:hAnsi="Aptos" w:eastAsia="Aptos" w:cs="Aptos"/>
+          <w:noProof w:val="0"/>
+          <w:sz w:val="24"/>
+          <w:szCs w:val="24"/>
+          <w:lang w:val="fr-FR"/>
+        </w:rPr>
+        <w:t>{</w:t>
+      </w:r>
+      <w:r>
+        <w:rPr>
+          <w:rFonts w:ascii="Aptos" w:hAnsi="Aptos" w:eastAsia="Aptos" w:cs="Aptos"/>
+          <w:noProof w:val="0"/>
+          <w:sz w:val="24"/>
+          <w:szCs w:val="24"/>
+          <w:lang w:val="fr-FR"/>
+        </w:rPr>
+        <w:t>12}O_6} $</w:t>
       </w:r>
     </w:p>
     <w:p>
@@ -3290,6 +3533,261 @@
       <w:r>
         <w:rPr>
           <w:rFonts w:ascii="Aptos" w:hAnsi="Aptos" w:eastAsia="Aptos" w:cs="Aptos"/>
+          <w:noProof w:val="0"/>
+          <w:sz w:val="24"/>
+          <w:szCs w:val="24"/>
+          <w:lang w:val="pt-BR"/>
+        </w:rPr>
+        <w:t>$$ \</w:t>
+      </w:r>
+      <w:r>
+        <w:rPr>
+          <w:rFonts w:ascii="Aptos" w:hAnsi="Aptos" w:eastAsia="Aptos" w:cs="Aptos"/>
+          <w:noProof w:val="0"/>
+          <w:sz w:val="24"/>
+          <w:szCs w:val="24"/>
+          <w:lang w:val="pt-BR"/>
+        </w:rPr>
+        <w:t>mathrm</w:t>
+      </w:r>
+      <w:r>
+        <w:rPr>
+          <w:rFonts w:ascii="Aptos" w:hAnsi="Aptos" w:eastAsia="Aptos" w:cs="Aptos"/>
+          <w:noProof w:val="0"/>
+          <w:sz w:val="24"/>
+          <w:szCs w:val="24"/>
+          <w:lang w:val="pt-BR"/>
+        </w:rPr>
+        <w:t>{C_{57}H_{</w:t>
+      </w:r>
+      <w:r>
+        <w:rPr>
+          <w:rFonts w:ascii="Aptos" w:hAnsi="Aptos" w:eastAsia="Aptos" w:cs="Aptos"/>
+          <w:noProof w:val="0"/>
+          <w:sz w:val="24"/>
+          <w:szCs w:val="24"/>
+          <w:lang w:val="pt-BR"/>
+        </w:rPr>
+        <w:t>104}O</w:t>
+      </w:r>
+      <w:r>
+        <w:rPr>
+          <w:rFonts w:ascii="Aptos" w:hAnsi="Aptos" w:eastAsia="Aptos" w:cs="Aptos"/>
+          <w:noProof w:val="0"/>
+          <w:sz w:val="24"/>
+          <w:szCs w:val="24"/>
+          <w:lang w:val="pt-BR"/>
+        </w:rPr>
+        <w:t>_6</w:t>
+      </w:r>
+      <w:r>
+        <w:rPr>
+          <w:rFonts w:ascii="Aptos" w:hAnsi="Aptos" w:eastAsia="Aptos" w:cs="Aptos"/>
+          <w:noProof w:val="0"/>
+          <w:sz w:val="24"/>
+          <w:szCs w:val="24"/>
+          <w:lang w:val="pt-BR"/>
+        </w:rPr>
+        <w:t>} ;</w:t>
+      </w:r>
+      <w:r>
+        <w:rPr>
+          <w:rFonts w:ascii="Aptos" w:hAnsi="Aptos" w:eastAsia="Aptos" w:cs="Aptos"/>
+          <w:noProof w:val="0"/>
+          <w:sz w:val="24"/>
+          <w:szCs w:val="24"/>
+          <w:lang w:val="pt-BR"/>
+        </w:rPr>
+        <w:t xml:space="preserve">+; </w:t>
+      </w:r>
+      <w:r>
+        <w:rPr>
+          <w:rFonts w:ascii="Aptos" w:hAnsi="Aptos" w:eastAsia="Aptos" w:cs="Aptos"/>
+          <w:noProof w:val="0"/>
+          <w:sz w:val="24"/>
+          <w:szCs w:val="24"/>
+          <w:lang w:val="pt-BR"/>
+        </w:rPr>
+        <w:t>3,\</w:t>
+      </w:r>
+      <w:r>
+        <w:rPr>
+          <w:rFonts w:ascii="Aptos" w:hAnsi="Aptos" w:eastAsia="Aptos" w:cs="Aptos"/>
+          <w:noProof w:val="0"/>
+          <w:sz w:val="24"/>
+          <w:szCs w:val="24"/>
+          <w:lang w:val="pt-BR"/>
+        </w:rPr>
+        <w:t>mathrm</w:t>
+      </w:r>
+      <w:r>
+        <w:rPr>
+          <w:rFonts w:ascii="Aptos" w:hAnsi="Aptos" w:eastAsia="Aptos" w:cs="Aptos"/>
+          <w:noProof w:val="0"/>
+          <w:sz w:val="24"/>
+          <w:szCs w:val="24"/>
+          <w:lang w:val="pt-BR"/>
+        </w:rPr>
+        <w:t>{H_2O</w:t>
+      </w:r>
+      <w:r>
+        <w:rPr>
+          <w:rFonts w:ascii="Aptos" w:hAnsi="Aptos" w:eastAsia="Aptos" w:cs="Aptos"/>
+          <w:noProof w:val="0"/>
+          <w:sz w:val="24"/>
+          <w:szCs w:val="24"/>
+          <w:lang w:val="pt-BR"/>
+        </w:rPr>
+        <w:t>} ;</w:t>
+      </w:r>
+      <w:r>
+        <w:rPr>
+          <w:rFonts w:ascii="Aptos" w:hAnsi="Aptos" w:eastAsia="Aptos" w:cs="Aptos"/>
+          <w:noProof w:val="0"/>
+          <w:sz w:val="24"/>
+          <w:szCs w:val="24"/>
+          <w:lang w:val="pt-BR"/>
+        </w:rPr>
+        <w:t>\</w:t>
+      </w:r>
+      <w:r>
+        <w:rPr>
+          <w:rFonts w:ascii="Aptos" w:hAnsi="Aptos" w:eastAsia="Aptos" w:cs="Aptos"/>
+          <w:noProof w:val="0"/>
+          <w:sz w:val="24"/>
+          <w:szCs w:val="24"/>
+          <w:lang w:val="pt-BR"/>
+        </w:rPr>
+        <w:t>longrightarrow</w:t>
+      </w:r>
+      <w:r>
+        <w:rPr>
+          <w:rFonts w:ascii="Aptos" w:hAnsi="Aptos" w:eastAsia="Aptos" w:cs="Aptos"/>
+          <w:noProof w:val="0"/>
+          <w:sz w:val="24"/>
+          <w:szCs w:val="24"/>
+          <w:lang w:val="pt-BR"/>
+        </w:rPr>
+        <w:t>; \</w:t>
+      </w:r>
+      <w:r>
+        <w:rPr>
+          <w:rFonts w:ascii="Aptos" w:hAnsi="Aptos" w:eastAsia="Aptos" w:cs="Aptos"/>
+          <w:noProof w:val="0"/>
+          <w:sz w:val="24"/>
+          <w:szCs w:val="24"/>
+          <w:lang w:val="pt-BR"/>
+        </w:rPr>
+        <w:t>mathrm</w:t>
+      </w:r>
+      <w:r>
+        <w:rPr>
+          <w:rFonts w:ascii="Aptos" w:hAnsi="Aptos" w:eastAsia="Aptos" w:cs="Aptos"/>
+          <w:noProof w:val="0"/>
+          <w:sz w:val="24"/>
+          <w:szCs w:val="24"/>
+          <w:lang w:val="pt-BR"/>
+        </w:rPr>
+        <w:t>{C_3H_8O_3</w:t>
+      </w:r>
+      <w:r>
+        <w:rPr>
+          <w:rFonts w:ascii="Aptos" w:hAnsi="Aptos" w:eastAsia="Aptos" w:cs="Aptos"/>
+          <w:noProof w:val="0"/>
+          <w:sz w:val="24"/>
+          <w:szCs w:val="24"/>
+          <w:lang w:val="pt-BR"/>
+        </w:rPr>
+        <w:t>} ;</w:t>
+      </w:r>
+      <w:r>
+        <w:rPr>
+          <w:rFonts w:ascii="Aptos" w:hAnsi="Aptos" w:eastAsia="Aptos" w:cs="Aptos"/>
+          <w:noProof w:val="0"/>
+          <w:sz w:val="24"/>
+          <w:szCs w:val="24"/>
+          <w:lang w:val="pt-BR"/>
+        </w:rPr>
+        <w:t xml:space="preserve">+; </w:t>
+      </w:r>
+      <w:r>
+        <w:rPr>
+          <w:rFonts w:ascii="Aptos" w:hAnsi="Aptos" w:eastAsia="Aptos" w:cs="Aptos"/>
+          <w:noProof w:val="0"/>
+          <w:sz w:val="24"/>
+          <w:szCs w:val="24"/>
+          <w:lang w:val="pt-BR"/>
+        </w:rPr>
+        <w:t>3,\</w:t>
+      </w:r>
+      <w:r>
+        <w:rPr>
+          <w:rFonts w:ascii="Aptos" w:hAnsi="Aptos" w:eastAsia="Aptos" w:cs="Aptos"/>
+          <w:noProof w:val="0"/>
+          <w:sz w:val="24"/>
+          <w:szCs w:val="24"/>
+          <w:lang w:val="pt-BR"/>
+        </w:rPr>
+        <w:t>mathrm</w:t>
+      </w:r>
+      <w:r>
+        <w:rPr>
+          <w:rFonts w:ascii="Aptos" w:hAnsi="Aptos" w:eastAsia="Aptos" w:cs="Aptos"/>
+          <w:noProof w:val="0"/>
+          <w:sz w:val="24"/>
+          <w:szCs w:val="24"/>
+          <w:lang w:val="pt-BR"/>
+        </w:rPr>
+        <w:t>{C</w:t>
+      </w:r>
+      <w:r>
+        <w:rPr>
+          <w:rFonts w:ascii="Aptos" w:hAnsi="Aptos" w:eastAsia="Aptos" w:cs="Aptos"/>
+          <w:noProof w:val="0"/>
+          <w:sz w:val="24"/>
+          <w:szCs w:val="24"/>
+          <w:lang w:val="pt-BR"/>
+        </w:rPr>
+        <w:t>_{</w:t>
+      </w:r>
+      <w:r>
+        <w:rPr>
+          <w:rFonts w:ascii="Aptos" w:hAnsi="Aptos" w:eastAsia="Aptos" w:cs="Aptos"/>
+          <w:noProof w:val="0"/>
+          <w:sz w:val="24"/>
+          <w:szCs w:val="24"/>
+          <w:lang w:val="pt-BR"/>
+        </w:rPr>
+        <w:t>18}H</w:t>
+      </w:r>
+      <w:r>
+        <w:rPr>
+          <w:rFonts w:ascii="Aptos" w:hAnsi="Aptos" w:eastAsia="Aptos" w:cs="Aptos"/>
+          <w:noProof w:val="0"/>
+          <w:sz w:val="24"/>
+          <w:szCs w:val="24"/>
+          <w:lang w:val="pt-BR"/>
+        </w:rPr>
+        <w:t>_{</w:t>
+      </w:r>
+      <w:r>
+        <w:rPr>
+          <w:rFonts w:ascii="Aptos" w:hAnsi="Aptos" w:eastAsia="Aptos" w:cs="Aptos"/>
+          <w:noProof w:val="0"/>
+          <w:sz w:val="24"/>
+          <w:szCs w:val="24"/>
+          <w:lang w:val="pt-BR"/>
+        </w:rPr>
+        <w:t>34}O_2} $$</w:t>
+      </w:r>
+    </w:p>
+    <w:p>
+      <w:pPr>
+        <w:spacing w:before="240" w:beforeAutospacing="off" w:after="240" w:afterAutospacing="off"/>
+      </w:pPr>
+      <w:r>
+        <w:rPr>
+          <w:rFonts w:ascii="Aptos" w:hAnsi="Aptos" w:eastAsia="Aptos" w:cs="Aptos"/>
           <w:b w:val="1"/>
           <w:bCs w:val="1"/>
           <w:noProof w:val="0"/>
@@ -5654,6 +6152,33 @@
     </w:p>
     <w:p>
       <w:pPr>
+        <w:spacing w:before="240" w:beforeAutospacing="off" w:after="240" w:afterAutospacing="off"/>
+      </w:pPr>
+      <w:r>
+        <w:rPr>
+          <w:rFonts w:ascii="Aptos" w:hAnsi="Aptos" w:eastAsia="Aptos" w:cs="Aptos"/>
+          <w:noProof w:val="0"/>
+          <w:sz w:val="24"/>
+          <w:szCs w:val="24"/>
+          <w:lang w:val="en-US"/>
+        </w:rPr>
+        <w:t>$$ r = \mu_{\text{H}} \cdot \frac{C_{\text{S}}}{K_{\text{S}} + C_{\text{S}}} \cdot \frac{C_{\mathrm{O_2}}}{K_{\mathrm{O}} + C_{\mathrm{O_2}}} \cdot C_{\text{X,H}} $$</w:t>
+      </w:r>
+    </w:p>
+    <w:p>
+      <w:pPr>
+        <w:spacing w:before="240" w:beforeAutospacing="off" w:after="240" w:afterAutospacing="off"/>
+        <w:rPr>
+          <w:rFonts w:ascii="Aptos" w:hAnsi="Aptos" w:eastAsia="Aptos" w:cs="Aptos"/>
+          <w:noProof w:val="0"/>
+          <w:sz w:val="24"/>
+          <w:szCs w:val="24"/>
+          <w:lang w:val="en-US"/>
+        </w:rPr>
+      </w:pPr>
+    </w:p>
+    <w:p>
+      <w:pPr>
         <w:pStyle w:val="ListParagraph"/>
         <w:numPr>
           <w:ilvl w:val="0"/>
@@ -6193,6 +6718,33 @@
         </w:rPr>
         <w:t>$$</w:t>
       </w:r>
+    </w:p>
+    <w:p>
+      <w:pPr>
+        <w:spacing w:before="240" w:beforeAutospacing="off" w:after="240" w:afterAutospacing="off"/>
+      </w:pPr>
+      <w:r>
+        <w:rPr>
+          <w:rFonts w:ascii="Aptos" w:hAnsi="Aptos" w:eastAsia="Aptos" w:cs="Aptos"/>
+          <w:noProof w:val="0"/>
+          <w:sz w:val="24"/>
+          <w:szCs w:val="24"/>
+          <w:lang w:val="en-US"/>
+        </w:rPr>
+        <w:t>$$ \mathrm{C_6H_{12}O_6} ;+; 6,\mathrm{O_2} ;\longrightarrow; 6,\mathrm{CO_2} ;+; 6,\mathrm{H_2O} $$</w:t>
+      </w:r>
+    </w:p>
+    <w:p>
+      <w:pPr>
+        <w:spacing w:before="240" w:beforeAutospacing="off" w:after="240" w:afterAutospacing="off"/>
+        <w:rPr>
+          <w:rFonts w:ascii="Aptos" w:hAnsi="Aptos" w:eastAsia="Aptos" w:cs="Aptos"/>
+          <w:noProof w:val="0"/>
+          <w:sz w:val="24"/>
+          <w:szCs w:val="24"/>
+          <w:lang w:val="en-US"/>
+        </w:rPr>
+      </w:pPr>
     </w:p>
     <w:p>
       <w:pPr>
@@ -11127,8 +11679,175 @@
           <w:szCs w:val="24"/>
           <w:lang w:val="en-US"/>
         </w:rPr>
-        <w:t>\text{C}_3\text{H}_7\text{NO}_2 + 3 \cdot \text{O}_2 \rightarrow 3 \cdot \text{CO}_2 + 3 \cdot \text{H}_2\text{O} + \text{NH}_3</w:t>
-      </w:r>
+        <w:t>\text{C}_3\text{H}_7\</w:t>
+      </w:r>
+      <w:r>
+        <w:rPr>
+          <w:rFonts w:ascii="Aptos" w:hAnsi="Aptos" w:eastAsia="Aptos" w:cs="Aptos"/>
+          <w:noProof w:val="0"/>
+          <w:sz w:val="24"/>
+          <w:szCs w:val="24"/>
+          <w:lang w:val="en-US"/>
+        </w:rPr>
+        <w:t>text{</w:t>
+      </w:r>
+      <w:r>
+        <w:rPr>
+          <w:rFonts w:ascii="Aptos" w:hAnsi="Aptos" w:eastAsia="Aptos" w:cs="Aptos"/>
+          <w:noProof w:val="0"/>
+          <w:sz w:val="24"/>
+          <w:szCs w:val="24"/>
+          <w:lang w:val="en-US"/>
+        </w:rPr>
+        <w:t>NO}_2 + 3 \</w:t>
+      </w:r>
+      <w:r>
+        <w:rPr>
+          <w:rFonts w:ascii="Aptos" w:hAnsi="Aptos" w:eastAsia="Aptos" w:cs="Aptos"/>
+          <w:noProof w:val="0"/>
+          <w:sz w:val="24"/>
+          <w:szCs w:val="24"/>
+          <w:lang w:val="en-US"/>
+        </w:rPr>
+        <w:t>cdot</w:t>
+      </w:r>
+      <w:r>
+        <w:rPr>
+          <w:rFonts w:ascii="Aptos" w:hAnsi="Aptos" w:eastAsia="Aptos" w:cs="Aptos"/>
+          <w:noProof w:val="0"/>
+          <w:sz w:val="24"/>
+          <w:szCs w:val="24"/>
+          <w:lang w:val="en-US"/>
+        </w:rPr>
+        <w:t xml:space="preserve"> \text{O}_2 \</w:t>
+      </w:r>
+      <w:r>
+        <w:rPr>
+          <w:rFonts w:ascii="Aptos" w:hAnsi="Aptos" w:eastAsia="Aptos" w:cs="Aptos"/>
+          <w:noProof w:val="0"/>
+          <w:sz w:val="24"/>
+          <w:szCs w:val="24"/>
+          <w:lang w:val="en-US"/>
+        </w:rPr>
+        <w:t>rightarrow</w:t>
+      </w:r>
+      <w:r>
+        <w:rPr>
+          <w:rFonts w:ascii="Aptos" w:hAnsi="Aptos" w:eastAsia="Aptos" w:cs="Aptos"/>
+          <w:noProof w:val="0"/>
+          <w:sz w:val="24"/>
+          <w:szCs w:val="24"/>
+          <w:lang w:val="en-US"/>
+        </w:rPr>
+        <w:t xml:space="preserve"> 3 \</w:t>
+      </w:r>
+      <w:r>
+        <w:rPr>
+          <w:rFonts w:ascii="Aptos" w:hAnsi="Aptos" w:eastAsia="Aptos" w:cs="Aptos"/>
+          <w:noProof w:val="0"/>
+          <w:sz w:val="24"/>
+          <w:szCs w:val="24"/>
+          <w:lang w:val="en-US"/>
+        </w:rPr>
+        <w:t>cdot</w:t>
+      </w:r>
+      <w:r>
+        <w:rPr>
+          <w:rFonts w:ascii="Aptos" w:hAnsi="Aptos" w:eastAsia="Aptos" w:cs="Aptos"/>
+          <w:noProof w:val="0"/>
+          <w:sz w:val="24"/>
+          <w:szCs w:val="24"/>
+          <w:lang w:val="en-US"/>
+        </w:rPr>
+        <w:t xml:space="preserve"> \</w:t>
+      </w:r>
+      <w:r>
+        <w:rPr>
+          <w:rFonts w:ascii="Aptos" w:hAnsi="Aptos" w:eastAsia="Aptos" w:cs="Aptos"/>
+          <w:noProof w:val="0"/>
+          <w:sz w:val="24"/>
+          <w:szCs w:val="24"/>
+          <w:lang w:val="en-US"/>
+        </w:rPr>
+        <w:t>text{</w:t>
+      </w:r>
+      <w:r>
+        <w:rPr>
+          <w:rFonts w:ascii="Aptos" w:hAnsi="Aptos" w:eastAsia="Aptos" w:cs="Aptos"/>
+          <w:noProof w:val="0"/>
+          <w:sz w:val="24"/>
+          <w:szCs w:val="24"/>
+          <w:lang w:val="en-US"/>
+        </w:rPr>
+        <w:t>CO}_2 + 3 \</w:t>
+      </w:r>
+      <w:r>
+        <w:rPr>
+          <w:rFonts w:ascii="Aptos" w:hAnsi="Aptos" w:eastAsia="Aptos" w:cs="Aptos"/>
+          <w:noProof w:val="0"/>
+          <w:sz w:val="24"/>
+          <w:szCs w:val="24"/>
+          <w:lang w:val="en-US"/>
+        </w:rPr>
+        <w:t>cdot</w:t>
+      </w:r>
+      <w:r>
+        <w:rPr>
+          <w:rFonts w:ascii="Aptos" w:hAnsi="Aptos" w:eastAsia="Aptos" w:cs="Aptos"/>
+          <w:noProof w:val="0"/>
+          <w:sz w:val="24"/>
+          <w:szCs w:val="24"/>
+          <w:lang w:val="en-US"/>
+        </w:rPr>
+        <w:t xml:space="preserve"> \text{H}_2\text{O} + \</w:t>
+      </w:r>
+      <w:r>
+        <w:rPr>
+          <w:rFonts w:ascii="Aptos" w:hAnsi="Aptos" w:eastAsia="Aptos" w:cs="Aptos"/>
+          <w:noProof w:val="0"/>
+          <w:sz w:val="24"/>
+          <w:szCs w:val="24"/>
+          <w:lang w:val="en-US"/>
+        </w:rPr>
+        <w:t>text{</w:t>
+      </w:r>
+      <w:r>
+        <w:rPr>
+          <w:rFonts w:ascii="Aptos" w:hAnsi="Aptos" w:eastAsia="Aptos" w:cs="Aptos"/>
+          <w:noProof w:val="0"/>
+          <w:sz w:val="24"/>
+          <w:szCs w:val="24"/>
+          <w:lang w:val="en-US"/>
+        </w:rPr>
+        <w:t>NH}_3</w:t>
+      </w:r>
+    </w:p>
+    <w:p>
+      <w:pPr>
+        <w:spacing w:before="240" w:beforeAutospacing="off" w:after="240" w:afterAutospacing="off"/>
+      </w:pPr>
+      <w:r>
+        <w:rPr>
+          <w:rFonts w:ascii="Aptos" w:hAnsi="Aptos" w:eastAsia="Aptos" w:cs="Aptos"/>
+          <w:noProof w:val="0"/>
+          <w:sz w:val="24"/>
+          <w:szCs w:val="24"/>
+          <w:lang w:val="en-US"/>
+        </w:rPr>
+        <w:t>$$ \mathrm{C_3H_7NO_2} ;+; 3,\mathrm{O_2} ;\longrightarrow; 3,\mathrm{CO_2} ;+; 2,\mathrm{H_2O} ;+; \mathrm{NH_3} $$</w:t>
+      </w:r>
+    </w:p>
+    <w:p>
+      <w:pPr>
+        <w:spacing w:before="240" w:beforeAutospacing="off" w:after="240" w:afterAutospacing="off"/>
+        <w:rPr>
+          <w:rFonts w:ascii="Aptos" w:hAnsi="Aptos" w:eastAsia="Aptos" w:cs="Aptos"/>
+          <w:noProof w:val="0"/>
+          <w:sz w:val="24"/>
+          <w:szCs w:val="24"/>
+          <w:lang w:val="en-US"/>
+        </w:rPr>
+      </w:pPr>
     </w:p>
     <w:p>
       <w:pPr>
@@ -11265,8 +11984,175 @@
           <w:szCs w:val="24"/>
           <w:lang w:val="en-US"/>
         </w:rPr>
-        <w:t>r_{\text{amino}} = \mu_H \cdot \frac{S_{\text{amino}}}{K_{S,\text{amino}} + S_{\text{amino}}} \cdot \frac{S_{O_2}}{K_O + S_{O_2}} \cdot X_H</w:t>
-      </w:r>
+        <w:t>r_{\text{amino}} = \</w:t>
+      </w:r>
+      <w:r>
+        <w:rPr>
+          <w:rFonts w:ascii="Aptos" w:hAnsi="Aptos" w:eastAsia="Aptos" w:cs="Aptos"/>
+          <w:noProof w:val="0"/>
+          <w:sz w:val="24"/>
+          <w:szCs w:val="24"/>
+          <w:lang w:val="en-US"/>
+        </w:rPr>
+        <w:t>mu_H</w:t>
+      </w:r>
+      <w:r>
+        <w:rPr>
+          <w:rFonts w:ascii="Aptos" w:hAnsi="Aptos" w:eastAsia="Aptos" w:cs="Aptos"/>
+          <w:noProof w:val="0"/>
+          <w:sz w:val="24"/>
+          <w:szCs w:val="24"/>
+          <w:lang w:val="en-US"/>
+        </w:rPr>
+        <w:t xml:space="preserve"> \</w:t>
+      </w:r>
+      <w:r>
+        <w:rPr>
+          <w:rFonts w:ascii="Aptos" w:hAnsi="Aptos" w:eastAsia="Aptos" w:cs="Aptos"/>
+          <w:noProof w:val="0"/>
+          <w:sz w:val="24"/>
+          <w:szCs w:val="24"/>
+          <w:lang w:val="en-US"/>
+        </w:rPr>
+        <w:t>cdot</w:t>
+      </w:r>
+      <w:r>
+        <w:rPr>
+          <w:rFonts w:ascii="Aptos" w:hAnsi="Aptos" w:eastAsia="Aptos" w:cs="Aptos"/>
+          <w:noProof w:val="0"/>
+          <w:sz w:val="24"/>
+          <w:szCs w:val="24"/>
+          <w:lang w:val="en-US"/>
+        </w:rPr>
+        <w:t xml:space="preserve"> \frac{S_{\text{amino}</w:t>
+      </w:r>
+      <w:r>
+        <w:rPr>
+          <w:rFonts w:ascii="Aptos" w:hAnsi="Aptos" w:eastAsia="Aptos" w:cs="Aptos"/>
+          <w:noProof w:val="0"/>
+          <w:sz w:val="24"/>
+          <w:szCs w:val="24"/>
+          <w:lang w:val="en-US"/>
+        </w:rPr>
+        <w:t>}}{</w:t>
+      </w:r>
+      <w:r>
+        <w:rPr>
+          <w:rFonts w:ascii="Aptos" w:hAnsi="Aptos" w:eastAsia="Aptos" w:cs="Aptos"/>
+          <w:noProof w:val="0"/>
+          <w:sz w:val="24"/>
+          <w:szCs w:val="24"/>
+          <w:lang w:val="en-US"/>
+        </w:rPr>
+        <w:t>K_{</w:t>
+      </w:r>
+      <w:r>
+        <w:rPr>
+          <w:rFonts w:ascii="Aptos" w:hAnsi="Aptos" w:eastAsia="Aptos" w:cs="Aptos"/>
+          <w:noProof w:val="0"/>
+          <w:sz w:val="24"/>
+          <w:szCs w:val="24"/>
+          <w:lang w:val="en-US"/>
+        </w:rPr>
+        <w:t>S,\</w:t>
+      </w:r>
+      <w:r>
+        <w:rPr>
+          <w:rFonts w:ascii="Aptos" w:hAnsi="Aptos" w:eastAsia="Aptos" w:cs="Aptos"/>
+          <w:noProof w:val="0"/>
+          <w:sz w:val="24"/>
+          <w:szCs w:val="24"/>
+          <w:lang w:val="en-US"/>
+        </w:rPr>
+        <w:t>text{amino}} + S_{\text{amino}}} \</w:t>
+      </w:r>
+      <w:r>
+        <w:rPr>
+          <w:rFonts w:ascii="Aptos" w:hAnsi="Aptos" w:eastAsia="Aptos" w:cs="Aptos"/>
+          <w:noProof w:val="0"/>
+          <w:sz w:val="24"/>
+          <w:szCs w:val="24"/>
+          <w:lang w:val="en-US"/>
+        </w:rPr>
+        <w:t>cdot</w:t>
+      </w:r>
+      <w:r>
+        <w:rPr>
+          <w:rFonts w:ascii="Aptos" w:hAnsi="Aptos" w:eastAsia="Aptos" w:cs="Aptos"/>
+          <w:noProof w:val="0"/>
+          <w:sz w:val="24"/>
+          <w:szCs w:val="24"/>
+          <w:lang w:val="en-US"/>
+        </w:rPr>
+        <w:t xml:space="preserve"> \frac{S_{O_2</w:t>
+      </w:r>
+      <w:r>
+        <w:rPr>
+          <w:rFonts w:ascii="Aptos" w:hAnsi="Aptos" w:eastAsia="Aptos" w:cs="Aptos"/>
+          <w:noProof w:val="0"/>
+          <w:sz w:val="24"/>
+          <w:szCs w:val="24"/>
+          <w:lang w:val="en-US"/>
+        </w:rPr>
+        <w:t>}}{</w:t>
+      </w:r>
+      <w:r>
+        <w:rPr>
+          <w:rFonts w:ascii="Aptos" w:hAnsi="Aptos" w:eastAsia="Aptos" w:cs="Aptos"/>
+          <w:noProof w:val="0"/>
+          <w:sz w:val="24"/>
+          <w:szCs w:val="24"/>
+          <w:lang w:val="en-US"/>
+        </w:rPr>
+        <w:t>K_O + S_{O_2}} \</w:t>
+      </w:r>
+      <w:r>
+        <w:rPr>
+          <w:rFonts w:ascii="Aptos" w:hAnsi="Aptos" w:eastAsia="Aptos" w:cs="Aptos"/>
+          <w:noProof w:val="0"/>
+          <w:sz w:val="24"/>
+          <w:szCs w:val="24"/>
+          <w:lang w:val="en-US"/>
+        </w:rPr>
+        <w:t>cdot</w:t>
+      </w:r>
+      <w:r>
+        <w:rPr>
+          <w:rFonts w:ascii="Aptos" w:hAnsi="Aptos" w:eastAsia="Aptos" w:cs="Aptos"/>
+          <w:noProof w:val="0"/>
+          <w:sz w:val="24"/>
+          <w:szCs w:val="24"/>
+          <w:lang w:val="en-US"/>
+        </w:rPr>
+        <w:t xml:space="preserve"> X_H</w:t>
+      </w:r>
+    </w:p>
+    <w:p>
+      <w:pPr>
+        <w:spacing w:before="240" w:beforeAutospacing="off" w:after="240" w:afterAutospacing="off"/>
+      </w:pPr>
+      <w:r>
+        <w:rPr>
+          <w:rFonts w:ascii="Aptos" w:hAnsi="Aptos" w:eastAsia="Aptos" w:cs="Aptos"/>
+          <w:noProof w:val="0"/>
+          <w:sz w:val="24"/>
+          <w:szCs w:val="24"/>
+          <w:lang w:val="en-US"/>
+        </w:rPr>
+        <w:t>$$ r_{\text{amino}} = \mu_{\text{H}} \cdot \frac{S_{\text{amino}}}{K_{\text{S,amino}} + S_{\text{amino}}} \cdot \frac{S_{\mathrm{O_2}}}{K_{\mathrm{O}} + S_{\mathrm{O_2}}} \cdot X_{\text{H}} $$</w:t>
+      </w:r>
+    </w:p>
+    <w:p>
+      <w:pPr>
+        <w:spacing w:before="240" w:beforeAutospacing="off" w:after="240" w:afterAutospacing="off"/>
+        <w:rPr>
+          <w:rFonts w:ascii="Aptos" w:hAnsi="Aptos" w:eastAsia="Aptos" w:cs="Aptos"/>
+          <w:noProof w:val="0"/>
+          <w:sz w:val="24"/>
+          <w:szCs w:val="24"/>
+          <w:lang w:val="en-US"/>
+        </w:rPr>
+      </w:pPr>
     </w:p>
     <w:p>
       <w:pPr>
@@ -11838,18 +12724,189 @@
           <w:szCs w:val="24"/>
           <w:lang w:val="en-US"/>
         </w:rPr>
-        <w:t>{18}\text{H}</w:t>
-      </w:r>
-      <w:r>
-        <w:rPr>
-          <w:rFonts w:ascii="Aptos" w:hAnsi="Aptos" w:eastAsia="Aptos" w:cs="Aptos"/>
-          <w:noProof w:val="0"/>
-          <w:sz w:val="24"/>
-          <w:szCs w:val="24"/>
-          <w:lang w:val="en-US"/>
-        </w:rPr>
-        <w:t>{34}\text{O}_2 + 26 \cdot \text{O}_2 \rightarrow 18 \cdot \text{CO}_2 + 17 \cdot \text{H}_2\text{O}</w:t>
-      </w:r>
+        <w:t>{</w:t>
+      </w:r>
+      <w:r>
+        <w:rPr>
+          <w:rFonts w:ascii="Aptos" w:hAnsi="Aptos" w:eastAsia="Aptos" w:cs="Aptos"/>
+          <w:i w:val="1"/>
+          <w:iCs w:val="1"/>
+          <w:noProof w:val="0"/>
+          <w:sz w:val="24"/>
+          <w:szCs w:val="24"/>
+          <w:lang w:val="en-US"/>
+        </w:rPr>
+        <w:t>18}\</w:t>
+      </w:r>
+      <w:r>
+        <w:rPr>
+          <w:rFonts w:ascii="Aptos" w:hAnsi="Aptos" w:eastAsia="Aptos" w:cs="Aptos"/>
+          <w:i w:val="1"/>
+          <w:iCs w:val="1"/>
+          <w:noProof w:val="0"/>
+          <w:sz w:val="24"/>
+          <w:szCs w:val="24"/>
+          <w:lang w:val="en-US"/>
+        </w:rPr>
+        <w:t>text{H}</w:t>
+      </w:r>
+      <w:r>
+        <w:rPr>
+          <w:rFonts w:ascii="Aptos" w:hAnsi="Aptos" w:eastAsia="Aptos" w:cs="Aptos"/>
+          <w:noProof w:val="0"/>
+          <w:sz w:val="24"/>
+          <w:szCs w:val="24"/>
+          <w:lang w:val="en-US"/>
+        </w:rPr>
+        <w:t>{</w:t>
+      </w:r>
+      <w:r>
+        <w:rPr>
+          <w:rFonts w:ascii="Aptos" w:hAnsi="Aptos" w:eastAsia="Aptos" w:cs="Aptos"/>
+          <w:noProof w:val="0"/>
+          <w:sz w:val="24"/>
+          <w:szCs w:val="24"/>
+          <w:lang w:val="en-US"/>
+        </w:rPr>
+        <w:t>34}\</w:t>
+      </w:r>
+      <w:r>
+        <w:rPr>
+          <w:rFonts w:ascii="Aptos" w:hAnsi="Aptos" w:eastAsia="Aptos" w:cs="Aptos"/>
+          <w:noProof w:val="0"/>
+          <w:sz w:val="24"/>
+          <w:szCs w:val="24"/>
+          <w:lang w:val="en-US"/>
+        </w:rPr>
+        <w:t>text{O}_2 + 26 \</w:t>
+      </w:r>
+      <w:r>
+        <w:rPr>
+          <w:rFonts w:ascii="Aptos" w:hAnsi="Aptos" w:eastAsia="Aptos" w:cs="Aptos"/>
+          <w:noProof w:val="0"/>
+          <w:sz w:val="24"/>
+          <w:szCs w:val="24"/>
+          <w:lang w:val="en-US"/>
+        </w:rPr>
+        <w:t>cdot</w:t>
+      </w:r>
+      <w:r>
+        <w:rPr>
+          <w:rFonts w:ascii="Aptos" w:hAnsi="Aptos" w:eastAsia="Aptos" w:cs="Aptos"/>
+          <w:noProof w:val="0"/>
+          <w:sz w:val="24"/>
+          <w:szCs w:val="24"/>
+          <w:lang w:val="en-US"/>
+        </w:rPr>
+        <w:t xml:space="preserve"> \text{O}_2 \</w:t>
+      </w:r>
+      <w:r>
+        <w:rPr>
+          <w:rFonts w:ascii="Aptos" w:hAnsi="Aptos" w:eastAsia="Aptos" w:cs="Aptos"/>
+          <w:noProof w:val="0"/>
+          <w:sz w:val="24"/>
+          <w:szCs w:val="24"/>
+          <w:lang w:val="en-US"/>
+        </w:rPr>
+        <w:t>rightarrow</w:t>
+      </w:r>
+      <w:r>
+        <w:rPr>
+          <w:rFonts w:ascii="Aptos" w:hAnsi="Aptos" w:eastAsia="Aptos" w:cs="Aptos"/>
+          <w:noProof w:val="0"/>
+          <w:sz w:val="24"/>
+          <w:szCs w:val="24"/>
+          <w:lang w:val="en-US"/>
+        </w:rPr>
+        <w:t xml:space="preserve"> 18 \</w:t>
+      </w:r>
+      <w:r>
+        <w:rPr>
+          <w:rFonts w:ascii="Aptos" w:hAnsi="Aptos" w:eastAsia="Aptos" w:cs="Aptos"/>
+          <w:noProof w:val="0"/>
+          <w:sz w:val="24"/>
+          <w:szCs w:val="24"/>
+          <w:lang w:val="en-US"/>
+        </w:rPr>
+        <w:t>cdot</w:t>
+      </w:r>
+      <w:r>
+        <w:rPr>
+          <w:rFonts w:ascii="Aptos" w:hAnsi="Aptos" w:eastAsia="Aptos" w:cs="Aptos"/>
+          <w:noProof w:val="0"/>
+          <w:sz w:val="24"/>
+          <w:szCs w:val="24"/>
+          <w:lang w:val="en-US"/>
+        </w:rPr>
+        <w:t xml:space="preserve"> \</w:t>
+      </w:r>
+      <w:r>
+        <w:rPr>
+          <w:rFonts w:ascii="Aptos" w:hAnsi="Aptos" w:eastAsia="Aptos" w:cs="Aptos"/>
+          <w:noProof w:val="0"/>
+          <w:sz w:val="24"/>
+          <w:szCs w:val="24"/>
+          <w:lang w:val="en-US"/>
+        </w:rPr>
+        <w:t>text{</w:t>
+      </w:r>
+      <w:r>
+        <w:rPr>
+          <w:rFonts w:ascii="Aptos" w:hAnsi="Aptos" w:eastAsia="Aptos" w:cs="Aptos"/>
+          <w:noProof w:val="0"/>
+          <w:sz w:val="24"/>
+          <w:szCs w:val="24"/>
+          <w:lang w:val="en-US"/>
+        </w:rPr>
+        <w:t>CO}_2 + 17 \</w:t>
+      </w:r>
+      <w:r>
+        <w:rPr>
+          <w:rFonts w:ascii="Aptos" w:hAnsi="Aptos" w:eastAsia="Aptos" w:cs="Aptos"/>
+          <w:noProof w:val="0"/>
+          <w:sz w:val="24"/>
+          <w:szCs w:val="24"/>
+          <w:lang w:val="en-US"/>
+        </w:rPr>
+        <w:t>cdot</w:t>
+      </w:r>
+      <w:r>
+        <w:rPr>
+          <w:rFonts w:ascii="Aptos" w:hAnsi="Aptos" w:eastAsia="Aptos" w:cs="Aptos"/>
+          <w:noProof w:val="0"/>
+          <w:sz w:val="24"/>
+          <w:szCs w:val="24"/>
+          <w:lang w:val="en-US"/>
+        </w:rPr>
+        <w:t xml:space="preserve"> \text{H}_2\text{O}</w:t>
+      </w:r>
+    </w:p>
+    <w:p>
+      <w:pPr>
+        <w:spacing w:before="240" w:beforeAutospacing="off" w:after="240" w:afterAutospacing="off"/>
+      </w:pPr>
+      <w:r>
+        <w:rPr>
+          <w:rFonts w:ascii="Aptos" w:hAnsi="Aptos" w:eastAsia="Aptos" w:cs="Aptos"/>
+          <w:noProof w:val="0"/>
+          <w:sz w:val="24"/>
+          <w:szCs w:val="24"/>
+          <w:lang w:val="en-US"/>
+        </w:rPr>
+        <w:t>$$ 2,\mathrm{C_{18}H_{34}O_2} ;+; 51,\mathrm{O_2} ;\longrightarrow; 36,\mathrm{CO_2} ;+; 34,\mathrm{H_2O} $$</w:t>
+      </w:r>
+    </w:p>
+    <w:p>
+      <w:pPr>
+        <w:spacing w:before="240" w:beforeAutospacing="off" w:after="240" w:afterAutospacing="off"/>
+        <w:rPr>
+          <w:rFonts w:ascii="Aptos" w:hAnsi="Aptos" w:eastAsia="Aptos" w:cs="Aptos"/>
+          <w:noProof w:val="0"/>
+          <w:sz w:val="24"/>
+          <w:szCs w:val="24"/>
+          <w:lang w:val="en-US"/>
+        </w:rPr>
+      </w:pPr>
     </w:p>
     <w:p>
       <w:pPr>
@@ -12127,6 +13184,33 @@
         </w:rPr>
         <w:t xml:space="preserve"> X_H</w:t>
       </w:r>
+    </w:p>
+    <w:p>
+      <w:pPr>
+        <w:spacing w:before="240" w:beforeAutospacing="off" w:after="240" w:afterAutospacing="off"/>
+      </w:pPr>
+      <w:r>
+        <w:rPr>
+          <w:rFonts w:ascii="Aptos" w:hAnsi="Aptos" w:eastAsia="Aptos" w:cs="Aptos"/>
+          <w:noProof w:val="0"/>
+          <w:sz w:val="24"/>
+          <w:szCs w:val="24"/>
+          <w:lang w:val="en-US"/>
+        </w:rPr>
+        <w:t>$$ r_{\text{lipid}} = \mu_{\text{H}} \cdot \frac{S_{\text{lipid}}}{K_{\text{S,lipid}} + S_{\text{lipid}}} \cdot \frac{S_{\mathrm{O_2}}}{K_{\mathrm{O}} + S_{\mathrm{O_2}}} \cdot X_{\text{H}} $$</w:t>
+      </w:r>
+    </w:p>
+    <w:p>
+      <w:pPr>
+        <w:spacing w:before="240" w:beforeAutospacing="off" w:after="240" w:afterAutospacing="off"/>
+        <w:rPr>
+          <w:rFonts w:ascii="Aptos" w:hAnsi="Aptos" w:eastAsia="Aptos" w:cs="Aptos"/>
+          <w:noProof w:val="0"/>
+          <w:sz w:val="24"/>
+          <w:szCs w:val="24"/>
+          <w:lang w:val="en-US"/>
+        </w:rPr>
+      </w:pPr>
     </w:p>
     <w:p>
       <w:pPr>
@@ -13692,6 +14776,33 @@
       <w:r>
         <w:rPr>
           <w:rFonts w:ascii="Aptos" w:hAnsi="Aptos" w:eastAsia="Aptos" w:cs="Aptos"/>
+          <w:noProof w:val="0"/>
+          <w:sz w:val="24"/>
+          <w:szCs w:val="24"/>
+          <w:lang w:val="en-US"/>
+        </w:rPr>
+        <w:t>$$ \mathrm{CH_3COO^-} + \mathrm{H^+} ;\longrightarrow; \mathrm{CH_4} + \mathrm{CO_2} $$</w:t>
+      </w:r>
+    </w:p>
+    <w:p>
+      <w:pPr>
+        <w:spacing w:before="240" w:beforeAutospacing="off" w:after="240" w:afterAutospacing="off"/>
+        <w:rPr>
+          <w:rFonts w:ascii="Aptos" w:hAnsi="Aptos" w:eastAsia="Aptos" w:cs="Aptos"/>
+          <w:noProof w:val="0"/>
+          <w:sz w:val="24"/>
+          <w:szCs w:val="24"/>
+          <w:lang w:val="en-US"/>
+        </w:rPr>
+      </w:pPr>
+    </w:p>
+    <w:p>
+      <w:pPr>
+        <w:spacing w:before="240" w:beforeAutospacing="off" w:after="240" w:afterAutospacing="off"/>
+      </w:pPr>
+      <w:r>
+        <w:rPr>
+          <w:rFonts w:ascii="Aptos" w:hAnsi="Aptos" w:eastAsia="Aptos" w:cs="Aptos"/>
           <w:b w:val="1"/>
           <w:bCs w:val="1"/>
           <w:noProof w:val="0"/>
@@ -14056,6 +15167,33 @@
           <w:szCs w:val="24"/>
           <w:lang w:val="en-US"/>
         </w:rPr>
+        <w:t>$$ r_{\text{meth,acetate}} = \mu_{\text{meth}} \cdot \frac{S_{\text{acetate}}}{K_{\text{S,acetate}} + S_{\text{acetate}}} \cdot X_{\text{meth}} $$</w:t>
+      </w:r>
+    </w:p>
+    <w:p>
+      <w:pPr>
+        <w:spacing w:before="240" w:beforeAutospacing="off" w:after="240" w:afterAutospacing="off"/>
+        <w:rPr>
+          <w:rFonts w:ascii="Aptos" w:hAnsi="Aptos" w:eastAsia="Aptos" w:cs="Aptos"/>
+          <w:noProof w:val="0"/>
+          <w:sz w:val="24"/>
+          <w:szCs w:val="24"/>
+          <w:lang w:val="en-US"/>
+        </w:rPr>
+      </w:pPr>
+    </w:p>
+    <w:p>
+      <w:pPr>
+        <w:spacing w:before="240" w:beforeAutospacing="off" w:after="240" w:afterAutospacing="off"/>
+      </w:pPr>
+      <w:r>
+        <w:rPr>
+          <w:rFonts w:ascii="Aptos" w:hAnsi="Aptos" w:eastAsia="Aptos" w:cs="Aptos"/>
+          <w:noProof w:val="0"/>
+          <w:sz w:val="24"/>
+          <w:szCs w:val="24"/>
+          <w:lang w:val="en-US"/>
+        </w:rPr>
         <w:t>For acetoclastic pathway, r_meth,acetate refers to mol methane generated.</w:t>
       </w:r>
     </w:p>
@@ -14366,7 +15504,262 @@
           <w:szCs w:val="24"/>
           <w:lang w:val="en-US"/>
         </w:rPr>
-        <w:t>4 \cdot \text{H}_2 + \text{CO}_2 \rightarrow \text{CH}_4 + 2 \cdot \text{H}_2\text{O}</w:t>
+        <w:t>4 \</w:t>
+      </w:r>
+      <w:r>
+        <w:rPr>
+          <w:rFonts w:ascii="Aptos" w:hAnsi="Aptos" w:eastAsia="Aptos" w:cs="Aptos"/>
+          <w:noProof w:val="0"/>
+          <w:sz w:val="24"/>
+          <w:szCs w:val="24"/>
+          <w:lang w:val="en-US"/>
+        </w:rPr>
+        <w:t>cdot</w:t>
+      </w:r>
+      <w:r>
+        <w:rPr>
+          <w:rFonts w:ascii="Aptos" w:hAnsi="Aptos" w:eastAsia="Aptos" w:cs="Aptos"/>
+          <w:noProof w:val="0"/>
+          <w:sz w:val="24"/>
+          <w:szCs w:val="24"/>
+          <w:lang w:val="en-US"/>
+        </w:rPr>
+        <w:t xml:space="preserve"> \text{H}_2 + \</w:t>
+      </w:r>
+      <w:r>
+        <w:rPr>
+          <w:rFonts w:ascii="Aptos" w:hAnsi="Aptos" w:eastAsia="Aptos" w:cs="Aptos"/>
+          <w:noProof w:val="0"/>
+          <w:sz w:val="24"/>
+          <w:szCs w:val="24"/>
+          <w:lang w:val="en-US"/>
+        </w:rPr>
+        <w:t>text{</w:t>
+      </w:r>
+      <w:r>
+        <w:rPr>
+          <w:rFonts w:ascii="Aptos" w:hAnsi="Aptos" w:eastAsia="Aptos" w:cs="Aptos"/>
+          <w:noProof w:val="0"/>
+          <w:sz w:val="24"/>
+          <w:szCs w:val="24"/>
+          <w:lang w:val="en-US"/>
+        </w:rPr>
+        <w:t>CO}_2 \</w:t>
+      </w:r>
+      <w:r>
+        <w:rPr>
+          <w:rFonts w:ascii="Aptos" w:hAnsi="Aptos" w:eastAsia="Aptos" w:cs="Aptos"/>
+          <w:noProof w:val="0"/>
+          <w:sz w:val="24"/>
+          <w:szCs w:val="24"/>
+          <w:lang w:val="en-US"/>
+        </w:rPr>
+        <w:t>rightarrow</w:t>
+      </w:r>
+      <w:r>
+        <w:rPr>
+          <w:rFonts w:ascii="Aptos" w:hAnsi="Aptos" w:eastAsia="Aptos" w:cs="Aptos"/>
+          <w:noProof w:val="0"/>
+          <w:sz w:val="24"/>
+          <w:szCs w:val="24"/>
+          <w:lang w:val="en-US"/>
+        </w:rPr>
+        <w:t xml:space="preserve"> \</w:t>
+      </w:r>
+      <w:r>
+        <w:rPr>
+          <w:rFonts w:ascii="Aptos" w:hAnsi="Aptos" w:eastAsia="Aptos" w:cs="Aptos"/>
+          <w:noProof w:val="0"/>
+          <w:sz w:val="24"/>
+          <w:szCs w:val="24"/>
+          <w:lang w:val="en-US"/>
+        </w:rPr>
+        <w:t>text{</w:t>
+      </w:r>
+      <w:r>
+        <w:rPr>
+          <w:rFonts w:ascii="Aptos" w:hAnsi="Aptos" w:eastAsia="Aptos" w:cs="Aptos"/>
+          <w:noProof w:val="0"/>
+          <w:sz w:val="24"/>
+          <w:szCs w:val="24"/>
+          <w:lang w:val="en-US"/>
+        </w:rPr>
+        <w:t>CH}_4 + 2 \</w:t>
+      </w:r>
+      <w:r>
+        <w:rPr>
+          <w:rFonts w:ascii="Aptos" w:hAnsi="Aptos" w:eastAsia="Aptos" w:cs="Aptos"/>
+          <w:noProof w:val="0"/>
+          <w:sz w:val="24"/>
+          <w:szCs w:val="24"/>
+          <w:lang w:val="en-US"/>
+        </w:rPr>
+        <w:t>cdot</w:t>
+      </w:r>
+      <w:r>
+        <w:rPr>
+          <w:rFonts w:ascii="Aptos" w:hAnsi="Aptos" w:eastAsia="Aptos" w:cs="Aptos"/>
+          <w:noProof w:val="0"/>
+          <w:sz w:val="24"/>
+          <w:szCs w:val="24"/>
+          <w:lang w:val="en-US"/>
+        </w:rPr>
+        <w:t xml:space="preserve"> \text{H}_2\text{O}</w:t>
+      </w:r>
+    </w:p>
+    <w:p>
+      <w:pPr>
+        <w:spacing w:before="240" w:beforeAutospacing="off" w:after="240" w:afterAutospacing="off"/>
+      </w:pPr>
+      <w:r>
+        <w:rPr>
+          <w:rFonts w:ascii="Aptos" w:hAnsi="Aptos" w:eastAsia="Aptos" w:cs="Aptos"/>
+          <w:noProof w:val="0"/>
+          <w:sz w:val="24"/>
+          <w:szCs w:val="24"/>
+          <w:lang w:val="en-US"/>
+        </w:rPr>
+        <w:t xml:space="preserve">$$ </w:t>
+      </w:r>
+      <w:r>
+        <w:rPr>
+          <w:rFonts w:ascii="Aptos" w:hAnsi="Aptos" w:eastAsia="Aptos" w:cs="Aptos"/>
+          <w:noProof w:val="0"/>
+          <w:sz w:val="24"/>
+          <w:szCs w:val="24"/>
+          <w:lang w:val="en-US"/>
+        </w:rPr>
+        <w:t>4,\</w:t>
+      </w:r>
+      <w:r>
+        <w:rPr>
+          <w:rFonts w:ascii="Aptos" w:hAnsi="Aptos" w:eastAsia="Aptos" w:cs="Aptos"/>
+          <w:noProof w:val="0"/>
+          <w:sz w:val="24"/>
+          <w:szCs w:val="24"/>
+          <w:lang w:val="en-US"/>
+        </w:rPr>
+        <w:t>mathrm</w:t>
+      </w:r>
+      <w:r>
+        <w:rPr>
+          <w:rFonts w:ascii="Aptos" w:hAnsi="Aptos" w:eastAsia="Aptos" w:cs="Aptos"/>
+          <w:noProof w:val="0"/>
+          <w:sz w:val="24"/>
+          <w:szCs w:val="24"/>
+          <w:lang w:val="en-US"/>
+        </w:rPr>
+        <w:t>{H_2} + \</w:t>
+      </w:r>
+      <w:r>
+        <w:rPr>
+          <w:rFonts w:ascii="Aptos" w:hAnsi="Aptos" w:eastAsia="Aptos" w:cs="Aptos"/>
+          <w:noProof w:val="0"/>
+          <w:sz w:val="24"/>
+          <w:szCs w:val="24"/>
+          <w:lang w:val="en-US"/>
+        </w:rPr>
+        <w:t>mathrm</w:t>
+      </w:r>
+      <w:r>
+        <w:rPr>
+          <w:rFonts w:ascii="Aptos" w:hAnsi="Aptos" w:eastAsia="Aptos" w:cs="Aptos"/>
+          <w:noProof w:val="0"/>
+          <w:sz w:val="24"/>
+          <w:szCs w:val="24"/>
+          <w:lang w:val="en-US"/>
+        </w:rPr>
+        <w:t>{CO_2</w:t>
+      </w:r>
+      <w:r>
+        <w:rPr>
+          <w:rFonts w:ascii="Aptos" w:hAnsi="Aptos" w:eastAsia="Aptos" w:cs="Aptos"/>
+          <w:noProof w:val="0"/>
+          <w:sz w:val="24"/>
+          <w:szCs w:val="24"/>
+          <w:lang w:val="en-US"/>
+        </w:rPr>
+        <w:t>} ;</w:t>
+      </w:r>
+      <w:r>
+        <w:rPr>
+          <w:rFonts w:ascii="Aptos" w:hAnsi="Aptos" w:eastAsia="Aptos" w:cs="Aptos"/>
+          <w:noProof w:val="0"/>
+          <w:sz w:val="24"/>
+          <w:szCs w:val="24"/>
+          <w:lang w:val="en-US"/>
+        </w:rPr>
+        <w:t>\</w:t>
+      </w:r>
+      <w:r>
+        <w:rPr>
+          <w:rFonts w:ascii="Aptos" w:hAnsi="Aptos" w:eastAsia="Aptos" w:cs="Aptos"/>
+          <w:noProof w:val="0"/>
+          <w:sz w:val="24"/>
+          <w:szCs w:val="24"/>
+          <w:lang w:val="en-US"/>
+        </w:rPr>
+        <w:t>longrightarrow</w:t>
+      </w:r>
+      <w:r>
+        <w:rPr>
+          <w:rFonts w:ascii="Aptos" w:hAnsi="Aptos" w:eastAsia="Aptos" w:cs="Aptos"/>
+          <w:noProof w:val="0"/>
+          <w:sz w:val="24"/>
+          <w:szCs w:val="24"/>
+          <w:lang w:val="en-US"/>
+        </w:rPr>
+        <w:t>; \</w:t>
+      </w:r>
+      <w:r>
+        <w:rPr>
+          <w:rFonts w:ascii="Aptos" w:hAnsi="Aptos" w:eastAsia="Aptos" w:cs="Aptos"/>
+          <w:noProof w:val="0"/>
+          <w:sz w:val="24"/>
+          <w:szCs w:val="24"/>
+          <w:lang w:val="en-US"/>
+        </w:rPr>
+        <w:t>mathrm</w:t>
+      </w:r>
+      <w:r>
+        <w:rPr>
+          <w:rFonts w:ascii="Aptos" w:hAnsi="Aptos" w:eastAsia="Aptos" w:cs="Aptos"/>
+          <w:noProof w:val="0"/>
+          <w:sz w:val="24"/>
+          <w:szCs w:val="24"/>
+          <w:lang w:val="en-US"/>
+        </w:rPr>
+        <w:t xml:space="preserve">{CH_4} + </w:t>
+      </w:r>
+      <w:r>
+        <w:rPr>
+          <w:rFonts w:ascii="Aptos" w:hAnsi="Aptos" w:eastAsia="Aptos" w:cs="Aptos"/>
+          <w:noProof w:val="0"/>
+          <w:sz w:val="24"/>
+          <w:szCs w:val="24"/>
+          <w:lang w:val="en-US"/>
+        </w:rPr>
+        <w:t>2,\</w:t>
+      </w:r>
+      <w:r>
+        <w:rPr>
+          <w:rFonts w:ascii="Aptos" w:hAnsi="Aptos" w:eastAsia="Aptos" w:cs="Aptos"/>
+          <w:noProof w:val="0"/>
+          <w:sz w:val="24"/>
+          <w:szCs w:val="24"/>
+          <w:lang w:val="en-US"/>
+        </w:rPr>
+        <w:t>mathrm</w:t>
+      </w:r>
+      <w:r>
+        <w:rPr>
+          <w:rFonts w:ascii="Aptos" w:hAnsi="Aptos" w:eastAsia="Aptos" w:cs="Aptos"/>
+          <w:noProof w:val="0"/>
+          <w:sz w:val="24"/>
+          <w:szCs w:val="24"/>
+          <w:lang w:val="en-US"/>
+        </w:rPr>
+        <w:t>{H_2O} $$</w:t>
       </w:r>
     </w:p>
     <w:p>
@@ -14645,8 +16038,155 @@
           <w:szCs w:val="24"/>
           <w:lang w:val="en-US"/>
         </w:rPr>
-        <w:t>r_{\text{meth,H2}} = \mu_{\text{meth,H2}} \cdot \frac{S_{\text{H2}}}{K_{\text{S,H2}} + S_{\text{H2}}} \cdot X_{\text{meth}}</w:t>
-      </w:r>
+        <w:t>r_{\text{</w:t>
+      </w:r>
+      <w:r>
+        <w:rPr>
+          <w:rFonts w:ascii="Aptos" w:hAnsi="Aptos" w:eastAsia="Aptos" w:cs="Aptos"/>
+          <w:noProof w:val="0"/>
+          <w:sz w:val="24"/>
+          <w:szCs w:val="24"/>
+          <w:lang w:val="en-US"/>
+        </w:rPr>
+        <w:t>meth,H</w:t>
+      </w:r>
+      <w:r>
+        <w:rPr>
+          <w:rFonts w:ascii="Aptos" w:hAnsi="Aptos" w:eastAsia="Aptos" w:cs="Aptos"/>
+          <w:noProof w:val="0"/>
+          <w:sz w:val="24"/>
+          <w:szCs w:val="24"/>
+          <w:lang w:val="en-US"/>
+        </w:rPr>
+        <w:t>2}} = \mu_{\text{</w:t>
+      </w:r>
+      <w:r>
+        <w:rPr>
+          <w:rFonts w:ascii="Aptos" w:hAnsi="Aptos" w:eastAsia="Aptos" w:cs="Aptos"/>
+          <w:noProof w:val="0"/>
+          <w:sz w:val="24"/>
+          <w:szCs w:val="24"/>
+          <w:lang w:val="en-US"/>
+        </w:rPr>
+        <w:t>meth,H</w:t>
+      </w:r>
+      <w:r>
+        <w:rPr>
+          <w:rFonts w:ascii="Aptos" w:hAnsi="Aptos" w:eastAsia="Aptos" w:cs="Aptos"/>
+          <w:noProof w:val="0"/>
+          <w:sz w:val="24"/>
+          <w:szCs w:val="24"/>
+          <w:lang w:val="en-US"/>
+        </w:rPr>
+        <w:t>2}} \</w:t>
+      </w:r>
+      <w:r>
+        <w:rPr>
+          <w:rFonts w:ascii="Aptos" w:hAnsi="Aptos" w:eastAsia="Aptos" w:cs="Aptos"/>
+          <w:noProof w:val="0"/>
+          <w:sz w:val="24"/>
+          <w:szCs w:val="24"/>
+          <w:lang w:val="en-US"/>
+        </w:rPr>
+        <w:t>cdot</w:t>
+      </w:r>
+      <w:r>
+        <w:rPr>
+          <w:rFonts w:ascii="Aptos" w:hAnsi="Aptos" w:eastAsia="Aptos" w:cs="Aptos"/>
+          <w:noProof w:val="0"/>
+          <w:sz w:val="24"/>
+          <w:szCs w:val="24"/>
+          <w:lang w:val="en-US"/>
+        </w:rPr>
+        <w:t xml:space="preserve"> \frac{S_{\text{H2}</w:t>
+      </w:r>
+      <w:r>
+        <w:rPr>
+          <w:rFonts w:ascii="Aptos" w:hAnsi="Aptos" w:eastAsia="Aptos" w:cs="Aptos"/>
+          <w:noProof w:val="0"/>
+          <w:sz w:val="24"/>
+          <w:szCs w:val="24"/>
+          <w:lang w:val="en-US"/>
+        </w:rPr>
+        <w:t>}}{</w:t>
+      </w:r>
+      <w:r>
+        <w:rPr>
+          <w:rFonts w:ascii="Aptos" w:hAnsi="Aptos" w:eastAsia="Aptos" w:cs="Aptos"/>
+          <w:noProof w:val="0"/>
+          <w:sz w:val="24"/>
+          <w:szCs w:val="24"/>
+          <w:lang w:val="en-US"/>
+        </w:rPr>
+        <w:t>K_{\text{</w:t>
+      </w:r>
+      <w:r>
+        <w:rPr>
+          <w:rFonts w:ascii="Aptos" w:hAnsi="Aptos" w:eastAsia="Aptos" w:cs="Aptos"/>
+          <w:noProof w:val="0"/>
+          <w:sz w:val="24"/>
+          <w:szCs w:val="24"/>
+          <w:lang w:val="en-US"/>
+        </w:rPr>
+        <w:t>S,H</w:t>
+      </w:r>
+      <w:r>
+        <w:rPr>
+          <w:rFonts w:ascii="Aptos" w:hAnsi="Aptos" w:eastAsia="Aptos" w:cs="Aptos"/>
+          <w:noProof w:val="0"/>
+          <w:sz w:val="24"/>
+          <w:szCs w:val="24"/>
+          <w:lang w:val="en-US"/>
+        </w:rPr>
+        <w:t>2}} + S_{\text{H2}}} \</w:t>
+      </w:r>
+      <w:r>
+        <w:rPr>
+          <w:rFonts w:ascii="Aptos" w:hAnsi="Aptos" w:eastAsia="Aptos" w:cs="Aptos"/>
+          <w:noProof w:val="0"/>
+          <w:sz w:val="24"/>
+          <w:szCs w:val="24"/>
+          <w:lang w:val="en-US"/>
+        </w:rPr>
+        <w:t>cdot</w:t>
+      </w:r>
+      <w:r>
+        <w:rPr>
+          <w:rFonts w:ascii="Aptos" w:hAnsi="Aptos" w:eastAsia="Aptos" w:cs="Aptos"/>
+          <w:noProof w:val="0"/>
+          <w:sz w:val="24"/>
+          <w:szCs w:val="24"/>
+          <w:lang w:val="en-US"/>
+        </w:rPr>
+        <w:t xml:space="preserve"> X_{\text{meth}}</w:t>
+      </w:r>
+    </w:p>
+    <w:p>
+      <w:pPr>
+        <w:spacing w:before="240" w:beforeAutospacing="off" w:after="240" w:afterAutospacing="off"/>
+      </w:pPr>
+      <w:r>
+        <w:rPr>
+          <w:rFonts w:ascii="Aptos" w:hAnsi="Aptos" w:eastAsia="Aptos" w:cs="Aptos"/>
+          <w:noProof w:val="0"/>
+          <w:sz w:val="24"/>
+          <w:szCs w:val="24"/>
+          <w:lang w:val="en-US"/>
+        </w:rPr>
+        <w:t>$$ r_{\text{meth,H2}} = \mu_{\text{meth,H2}} \cdot \frac{S_{\mathrm{H_2}}}{K_{\text{S,H2}} + S_{\mathrm{H_2}}} \cdot X_{\text{meth}} $$</w:t>
+      </w:r>
+    </w:p>
+    <w:p>
+      <w:pPr>
+        <w:spacing w:before="240" w:beforeAutospacing="off" w:after="240" w:afterAutospacing="off"/>
+        <w:rPr>
+          <w:rFonts w:ascii="Aptos" w:hAnsi="Aptos" w:eastAsia="Aptos" w:cs="Aptos"/>
+          <w:noProof w:val="0"/>
+          <w:sz w:val="24"/>
+          <w:szCs w:val="24"/>
+          <w:lang w:val="en-US"/>
+        </w:rPr>
+      </w:pPr>
     </w:p>
     <w:p>
       <w:pPr>
@@ -15860,7 +17400,182 @@
           <w:szCs w:val="24"/>
           <w:lang w:val="en-US"/>
         </w:rPr>
-        <w:t>\text{NH}_4^{+} + 1.5 \cdot \text{O}_2 \rightarrow \text{NO}_2^{-} + 2 \cdot \text{H}^{+} + \text{H}_2\text{O}</w:t>
+        <w:t>\</w:t>
+      </w:r>
+      <w:r>
+        <w:rPr>
+          <w:rFonts w:ascii="Aptos" w:hAnsi="Aptos" w:eastAsia="Aptos" w:cs="Aptos"/>
+          <w:noProof w:val="0"/>
+          <w:sz w:val="24"/>
+          <w:szCs w:val="24"/>
+          <w:lang w:val="en-US"/>
+        </w:rPr>
+        <w:t>text{</w:t>
+      </w:r>
+      <w:r>
+        <w:rPr>
+          <w:rFonts w:ascii="Aptos" w:hAnsi="Aptos" w:eastAsia="Aptos" w:cs="Aptos"/>
+          <w:noProof w:val="0"/>
+          <w:sz w:val="24"/>
+          <w:szCs w:val="24"/>
+          <w:lang w:val="en-US"/>
+        </w:rPr>
+        <w:t>NH}_4</w:t>
+      </w:r>
+      <w:r>
+        <w:rPr>
+          <w:rFonts w:ascii="Aptos" w:hAnsi="Aptos" w:eastAsia="Aptos" w:cs="Aptos"/>
+          <w:noProof w:val="0"/>
+          <w:sz w:val="24"/>
+          <w:szCs w:val="24"/>
+          <w:lang w:val="en-US"/>
+        </w:rPr>
+        <w:t>^{</w:t>
+      </w:r>
+      <w:r>
+        <w:rPr>
+          <w:rFonts w:ascii="Aptos" w:hAnsi="Aptos" w:eastAsia="Aptos" w:cs="Aptos"/>
+          <w:noProof w:val="0"/>
+          <w:sz w:val="24"/>
+          <w:szCs w:val="24"/>
+          <w:lang w:val="en-US"/>
+        </w:rPr>
+        <w:t>+} + 1.5 \</w:t>
+      </w:r>
+      <w:r>
+        <w:rPr>
+          <w:rFonts w:ascii="Aptos" w:hAnsi="Aptos" w:eastAsia="Aptos" w:cs="Aptos"/>
+          <w:noProof w:val="0"/>
+          <w:sz w:val="24"/>
+          <w:szCs w:val="24"/>
+          <w:lang w:val="en-US"/>
+        </w:rPr>
+        <w:t>cdot</w:t>
+      </w:r>
+      <w:r>
+        <w:rPr>
+          <w:rFonts w:ascii="Aptos" w:hAnsi="Aptos" w:eastAsia="Aptos" w:cs="Aptos"/>
+          <w:noProof w:val="0"/>
+          <w:sz w:val="24"/>
+          <w:szCs w:val="24"/>
+          <w:lang w:val="en-US"/>
+        </w:rPr>
+        <w:t xml:space="preserve"> \text{O}_2 \</w:t>
+      </w:r>
+      <w:r>
+        <w:rPr>
+          <w:rFonts w:ascii="Aptos" w:hAnsi="Aptos" w:eastAsia="Aptos" w:cs="Aptos"/>
+          <w:noProof w:val="0"/>
+          <w:sz w:val="24"/>
+          <w:szCs w:val="24"/>
+          <w:lang w:val="en-US"/>
+        </w:rPr>
+        <w:t>rightarrow</w:t>
+      </w:r>
+      <w:r>
+        <w:rPr>
+          <w:rFonts w:ascii="Aptos" w:hAnsi="Aptos" w:eastAsia="Aptos" w:cs="Aptos"/>
+          <w:noProof w:val="0"/>
+          <w:sz w:val="24"/>
+          <w:szCs w:val="24"/>
+          <w:lang w:val="en-US"/>
+        </w:rPr>
+        <w:t xml:space="preserve"> \</w:t>
+      </w:r>
+      <w:r>
+        <w:rPr>
+          <w:rFonts w:ascii="Aptos" w:hAnsi="Aptos" w:eastAsia="Aptos" w:cs="Aptos"/>
+          <w:noProof w:val="0"/>
+          <w:sz w:val="24"/>
+          <w:szCs w:val="24"/>
+          <w:lang w:val="en-US"/>
+        </w:rPr>
+        <w:t>text{</w:t>
+      </w:r>
+      <w:r>
+        <w:rPr>
+          <w:rFonts w:ascii="Aptos" w:hAnsi="Aptos" w:eastAsia="Aptos" w:cs="Aptos"/>
+          <w:noProof w:val="0"/>
+          <w:sz w:val="24"/>
+          <w:szCs w:val="24"/>
+          <w:lang w:val="en-US"/>
+        </w:rPr>
+        <w:t>NO}_2</w:t>
+      </w:r>
+      <w:r>
+        <w:rPr>
+          <w:rFonts w:ascii="Aptos" w:hAnsi="Aptos" w:eastAsia="Aptos" w:cs="Aptos"/>
+          <w:noProof w:val="0"/>
+          <w:sz w:val="24"/>
+          <w:szCs w:val="24"/>
+          <w:lang w:val="en-US"/>
+        </w:rPr>
+        <w:t>^{</w:t>
+      </w:r>
+      <w:r>
+        <w:rPr>
+          <w:rFonts w:ascii="Aptos" w:hAnsi="Aptos" w:eastAsia="Aptos" w:cs="Aptos"/>
+          <w:noProof w:val="0"/>
+          <w:sz w:val="24"/>
+          <w:szCs w:val="24"/>
+          <w:lang w:val="en-US"/>
+        </w:rPr>
+        <w:t>-} + 2 \</w:t>
+      </w:r>
+      <w:r>
+        <w:rPr>
+          <w:rFonts w:ascii="Aptos" w:hAnsi="Aptos" w:eastAsia="Aptos" w:cs="Aptos"/>
+          <w:noProof w:val="0"/>
+          <w:sz w:val="24"/>
+          <w:szCs w:val="24"/>
+          <w:lang w:val="en-US"/>
+        </w:rPr>
+        <w:t>cdot</w:t>
+      </w:r>
+      <w:r>
+        <w:rPr>
+          <w:rFonts w:ascii="Aptos" w:hAnsi="Aptos" w:eastAsia="Aptos" w:cs="Aptos"/>
+          <w:noProof w:val="0"/>
+          <w:sz w:val="24"/>
+          <w:szCs w:val="24"/>
+          <w:lang w:val="en-US"/>
+        </w:rPr>
+        <w:t xml:space="preserve"> \text{H}</w:t>
+      </w:r>
+      <w:r>
+        <w:rPr>
+          <w:rFonts w:ascii="Aptos" w:hAnsi="Aptos" w:eastAsia="Aptos" w:cs="Aptos"/>
+          <w:noProof w:val="0"/>
+          <w:sz w:val="24"/>
+          <w:szCs w:val="24"/>
+          <w:lang w:val="en-US"/>
+        </w:rPr>
+        <w:t>^{</w:t>
+      </w:r>
+      <w:r>
+        <w:rPr>
+          <w:rFonts w:ascii="Aptos" w:hAnsi="Aptos" w:eastAsia="Aptos" w:cs="Aptos"/>
+          <w:noProof w:val="0"/>
+          <w:sz w:val="24"/>
+          <w:szCs w:val="24"/>
+          <w:lang w:val="en-US"/>
+        </w:rPr>
+        <w:t>+} + \text{H}_2\text{O}</w:t>
+      </w:r>
+    </w:p>
+    <w:p>
+      <w:pPr>
+        <w:spacing w:before="240" w:beforeAutospacing="off" w:after="240" w:afterAutospacing="off"/>
+      </w:pPr>
+      <w:r>
+        <w:rPr>
+          <w:rFonts w:ascii="Aptos" w:hAnsi="Aptos" w:eastAsia="Aptos" w:cs="Aptos"/>
+          <w:noProof w:val="0"/>
+          <w:sz w:val="24"/>
+          <w:szCs w:val="24"/>
+          <w:lang w:val="pt-BR"/>
+        </w:rPr>
+        <w:t>$$ 2,\mathrm{NH_4^+} + 3,\mathrm{O_2} ;\longrightarrow; 2,\mathrm{NO_2^-} + 4,\mathrm{H^+} + 2,\mathrm{H_2O} $$</w:t>
       </w:r>
     </w:p>
     <w:p>
@@ -16000,7 +17715,222 @@
           <w:szCs w:val="24"/>
           <w:lang w:val="en-US"/>
         </w:rPr>
-        <w:t>r_{\text{nit,amm}} = \mu_{\text{AOB}} \cdot \frac{S_{\text{NH4}}}{K_{\text{S,NH4}} + S_{\text{NH4}}} \cdot \frac{S_{\text{O2}}}{K_{\text{S,O2}} + S_{\text{O2}}} \cdot X_{\text{AOB}}</w:t>
+        <w:t>r_{\text{</w:t>
+      </w:r>
+      <w:r>
+        <w:rPr>
+          <w:rFonts w:ascii="Aptos" w:hAnsi="Aptos" w:eastAsia="Aptos" w:cs="Aptos"/>
+          <w:noProof w:val="0"/>
+          <w:sz w:val="24"/>
+          <w:szCs w:val="24"/>
+          <w:lang w:val="en-US"/>
+        </w:rPr>
+        <w:t>nit,amm</w:t>
+      </w:r>
+      <w:r>
+        <w:rPr>
+          <w:rFonts w:ascii="Aptos" w:hAnsi="Aptos" w:eastAsia="Aptos" w:cs="Aptos"/>
+          <w:noProof w:val="0"/>
+          <w:sz w:val="24"/>
+          <w:szCs w:val="24"/>
+          <w:lang w:val="en-US"/>
+        </w:rPr>
+        <w:t>}} = \mu_{\text{AOB}} \</w:t>
+      </w:r>
+      <w:r>
+        <w:rPr>
+          <w:rFonts w:ascii="Aptos" w:hAnsi="Aptos" w:eastAsia="Aptos" w:cs="Aptos"/>
+          <w:noProof w:val="0"/>
+          <w:sz w:val="24"/>
+          <w:szCs w:val="24"/>
+          <w:lang w:val="en-US"/>
+        </w:rPr>
+        <w:t>cdot</w:t>
+      </w:r>
+      <w:r>
+        <w:rPr>
+          <w:rFonts w:ascii="Aptos" w:hAnsi="Aptos" w:eastAsia="Aptos" w:cs="Aptos"/>
+          <w:noProof w:val="0"/>
+          <w:sz w:val="24"/>
+          <w:szCs w:val="24"/>
+          <w:lang w:val="en-US"/>
+        </w:rPr>
+        <w:t xml:space="preserve"> \frac{S_{\text{NH4}}}{K_{\text{S,NH4}} + S_{\text{NH4}}} \</w:t>
+      </w:r>
+      <w:r>
+        <w:rPr>
+          <w:rFonts w:ascii="Aptos" w:hAnsi="Aptos" w:eastAsia="Aptos" w:cs="Aptos"/>
+          <w:noProof w:val="0"/>
+          <w:sz w:val="24"/>
+          <w:szCs w:val="24"/>
+          <w:lang w:val="en-US"/>
+        </w:rPr>
+        <w:t>cdot</w:t>
+      </w:r>
+      <w:r>
+        <w:rPr>
+          <w:rFonts w:ascii="Aptos" w:hAnsi="Aptos" w:eastAsia="Aptos" w:cs="Aptos"/>
+          <w:noProof w:val="0"/>
+          <w:sz w:val="24"/>
+          <w:szCs w:val="24"/>
+          <w:lang w:val="en-US"/>
+        </w:rPr>
+        <w:t xml:space="preserve"> \frac{S_{\text{O2}}}{K_{\text{S,O2}} + S_{\text{O2}}} \</w:t>
+      </w:r>
+      <w:r>
+        <w:rPr>
+          <w:rFonts w:ascii="Aptos" w:hAnsi="Aptos" w:eastAsia="Aptos" w:cs="Aptos"/>
+          <w:noProof w:val="0"/>
+          <w:sz w:val="24"/>
+          <w:szCs w:val="24"/>
+          <w:lang w:val="en-US"/>
+        </w:rPr>
+        <w:t>cdot</w:t>
+      </w:r>
+      <w:r>
+        <w:rPr>
+          <w:rFonts w:ascii="Aptos" w:hAnsi="Aptos" w:eastAsia="Aptos" w:cs="Aptos"/>
+          <w:noProof w:val="0"/>
+          <w:sz w:val="24"/>
+          <w:szCs w:val="24"/>
+          <w:lang w:val="en-US"/>
+        </w:rPr>
+        <w:t xml:space="preserve"> X_{\text{AOB}}</w:t>
+      </w:r>
+    </w:p>
+    <w:p>
+      <w:pPr>
+        <w:spacing w:before="240" w:beforeAutospacing="off" w:after="240" w:afterAutospacing="off"/>
+      </w:pPr>
+      <w:r>
+        <w:rPr>
+          <w:rFonts w:ascii="Aptos" w:hAnsi="Aptos" w:eastAsia="Aptos" w:cs="Aptos"/>
+          <w:noProof w:val="0"/>
+          <w:sz w:val="24"/>
+          <w:szCs w:val="24"/>
+          <w:lang w:val="en-US"/>
+        </w:rPr>
+        <w:t>$$ r_{\text{</w:t>
+      </w:r>
+      <w:r>
+        <w:rPr>
+          <w:rFonts w:ascii="Aptos" w:hAnsi="Aptos" w:eastAsia="Aptos" w:cs="Aptos"/>
+          <w:noProof w:val="0"/>
+          <w:sz w:val="24"/>
+          <w:szCs w:val="24"/>
+          <w:lang w:val="en-US"/>
+        </w:rPr>
+        <w:t>nit,amm</w:t>
+      </w:r>
+      <w:r>
+        <w:rPr>
+          <w:rFonts w:ascii="Aptos" w:hAnsi="Aptos" w:eastAsia="Aptos" w:cs="Aptos"/>
+          <w:noProof w:val="0"/>
+          <w:sz w:val="24"/>
+          <w:szCs w:val="24"/>
+          <w:lang w:val="en-US"/>
+        </w:rPr>
+        <w:t>}} = \mu_{\text{AOB}} \</w:t>
+      </w:r>
+      <w:r>
+        <w:rPr>
+          <w:rFonts w:ascii="Aptos" w:hAnsi="Aptos" w:eastAsia="Aptos" w:cs="Aptos"/>
+          <w:noProof w:val="0"/>
+          <w:sz w:val="24"/>
+          <w:szCs w:val="24"/>
+          <w:lang w:val="en-US"/>
+        </w:rPr>
+        <w:t>cdot</w:t>
+      </w:r>
+      <w:r>
+        <w:rPr>
+          <w:rFonts w:ascii="Aptos" w:hAnsi="Aptos" w:eastAsia="Aptos" w:cs="Aptos"/>
+          <w:noProof w:val="0"/>
+          <w:sz w:val="24"/>
+          <w:szCs w:val="24"/>
+          <w:lang w:val="en-US"/>
+        </w:rPr>
+        <w:t xml:space="preserve"> \frac{S_{\text{NH4}}}{K_{\text{S,NH4}} + S_{\text{NH4}}} \</w:t>
+      </w:r>
+      <w:r>
+        <w:rPr>
+          <w:rFonts w:ascii="Aptos" w:hAnsi="Aptos" w:eastAsia="Aptos" w:cs="Aptos"/>
+          <w:noProof w:val="0"/>
+          <w:sz w:val="24"/>
+          <w:szCs w:val="24"/>
+          <w:lang w:val="en-US"/>
+        </w:rPr>
+        <w:t>cdot</w:t>
+      </w:r>
+      <w:r>
+        <w:rPr>
+          <w:rFonts w:ascii="Aptos" w:hAnsi="Aptos" w:eastAsia="Aptos" w:cs="Aptos"/>
+          <w:noProof w:val="0"/>
+          <w:sz w:val="24"/>
+          <w:szCs w:val="24"/>
+          <w:lang w:val="en-US"/>
+        </w:rPr>
+        <w:t xml:space="preserve"> \frac{S_{\</w:t>
+      </w:r>
+      <w:r>
+        <w:rPr>
+          <w:rFonts w:ascii="Aptos" w:hAnsi="Aptos" w:eastAsia="Aptos" w:cs="Aptos"/>
+          <w:noProof w:val="0"/>
+          <w:sz w:val="24"/>
+          <w:szCs w:val="24"/>
+          <w:lang w:val="en-US"/>
+        </w:rPr>
+        <w:t>mathrm</w:t>
+      </w:r>
+      <w:r>
+        <w:rPr>
+          <w:rFonts w:ascii="Aptos" w:hAnsi="Aptos" w:eastAsia="Aptos" w:cs="Aptos"/>
+          <w:noProof w:val="0"/>
+          <w:sz w:val="24"/>
+          <w:szCs w:val="24"/>
+          <w:lang w:val="en-US"/>
+        </w:rPr>
+        <w:t>{O_2}}}{K_{\text{S,O2}} + S_{\</w:t>
+      </w:r>
+      <w:r>
+        <w:rPr>
+          <w:rFonts w:ascii="Aptos" w:hAnsi="Aptos" w:eastAsia="Aptos" w:cs="Aptos"/>
+          <w:noProof w:val="0"/>
+          <w:sz w:val="24"/>
+          <w:szCs w:val="24"/>
+          <w:lang w:val="en-US"/>
+        </w:rPr>
+        <w:t>mathrm</w:t>
+      </w:r>
+      <w:r>
+        <w:rPr>
+          <w:rFonts w:ascii="Aptos" w:hAnsi="Aptos" w:eastAsia="Aptos" w:cs="Aptos"/>
+          <w:noProof w:val="0"/>
+          <w:sz w:val="24"/>
+          <w:szCs w:val="24"/>
+          <w:lang w:val="en-US"/>
+        </w:rPr>
+        <w:t>{O_2}}} \</w:t>
+      </w:r>
+      <w:r>
+        <w:rPr>
+          <w:rFonts w:ascii="Aptos" w:hAnsi="Aptos" w:eastAsia="Aptos" w:cs="Aptos"/>
+          <w:noProof w:val="0"/>
+          <w:sz w:val="24"/>
+          <w:szCs w:val="24"/>
+          <w:lang w:val="en-US"/>
+        </w:rPr>
+        <w:t>cdot</w:t>
+      </w:r>
+      <w:r>
+        <w:rPr>
+          <w:rFonts w:ascii="Aptos" w:hAnsi="Aptos" w:eastAsia="Aptos" w:cs="Aptos"/>
+          <w:noProof w:val="0"/>
+          <w:sz w:val="24"/>
+          <w:szCs w:val="24"/>
+          <w:lang w:val="en-US"/>
+        </w:rPr>
+        <w:t xml:space="preserve"> X_{\text{AOB}} $$</w:t>
       </w:r>
     </w:p>
     <w:p>
@@ -17194,6 +19124,141 @@
       <w:r>
         <w:rPr>
           <w:rFonts w:ascii="Aptos" w:hAnsi="Aptos" w:eastAsia="Aptos" w:cs="Aptos"/>
+          <w:noProof w:val="0"/>
+          <w:sz w:val="24"/>
+          <w:szCs w:val="24"/>
+          <w:lang w:val="pt-BR"/>
+        </w:rPr>
+        <w:t xml:space="preserve">$$ </w:t>
+      </w:r>
+      <w:r>
+        <w:rPr>
+          <w:rFonts w:ascii="Aptos" w:hAnsi="Aptos" w:eastAsia="Aptos" w:cs="Aptos"/>
+          <w:noProof w:val="0"/>
+          <w:sz w:val="24"/>
+          <w:szCs w:val="24"/>
+          <w:lang w:val="pt-BR"/>
+        </w:rPr>
+        <w:t>2,\</w:t>
+      </w:r>
+      <w:r>
+        <w:rPr>
+          <w:rFonts w:ascii="Aptos" w:hAnsi="Aptos" w:eastAsia="Aptos" w:cs="Aptos"/>
+          <w:noProof w:val="0"/>
+          <w:sz w:val="24"/>
+          <w:szCs w:val="24"/>
+          <w:lang w:val="pt-BR"/>
+        </w:rPr>
+        <w:t>mathrm</w:t>
+      </w:r>
+      <w:r>
+        <w:rPr>
+          <w:rFonts w:ascii="Aptos" w:hAnsi="Aptos" w:eastAsia="Aptos" w:cs="Aptos"/>
+          <w:noProof w:val="0"/>
+          <w:sz w:val="24"/>
+          <w:szCs w:val="24"/>
+          <w:lang w:val="pt-BR"/>
+        </w:rPr>
+        <w:t>{NO_2^-} + \</w:t>
+      </w:r>
+      <w:r>
+        <w:rPr>
+          <w:rFonts w:ascii="Aptos" w:hAnsi="Aptos" w:eastAsia="Aptos" w:cs="Aptos"/>
+          <w:noProof w:val="0"/>
+          <w:sz w:val="24"/>
+          <w:szCs w:val="24"/>
+          <w:lang w:val="pt-BR"/>
+        </w:rPr>
+        <w:t>mathrm</w:t>
+      </w:r>
+      <w:r>
+        <w:rPr>
+          <w:rFonts w:ascii="Aptos" w:hAnsi="Aptos" w:eastAsia="Aptos" w:cs="Aptos"/>
+          <w:noProof w:val="0"/>
+          <w:sz w:val="24"/>
+          <w:szCs w:val="24"/>
+          <w:lang w:val="pt-BR"/>
+        </w:rPr>
+        <w:t>{O_2</w:t>
+      </w:r>
+      <w:r>
+        <w:rPr>
+          <w:rFonts w:ascii="Aptos" w:hAnsi="Aptos" w:eastAsia="Aptos" w:cs="Aptos"/>
+          <w:noProof w:val="0"/>
+          <w:sz w:val="24"/>
+          <w:szCs w:val="24"/>
+          <w:lang w:val="pt-BR"/>
+        </w:rPr>
+        <w:t>} ;</w:t>
+      </w:r>
+      <w:r>
+        <w:rPr>
+          <w:rFonts w:ascii="Aptos" w:hAnsi="Aptos" w:eastAsia="Aptos" w:cs="Aptos"/>
+          <w:noProof w:val="0"/>
+          <w:sz w:val="24"/>
+          <w:szCs w:val="24"/>
+          <w:lang w:val="pt-BR"/>
+        </w:rPr>
+        <w:t>\</w:t>
+      </w:r>
+      <w:r>
+        <w:rPr>
+          <w:rFonts w:ascii="Aptos" w:hAnsi="Aptos" w:eastAsia="Aptos" w:cs="Aptos"/>
+          <w:noProof w:val="0"/>
+          <w:sz w:val="24"/>
+          <w:szCs w:val="24"/>
+          <w:lang w:val="pt-BR"/>
+        </w:rPr>
+        <w:t>longrightarrow</w:t>
+      </w:r>
+      <w:r>
+        <w:rPr>
+          <w:rFonts w:ascii="Aptos" w:hAnsi="Aptos" w:eastAsia="Aptos" w:cs="Aptos"/>
+          <w:noProof w:val="0"/>
+          <w:sz w:val="24"/>
+          <w:szCs w:val="24"/>
+          <w:lang w:val="pt-BR"/>
+        </w:rPr>
+        <w:t xml:space="preserve">; </w:t>
+      </w:r>
+      <w:r>
+        <w:rPr>
+          <w:rFonts w:ascii="Aptos" w:hAnsi="Aptos" w:eastAsia="Aptos" w:cs="Aptos"/>
+          <w:noProof w:val="0"/>
+          <w:sz w:val="24"/>
+          <w:szCs w:val="24"/>
+          <w:lang w:val="pt-BR"/>
+        </w:rPr>
+        <w:t>2,\</w:t>
+      </w:r>
+      <w:r>
+        <w:rPr>
+          <w:rFonts w:ascii="Aptos" w:hAnsi="Aptos" w:eastAsia="Aptos" w:cs="Aptos"/>
+          <w:noProof w:val="0"/>
+          <w:sz w:val="24"/>
+          <w:szCs w:val="24"/>
+          <w:lang w:val="pt-BR"/>
+        </w:rPr>
+        <w:t>mathrm</w:t>
+      </w:r>
+      <w:r>
+        <w:rPr>
+          <w:rFonts w:ascii="Aptos" w:hAnsi="Aptos" w:eastAsia="Aptos" w:cs="Aptos"/>
+          <w:noProof w:val="0"/>
+          <w:sz w:val="24"/>
+          <w:szCs w:val="24"/>
+          <w:lang w:val="pt-BR"/>
+        </w:rPr>
+        <w:t>{NO_3^-} $$</w:t>
+      </w:r>
+    </w:p>
+    <w:p>
+      <w:pPr>
+        <w:spacing w:before="240" w:beforeAutospacing="off" w:after="240" w:afterAutospacing="off"/>
+      </w:pPr>
+      <w:r>
+        <w:rPr>
+          <w:rFonts w:ascii="Aptos" w:hAnsi="Aptos" w:eastAsia="Aptos" w:cs="Aptos"/>
           <w:b w:val="1"/>
           <w:bCs w:val="1"/>
           <w:noProof w:val="0"/>
@@ -17411,6 +19476,33 @@
       <w:r>
         <w:rPr>
           <w:rFonts w:ascii="Aptos" w:hAnsi="Aptos" w:eastAsia="Aptos" w:cs="Aptos"/>
+          <w:noProof w:val="0"/>
+          <w:sz w:val="24"/>
+          <w:szCs w:val="24"/>
+          <w:lang w:val="en-US"/>
+        </w:rPr>
+        <w:t>$$ r_{\text{nit,nitrite}} = \mu_{\text{NOB}} \cdot \frac{S_{\mathrm{NO_2}}}{K_{\text{S,NO2}} + S_{\mathrm{NO_2}}} \cdot \frac{S_{\mathrm{O_2}}}{K_{\text{S,O2,NOB}} + S_{\mathrm{O_2}}} \cdot X_{\text{NOB}} $$</w:t>
+      </w:r>
+    </w:p>
+    <w:p>
+      <w:pPr>
+        <w:spacing w:before="240" w:beforeAutospacing="off" w:after="240" w:afterAutospacing="off"/>
+        <w:rPr>
+          <w:rFonts w:ascii="Aptos" w:hAnsi="Aptos" w:eastAsia="Aptos" w:cs="Aptos"/>
+          <w:noProof w:val="0"/>
+          <w:sz w:val="24"/>
+          <w:szCs w:val="24"/>
+          <w:lang w:val="en-US"/>
+        </w:rPr>
+      </w:pPr>
+    </w:p>
+    <w:p>
+      <w:pPr>
+        <w:spacing w:before="240" w:beforeAutospacing="off" w:after="240" w:afterAutospacing="off"/>
+      </w:pPr>
+      <w:r>
+        <w:rPr>
+          <w:rFonts w:ascii="Aptos" w:hAnsi="Aptos" w:eastAsia="Aptos" w:cs="Aptos"/>
           <w:b w:val="1"/>
           <w:bCs w:val="1"/>
           <w:noProof w:val="0"/>
@@ -18772,7 +20864,362 @@
           <w:szCs w:val="24"/>
           <w:lang w:val="en-US"/>
         </w:rPr>
-        <w:t>NO_{3}^{-} + 2 \cdot H^{+} + 2 \cdot e^{-} \rightarrow NO_{2}^{-} + H_{2}O</w:t>
+        <w:t>NO</w:t>
+      </w:r>
+      <w:r>
+        <w:rPr>
+          <w:rFonts w:ascii="Aptos" w:hAnsi="Aptos" w:eastAsia="Aptos" w:cs="Aptos"/>
+          <w:noProof w:val="0"/>
+          <w:sz w:val="24"/>
+          <w:szCs w:val="24"/>
+          <w:lang w:val="en-US"/>
+        </w:rPr>
+        <w:t>_{</w:t>
+      </w:r>
+      <w:r>
+        <w:rPr>
+          <w:rFonts w:ascii="Aptos" w:hAnsi="Aptos" w:eastAsia="Aptos" w:cs="Aptos"/>
+          <w:noProof w:val="0"/>
+          <w:sz w:val="24"/>
+          <w:szCs w:val="24"/>
+          <w:lang w:val="en-US"/>
+        </w:rPr>
+        <w:t>3}^</w:t>
+      </w:r>
+      <w:r>
+        <w:rPr>
+          <w:rFonts w:ascii="Aptos" w:hAnsi="Aptos" w:eastAsia="Aptos" w:cs="Aptos"/>
+          <w:noProof w:val="0"/>
+          <w:sz w:val="24"/>
+          <w:szCs w:val="24"/>
+          <w:lang w:val="en-US"/>
+        </w:rPr>
+        <w:t>{-} + 2 \</w:t>
+      </w:r>
+      <w:r>
+        <w:rPr>
+          <w:rFonts w:ascii="Aptos" w:hAnsi="Aptos" w:eastAsia="Aptos" w:cs="Aptos"/>
+          <w:noProof w:val="0"/>
+          <w:sz w:val="24"/>
+          <w:szCs w:val="24"/>
+          <w:lang w:val="en-US"/>
+        </w:rPr>
+        <w:t>cdot</w:t>
+      </w:r>
+      <w:r>
+        <w:rPr>
+          <w:rFonts w:ascii="Aptos" w:hAnsi="Aptos" w:eastAsia="Aptos" w:cs="Aptos"/>
+          <w:noProof w:val="0"/>
+          <w:sz w:val="24"/>
+          <w:szCs w:val="24"/>
+          <w:lang w:val="en-US"/>
+        </w:rPr>
+        <w:t xml:space="preserve"> H</w:t>
+      </w:r>
+      <w:r>
+        <w:rPr>
+          <w:rFonts w:ascii="Aptos" w:hAnsi="Aptos" w:eastAsia="Aptos" w:cs="Aptos"/>
+          <w:noProof w:val="0"/>
+          <w:sz w:val="24"/>
+          <w:szCs w:val="24"/>
+          <w:lang w:val="en-US"/>
+        </w:rPr>
+        <w:t>^{</w:t>
+      </w:r>
+      <w:r>
+        <w:rPr>
+          <w:rFonts w:ascii="Aptos" w:hAnsi="Aptos" w:eastAsia="Aptos" w:cs="Aptos"/>
+          <w:noProof w:val="0"/>
+          <w:sz w:val="24"/>
+          <w:szCs w:val="24"/>
+          <w:lang w:val="en-US"/>
+        </w:rPr>
+        <w:t>+} + 2 \</w:t>
+      </w:r>
+      <w:r>
+        <w:rPr>
+          <w:rFonts w:ascii="Aptos" w:hAnsi="Aptos" w:eastAsia="Aptos" w:cs="Aptos"/>
+          <w:noProof w:val="0"/>
+          <w:sz w:val="24"/>
+          <w:szCs w:val="24"/>
+          <w:lang w:val="en-US"/>
+        </w:rPr>
+        <w:t>cdot</w:t>
+      </w:r>
+      <w:r>
+        <w:rPr>
+          <w:rFonts w:ascii="Aptos" w:hAnsi="Aptos" w:eastAsia="Aptos" w:cs="Aptos"/>
+          <w:noProof w:val="0"/>
+          <w:sz w:val="24"/>
+          <w:szCs w:val="24"/>
+          <w:lang w:val="en-US"/>
+        </w:rPr>
+        <w:t xml:space="preserve"> e</w:t>
+      </w:r>
+      <w:r>
+        <w:rPr>
+          <w:rFonts w:ascii="Aptos" w:hAnsi="Aptos" w:eastAsia="Aptos" w:cs="Aptos"/>
+          <w:noProof w:val="0"/>
+          <w:sz w:val="24"/>
+          <w:szCs w:val="24"/>
+          <w:lang w:val="en-US"/>
+        </w:rPr>
+        <w:t>^{</w:t>
+      </w:r>
+      <w:r>
+        <w:rPr>
+          <w:rFonts w:ascii="Aptos" w:hAnsi="Aptos" w:eastAsia="Aptos" w:cs="Aptos"/>
+          <w:noProof w:val="0"/>
+          <w:sz w:val="24"/>
+          <w:szCs w:val="24"/>
+          <w:lang w:val="en-US"/>
+        </w:rPr>
+        <w:t>-} \</w:t>
+      </w:r>
+      <w:r>
+        <w:rPr>
+          <w:rFonts w:ascii="Aptos" w:hAnsi="Aptos" w:eastAsia="Aptos" w:cs="Aptos"/>
+          <w:noProof w:val="0"/>
+          <w:sz w:val="24"/>
+          <w:szCs w:val="24"/>
+          <w:lang w:val="en-US"/>
+        </w:rPr>
+        <w:t>rightarrow</w:t>
+      </w:r>
+      <w:r>
+        <w:rPr>
+          <w:rFonts w:ascii="Aptos" w:hAnsi="Aptos" w:eastAsia="Aptos" w:cs="Aptos"/>
+          <w:noProof w:val="0"/>
+          <w:sz w:val="24"/>
+          <w:szCs w:val="24"/>
+          <w:lang w:val="en-US"/>
+        </w:rPr>
+        <w:t xml:space="preserve"> NO</w:t>
+      </w:r>
+      <w:r>
+        <w:rPr>
+          <w:rFonts w:ascii="Aptos" w:hAnsi="Aptos" w:eastAsia="Aptos" w:cs="Aptos"/>
+          <w:noProof w:val="0"/>
+          <w:sz w:val="24"/>
+          <w:szCs w:val="24"/>
+          <w:lang w:val="en-US"/>
+        </w:rPr>
+        <w:t>_{</w:t>
+      </w:r>
+      <w:r>
+        <w:rPr>
+          <w:rFonts w:ascii="Aptos" w:hAnsi="Aptos" w:eastAsia="Aptos" w:cs="Aptos"/>
+          <w:noProof w:val="0"/>
+          <w:sz w:val="24"/>
+          <w:szCs w:val="24"/>
+          <w:lang w:val="en-US"/>
+        </w:rPr>
+        <w:t>2}^</w:t>
+      </w:r>
+      <w:r>
+        <w:rPr>
+          <w:rFonts w:ascii="Aptos" w:hAnsi="Aptos" w:eastAsia="Aptos" w:cs="Aptos"/>
+          <w:noProof w:val="0"/>
+          <w:sz w:val="24"/>
+          <w:szCs w:val="24"/>
+          <w:lang w:val="en-US"/>
+        </w:rPr>
+        <w:t>{-} + H</w:t>
+      </w:r>
+      <w:r>
+        <w:rPr>
+          <w:rFonts w:ascii="Aptos" w:hAnsi="Aptos" w:eastAsia="Aptos" w:cs="Aptos"/>
+          <w:noProof w:val="0"/>
+          <w:sz w:val="24"/>
+          <w:szCs w:val="24"/>
+          <w:lang w:val="en-US"/>
+        </w:rPr>
+        <w:t>_{</w:t>
+      </w:r>
+      <w:r>
+        <w:rPr>
+          <w:rFonts w:ascii="Aptos" w:hAnsi="Aptos" w:eastAsia="Aptos" w:cs="Aptos"/>
+          <w:noProof w:val="0"/>
+          <w:sz w:val="24"/>
+          <w:szCs w:val="24"/>
+          <w:lang w:val="en-US"/>
+        </w:rPr>
+        <w:t>2}O</w:t>
+      </w:r>
+    </w:p>
+    <w:p>
+      <w:pPr>
+        <w:spacing w:before="240" w:beforeAutospacing="off" w:after="240" w:afterAutospacing="off"/>
+      </w:pPr>
+      <w:r>
+        <w:rPr>
+          <w:rFonts w:ascii="Aptos" w:hAnsi="Aptos" w:eastAsia="Aptos" w:cs="Aptos"/>
+          <w:noProof w:val="0"/>
+          <w:sz w:val="24"/>
+          <w:szCs w:val="24"/>
+          <w:lang w:val="pt-BR"/>
+        </w:rPr>
+        <w:t>$$ \</w:t>
+      </w:r>
+      <w:r>
+        <w:rPr>
+          <w:rFonts w:ascii="Aptos" w:hAnsi="Aptos" w:eastAsia="Aptos" w:cs="Aptos"/>
+          <w:noProof w:val="0"/>
+          <w:sz w:val="24"/>
+          <w:szCs w:val="24"/>
+          <w:lang w:val="pt-BR"/>
+        </w:rPr>
+        <w:t>mathrm</w:t>
+      </w:r>
+      <w:r>
+        <w:rPr>
+          <w:rFonts w:ascii="Aptos" w:hAnsi="Aptos" w:eastAsia="Aptos" w:cs="Aptos"/>
+          <w:noProof w:val="0"/>
+          <w:sz w:val="24"/>
+          <w:szCs w:val="24"/>
+          <w:lang w:val="pt-BR"/>
+        </w:rPr>
+        <w:t xml:space="preserve">{NO_3^-} + </w:t>
+      </w:r>
+      <w:r>
+        <w:rPr>
+          <w:rFonts w:ascii="Aptos" w:hAnsi="Aptos" w:eastAsia="Aptos" w:cs="Aptos"/>
+          <w:noProof w:val="0"/>
+          <w:sz w:val="24"/>
+          <w:szCs w:val="24"/>
+          <w:lang w:val="pt-BR"/>
+        </w:rPr>
+        <w:t>2,\</w:t>
+      </w:r>
+      <w:r>
+        <w:rPr>
+          <w:rFonts w:ascii="Aptos" w:hAnsi="Aptos" w:eastAsia="Aptos" w:cs="Aptos"/>
+          <w:noProof w:val="0"/>
+          <w:sz w:val="24"/>
+          <w:szCs w:val="24"/>
+          <w:lang w:val="pt-BR"/>
+        </w:rPr>
+        <w:t>mathrm</w:t>
+      </w:r>
+      <w:r>
+        <w:rPr>
+          <w:rFonts w:ascii="Aptos" w:hAnsi="Aptos" w:eastAsia="Aptos" w:cs="Aptos"/>
+          <w:noProof w:val="0"/>
+          <w:sz w:val="24"/>
+          <w:szCs w:val="24"/>
+          <w:lang w:val="pt-BR"/>
+        </w:rPr>
+        <w:t xml:space="preserve">{H^+} + </w:t>
+      </w:r>
+      <w:r>
+        <w:rPr>
+          <w:rFonts w:ascii="Aptos" w:hAnsi="Aptos" w:eastAsia="Aptos" w:cs="Aptos"/>
+          <w:noProof w:val="0"/>
+          <w:sz w:val="24"/>
+          <w:szCs w:val="24"/>
+          <w:lang w:val="pt-BR"/>
+        </w:rPr>
+        <w:t>2,\</w:t>
+      </w:r>
+      <w:r>
+        <w:rPr>
+          <w:rFonts w:ascii="Aptos" w:hAnsi="Aptos" w:eastAsia="Aptos" w:cs="Aptos"/>
+          <w:noProof w:val="0"/>
+          <w:sz w:val="24"/>
+          <w:szCs w:val="24"/>
+          <w:lang w:val="pt-BR"/>
+        </w:rPr>
+        <w:t>mathrm</w:t>
+      </w:r>
+      <w:r>
+        <w:rPr>
+          <w:rFonts w:ascii="Aptos" w:hAnsi="Aptos" w:eastAsia="Aptos" w:cs="Aptos"/>
+          <w:noProof w:val="0"/>
+          <w:sz w:val="24"/>
+          <w:szCs w:val="24"/>
+          <w:lang w:val="pt-BR"/>
+        </w:rPr>
+        <w:t>{e^-</w:t>
+      </w:r>
+      <w:r>
+        <w:rPr>
+          <w:rFonts w:ascii="Aptos" w:hAnsi="Aptos" w:eastAsia="Aptos" w:cs="Aptos"/>
+          <w:noProof w:val="0"/>
+          <w:sz w:val="24"/>
+          <w:szCs w:val="24"/>
+          <w:lang w:val="pt-BR"/>
+        </w:rPr>
+        <w:t>} ;</w:t>
+      </w:r>
+      <w:r>
+        <w:rPr>
+          <w:rFonts w:ascii="Aptos" w:hAnsi="Aptos" w:eastAsia="Aptos" w:cs="Aptos"/>
+          <w:noProof w:val="0"/>
+          <w:sz w:val="24"/>
+          <w:szCs w:val="24"/>
+          <w:lang w:val="pt-BR"/>
+        </w:rPr>
+        <w:t>\</w:t>
+      </w:r>
+      <w:r>
+        <w:rPr>
+          <w:rFonts w:ascii="Aptos" w:hAnsi="Aptos" w:eastAsia="Aptos" w:cs="Aptos"/>
+          <w:noProof w:val="0"/>
+          <w:sz w:val="24"/>
+          <w:szCs w:val="24"/>
+          <w:lang w:val="pt-BR"/>
+        </w:rPr>
+        <w:t>longrightarrow</w:t>
+      </w:r>
+      <w:r>
+        <w:rPr>
+          <w:rFonts w:ascii="Aptos" w:hAnsi="Aptos" w:eastAsia="Aptos" w:cs="Aptos"/>
+          <w:noProof w:val="0"/>
+          <w:sz w:val="24"/>
+          <w:szCs w:val="24"/>
+          <w:lang w:val="pt-BR"/>
+        </w:rPr>
+        <w:t>; \</w:t>
+      </w:r>
+      <w:r>
+        <w:rPr>
+          <w:rFonts w:ascii="Aptos" w:hAnsi="Aptos" w:eastAsia="Aptos" w:cs="Aptos"/>
+          <w:noProof w:val="0"/>
+          <w:sz w:val="24"/>
+          <w:szCs w:val="24"/>
+          <w:lang w:val="pt-BR"/>
+        </w:rPr>
+        <w:t>mathrm</w:t>
+      </w:r>
+      <w:r>
+        <w:rPr>
+          <w:rFonts w:ascii="Aptos" w:hAnsi="Aptos" w:eastAsia="Aptos" w:cs="Aptos"/>
+          <w:noProof w:val="0"/>
+          <w:sz w:val="24"/>
+          <w:szCs w:val="24"/>
+          <w:lang w:val="pt-BR"/>
+        </w:rPr>
+        <w:t>{NO_2^-} + \</w:t>
+      </w:r>
+      <w:r>
+        <w:rPr>
+          <w:rFonts w:ascii="Aptos" w:hAnsi="Aptos" w:eastAsia="Aptos" w:cs="Aptos"/>
+          <w:noProof w:val="0"/>
+          <w:sz w:val="24"/>
+          <w:szCs w:val="24"/>
+          <w:lang w:val="pt-BR"/>
+        </w:rPr>
+        <w:t>mathrm</w:t>
+      </w:r>
+      <w:r>
+        <w:rPr>
+          <w:rFonts w:ascii="Aptos" w:hAnsi="Aptos" w:eastAsia="Aptos" w:cs="Aptos"/>
+          <w:noProof w:val="0"/>
+          <w:sz w:val="24"/>
+          <w:szCs w:val="24"/>
+          <w:lang w:val="pt-BR"/>
+        </w:rPr>
+        <w:t>{H_2O} $$</w:t>
       </w:r>
     </w:p>
     <w:p>
@@ -19015,7 +21462,202 @@
           <w:szCs w:val="24"/>
           <w:lang w:val="en-US"/>
         </w:rPr>
-        <w:t>r_{NO3^{-}} = \mu_{max} \cdot \frac{S_{NO3^{-}}}{K_{S,NO3^{-}} + S_{NO3^{-}}} \cdot \frac{S_{COD}}{K_{S,COD} + S_{COD}} \cdot X_{DEN}</w:t>
+        <w:t>r_{NO3^{-}} = \mu_{max} \</w:t>
+      </w:r>
+      <w:r>
+        <w:rPr>
+          <w:rFonts w:ascii="Aptos" w:hAnsi="Aptos" w:eastAsia="Aptos" w:cs="Aptos"/>
+          <w:noProof w:val="0"/>
+          <w:sz w:val="24"/>
+          <w:szCs w:val="24"/>
+          <w:lang w:val="en-US"/>
+        </w:rPr>
+        <w:t>cdot</w:t>
+      </w:r>
+      <w:r>
+        <w:rPr>
+          <w:rFonts w:ascii="Aptos" w:hAnsi="Aptos" w:eastAsia="Aptos" w:cs="Aptos"/>
+          <w:noProof w:val="0"/>
+          <w:sz w:val="24"/>
+          <w:szCs w:val="24"/>
+          <w:lang w:val="en-US"/>
+        </w:rPr>
+        <w:t xml:space="preserve"> \frac{S_{NO3^{-}}}{K_{S,NO3^{-}} + S_{NO3^{-}}} \</w:t>
+      </w:r>
+      <w:r>
+        <w:rPr>
+          <w:rFonts w:ascii="Aptos" w:hAnsi="Aptos" w:eastAsia="Aptos" w:cs="Aptos"/>
+          <w:noProof w:val="0"/>
+          <w:sz w:val="24"/>
+          <w:szCs w:val="24"/>
+          <w:lang w:val="en-US"/>
+        </w:rPr>
+        <w:t>cdot</w:t>
+      </w:r>
+      <w:r>
+        <w:rPr>
+          <w:rFonts w:ascii="Aptos" w:hAnsi="Aptos" w:eastAsia="Aptos" w:cs="Aptos"/>
+          <w:noProof w:val="0"/>
+          <w:sz w:val="24"/>
+          <w:szCs w:val="24"/>
+          <w:lang w:val="en-US"/>
+        </w:rPr>
+        <w:t xml:space="preserve"> \frac{S_{COD}}{K_{S,COD} + S_{COD}} \</w:t>
+      </w:r>
+      <w:r>
+        <w:rPr>
+          <w:rFonts w:ascii="Aptos" w:hAnsi="Aptos" w:eastAsia="Aptos" w:cs="Aptos"/>
+          <w:noProof w:val="0"/>
+          <w:sz w:val="24"/>
+          <w:szCs w:val="24"/>
+          <w:lang w:val="en-US"/>
+        </w:rPr>
+        <w:t>cdot</w:t>
+      </w:r>
+      <w:r>
+        <w:rPr>
+          <w:rFonts w:ascii="Aptos" w:hAnsi="Aptos" w:eastAsia="Aptos" w:cs="Aptos"/>
+          <w:noProof w:val="0"/>
+          <w:sz w:val="24"/>
+          <w:szCs w:val="24"/>
+          <w:lang w:val="en-US"/>
+        </w:rPr>
+        <w:t xml:space="preserve"> X_{DEN}</w:t>
+      </w:r>
+    </w:p>
+    <w:p>
+      <w:pPr>
+        <w:spacing w:before="240" w:beforeAutospacing="off" w:after="240" w:afterAutospacing="off"/>
+      </w:pPr>
+      <w:r>
+        <w:rPr>
+          <w:rFonts w:ascii="Aptos" w:hAnsi="Aptos" w:eastAsia="Aptos" w:cs="Aptos"/>
+          <w:noProof w:val="0"/>
+          <w:sz w:val="24"/>
+          <w:szCs w:val="24"/>
+          <w:lang w:val="en-US"/>
+        </w:rPr>
+        <w:t>$$ r_{\</w:t>
+      </w:r>
+      <w:r>
+        <w:rPr>
+          <w:rFonts w:ascii="Aptos" w:hAnsi="Aptos" w:eastAsia="Aptos" w:cs="Aptos"/>
+          <w:noProof w:val="0"/>
+          <w:sz w:val="24"/>
+          <w:szCs w:val="24"/>
+          <w:lang w:val="en-US"/>
+        </w:rPr>
+        <w:t>mathrm</w:t>
+      </w:r>
+      <w:r>
+        <w:rPr>
+          <w:rFonts w:ascii="Aptos" w:hAnsi="Aptos" w:eastAsia="Aptos" w:cs="Aptos"/>
+          <w:noProof w:val="0"/>
+          <w:sz w:val="24"/>
+          <w:szCs w:val="24"/>
+          <w:lang w:val="en-US"/>
+        </w:rPr>
+        <w:t>{NO_3^-}} = \mu_{\max} \</w:t>
+      </w:r>
+      <w:r>
+        <w:rPr>
+          <w:rFonts w:ascii="Aptos" w:hAnsi="Aptos" w:eastAsia="Aptos" w:cs="Aptos"/>
+          <w:noProof w:val="0"/>
+          <w:sz w:val="24"/>
+          <w:szCs w:val="24"/>
+          <w:lang w:val="en-US"/>
+        </w:rPr>
+        <w:t>cdot</w:t>
+      </w:r>
+      <w:r>
+        <w:rPr>
+          <w:rFonts w:ascii="Aptos" w:hAnsi="Aptos" w:eastAsia="Aptos" w:cs="Aptos"/>
+          <w:noProof w:val="0"/>
+          <w:sz w:val="24"/>
+          <w:szCs w:val="24"/>
+          <w:lang w:val="en-US"/>
+        </w:rPr>
+        <w:t xml:space="preserve"> \frac{S_{\</w:t>
+      </w:r>
+      <w:r>
+        <w:rPr>
+          <w:rFonts w:ascii="Aptos" w:hAnsi="Aptos" w:eastAsia="Aptos" w:cs="Aptos"/>
+          <w:noProof w:val="0"/>
+          <w:sz w:val="24"/>
+          <w:szCs w:val="24"/>
+          <w:lang w:val="en-US"/>
+        </w:rPr>
+        <w:t>mathrm</w:t>
+      </w:r>
+      <w:r>
+        <w:rPr>
+          <w:rFonts w:ascii="Aptos" w:hAnsi="Aptos" w:eastAsia="Aptos" w:cs="Aptos"/>
+          <w:noProof w:val="0"/>
+          <w:sz w:val="24"/>
+          <w:szCs w:val="24"/>
+          <w:lang w:val="en-US"/>
+        </w:rPr>
+        <w:t>{NO_3^-}}}{K_{\text{S,NO3^-}} + S_{\</w:t>
+      </w:r>
+      <w:r>
+        <w:rPr>
+          <w:rFonts w:ascii="Aptos" w:hAnsi="Aptos" w:eastAsia="Aptos" w:cs="Aptos"/>
+          <w:noProof w:val="0"/>
+          <w:sz w:val="24"/>
+          <w:szCs w:val="24"/>
+          <w:lang w:val="en-US"/>
+        </w:rPr>
+        <w:t>mathrm</w:t>
+      </w:r>
+      <w:r>
+        <w:rPr>
+          <w:rFonts w:ascii="Aptos" w:hAnsi="Aptos" w:eastAsia="Aptos" w:cs="Aptos"/>
+          <w:noProof w:val="0"/>
+          <w:sz w:val="24"/>
+          <w:szCs w:val="24"/>
+          <w:lang w:val="en-US"/>
+        </w:rPr>
+        <w:t>{NO_3^-}}} \</w:t>
+      </w:r>
+      <w:r>
+        <w:rPr>
+          <w:rFonts w:ascii="Aptos" w:hAnsi="Aptos" w:eastAsia="Aptos" w:cs="Aptos"/>
+          <w:noProof w:val="0"/>
+          <w:sz w:val="24"/>
+          <w:szCs w:val="24"/>
+          <w:lang w:val="en-US"/>
+        </w:rPr>
+        <w:t>cdot</w:t>
+      </w:r>
+      <w:r>
+        <w:rPr>
+          <w:rFonts w:ascii="Aptos" w:hAnsi="Aptos" w:eastAsia="Aptos" w:cs="Aptos"/>
+          <w:noProof w:val="0"/>
+          <w:sz w:val="24"/>
+          <w:szCs w:val="24"/>
+          <w:lang w:val="en-US"/>
+        </w:rPr>
+        <w:t xml:space="preserve"> \frac{S_{\text{COD}}}{K_{\text{S,COD}} + S_{\text{COD}}} \</w:t>
+      </w:r>
+      <w:r>
+        <w:rPr>
+          <w:rFonts w:ascii="Aptos" w:hAnsi="Aptos" w:eastAsia="Aptos" w:cs="Aptos"/>
+          <w:noProof w:val="0"/>
+          <w:sz w:val="24"/>
+          <w:szCs w:val="24"/>
+          <w:lang w:val="en-US"/>
+        </w:rPr>
+        <w:t>cdot</w:t>
+      </w:r>
+      <w:r>
+        <w:rPr>
+          <w:rFonts w:ascii="Aptos" w:hAnsi="Aptos" w:eastAsia="Aptos" w:cs="Aptos"/>
+          <w:noProof w:val="0"/>
+          <w:sz w:val="24"/>
+          <w:szCs w:val="24"/>
+          <w:lang w:val="en-US"/>
+        </w:rPr>
+        <w:t xml:space="preserve"> X_{\text{DEN}} $$</w:t>
       </w:r>
     </w:p>
     <w:p>
@@ -19634,7 +22276,223 @@
           <w:szCs w:val="24"/>
           <w:lang w:val="en-US"/>
         </w:rPr>
-        <w:t>NO_{2}^{-} + 2 \cdot H^{+} + e^{-} \rightarrow NO + H_{2}O</w:t>
+        <w:t>NO</w:t>
+      </w:r>
+      <w:r>
+        <w:rPr>
+          <w:rFonts w:ascii="Aptos" w:hAnsi="Aptos" w:eastAsia="Aptos" w:cs="Aptos"/>
+          <w:noProof w:val="0"/>
+          <w:sz w:val="24"/>
+          <w:szCs w:val="24"/>
+          <w:lang w:val="en-US"/>
+        </w:rPr>
+        <w:t>_{</w:t>
+      </w:r>
+      <w:r>
+        <w:rPr>
+          <w:rFonts w:ascii="Aptos" w:hAnsi="Aptos" w:eastAsia="Aptos" w:cs="Aptos"/>
+          <w:noProof w:val="0"/>
+          <w:sz w:val="24"/>
+          <w:szCs w:val="24"/>
+          <w:lang w:val="en-US"/>
+        </w:rPr>
+        <w:t>2}^</w:t>
+      </w:r>
+      <w:r>
+        <w:rPr>
+          <w:rFonts w:ascii="Aptos" w:hAnsi="Aptos" w:eastAsia="Aptos" w:cs="Aptos"/>
+          <w:noProof w:val="0"/>
+          <w:sz w:val="24"/>
+          <w:szCs w:val="24"/>
+          <w:lang w:val="en-US"/>
+        </w:rPr>
+        <w:t>{-} + 2 \</w:t>
+      </w:r>
+      <w:r>
+        <w:rPr>
+          <w:rFonts w:ascii="Aptos" w:hAnsi="Aptos" w:eastAsia="Aptos" w:cs="Aptos"/>
+          <w:noProof w:val="0"/>
+          <w:sz w:val="24"/>
+          <w:szCs w:val="24"/>
+          <w:lang w:val="en-US"/>
+        </w:rPr>
+        <w:t>cdot</w:t>
+      </w:r>
+      <w:r>
+        <w:rPr>
+          <w:rFonts w:ascii="Aptos" w:hAnsi="Aptos" w:eastAsia="Aptos" w:cs="Aptos"/>
+          <w:noProof w:val="0"/>
+          <w:sz w:val="24"/>
+          <w:szCs w:val="24"/>
+          <w:lang w:val="en-US"/>
+        </w:rPr>
+        <w:t xml:space="preserve"> H</w:t>
+      </w:r>
+      <w:r>
+        <w:rPr>
+          <w:rFonts w:ascii="Aptos" w:hAnsi="Aptos" w:eastAsia="Aptos" w:cs="Aptos"/>
+          <w:noProof w:val="0"/>
+          <w:sz w:val="24"/>
+          <w:szCs w:val="24"/>
+          <w:lang w:val="en-US"/>
+        </w:rPr>
+        <w:t>^{</w:t>
+      </w:r>
+      <w:r>
+        <w:rPr>
+          <w:rFonts w:ascii="Aptos" w:hAnsi="Aptos" w:eastAsia="Aptos" w:cs="Aptos"/>
+          <w:noProof w:val="0"/>
+          <w:sz w:val="24"/>
+          <w:szCs w:val="24"/>
+          <w:lang w:val="en-US"/>
+        </w:rPr>
+        <w:t>+} + e</w:t>
+      </w:r>
+      <w:r>
+        <w:rPr>
+          <w:rFonts w:ascii="Aptos" w:hAnsi="Aptos" w:eastAsia="Aptos" w:cs="Aptos"/>
+          <w:noProof w:val="0"/>
+          <w:sz w:val="24"/>
+          <w:szCs w:val="24"/>
+          <w:lang w:val="en-US"/>
+        </w:rPr>
+        <w:t>^{</w:t>
+      </w:r>
+      <w:r>
+        <w:rPr>
+          <w:rFonts w:ascii="Aptos" w:hAnsi="Aptos" w:eastAsia="Aptos" w:cs="Aptos"/>
+          <w:noProof w:val="0"/>
+          <w:sz w:val="24"/>
+          <w:szCs w:val="24"/>
+          <w:lang w:val="en-US"/>
+        </w:rPr>
+        <w:t>-} \</w:t>
+      </w:r>
+      <w:r>
+        <w:rPr>
+          <w:rFonts w:ascii="Aptos" w:hAnsi="Aptos" w:eastAsia="Aptos" w:cs="Aptos"/>
+          <w:noProof w:val="0"/>
+          <w:sz w:val="24"/>
+          <w:szCs w:val="24"/>
+          <w:lang w:val="en-US"/>
+        </w:rPr>
+        <w:t>rightarrow</w:t>
+      </w:r>
+      <w:r>
+        <w:rPr>
+          <w:rFonts w:ascii="Aptos" w:hAnsi="Aptos" w:eastAsia="Aptos" w:cs="Aptos"/>
+          <w:noProof w:val="0"/>
+          <w:sz w:val="24"/>
+          <w:szCs w:val="24"/>
+          <w:lang w:val="en-US"/>
+        </w:rPr>
+        <w:t xml:space="preserve"> NO + H</w:t>
+      </w:r>
+      <w:r>
+        <w:rPr>
+          <w:rFonts w:ascii="Aptos" w:hAnsi="Aptos" w:eastAsia="Aptos" w:cs="Aptos"/>
+          <w:noProof w:val="0"/>
+          <w:sz w:val="24"/>
+          <w:szCs w:val="24"/>
+          <w:lang w:val="en-US"/>
+        </w:rPr>
+        <w:t>_{</w:t>
+      </w:r>
+      <w:r>
+        <w:rPr>
+          <w:rFonts w:ascii="Aptos" w:hAnsi="Aptos" w:eastAsia="Aptos" w:cs="Aptos"/>
+          <w:noProof w:val="0"/>
+          <w:sz w:val="24"/>
+          <w:szCs w:val="24"/>
+          <w:lang w:val="en-US"/>
+        </w:rPr>
+        <w:t>2}O</w:t>
+      </w:r>
+    </w:p>
+    <w:p>
+      <w:pPr>
+        <w:spacing w:before="240" w:beforeAutospacing="off" w:after="240" w:afterAutospacing="off"/>
+        <w:rPr>
+          <w:rFonts w:ascii="Aptos" w:hAnsi="Aptos" w:eastAsia="Aptos" w:cs="Aptos"/>
+          <w:noProof w:val="0"/>
+          <w:sz w:val="24"/>
+          <w:szCs w:val="24"/>
+          <w:lang w:val="en-US"/>
+        </w:rPr>
+      </w:pPr>
+      <w:r>
+        <w:rPr>
+          <w:rFonts w:ascii="Aptos" w:hAnsi="Aptos" w:eastAsia="Aptos" w:cs="Aptos"/>
+          <w:noProof w:val="0"/>
+          <w:sz w:val="24"/>
+          <w:szCs w:val="24"/>
+          <w:lang w:val="en-US"/>
+        </w:rPr>
+        <w:t>$$</w:t>
+      </w:r>
+    </w:p>
+    <w:p>
+      <w:pPr>
+        <w:pStyle w:val="Normal"/>
+        <w:spacing w:before="240" w:beforeAutospacing="off" w:after="240" w:afterAutospacing="off"/>
+      </w:pPr>
+      <w:r>
+        <w:rPr>
+          <w:rFonts w:ascii="Aptos" w:hAnsi="Aptos" w:eastAsia="Aptos" w:cs="Aptos"/>
+          <w:noProof w:val="0"/>
+          <w:sz w:val="24"/>
+          <w:szCs w:val="24"/>
+          <w:lang w:val="en-US"/>
+        </w:rPr>
+        <w:t>\mathrm{NO_2^-} + 2\,\mathrm{H^+} + \mathrm{e^-}</w:t>
+      </w:r>
+    </w:p>
+    <w:p>
+      <w:pPr>
+        <w:pStyle w:val="Normal"/>
+        <w:spacing w:before="240" w:beforeAutospacing="off" w:after="240" w:afterAutospacing="off"/>
+      </w:pPr>
+      <w:r>
+        <w:rPr>
+          <w:rFonts w:ascii="Aptos" w:hAnsi="Aptos" w:eastAsia="Aptos" w:cs="Aptos"/>
+          <w:noProof w:val="0"/>
+          <w:sz w:val="24"/>
+          <w:szCs w:val="24"/>
+          <w:lang w:val="en-US"/>
+        </w:rPr>
+        <w:t>\;\longrightarrow\;</w:t>
+      </w:r>
+    </w:p>
+    <w:p>
+      <w:pPr>
+        <w:pStyle w:val="Normal"/>
+        <w:spacing w:before="240" w:beforeAutospacing="off" w:after="240" w:afterAutospacing="off"/>
+      </w:pPr>
+      <w:r>
+        <w:rPr>
+          <w:rFonts w:ascii="Aptos" w:hAnsi="Aptos" w:eastAsia="Aptos" w:cs="Aptos"/>
+          <w:noProof w:val="0"/>
+          <w:sz w:val="24"/>
+          <w:szCs w:val="24"/>
+          <w:lang w:val="en-US"/>
+        </w:rPr>
+        <w:t>\mathrm{NO} + \mathrm{H_2O}</w:t>
+      </w:r>
+    </w:p>
+    <w:p>
+      <w:pPr>
+        <w:pStyle w:val="Normal"/>
+        <w:spacing w:before="240" w:beforeAutospacing="off" w:after="240" w:afterAutospacing="off"/>
+      </w:pPr>
+      <w:r>
+        <w:rPr>
+          <w:rFonts w:ascii="Aptos" w:hAnsi="Aptos" w:eastAsia="Aptos" w:cs="Aptos"/>
+          <w:noProof w:val="0"/>
+          <w:sz w:val="24"/>
+          <w:szCs w:val="24"/>
+          <w:lang w:val="en-US"/>
+        </w:rPr>
+        <w:t>$$</w:t>
       </w:r>
     </w:p>
     <w:p>
@@ -19878,8 +22736,95 @@
           <w:szCs w:val="24"/>
           <w:lang w:val="en-US"/>
         </w:rPr>
-        <w:t>r_{NO2^{-}} = \mu_{max} \cdot \frac{S_{NO2^{-}}}{K_{S,NO2^{-}} + S_{NO2^{-}}} \cdot \frac{S_{COD}}{K_{S,COD} + S_{COD}} \cdot X_{DEN}</w:t>
-      </w:r>
+        <w:t>r_{NO2^{-}} = \mu_{max} \</w:t>
+      </w:r>
+      <w:r>
+        <w:rPr>
+          <w:rFonts w:ascii="Aptos" w:hAnsi="Aptos" w:eastAsia="Aptos" w:cs="Aptos"/>
+          <w:noProof w:val="0"/>
+          <w:sz w:val="24"/>
+          <w:szCs w:val="24"/>
+          <w:lang w:val="en-US"/>
+        </w:rPr>
+        <w:t>cdot</w:t>
+      </w:r>
+      <w:r>
+        <w:rPr>
+          <w:rFonts w:ascii="Aptos" w:hAnsi="Aptos" w:eastAsia="Aptos" w:cs="Aptos"/>
+          <w:noProof w:val="0"/>
+          <w:sz w:val="24"/>
+          <w:szCs w:val="24"/>
+          <w:lang w:val="en-US"/>
+        </w:rPr>
+        <w:t xml:space="preserve"> \frac{S_{NO2^{-}}}{K_{S,NO2^{-}} + S_{NO2^{-}}} \</w:t>
+      </w:r>
+      <w:r>
+        <w:rPr>
+          <w:rFonts w:ascii="Aptos" w:hAnsi="Aptos" w:eastAsia="Aptos" w:cs="Aptos"/>
+          <w:noProof w:val="0"/>
+          <w:sz w:val="24"/>
+          <w:szCs w:val="24"/>
+          <w:lang w:val="en-US"/>
+        </w:rPr>
+        <w:t>cdot</w:t>
+      </w:r>
+      <w:r>
+        <w:rPr>
+          <w:rFonts w:ascii="Aptos" w:hAnsi="Aptos" w:eastAsia="Aptos" w:cs="Aptos"/>
+          <w:noProof w:val="0"/>
+          <w:sz w:val="24"/>
+          <w:szCs w:val="24"/>
+          <w:lang w:val="en-US"/>
+        </w:rPr>
+        <w:t xml:space="preserve"> \frac{S_{COD}}{K_{S,COD} + S_{COD}} \</w:t>
+      </w:r>
+      <w:r>
+        <w:rPr>
+          <w:rFonts w:ascii="Aptos" w:hAnsi="Aptos" w:eastAsia="Aptos" w:cs="Aptos"/>
+          <w:noProof w:val="0"/>
+          <w:sz w:val="24"/>
+          <w:szCs w:val="24"/>
+          <w:lang w:val="en-US"/>
+        </w:rPr>
+        <w:t>cdot</w:t>
+      </w:r>
+      <w:r>
+        <w:rPr>
+          <w:rFonts w:ascii="Aptos" w:hAnsi="Aptos" w:eastAsia="Aptos" w:cs="Aptos"/>
+          <w:noProof w:val="0"/>
+          <w:sz w:val="24"/>
+          <w:szCs w:val="24"/>
+          <w:lang w:val="en-US"/>
+        </w:rPr>
+        <w:t xml:space="preserve"> X_{DEN}</w:t>
+      </w:r>
+    </w:p>
+    <w:p>
+      <w:pPr>
+        <w:spacing w:before="240" w:beforeAutospacing="off" w:after="240" w:afterAutospacing="off"/>
+      </w:pPr>
+      <w:r>
+        <w:rPr>
+          <w:rFonts w:ascii="Aptos" w:hAnsi="Aptos" w:eastAsia="Aptos" w:cs="Aptos"/>
+          <w:noProof w:val="0"/>
+          <w:sz w:val="24"/>
+          <w:szCs w:val="24"/>
+          <w:lang w:val="en-US"/>
+        </w:rPr>
+        <w:t>$$ r_{\mathrm{NO_2^-}} = \mu_{\max} \cdot \frac{S_{\mathrm{NO_2^-}}}{K_{\text{S,NO2^-}} + S_{\mathrm{NO_2^-}}} \cdot \frac{S_{\text{COD}}}{K_{\text{S,COD}} + S_{\text{COD}}} \cdot X_{\text{DEN}} $$</w:t>
+      </w:r>
+    </w:p>
+    <w:p>
+      <w:pPr>
+        <w:spacing w:before="240" w:beforeAutospacing="off" w:after="240" w:afterAutospacing="off"/>
+        <w:rPr>
+          <w:rFonts w:ascii="Aptos" w:hAnsi="Aptos" w:eastAsia="Aptos" w:cs="Aptos"/>
+          <w:noProof w:val="0"/>
+          <w:sz w:val="24"/>
+          <w:szCs w:val="24"/>
+          <w:lang w:val="en-US"/>
+        </w:rPr>
+      </w:pPr>
     </w:p>
     <w:p>
       <w:pPr>
@@ -20785,7 +23730,272 @@
           <w:szCs w:val="24"/>
           <w:lang w:val="en-US"/>
         </w:rPr>
-        <w:t>2 \cdot NO + 2 \cdot H^{+} + 2 \cdot e^{-} \rightarrow N_{2}O + H_{2}O</w:t>
+        <w:t>2 \</w:t>
+      </w:r>
+      <w:r>
+        <w:rPr>
+          <w:rFonts w:ascii="Aptos" w:hAnsi="Aptos" w:eastAsia="Aptos" w:cs="Aptos"/>
+          <w:noProof w:val="0"/>
+          <w:sz w:val="24"/>
+          <w:szCs w:val="24"/>
+          <w:lang w:val="en-US"/>
+        </w:rPr>
+        <w:t>cdot</w:t>
+      </w:r>
+      <w:r>
+        <w:rPr>
+          <w:rFonts w:ascii="Aptos" w:hAnsi="Aptos" w:eastAsia="Aptos" w:cs="Aptos"/>
+          <w:noProof w:val="0"/>
+          <w:sz w:val="24"/>
+          <w:szCs w:val="24"/>
+          <w:lang w:val="en-US"/>
+        </w:rPr>
+        <w:t xml:space="preserve"> NO + 2 \</w:t>
+      </w:r>
+      <w:r>
+        <w:rPr>
+          <w:rFonts w:ascii="Aptos" w:hAnsi="Aptos" w:eastAsia="Aptos" w:cs="Aptos"/>
+          <w:noProof w:val="0"/>
+          <w:sz w:val="24"/>
+          <w:szCs w:val="24"/>
+          <w:lang w:val="en-US"/>
+        </w:rPr>
+        <w:t>cdot</w:t>
+      </w:r>
+      <w:r>
+        <w:rPr>
+          <w:rFonts w:ascii="Aptos" w:hAnsi="Aptos" w:eastAsia="Aptos" w:cs="Aptos"/>
+          <w:noProof w:val="0"/>
+          <w:sz w:val="24"/>
+          <w:szCs w:val="24"/>
+          <w:lang w:val="en-US"/>
+        </w:rPr>
+        <w:t xml:space="preserve"> H</w:t>
+      </w:r>
+      <w:r>
+        <w:rPr>
+          <w:rFonts w:ascii="Aptos" w:hAnsi="Aptos" w:eastAsia="Aptos" w:cs="Aptos"/>
+          <w:noProof w:val="0"/>
+          <w:sz w:val="24"/>
+          <w:szCs w:val="24"/>
+          <w:lang w:val="en-US"/>
+        </w:rPr>
+        <w:t>^{</w:t>
+      </w:r>
+      <w:r>
+        <w:rPr>
+          <w:rFonts w:ascii="Aptos" w:hAnsi="Aptos" w:eastAsia="Aptos" w:cs="Aptos"/>
+          <w:noProof w:val="0"/>
+          <w:sz w:val="24"/>
+          <w:szCs w:val="24"/>
+          <w:lang w:val="en-US"/>
+        </w:rPr>
+        <w:t>+} + 2 \</w:t>
+      </w:r>
+      <w:r>
+        <w:rPr>
+          <w:rFonts w:ascii="Aptos" w:hAnsi="Aptos" w:eastAsia="Aptos" w:cs="Aptos"/>
+          <w:noProof w:val="0"/>
+          <w:sz w:val="24"/>
+          <w:szCs w:val="24"/>
+          <w:lang w:val="en-US"/>
+        </w:rPr>
+        <w:t>cdot</w:t>
+      </w:r>
+      <w:r>
+        <w:rPr>
+          <w:rFonts w:ascii="Aptos" w:hAnsi="Aptos" w:eastAsia="Aptos" w:cs="Aptos"/>
+          <w:noProof w:val="0"/>
+          <w:sz w:val="24"/>
+          <w:szCs w:val="24"/>
+          <w:lang w:val="en-US"/>
+        </w:rPr>
+        <w:t xml:space="preserve"> e</w:t>
+      </w:r>
+      <w:r>
+        <w:rPr>
+          <w:rFonts w:ascii="Aptos" w:hAnsi="Aptos" w:eastAsia="Aptos" w:cs="Aptos"/>
+          <w:noProof w:val="0"/>
+          <w:sz w:val="24"/>
+          <w:szCs w:val="24"/>
+          <w:lang w:val="en-US"/>
+        </w:rPr>
+        <w:t>^{</w:t>
+      </w:r>
+      <w:r>
+        <w:rPr>
+          <w:rFonts w:ascii="Aptos" w:hAnsi="Aptos" w:eastAsia="Aptos" w:cs="Aptos"/>
+          <w:noProof w:val="0"/>
+          <w:sz w:val="24"/>
+          <w:szCs w:val="24"/>
+          <w:lang w:val="en-US"/>
+        </w:rPr>
+        <w:t>-} \</w:t>
+      </w:r>
+      <w:r>
+        <w:rPr>
+          <w:rFonts w:ascii="Aptos" w:hAnsi="Aptos" w:eastAsia="Aptos" w:cs="Aptos"/>
+          <w:noProof w:val="0"/>
+          <w:sz w:val="24"/>
+          <w:szCs w:val="24"/>
+          <w:lang w:val="en-US"/>
+        </w:rPr>
+        <w:t>rightarrow</w:t>
+      </w:r>
+      <w:r>
+        <w:rPr>
+          <w:rFonts w:ascii="Aptos" w:hAnsi="Aptos" w:eastAsia="Aptos" w:cs="Aptos"/>
+          <w:noProof w:val="0"/>
+          <w:sz w:val="24"/>
+          <w:szCs w:val="24"/>
+          <w:lang w:val="en-US"/>
+        </w:rPr>
+        <w:t xml:space="preserve"> N</w:t>
+      </w:r>
+      <w:r>
+        <w:rPr>
+          <w:rFonts w:ascii="Aptos" w:hAnsi="Aptos" w:eastAsia="Aptos" w:cs="Aptos"/>
+          <w:noProof w:val="0"/>
+          <w:sz w:val="24"/>
+          <w:szCs w:val="24"/>
+          <w:lang w:val="en-US"/>
+        </w:rPr>
+        <w:t>_{</w:t>
+      </w:r>
+      <w:r>
+        <w:rPr>
+          <w:rFonts w:ascii="Aptos" w:hAnsi="Aptos" w:eastAsia="Aptos" w:cs="Aptos"/>
+          <w:noProof w:val="0"/>
+          <w:sz w:val="24"/>
+          <w:szCs w:val="24"/>
+          <w:lang w:val="en-US"/>
+        </w:rPr>
+        <w:t>2}O + H</w:t>
+      </w:r>
+      <w:r>
+        <w:rPr>
+          <w:rFonts w:ascii="Aptos" w:hAnsi="Aptos" w:eastAsia="Aptos" w:cs="Aptos"/>
+          <w:noProof w:val="0"/>
+          <w:sz w:val="24"/>
+          <w:szCs w:val="24"/>
+          <w:lang w:val="en-US"/>
+        </w:rPr>
+        <w:t>_{</w:t>
+      </w:r>
+      <w:r>
+        <w:rPr>
+          <w:rFonts w:ascii="Aptos" w:hAnsi="Aptos" w:eastAsia="Aptos" w:cs="Aptos"/>
+          <w:noProof w:val="0"/>
+          <w:sz w:val="24"/>
+          <w:szCs w:val="24"/>
+          <w:lang w:val="en-US"/>
+        </w:rPr>
+        <w:t>2}O</w:t>
+      </w:r>
+    </w:p>
+    <w:p>
+      <w:pPr>
+        <w:spacing w:before="240" w:beforeAutospacing="off" w:after="240" w:afterAutospacing="off"/>
+      </w:pPr>
+      <w:r>
+        <w:rPr>
+          <w:rFonts w:ascii="Aptos" w:hAnsi="Aptos" w:eastAsia="Aptos" w:cs="Aptos"/>
+          <w:noProof w:val="0"/>
+          <w:sz w:val="24"/>
+          <w:szCs w:val="24"/>
+          <w:lang w:val="pt-BR"/>
+        </w:rPr>
+        <w:t xml:space="preserve">$$ </w:t>
+      </w:r>
+      <w:r>
+        <w:rPr>
+          <w:rFonts w:ascii="Aptos" w:hAnsi="Aptos" w:eastAsia="Aptos" w:cs="Aptos"/>
+          <w:noProof w:val="0"/>
+          <w:sz w:val="24"/>
+          <w:szCs w:val="24"/>
+          <w:lang w:val="pt-BR"/>
+        </w:rPr>
+        <w:t>2,\</w:t>
+      </w:r>
+      <w:r>
+        <w:rPr>
+          <w:rFonts w:ascii="Aptos" w:hAnsi="Aptos" w:eastAsia="Aptos" w:cs="Aptos"/>
+          <w:noProof w:val="0"/>
+          <w:sz w:val="24"/>
+          <w:szCs w:val="24"/>
+          <w:lang w:val="pt-BR"/>
+        </w:rPr>
+        <w:t>mathrm</w:t>
+      </w:r>
+      <w:r>
+        <w:rPr>
+          <w:rFonts w:ascii="Aptos" w:hAnsi="Aptos" w:eastAsia="Aptos" w:cs="Aptos"/>
+          <w:noProof w:val="0"/>
+          <w:sz w:val="24"/>
+          <w:szCs w:val="24"/>
+          <w:lang w:val="pt-BR"/>
+        </w:rPr>
+        <w:t xml:space="preserve">{NO} + </w:t>
+      </w:r>
+      <w:r>
+        <w:rPr>
+          <w:rFonts w:ascii="Aptos" w:hAnsi="Aptos" w:eastAsia="Aptos" w:cs="Aptos"/>
+          <w:noProof w:val="0"/>
+          <w:sz w:val="24"/>
+          <w:szCs w:val="24"/>
+          <w:lang w:val="pt-BR"/>
+        </w:rPr>
+        <w:t>2,\</w:t>
+      </w:r>
+      <w:r>
+        <w:rPr>
+          <w:rFonts w:ascii="Aptos" w:hAnsi="Aptos" w:eastAsia="Aptos" w:cs="Aptos"/>
+          <w:noProof w:val="0"/>
+          <w:sz w:val="24"/>
+          <w:szCs w:val="24"/>
+          <w:lang w:val="pt-BR"/>
+        </w:rPr>
+        <w:t>mathrm</w:t>
+      </w:r>
+      <w:r>
+        <w:rPr>
+          <w:rFonts w:ascii="Aptos" w:hAnsi="Aptos" w:eastAsia="Aptos" w:cs="Aptos"/>
+          <w:noProof w:val="0"/>
+          <w:sz w:val="24"/>
+          <w:szCs w:val="24"/>
+          <w:lang w:val="pt-BR"/>
+        </w:rPr>
+        <w:t xml:space="preserve">{H^+} + </w:t>
+      </w:r>
+      <w:r>
+        <w:rPr>
+          <w:rFonts w:ascii="Aptos" w:hAnsi="Aptos" w:eastAsia="Aptos" w:cs="Aptos"/>
+          <w:noProof w:val="0"/>
+          <w:sz w:val="24"/>
+          <w:szCs w:val="24"/>
+          <w:lang w:val="pt-BR"/>
+        </w:rPr>
+        <w:t>2,\</w:t>
+      </w:r>
+      <w:r>
+        <w:rPr>
+          <w:rFonts w:ascii="Aptos" w:hAnsi="Aptos" w:eastAsia="Aptos" w:cs="Aptos"/>
+          <w:noProof w:val="0"/>
+          <w:sz w:val="24"/>
+          <w:szCs w:val="24"/>
+          <w:lang w:val="pt-BR"/>
+        </w:rPr>
+        <w:t>mathrm</w:t>
+      </w:r>
+      <w:r>
+        <w:rPr>
+          <w:rFonts w:ascii="Aptos" w:hAnsi="Aptos" w:eastAsia="Aptos" w:cs="Aptos"/>
+          <w:noProof w:val="0"/>
+          <w:sz w:val="24"/>
+          <w:szCs w:val="24"/>
+          <w:lang w:val="pt-BR"/>
+        </w:rPr>
+        <w:t>{e^-} ;\longrightarrow; \mathrm{N_2O} + \mathrm{H_2O} $$</w:t>
       </w:r>
     </w:p>
     <w:p>
@@ -21028,7 +24238,162 @@
           <w:szCs w:val="24"/>
           <w:lang w:val="en-US"/>
         </w:rPr>
-        <w:t>r_{NO} = \mu_{max} \cdot \frac{S_{NO}}{K_{S,NO} + S_{NO}} \cdot \frac{S_{COD}}{K_{S,COD} + S_{COD}} \cdot X_{DEN}</w:t>
+        <w:t>r_{NO} = \mu_{max} \</w:t>
+      </w:r>
+      <w:r>
+        <w:rPr>
+          <w:rFonts w:ascii="Aptos" w:hAnsi="Aptos" w:eastAsia="Aptos" w:cs="Aptos"/>
+          <w:noProof w:val="0"/>
+          <w:sz w:val="24"/>
+          <w:szCs w:val="24"/>
+          <w:lang w:val="en-US"/>
+        </w:rPr>
+        <w:t>cdot</w:t>
+      </w:r>
+      <w:r>
+        <w:rPr>
+          <w:rFonts w:ascii="Aptos" w:hAnsi="Aptos" w:eastAsia="Aptos" w:cs="Aptos"/>
+          <w:noProof w:val="0"/>
+          <w:sz w:val="24"/>
+          <w:szCs w:val="24"/>
+          <w:lang w:val="en-US"/>
+        </w:rPr>
+        <w:t xml:space="preserve"> \frac{S_{NO</w:t>
+      </w:r>
+      <w:r>
+        <w:rPr>
+          <w:rFonts w:ascii="Aptos" w:hAnsi="Aptos" w:eastAsia="Aptos" w:cs="Aptos"/>
+          <w:noProof w:val="0"/>
+          <w:sz w:val="24"/>
+          <w:szCs w:val="24"/>
+          <w:lang w:val="en-US"/>
+        </w:rPr>
+        <w:t>}}{</w:t>
+      </w:r>
+      <w:r>
+        <w:rPr>
+          <w:rFonts w:ascii="Aptos" w:hAnsi="Aptos" w:eastAsia="Aptos" w:cs="Aptos"/>
+          <w:noProof w:val="0"/>
+          <w:sz w:val="24"/>
+          <w:szCs w:val="24"/>
+          <w:lang w:val="en-US"/>
+        </w:rPr>
+        <w:t>K_{</w:t>
+      </w:r>
+      <w:r>
+        <w:rPr>
+          <w:rFonts w:ascii="Aptos" w:hAnsi="Aptos" w:eastAsia="Aptos" w:cs="Aptos"/>
+          <w:noProof w:val="0"/>
+          <w:sz w:val="24"/>
+          <w:szCs w:val="24"/>
+          <w:lang w:val="en-US"/>
+        </w:rPr>
+        <w:t>S,NO</w:t>
+      </w:r>
+      <w:r>
+        <w:rPr>
+          <w:rFonts w:ascii="Aptos" w:hAnsi="Aptos" w:eastAsia="Aptos" w:cs="Aptos"/>
+          <w:noProof w:val="0"/>
+          <w:sz w:val="24"/>
+          <w:szCs w:val="24"/>
+          <w:lang w:val="en-US"/>
+        </w:rPr>
+        <w:t>} + S_{NO}} \</w:t>
+      </w:r>
+      <w:r>
+        <w:rPr>
+          <w:rFonts w:ascii="Aptos" w:hAnsi="Aptos" w:eastAsia="Aptos" w:cs="Aptos"/>
+          <w:noProof w:val="0"/>
+          <w:sz w:val="24"/>
+          <w:szCs w:val="24"/>
+          <w:lang w:val="en-US"/>
+        </w:rPr>
+        <w:t>cdot</w:t>
+      </w:r>
+      <w:r>
+        <w:rPr>
+          <w:rFonts w:ascii="Aptos" w:hAnsi="Aptos" w:eastAsia="Aptos" w:cs="Aptos"/>
+          <w:noProof w:val="0"/>
+          <w:sz w:val="24"/>
+          <w:szCs w:val="24"/>
+          <w:lang w:val="en-US"/>
+        </w:rPr>
+        <w:t xml:space="preserve"> \frac{S_{COD</w:t>
+      </w:r>
+      <w:r>
+        <w:rPr>
+          <w:rFonts w:ascii="Aptos" w:hAnsi="Aptos" w:eastAsia="Aptos" w:cs="Aptos"/>
+          <w:noProof w:val="0"/>
+          <w:sz w:val="24"/>
+          <w:szCs w:val="24"/>
+          <w:lang w:val="en-US"/>
+        </w:rPr>
+        <w:t>}}{</w:t>
+      </w:r>
+      <w:r>
+        <w:rPr>
+          <w:rFonts w:ascii="Aptos" w:hAnsi="Aptos" w:eastAsia="Aptos" w:cs="Aptos"/>
+          <w:noProof w:val="0"/>
+          <w:sz w:val="24"/>
+          <w:szCs w:val="24"/>
+          <w:lang w:val="en-US"/>
+        </w:rPr>
+        <w:t>K_{</w:t>
+      </w:r>
+      <w:r>
+        <w:rPr>
+          <w:rFonts w:ascii="Aptos" w:hAnsi="Aptos" w:eastAsia="Aptos" w:cs="Aptos"/>
+          <w:noProof w:val="0"/>
+          <w:sz w:val="24"/>
+          <w:szCs w:val="24"/>
+          <w:lang w:val="en-US"/>
+        </w:rPr>
+        <w:t>S,COD</w:t>
+      </w:r>
+      <w:r>
+        <w:rPr>
+          <w:rFonts w:ascii="Aptos" w:hAnsi="Aptos" w:eastAsia="Aptos" w:cs="Aptos"/>
+          <w:noProof w:val="0"/>
+          <w:sz w:val="24"/>
+          <w:szCs w:val="24"/>
+          <w:lang w:val="en-US"/>
+        </w:rPr>
+        <w:t>} + S_{COD}} \</w:t>
+      </w:r>
+      <w:r>
+        <w:rPr>
+          <w:rFonts w:ascii="Aptos" w:hAnsi="Aptos" w:eastAsia="Aptos" w:cs="Aptos"/>
+          <w:noProof w:val="0"/>
+          <w:sz w:val="24"/>
+          <w:szCs w:val="24"/>
+          <w:lang w:val="en-US"/>
+        </w:rPr>
+        <w:t>cdot</w:t>
+      </w:r>
+      <w:r>
+        <w:rPr>
+          <w:rFonts w:ascii="Aptos" w:hAnsi="Aptos" w:eastAsia="Aptos" w:cs="Aptos"/>
+          <w:noProof w:val="0"/>
+          <w:sz w:val="24"/>
+          <w:szCs w:val="24"/>
+          <w:lang w:val="en-US"/>
+        </w:rPr>
+        <w:t xml:space="preserve"> X_{DEN}</w:t>
+      </w:r>
+    </w:p>
+    <w:p>
+      <w:pPr>
+        <w:spacing w:before="240" w:beforeAutospacing="off" w:after="240" w:afterAutospacing="off"/>
+      </w:pPr>
+      <w:r>
+        <w:rPr>
+          <w:rFonts w:ascii="Aptos" w:hAnsi="Aptos" w:eastAsia="Aptos" w:cs="Aptos"/>
+          <w:noProof w:val="0"/>
+          <w:sz w:val="24"/>
+          <w:szCs w:val="24"/>
+          <w:lang w:val="en-US"/>
+        </w:rPr>
+        <w:t>$$ r_{\mathrm{NO}} = \mu_{\max} \cdot \frac{S_{\mathrm{NO}}}{K_{\text{S,NO}} + S_{\mathrm{NO}}} \cdot \frac{S_{\text{COD}}}{K_{\text{S,COD}} + S_{\text{COD}}} \cdot X_{\text{DEN}} $$</w:t>
       </w:r>
     </w:p>
     <w:p>
@@ -22720,7 +26085,342 @@
           <w:szCs w:val="24"/>
           <w:lang w:val="en-US"/>
         </w:rPr>
-        <w:t>N_{2}O + 2 \cdot H^{+} + 2 \cdot e^{-} \rightarrow N_{2} + H_{2}O</w:t>
+        <w:t>N</w:t>
+      </w:r>
+      <w:r>
+        <w:rPr>
+          <w:rFonts w:ascii="Aptos" w:hAnsi="Aptos" w:eastAsia="Aptos" w:cs="Aptos"/>
+          <w:noProof w:val="0"/>
+          <w:sz w:val="24"/>
+          <w:szCs w:val="24"/>
+          <w:lang w:val="en-US"/>
+        </w:rPr>
+        <w:t>_{</w:t>
+      </w:r>
+      <w:r>
+        <w:rPr>
+          <w:rFonts w:ascii="Aptos" w:hAnsi="Aptos" w:eastAsia="Aptos" w:cs="Aptos"/>
+          <w:noProof w:val="0"/>
+          <w:sz w:val="24"/>
+          <w:szCs w:val="24"/>
+          <w:lang w:val="en-US"/>
+        </w:rPr>
+        <w:t>2}O + 2 \</w:t>
+      </w:r>
+      <w:r>
+        <w:rPr>
+          <w:rFonts w:ascii="Aptos" w:hAnsi="Aptos" w:eastAsia="Aptos" w:cs="Aptos"/>
+          <w:noProof w:val="0"/>
+          <w:sz w:val="24"/>
+          <w:szCs w:val="24"/>
+          <w:lang w:val="en-US"/>
+        </w:rPr>
+        <w:t>cdot</w:t>
+      </w:r>
+      <w:r>
+        <w:rPr>
+          <w:rFonts w:ascii="Aptos" w:hAnsi="Aptos" w:eastAsia="Aptos" w:cs="Aptos"/>
+          <w:noProof w:val="0"/>
+          <w:sz w:val="24"/>
+          <w:szCs w:val="24"/>
+          <w:lang w:val="en-US"/>
+        </w:rPr>
+        <w:t xml:space="preserve"> H</w:t>
+      </w:r>
+      <w:r>
+        <w:rPr>
+          <w:rFonts w:ascii="Aptos" w:hAnsi="Aptos" w:eastAsia="Aptos" w:cs="Aptos"/>
+          <w:noProof w:val="0"/>
+          <w:sz w:val="24"/>
+          <w:szCs w:val="24"/>
+          <w:lang w:val="en-US"/>
+        </w:rPr>
+        <w:t>^{</w:t>
+      </w:r>
+      <w:r>
+        <w:rPr>
+          <w:rFonts w:ascii="Aptos" w:hAnsi="Aptos" w:eastAsia="Aptos" w:cs="Aptos"/>
+          <w:noProof w:val="0"/>
+          <w:sz w:val="24"/>
+          <w:szCs w:val="24"/>
+          <w:lang w:val="en-US"/>
+        </w:rPr>
+        <w:t>+} + 2 \</w:t>
+      </w:r>
+      <w:r>
+        <w:rPr>
+          <w:rFonts w:ascii="Aptos" w:hAnsi="Aptos" w:eastAsia="Aptos" w:cs="Aptos"/>
+          <w:noProof w:val="0"/>
+          <w:sz w:val="24"/>
+          <w:szCs w:val="24"/>
+          <w:lang w:val="en-US"/>
+        </w:rPr>
+        <w:t>cdot</w:t>
+      </w:r>
+      <w:r>
+        <w:rPr>
+          <w:rFonts w:ascii="Aptos" w:hAnsi="Aptos" w:eastAsia="Aptos" w:cs="Aptos"/>
+          <w:noProof w:val="0"/>
+          <w:sz w:val="24"/>
+          <w:szCs w:val="24"/>
+          <w:lang w:val="en-US"/>
+        </w:rPr>
+        <w:t xml:space="preserve"> e</w:t>
+      </w:r>
+      <w:r>
+        <w:rPr>
+          <w:rFonts w:ascii="Aptos" w:hAnsi="Aptos" w:eastAsia="Aptos" w:cs="Aptos"/>
+          <w:noProof w:val="0"/>
+          <w:sz w:val="24"/>
+          <w:szCs w:val="24"/>
+          <w:lang w:val="en-US"/>
+        </w:rPr>
+        <w:t>^{</w:t>
+      </w:r>
+      <w:r>
+        <w:rPr>
+          <w:rFonts w:ascii="Aptos" w:hAnsi="Aptos" w:eastAsia="Aptos" w:cs="Aptos"/>
+          <w:noProof w:val="0"/>
+          <w:sz w:val="24"/>
+          <w:szCs w:val="24"/>
+          <w:lang w:val="en-US"/>
+        </w:rPr>
+        <w:t>-} \</w:t>
+      </w:r>
+      <w:r>
+        <w:rPr>
+          <w:rFonts w:ascii="Aptos" w:hAnsi="Aptos" w:eastAsia="Aptos" w:cs="Aptos"/>
+          <w:noProof w:val="0"/>
+          <w:sz w:val="24"/>
+          <w:szCs w:val="24"/>
+          <w:lang w:val="en-US"/>
+        </w:rPr>
+        <w:t>rightarrow</w:t>
+      </w:r>
+      <w:r>
+        <w:rPr>
+          <w:rFonts w:ascii="Aptos" w:hAnsi="Aptos" w:eastAsia="Aptos" w:cs="Aptos"/>
+          <w:noProof w:val="0"/>
+          <w:sz w:val="24"/>
+          <w:szCs w:val="24"/>
+          <w:lang w:val="en-US"/>
+        </w:rPr>
+        <w:t xml:space="preserve"> N</w:t>
+      </w:r>
+      <w:r>
+        <w:rPr>
+          <w:rFonts w:ascii="Aptos" w:hAnsi="Aptos" w:eastAsia="Aptos" w:cs="Aptos"/>
+          <w:noProof w:val="0"/>
+          <w:sz w:val="24"/>
+          <w:szCs w:val="24"/>
+          <w:lang w:val="en-US"/>
+        </w:rPr>
+        <w:t>_{</w:t>
+      </w:r>
+      <w:r>
+        <w:rPr>
+          <w:rFonts w:ascii="Aptos" w:hAnsi="Aptos" w:eastAsia="Aptos" w:cs="Aptos"/>
+          <w:noProof w:val="0"/>
+          <w:sz w:val="24"/>
+          <w:szCs w:val="24"/>
+          <w:lang w:val="en-US"/>
+        </w:rPr>
+        <w:t>2} + H</w:t>
+      </w:r>
+      <w:r>
+        <w:rPr>
+          <w:rFonts w:ascii="Aptos" w:hAnsi="Aptos" w:eastAsia="Aptos" w:cs="Aptos"/>
+          <w:noProof w:val="0"/>
+          <w:sz w:val="24"/>
+          <w:szCs w:val="24"/>
+          <w:lang w:val="en-US"/>
+        </w:rPr>
+        <w:t>_{</w:t>
+      </w:r>
+      <w:r>
+        <w:rPr>
+          <w:rFonts w:ascii="Aptos" w:hAnsi="Aptos" w:eastAsia="Aptos" w:cs="Aptos"/>
+          <w:noProof w:val="0"/>
+          <w:sz w:val="24"/>
+          <w:szCs w:val="24"/>
+          <w:lang w:val="en-US"/>
+        </w:rPr>
+        <w:t>2}O</w:t>
+      </w:r>
+    </w:p>
+    <w:p>
+      <w:pPr>
+        <w:spacing w:before="240" w:beforeAutospacing="off" w:after="240" w:afterAutospacing="off"/>
+      </w:pPr>
+      <w:r>
+        <w:rPr>
+          <w:rFonts w:ascii="Aptos" w:hAnsi="Aptos" w:eastAsia="Aptos" w:cs="Aptos"/>
+          <w:noProof w:val="0"/>
+          <w:sz w:val="24"/>
+          <w:szCs w:val="24"/>
+          <w:lang w:val="pt-BR"/>
+        </w:rPr>
+        <w:t>$$ \</w:t>
+      </w:r>
+      <w:r>
+        <w:rPr>
+          <w:rFonts w:ascii="Aptos" w:hAnsi="Aptos" w:eastAsia="Aptos" w:cs="Aptos"/>
+          <w:noProof w:val="0"/>
+          <w:sz w:val="24"/>
+          <w:szCs w:val="24"/>
+          <w:lang w:val="pt-BR"/>
+        </w:rPr>
+        <w:t>mathrm</w:t>
+      </w:r>
+      <w:r>
+        <w:rPr>
+          <w:rFonts w:ascii="Aptos" w:hAnsi="Aptos" w:eastAsia="Aptos" w:cs="Aptos"/>
+          <w:noProof w:val="0"/>
+          <w:sz w:val="24"/>
+          <w:szCs w:val="24"/>
+          <w:lang w:val="pt-BR"/>
+        </w:rPr>
+        <w:t xml:space="preserve">{N_2O} + </w:t>
+      </w:r>
+      <w:r>
+        <w:rPr>
+          <w:rFonts w:ascii="Aptos" w:hAnsi="Aptos" w:eastAsia="Aptos" w:cs="Aptos"/>
+          <w:noProof w:val="0"/>
+          <w:sz w:val="24"/>
+          <w:szCs w:val="24"/>
+          <w:lang w:val="pt-BR"/>
+        </w:rPr>
+        <w:t>2,\</w:t>
+      </w:r>
+      <w:r>
+        <w:rPr>
+          <w:rFonts w:ascii="Aptos" w:hAnsi="Aptos" w:eastAsia="Aptos" w:cs="Aptos"/>
+          <w:noProof w:val="0"/>
+          <w:sz w:val="24"/>
+          <w:szCs w:val="24"/>
+          <w:lang w:val="pt-BR"/>
+        </w:rPr>
+        <w:t>mathrm</w:t>
+      </w:r>
+      <w:r>
+        <w:rPr>
+          <w:rFonts w:ascii="Aptos" w:hAnsi="Aptos" w:eastAsia="Aptos" w:cs="Aptos"/>
+          <w:noProof w:val="0"/>
+          <w:sz w:val="24"/>
+          <w:szCs w:val="24"/>
+          <w:lang w:val="pt-BR"/>
+        </w:rPr>
+        <w:t xml:space="preserve">{H^+} + </w:t>
+      </w:r>
+      <w:r>
+        <w:rPr>
+          <w:rFonts w:ascii="Aptos" w:hAnsi="Aptos" w:eastAsia="Aptos" w:cs="Aptos"/>
+          <w:noProof w:val="0"/>
+          <w:sz w:val="24"/>
+          <w:szCs w:val="24"/>
+          <w:lang w:val="pt-BR"/>
+        </w:rPr>
+        <w:t>2,\</w:t>
+      </w:r>
+      <w:r>
+        <w:rPr>
+          <w:rFonts w:ascii="Aptos" w:hAnsi="Aptos" w:eastAsia="Aptos" w:cs="Aptos"/>
+          <w:noProof w:val="0"/>
+          <w:sz w:val="24"/>
+          <w:szCs w:val="24"/>
+          <w:lang w:val="pt-BR"/>
+        </w:rPr>
+        <w:t>mathrm</w:t>
+      </w:r>
+      <w:r>
+        <w:rPr>
+          <w:rFonts w:ascii="Aptos" w:hAnsi="Aptos" w:eastAsia="Aptos" w:cs="Aptos"/>
+          <w:noProof w:val="0"/>
+          <w:sz w:val="24"/>
+          <w:szCs w:val="24"/>
+          <w:lang w:val="pt-BR"/>
+        </w:rPr>
+        <w:t>{e^-</w:t>
+      </w:r>
+      <w:r>
+        <w:rPr>
+          <w:rFonts w:ascii="Aptos" w:hAnsi="Aptos" w:eastAsia="Aptos" w:cs="Aptos"/>
+          <w:noProof w:val="0"/>
+          <w:sz w:val="24"/>
+          <w:szCs w:val="24"/>
+          <w:lang w:val="pt-BR"/>
+        </w:rPr>
+        <w:t>} ;</w:t>
+      </w:r>
+      <w:r>
+        <w:rPr>
+          <w:rFonts w:ascii="Aptos" w:hAnsi="Aptos" w:eastAsia="Aptos" w:cs="Aptos"/>
+          <w:noProof w:val="0"/>
+          <w:sz w:val="24"/>
+          <w:szCs w:val="24"/>
+          <w:lang w:val="pt-BR"/>
+        </w:rPr>
+        <w:t>\</w:t>
+      </w:r>
+      <w:r>
+        <w:rPr>
+          <w:rFonts w:ascii="Aptos" w:hAnsi="Aptos" w:eastAsia="Aptos" w:cs="Aptos"/>
+          <w:noProof w:val="0"/>
+          <w:sz w:val="24"/>
+          <w:szCs w:val="24"/>
+          <w:lang w:val="pt-BR"/>
+        </w:rPr>
+        <w:t>longrightarrow</w:t>
+      </w:r>
+      <w:r>
+        <w:rPr>
+          <w:rFonts w:ascii="Aptos" w:hAnsi="Aptos" w:eastAsia="Aptos" w:cs="Aptos"/>
+          <w:noProof w:val="0"/>
+          <w:sz w:val="24"/>
+          <w:szCs w:val="24"/>
+          <w:lang w:val="pt-BR"/>
+        </w:rPr>
+        <w:t>; \</w:t>
+      </w:r>
+      <w:r>
+        <w:rPr>
+          <w:rFonts w:ascii="Aptos" w:hAnsi="Aptos" w:eastAsia="Aptos" w:cs="Aptos"/>
+          <w:noProof w:val="0"/>
+          <w:sz w:val="24"/>
+          <w:szCs w:val="24"/>
+          <w:lang w:val="pt-BR"/>
+        </w:rPr>
+        <w:t>mathrm</w:t>
+      </w:r>
+      <w:r>
+        <w:rPr>
+          <w:rFonts w:ascii="Aptos" w:hAnsi="Aptos" w:eastAsia="Aptos" w:cs="Aptos"/>
+          <w:noProof w:val="0"/>
+          <w:sz w:val="24"/>
+          <w:szCs w:val="24"/>
+          <w:lang w:val="pt-BR"/>
+        </w:rPr>
+        <w:t>{N_2} + \</w:t>
+      </w:r>
+      <w:r>
+        <w:rPr>
+          <w:rFonts w:ascii="Aptos" w:hAnsi="Aptos" w:eastAsia="Aptos" w:cs="Aptos"/>
+          <w:noProof w:val="0"/>
+          <w:sz w:val="24"/>
+          <w:szCs w:val="24"/>
+          <w:lang w:val="pt-BR"/>
+        </w:rPr>
+        <w:t>mathrm</w:t>
+      </w:r>
+      <w:r>
+        <w:rPr>
+          <w:rFonts w:ascii="Aptos" w:hAnsi="Aptos" w:eastAsia="Aptos" w:cs="Aptos"/>
+          <w:noProof w:val="0"/>
+          <w:sz w:val="24"/>
+          <w:szCs w:val="24"/>
+          <w:lang w:val="pt-BR"/>
+        </w:rPr>
+        <w:t>{H_2O} $$</w:t>
       </w:r>
     </w:p>
     <w:p>
@@ -23100,6 +26800,33 @@
         </w:rPr>
         <w:t xml:space="preserve"> X_{DEN}</w:t>
       </w:r>
+    </w:p>
+    <w:p>
+      <w:pPr>
+        <w:spacing w:before="240" w:beforeAutospacing="off" w:after="240" w:afterAutospacing="off"/>
+      </w:pPr>
+      <w:r>
+        <w:rPr>
+          <w:rFonts w:ascii="Aptos" w:hAnsi="Aptos" w:eastAsia="Aptos" w:cs="Aptos"/>
+          <w:noProof w:val="0"/>
+          <w:sz w:val="24"/>
+          <w:szCs w:val="24"/>
+          <w:lang w:val="en-US"/>
+        </w:rPr>
+        <w:t>$$ r_{\mathrm{N_2O}} = \mu_{\max} \cdot \frac{S_{\mathrm{N_2O}}}{K_{\text{S,N2O}} + S_{\mathrm{N_2O}}} \cdot \frac{S_{\text{COD}}}{K_{\text{S,COD}} + S_{\text{COD}}} \cdot X_{\text{DEN}} $$</w:t>
+      </w:r>
+    </w:p>
+    <w:p>
+      <w:pPr>
+        <w:spacing w:before="240" w:beforeAutospacing="off" w:after="240" w:afterAutospacing="off"/>
+        <w:rPr>
+          <w:rFonts w:ascii="Aptos" w:hAnsi="Aptos" w:eastAsia="Aptos" w:cs="Aptos"/>
+          <w:noProof w:val="0"/>
+          <w:sz w:val="24"/>
+          <w:szCs w:val="24"/>
+          <w:lang w:val="en-US"/>
+        </w:rPr>
+      </w:pPr>
     </w:p>
     <w:p>
       <w:pPr>

</xml_diff>

<commit_message>
Updated all main Kinetics Equations
</commit_message>
<xml_diff>
--- a/src/Kinetics_Equations.docx
+++ b/src/Kinetics_Equations.docx
@@ -772,7 +772,27 @@
           <w:szCs w:val="24"/>
           <w:lang w:val="fr-FR"/>
         </w:rPr>
-        <w:t>$$ \left(\</w:t>
+        <w:t>$$ \</w:t>
+      </w:r>
+      <w:r>
+        <w:rPr>
+          <w:rFonts w:ascii="Aptos" w:hAnsi="Aptos" w:eastAsia="Aptos" w:cs="Aptos"/>
+          <w:noProof w:val="0"/>
+          <w:sz w:val="24"/>
+          <w:szCs w:val="24"/>
+          <w:lang w:val="fr-FR"/>
+        </w:rPr>
+        <w:t>left</w:t>
+      </w:r>
+      <w:r>
+        <w:rPr>
+          <w:rFonts w:ascii="Aptos" w:hAnsi="Aptos" w:eastAsia="Aptos" w:cs="Aptos"/>
+          <w:noProof w:val="0"/>
+          <w:sz w:val="24"/>
+          <w:szCs w:val="24"/>
+          <w:lang w:val="fr-FR"/>
+        </w:rPr>
+        <w:t>(\</w:t>
       </w:r>
       <w:r>
         <w:rPr>
@@ -896,7 +916,7 @@
           <w:szCs w:val="24"/>
           <w:lang w:val="fr-FR"/>
         </w:rPr>
-        <w:t>} ;</w:t>
+        <w:t>}</w:t>
       </w:r>
       <w:r>
         <w:rPr>
@@ -908,7 +928,7 @@
           <w:szCs w:val="24"/>
           <w:lang w:val="fr-FR"/>
         </w:rPr>
-        <w:t>\</w:t>
+        <w:t xml:space="preserve"> ;</w:t>
       </w:r>
       <w:r>
         <w:rPr>
@@ -920,7 +940,7 @@
           <w:szCs w:val="24"/>
           <w:lang w:val="fr-FR"/>
         </w:rPr>
-        <w:t>longrightarrow</w:t>
+        <w:t>\</w:t>
       </w:r>
       <w:r>
         <w:rPr>
@@ -932,7 +952,7 @@
           <w:szCs w:val="24"/>
           <w:lang w:val="fr-FR"/>
         </w:rPr>
-        <w:t xml:space="preserve">; </w:t>
+        <w:t>longrightarrow</w:t>
       </w:r>
       <w:r>
         <w:rPr>
@@ -944,7 +964,7 @@
           <w:szCs w:val="24"/>
           <w:lang w:val="fr-FR"/>
         </w:rPr>
-        <w:t>n,\</w:t>
+        <w:t xml:space="preserve">; </w:t>
       </w:r>
       <w:r>
         <w:rPr>
@@ -956,7 +976,7 @@
           <w:szCs w:val="24"/>
           <w:lang w:val="fr-FR"/>
         </w:rPr>
-        <w:t>mathrm</w:t>
+        <w:t>n,\</w:t>
       </w:r>
       <w:r>
         <w:rPr>
@@ -968,7 +988,7 @@
           <w:szCs w:val="24"/>
           <w:lang w:val="fr-FR"/>
         </w:rPr>
-        <w:t>{C_6</w:t>
+        <w:t>mathrm</w:t>
       </w:r>
       <w:r>
         <w:rPr>
@@ -980,6 +1000,18 @@
           <w:szCs w:val="24"/>
           <w:lang w:val="fr-FR"/>
         </w:rPr>
+        <w:t>{C_6</w:t>
+      </w:r>
+      <w:r>
+        <w:rPr>
+          <w:rFonts w:ascii="Aptos" w:hAnsi="Aptos" w:eastAsia="Aptos" w:cs="Aptos"/>
+          <w:i w:val="1"/>
+          <w:iCs w:val="1"/>
+          <w:noProof w:val="0"/>
+          <w:sz w:val="24"/>
+          <w:szCs w:val="24"/>
+          <w:lang w:val="fr-FR"/>
+        </w:rPr>
         <w:t>H</w:t>
       </w:r>
       <w:r>
@@ -1002,6 +1034,55 @@
         </w:rPr>
         <w:t>12}O_6} $</w:t>
       </w:r>
+    </w:p>
+    <w:p>
+      <w:pPr>
+        <w:spacing w:before="240" w:beforeAutospacing="off" w:after="240" w:afterAutospacing="off"/>
+      </w:pPr>
+      <w:r>
+        <w:rPr>
+          <w:rFonts w:ascii="Aptos" w:hAnsi="Aptos" w:eastAsia="Aptos" w:cs="Aptos"/>
+          <w:noProof w:val="0"/>
+          <w:sz w:val="24"/>
+          <w:szCs w:val="24"/>
+          <w:lang w:val="fr-FR"/>
+        </w:rPr>
+        <w:t>[ (\mathrm{C_6H_{10}O_5})</w:t>
+      </w:r>
+      <w:r>
+        <w:rPr>
+          <w:rFonts w:ascii="Aptos" w:hAnsi="Aptos" w:eastAsia="Aptos" w:cs="Aptos"/>
+          <w:i w:val="1"/>
+          <w:iCs w:val="1"/>
+          <w:noProof w:val="0"/>
+          <w:sz w:val="24"/>
+          <w:szCs w:val="24"/>
+          <w:lang w:val="fr-FR"/>
+        </w:rPr>
+        <w:t>n + n,\mathrm{H_2O} \longrightarrow n,\mathrm{C_6H</w:t>
+      </w:r>
+      <w:r>
+        <w:rPr>
+          <w:rFonts w:ascii="Aptos" w:hAnsi="Aptos" w:eastAsia="Aptos" w:cs="Aptos"/>
+          <w:noProof w:val="0"/>
+          <w:sz w:val="24"/>
+          <w:szCs w:val="24"/>
+          <w:lang w:val="fr-FR"/>
+        </w:rPr>
+        <w:t>{12}O_6} ]</w:t>
+      </w:r>
+    </w:p>
+    <w:p>
+      <w:pPr>
+        <w:spacing w:before="240" w:beforeAutospacing="off" w:after="240" w:afterAutospacing="off"/>
+        <w:rPr>
+          <w:rFonts w:ascii="Aptos" w:hAnsi="Aptos" w:eastAsia="Aptos" w:cs="Aptos"/>
+          <w:noProof w:val="0"/>
+          <w:sz w:val="24"/>
+          <w:szCs w:val="24"/>
+          <w:lang w:val="fr-FR"/>
+        </w:rPr>
+      </w:pPr>
     </w:p>
     <w:p>
       <w:pPr>
@@ -3788,6 +3869,261 @@
       <w:r>
         <w:rPr>
           <w:rFonts w:ascii="Aptos" w:hAnsi="Aptos" w:eastAsia="Aptos" w:cs="Aptos"/>
+          <w:noProof w:val="0"/>
+          <w:sz w:val="24"/>
+          <w:szCs w:val="24"/>
+          <w:lang w:val="pt-BR"/>
+        </w:rPr>
+        <w:t>[\</w:t>
+      </w:r>
+      <w:r>
+        <w:rPr>
+          <w:rFonts w:ascii="Aptos" w:hAnsi="Aptos" w:eastAsia="Aptos" w:cs="Aptos"/>
+          <w:noProof w:val="0"/>
+          <w:sz w:val="24"/>
+          <w:szCs w:val="24"/>
+          <w:lang w:val="pt-BR"/>
+        </w:rPr>
+        <w:t>mathrm</w:t>
+      </w:r>
+      <w:r>
+        <w:rPr>
+          <w:rFonts w:ascii="Aptos" w:hAnsi="Aptos" w:eastAsia="Aptos" w:cs="Aptos"/>
+          <w:noProof w:val="0"/>
+          <w:sz w:val="24"/>
+          <w:szCs w:val="24"/>
+          <w:lang w:val="pt-BR"/>
+        </w:rPr>
+        <w:t>{C_{57}H_{</w:t>
+      </w:r>
+      <w:r>
+        <w:rPr>
+          <w:rFonts w:ascii="Aptos" w:hAnsi="Aptos" w:eastAsia="Aptos" w:cs="Aptos"/>
+          <w:noProof w:val="0"/>
+          <w:sz w:val="24"/>
+          <w:szCs w:val="24"/>
+          <w:lang w:val="pt-BR"/>
+        </w:rPr>
+        <w:t>104}O</w:t>
+      </w:r>
+      <w:r>
+        <w:rPr>
+          <w:rFonts w:ascii="Aptos" w:hAnsi="Aptos" w:eastAsia="Aptos" w:cs="Aptos"/>
+          <w:noProof w:val="0"/>
+          <w:sz w:val="24"/>
+          <w:szCs w:val="24"/>
+          <w:lang w:val="pt-BR"/>
+        </w:rPr>
+        <w:t>_</w:t>
+      </w:r>
+      <w:r>
+        <w:rPr>
+          <w:rFonts w:ascii="Aptos" w:hAnsi="Aptos" w:eastAsia="Aptos" w:cs="Aptos"/>
+          <w:noProof w:val="0"/>
+          <w:sz w:val="24"/>
+          <w:szCs w:val="24"/>
+          <w:lang w:val="pt-BR"/>
+        </w:rPr>
+        <w:t>6}+</w:t>
+      </w:r>
+      <w:r>
+        <w:rPr>
+          <w:rFonts w:ascii="Aptos" w:hAnsi="Aptos" w:eastAsia="Aptos" w:cs="Aptos"/>
+          <w:noProof w:val="0"/>
+          <w:sz w:val="24"/>
+          <w:szCs w:val="24"/>
+          <w:lang w:val="pt-BR"/>
+        </w:rPr>
+        <w:t>3\</w:t>
+      </w:r>
+      <w:r>
+        <w:rPr>
+          <w:rFonts w:ascii="Aptos" w:hAnsi="Aptos" w:eastAsia="Aptos" w:cs="Aptos"/>
+          <w:noProof w:val="0"/>
+          <w:sz w:val="24"/>
+          <w:szCs w:val="24"/>
+          <w:lang w:val="pt-BR"/>
+        </w:rPr>
+        <w:t>cdot</w:t>
+      </w:r>
+      <w:r>
+        <w:rPr>
+          <w:rFonts w:ascii="Aptos" w:hAnsi="Aptos" w:eastAsia="Aptos" w:cs="Aptos"/>
+          <w:noProof w:val="0"/>
+          <w:sz w:val="24"/>
+          <w:szCs w:val="24"/>
+          <w:lang w:val="pt-BR"/>
+        </w:rPr>
+        <w:t>\</w:t>
+      </w:r>
+      <w:r>
+        <w:rPr>
+          <w:rFonts w:ascii="Aptos" w:hAnsi="Aptos" w:eastAsia="Aptos" w:cs="Aptos"/>
+          <w:noProof w:val="0"/>
+          <w:sz w:val="24"/>
+          <w:szCs w:val="24"/>
+          <w:lang w:val="pt-BR"/>
+        </w:rPr>
+        <w:t>mathrm</w:t>
+      </w:r>
+      <w:r>
+        <w:rPr>
+          <w:rFonts w:ascii="Aptos" w:hAnsi="Aptos" w:eastAsia="Aptos" w:cs="Aptos"/>
+          <w:noProof w:val="0"/>
+          <w:sz w:val="24"/>
+          <w:szCs w:val="24"/>
+          <w:lang w:val="pt-BR"/>
+        </w:rPr>
+        <w:t>{H_2O}\</w:t>
+      </w:r>
+      <w:r>
+        <w:rPr>
+          <w:rFonts w:ascii="Aptos" w:hAnsi="Aptos" w:eastAsia="Aptos" w:cs="Aptos"/>
+          <w:noProof w:val="0"/>
+          <w:sz w:val="24"/>
+          <w:szCs w:val="24"/>
+          <w:lang w:val="pt-BR"/>
+        </w:rPr>
+        <w:t>longrightarrow</w:t>
+      </w:r>
+      <w:r>
+        <w:rPr>
+          <w:rFonts w:ascii="Aptos" w:hAnsi="Aptos" w:eastAsia="Aptos" w:cs="Aptos"/>
+          <w:noProof w:val="0"/>
+          <w:sz w:val="24"/>
+          <w:szCs w:val="24"/>
+          <w:lang w:val="pt-BR"/>
+        </w:rPr>
+        <w:t>\</w:t>
+      </w:r>
+      <w:r>
+        <w:rPr>
+          <w:rFonts w:ascii="Aptos" w:hAnsi="Aptos" w:eastAsia="Aptos" w:cs="Aptos"/>
+          <w:noProof w:val="0"/>
+          <w:sz w:val="24"/>
+          <w:szCs w:val="24"/>
+          <w:lang w:val="pt-BR"/>
+        </w:rPr>
+        <w:t>mathrm</w:t>
+      </w:r>
+      <w:r>
+        <w:rPr>
+          <w:rFonts w:ascii="Aptos" w:hAnsi="Aptos" w:eastAsia="Aptos" w:cs="Aptos"/>
+          <w:noProof w:val="0"/>
+          <w:sz w:val="24"/>
+          <w:szCs w:val="24"/>
+          <w:lang w:val="pt-BR"/>
+        </w:rPr>
+        <w:t>{C_3H_8O_</w:t>
+      </w:r>
+      <w:r>
+        <w:rPr>
+          <w:rFonts w:ascii="Aptos" w:hAnsi="Aptos" w:eastAsia="Aptos" w:cs="Aptos"/>
+          <w:noProof w:val="0"/>
+          <w:sz w:val="24"/>
+          <w:szCs w:val="24"/>
+          <w:lang w:val="pt-BR"/>
+        </w:rPr>
+        <w:t>3}+</w:t>
+      </w:r>
+      <w:r>
+        <w:rPr>
+          <w:rFonts w:ascii="Aptos" w:hAnsi="Aptos" w:eastAsia="Aptos" w:cs="Aptos"/>
+          <w:noProof w:val="0"/>
+          <w:sz w:val="24"/>
+          <w:szCs w:val="24"/>
+          <w:lang w:val="pt-BR"/>
+        </w:rPr>
+        <w:t>3\</w:t>
+      </w:r>
+      <w:r>
+        <w:rPr>
+          <w:rFonts w:ascii="Aptos" w:hAnsi="Aptos" w:eastAsia="Aptos" w:cs="Aptos"/>
+          <w:noProof w:val="0"/>
+          <w:sz w:val="24"/>
+          <w:szCs w:val="24"/>
+          <w:lang w:val="pt-BR"/>
+        </w:rPr>
+        <w:t>cdot</w:t>
+      </w:r>
+      <w:r>
+        <w:rPr>
+          <w:rFonts w:ascii="Aptos" w:hAnsi="Aptos" w:eastAsia="Aptos" w:cs="Aptos"/>
+          <w:noProof w:val="0"/>
+          <w:sz w:val="24"/>
+          <w:szCs w:val="24"/>
+          <w:lang w:val="pt-BR"/>
+        </w:rPr>
+        <w:t>\</w:t>
+      </w:r>
+      <w:r>
+        <w:rPr>
+          <w:rFonts w:ascii="Aptos" w:hAnsi="Aptos" w:eastAsia="Aptos" w:cs="Aptos"/>
+          <w:noProof w:val="0"/>
+          <w:sz w:val="24"/>
+          <w:szCs w:val="24"/>
+          <w:lang w:val="pt-BR"/>
+        </w:rPr>
+        <w:t>mathrm</w:t>
+      </w:r>
+      <w:r>
+        <w:rPr>
+          <w:rFonts w:ascii="Aptos" w:hAnsi="Aptos" w:eastAsia="Aptos" w:cs="Aptos"/>
+          <w:noProof w:val="0"/>
+          <w:sz w:val="24"/>
+          <w:szCs w:val="24"/>
+          <w:lang w:val="pt-BR"/>
+        </w:rPr>
+        <w:t>{C</w:t>
+      </w:r>
+      <w:r>
+        <w:rPr>
+          <w:rFonts w:ascii="Aptos" w:hAnsi="Aptos" w:eastAsia="Aptos" w:cs="Aptos"/>
+          <w:noProof w:val="0"/>
+          <w:sz w:val="24"/>
+          <w:szCs w:val="24"/>
+          <w:lang w:val="pt-BR"/>
+        </w:rPr>
+        <w:t>_{</w:t>
+      </w:r>
+      <w:r>
+        <w:rPr>
+          <w:rFonts w:ascii="Aptos" w:hAnsi="Aptos" w:eastAsia="Aptos" w:cs="Aptos"/>
+          <w:noProof w:val="0"/>
+          <w:sz w:val="24"/>
+          <w:szCs w:val="24"/>
+          <w:lang w:val="pt-BR"/>
+        </w:rPr>
+        <w:t>18}H</w:t>
+      </w:r>
+      <w:r>
+        <w:rPr>
+          <w:rFonts w:ascii="Aptos" w:hAnsi="Aptos" w:eastAsia="Aptos" w:cs="Aptos"/>
+          <w:noProof w:val="0"/>
+          <w:sz w:val="24"/>
+          <w:szCs w:val="24"/>
+          <w:lang w:val="pt-BR"/>
+        </w:rPr>
+        <w:t>_{</w:t>
+      </w:r>
+      <w:r>
+        <w:rPr>
+          <w:rFonts w:ascii="Aptos" w:hAnsi="Aptos" w:eastAsia="Aptos" w:cs="Aptos"/>
+          <w:noProof w:val="0"/>
+          <w:sz w:val="24"/>
+          <w:szCs w:val="24"/>
+          <w:lang w:val="pt-BR"/>
+        </w:rPr>
+        <w:t>34}O_2}]</w:t>
+      </w:r>
+    </w:p>
+    <w:p>
+      <w:pPr>
+        <w:spacing w:before="240" w:beforeAutospacing="off" w:after="240" w:afterAutospacing="off"/>
+      </w:pPr>
+      <w:r>
+        <w:rPr>
+          <w:rFonts w:ascii="Aptos" w:hAnsi="Aptos" w:eastAsia="Aptos" w:cs="Aptos"/>
           <w:b w:val="1"/>
           <w:bCs w:val="1"/>
           <w:noProof w:val="0"/>
@@ -6731,7 +7067,412 @@
           <w:szCs w:val="24"/>
           <w:lang w:val="en-US"/>
         </w:rPr>
-        <w:t>$$ \mathrm{C_6H_{12}O_6} ;+; 6,\mathrm{O_2} ;\longrightarrow; 6,\mathrm{CO_2} ;+; 6,\mathrm{H_2O} $$</w:t>
+        <w:t>$$ \</w:t>
+      </w:r>
+      <w:r>
+        <w:rPr>
+          <w:rFonts w:ascii="Aptos" w:hAnsi="Aptos" w:eastAsia="Aptos" w:cs="Aptos"/>
+          <w:noProof w:val="0"/>
+          <w:sz w:val="24"/>
+          <w:szCs w:val="24"/>
+          <w:lang w:val="en-US"/>
+        </w:rPr>
+        <w:t>mathrm</w:t>
+      </w:r>
+      <w:r>
+        <w:rPr>
+          <w:rFonts w:ascii="Aptos" w:hAnsi="Aptos" w:eastAsia="Aptos" w:cs="Aptos"/>
+          <w:noProof w:val="0"/>
+          <w:sz w:val="24"/>
+          <w:szCs w:val="24"/>
+          <w:lang w:val="en-US"/>
+        </w:rPr>
+        <w:t>{C_6H</w:t>
+      </w:r>
+      <w:r>
+        <w:rPr>
+          <w:rFonts w:ascii="Aptos" w:hAnsi="Aptos" w:eastAsia="Aptos" w:cs="Aptos"/>
+          <w:noProof w:val="0"/>
+          <w:sz w:val="24"/>
+          <w:szCs w:val="24"/>
+          <w:lang w:val="en-US"/>
+        </w:rPr>
+        <w:t>_{</w:t>
+      </w:r>
+      <w:r>
+        <w:rPr>
+          <w:rFonts w:ascii="Aptos" w:hAnsi="Aptos" w:eastAsia="Aptos" w:cs="Aptos"/>
+          <w:noProof w:val="0"/>
+          <w:sz w:val="24"/>
+          <w:szCs w:val="24"/>
+          <w:lang w:val="en-US"/>
+        </w:rPr>
+        <w:t>12}O_6</w:t>
+      </w:r>
+      <w:r>
+        <w:rPr>
+          <w:rFonts w:ascii="Aptos" w:hAnsi="Aptos" w:eastAsia="Aptos" w:cs="Aptos"/>
+          <w:noProof w:val="0"/>
+          <w:sz w:val="24"/>
+          <w:szCs w:val="24"/>
+          <w:lang w:val="en-US"/>
+        </w:rPr>
+        <w:t>} ;</w:t>
+      </w:r>
+      <w:r>
+        <w:rPr>
+          <w:rFonts w:ascii="Aptos" w:hAnsi="Aptos" w:eastAsia="Aptos" w:cs="Aptos"/>
+          <w:noProof w:val="0"/>
+          <w:sz w:val="24"/>
+          <w:szCs w:val="24"/>
+          <w:lang w:val="en-US"/>
+        </w:rPr>
+        <w:t xml:space="preserve">+; </w:t>
+      </w:r>
+      <w:r>
+        <w:rPr>
+          <w:rFonts w:ascii="Aptos" w:hAnsi="Aptos" w:eastAsia="Aptos" w:cs="Aptos"/>
+          <w:noProof w:val="0"/>
+          <w:sz w:val="24"/>
+          <w:szCs w:val="24"/>
+          <w:lang w:val="en-US"/>
+        </w:rPr>
+        <w:t>6,\</w:t>
+      </w:r>
+      <w:r>
+        <w:rPr>
+          <w:rFonts w:ascii="Aptos" w:hAnsi="Aptos" w:eastAsia="Aptos" w:cs="Aptos"/>
+          <w:noProof w:val="0"/>
+          <w:sz w:val="24"/>
+          <w:szCs w:val="24"/>
+          <w:lang w:val="en-US"/>
+        </w:rPr>
+        <w:t>mathrm</w:t>
+      </w:r>
+      <w:r>
+        <w:rPr>
+          <w:rFonts w:ascii="Aptos" w:hAnsi="Aptos" w:eastAsia="Aptos" w:cs="Aptos"/>
+          <w:noProof w:val="0"/>
+          <w:sz w:val="24"/>
+          <w:szCs w:val="24"/>
+          <w:lang w:val="en-US"/>
+        </w:rPr>
+        <w:t>{O_2</w:t>
+      </w:r>
+      <w:r>
+        <w:rPr>
+          <w:rFonts w:ascii="Aptos" w:hAnsi="Aptos" w:eastAsia="Aptos" w:cs="Aptos"/>
+          <w:noProof w:val="0"/>
+          <w:sz w:val="24"/>
+          <w:szCs w:val="24"/>
+          <w:lang w:val="en-US"/>
+        </w:rPr>
+        <w:t>} ;</w:t>
+      </w:r>
+      <w:r>
+        <w:rPr>
+          <w:rFonts w:ascii="Aptos" w:hAnsi="Aptos" w:eastAsia="Aptos" w:cs="Aptos"/>
+          <w:noProof w:val="0"/>
+          <w:sz w:val="24"/>
+          <w:szCs w:val="24"/>
+          <w:lang w:val="en-US"/>
+        </w:rPr>
+        <w:t>\</w:t>
+      </w:r>
+      <w:r>
+        <w:rPr>
+          <w:rFonts w:ascii="Aptos" w:hAnsi="Aptos" w:eastAsia="Aptos" w:cs="Aptos"/>
+          <w:noProof w:val="0"/>
+          <w:sz w:val="24"/>
+          <w:szCs w:val="24"/>
+          <w:lang w:val="en-US"/>
+        </w:rPr>
+        <w:t>longrightarrow</w:t>
+      </w:r>
+      <w:r>
+        <w:rPr>
+          <w:rFonts w:ascii="Aptos" w:hAnsi="Aptos" w:eastAsia="Aptos" w:cs="Aptos"/>
+          <w:noProof w:val="0"/>
+          <w:sz w:val="24"/>
+          <w:szCs w:val="24"/>
+          <w:lang w:val="en-US"/>
+        </w:rPr>
+        <w:t xml:space="preserve">; </w:t>
+      </w:r>
+      <w:r>
+        <w:rPr>
+          <w:rFonts w:ascii="Aptos" w:hAnsi="Aptos" w:eastAsia="Aptos" w:cs="Aptos"/>
+          <w:noProof w:val="0"/>
+          <w:sz w:val="24"/>
+          <w:szCs w:val="24"/>
+          <w:lang w:val="en-US"/>
+        </w:rPr>
+        <w:t>6,\</w:t>
+      </w:r>
+      <w:r>
+        <w:rPr>
+          <w:rFonts w:ascii="Aptos" w:hAnsi="Aptos" w:eastAsia="Aptos" w:cs="Aptos"/>
+          <w:noProof w:val="0"/>
+          <w:sz w:val="24"/>
+          <w:szCs w:val="24"/>
+          <w:lang w:val="en-US"/>
+        </w:rPr>
+        <w:t>mathrm</w:t>
+      </w:r>
+      <w:r>
+        <w:rPr>
+          <w:rFonts w:ascii="Aptos" w:hAnsi="Aptos" w:eastAsia="Aptos" w:cs="Aptos"/>
+          <w:noProof w:val="0"/>
+          <w:sz w:val="24"/>
+          <w:szCs w:val="24"/>
+          <w:lang w:val="en-US"/>
+        </w:rPr>
+        <w:t>{CO_2</w:t>
+      </w:r>
+      <w:r>
+        <w:rPr>
+          <w:rFonts w:ascii="Aptos" w:hAnsi="Aptos" w:eastAsia="Aptos" w:cs="Aptos"/>
+          <w:noProof w:val="0"/>
+          <w:sz w:val="24"/>
+          <w:szCs w:val="24"/>
+          <w:lang w:val="en-US"/>
+        </w:rPr>
+        <w:t>} ;</w:t>
+      </w:r>
+      <w:r>
+        <w:rPr>
+          <w:rFonts w:ascii="Aptos" w:hAnsi="Aptos" w:eastAsia="Aptos" w:cs="Aptos"/>
+          <w:noProof w:val="0"/>
+          <w:sz w:val="24"/>
+          <w:szCs w:val="24"/>
+          <w:lang w:val="en-US"/>
+        </w:rPr>
+        <w:t xml:space="preserve">+; </w:t>
+      </w:r>
+      <w:r>
+        <w:rPr>
+          <w:rFonts w:ascii="Aptos" w:hAnsi="Aptos" w:eastAsia="Aptos" w:cs="Aptos"/>
+          <w:noProof w:val="0"/>
+          <w:sz w:val="24"/>
+          <w:szCs w:val="24"/>
+          <w:lang w:val="en-US"/>
+        </w:rPr>
+        <w:t>6,\</w:t>
+      </w:r>
+      <w:r>
+        <w:rPr>
+          <w:rFonts w:ascii="Aptos" w:hAnsi="Aptos" w:eastAsia="Aptos" w:cs="Aptos"/>
+          <w:noProof w:val="0"/>
+          <w:sz w:val="24"/>
+          <w:szCs w:val="24"/>
+          <w:lang w:val="en-US"/>
+        </w:rPr>
+        <w:t>mathrm</w:t>
+      </w:r>
+      <w:r>
+        <w:rPr>
+          <w:rFonts w:ascii="Aptos" w:hAnsi="Aptos" w:eastAsia="Aptos" w:cs="Aptos"/>
+          <w:noProof w:val="0"/>
+          <w:sz w:val="24"/>
+          <w:szCs w:val="24"/>
+          <w:lang w:val="en-US"/>
+        </w:rPr>
+        <w:t>{H_2O} $$</w:t>
+      </w:r>
+    </w:p>
+    <w:p>
+      <w:pPr>
+        <w:spacing w:before="240" w:beforeAutospacing="off" w:after="240" w:afterAutospacing="off"/>
+      </w:pPr>
+      <w:r>
+        <w:rPr>
+          <w:rFonts w:ascii="Aptos" w:hAnsi="Aptos" w:eastAsia="Aptos" w:cs="Aptos"/>
+          <w:noProof w:val="0"/>
+          <w:sz w:val="24"/>
+          <w:szCs w:val="24"/>
+          <w:lang w:val="en-US"/>
+        </w:rPr>
+        <w:t>[\</w:t>
+      </w:r>
+      <w:r>
+        <w:rPr>
+          <w:rFonts w:ascii="Aptos" w:hAnsi="Aptos" w:eastAsia="Aptos" w:cs="Aptos"/>
+          <w:noProof w:val="0"/>
+          <w:sz w:val="24"/>
+          <w:szCs w:val="24"/>
+          <w:lang w:val="en-US"/>
+        </w:rPr>
+        <w:t>mathrm</w:t>
+      </w:r>
+      <w:r>
+        <w:rPr>
+          <w:rFonts w:ascii="Aptos" w:hAnsi="Aptos" w:eastAsia="Aptos" w:cs="Aptos"/>
+          <w:noProof w:val="0"/>
+          <w:sz w:val="24"/>
+          <w:szCs w:val="24"/>
+          <w:lang w:val="en-US"/>
+        </w:rPr>
+        <w:t>{C_6H_{12}O_</w:t>
+      </w:r>
+      <w:r>
+        <w:rPr>
+          <w:rFonts w:ascii="Aptos" w:hAnsi="Aptos" w:eastAsia="Aptos" w:cs="Aptos"/>
+          <w:noProof w:val="0"/>
+          <w:sz w:val="24"/>
+          <w:szCs w:val="24"/>
+          <w:lang w:val="en-US"/>
+        </w:rPr>
+        <w:t>6}+</w:t>
+      </w:r>
+      <w:r>
+        <w:rPr>
+          <w:rFonts w:ascii="Aptos" w:hAnsi="Aptos" w:eastAsia="Aptos" w:cs="Aptos"/>
+          <w:noProof w:val="0"/>
+          <w:sz w:val="24"/>
+          <w:szCs w:val="24"/>
+          <w:lang w:val="en-US"/>
+        </w:rPr>
+        <w:t>6\</w:t>
+      </w:r>
+      <w:r>
+        <w:rPr>
+          <w:rFonts w:ascii="Aptos" w:hAnsi="Aptos" w:eastAsia="Aptos" w:cs="Aptos"/>
+          <w:noProof w:val="0"/>
+          <w:sz w:val="24"/>
+          <w:szCs w:val="24"/>
+          <w:lang w:val="en-US"/>
+        </w:rPr>
+        <w:t>cdot</w:t>
+      </w:r>
+      <w:r>
+        <w:rPr>
+          <w:rFonts w:ascii="Aptos" w:hAnsi="Aptos" w:eastAsia="Aptos" w:cs="Aptos"/>
+          <w:noProof w:val="0"/>
+          <w:sz w:val="24"/>
+          <w:szCs w:val="24"/>
+          <w:lang w:val="en-US"/>
+        </w:rPr>
+        <w:t>\</w:t>
+      </w:r>
+      <w:r>
+        <w:rPr>
+          <w:rFonts w:ascii="Aptos" w:hAnsi="Aptos" w:eastAsia="Aptos" w:cs="Aptos"/>
+          <w:noProof w:val="0"/>
+          <w:sz w:val="24"/>
+          <w:szCs w:val="24"/>
+          <w:lang w:val="en-US"/>
+        </w:rPr>
+        <w:t>mathrm</w:t>
+      </w:r>
+      <w:r>
+        <w:rPr>
+          <w:rFonts w:ascii="Aptos" w:hAnsi="Aptos" w:eastAsia="Aptos" w:cs="Aptos"/>
+          <w:noProof w:val="0"/>
+          <w:sz w:val="24"/>
+          <w:szCs w:val="24"/>
+          <w:lang w:val="en-US"/>
+        </w:rPr>
+        <w:t>{O_2}\longrightarrow6\</w:t>
+      </w:r>
+      <w:r>
+        <w:rPr>
+          <w:rFonts w:ascii="Aptos" w:hAnsi="Aptos" w:eastAsia="Aptos" w:cs="Aptos"/>
+          <w:noProof w:val="0"/>
+          <w:sz w:val="24"/>
+          <w:szCs w:val="24"/>
+          <w:lang w:val="en-US"/>
+        </w:rPr>
+        <w:t>cdot</w:t>
+      </w:r>
+      <w:r>
+        <w:rPr>
+          <w:rFonts w:ascii="Aptos" w:hAnsi="Aptos" w:eastAsia="Aptos" w:cs="Aptos"/>
+          <w:noProof w:val="0"/>
+          <w:sz w:val="24"/>
+          <w:szCs w:val="24"/>
+          <w:lang w:val="en-US"/>
+        </w:rPr>
+        <w:t>\</w:t>
+      </w:r>
+      <w:r>
+        <w:rPr>
+          <w:rFonts w:ascii="Aptos" w:hAnsi="Aptos" w:eastAsia="Aptos" w:cs="Aptos"/>
+          <w:noProof w:val="0"/>
+          <w:sz w:val="24"/>
+          <w:szCs w:val="24"/>
+          <w:lang w:val="en-US"/>
+        </w:rPr>
+        <w:t>mathrm</w:t>
+      </w:r>
+      <w:r>
+        <w:rPr>
+          <w:rFonts w:ascii="Aptos" w:hAnsi="Aptos" w:eastAsia="Aptos" w:cs="Aptos"/>
+          <w:noProof w:val="0"/>
+          <w:sz w:val="24"/>
+          <w:szCs w:val="24"/>
+          <w:lang w:val="en-US"/>
+        </w:rPr>
+        <w:t>{CO_</w:t>
+      </w:r>
+      <w:r>
+        <w:rPr>
+          <w:rFonts w:ascii="Aptos" w:hAnsi="Aptos" w:eastAsia="Aptos" w:cs="Aptos"/>
+          <w:noProof w:val="0"/>
+          <w:sz w:val="24"/>
+          <w:szCs w:val="24"/>
+          <w:lang w:val="en-US"/>
+        </w:rPr>
+        <w:t>2}+</w:t>
+      </w:r>
+      <w:r>
+        <w:rPr>
+          <w:rFonts w:ascii="Aptos" w:hAnsi="Aptos" w:eastAsia="Aptos" w:cs="Aptos"/>
+          <w:noProof w:val="0"/>
+          <w:sz w:val="24"/>
+          <w:szCs w:val="24"/>
+          <w:lang w:val="en-US"/>
+        </w:rPr>
+        <w:t>6\</w:t>
+      </w:r>
+      <w:r>
+        <w:rPr>
+          <w:rFonts w:ascii="Aptos" w:hAnsi="Aptos" w:eastAsia="Aptos" w:cs="Aptos"/>
+          <w:noProof w:val="0"/>
+          <w:sz w:val="24"/>
+          <w:szCs w:val="24"/>
+          <w:lang w:val="en-US"/>
+        </w:rPr>
+        <w:t>cdot</w:t>
+      </w:r>
+      <w:r>
+        <w:rPr>
+          <w:rFonts w:ascii="Aptos" w:hAnsi="Aptos" w:eastAsia="Aptos" w:cs="Aptos"/>
+          <w:noProof w:val="0"/>
+          <w:sz w:val="24"/>
+          <w:szCs w:val="24"/>
+          <w:lang w:val="en-US"/>
+        </w:rPr>
+        <w:t>\</w:t>
+      </w:r>
+      <w:r>
+        <w:rPr>
+          <w:rFonts w:ascii="Aptos" w:hAnsi="Aptos" w:eastAsia="Aptos" w:cs="Aptos"/>
+          <w:noProof w:val="0"/>
+          <w:sz w:val="24"/>
+          <w:szCs w:val="24"/>
+          <w:lang w:val="en-US"/>
+        </w:rPr>
+        <w:t>mathrm</w:t>
+      </w:r>
+      <w:r>
+        <w:rPr>
+          <w:rFonts w:ascii="Aptos" w:hAnsi="Aptos" w:eastAsia="Aptos" w:cs="Aptos"/>
+          <w:noProof w:val="0"/>
+          <w:sz w:val="24"/>
+          <w:szCs w:val="24"/>
+          <w:lang w:val="en-US"/>
+        </w:rPr>
+        <w:t>{H_2O}]</w:t>
       </w:r>
     </w:p>
     <w:p>
@@ -11840,14 +12581,237 @@
     <w:p>
       <w:pPr>
         <w:spacing w:before="240" w:beforeAutospacing="off" w:after="240" w:afterAutospacing="off"/>
-        <w:rPr>
-          <w:rFonts w:ascii="Aptos" w:hAnsi="Aptos" w:eastAsia="Aptos" w:cs="Aptos"/>
-          <w:noProof w:val="0"/>
-          <w:sz w:val="24"/>
-          <w:szCs w:val="24"/>
-          <w:lang w:val="en-US"/>
-        </w:rPr>
-      </w:pPr>
+      </w:pPr>
+      <w:r>
+        <w:rPr>
+          <w:rFonts w:ascii="Aptos" w:hAnsi="Aptos" w:eastAsia="Aptos" w:cs="Aptos"/>
+          <w:noProof w:val="0"/>
+          <w:sz w:val="24"/>
+          <w:szCs w:val="24"/>
+          <w:lang w:val="en-US"/>
+        </w:rPr>
+        <w:t>[\</w:t>
+      </w:r>
+      <w:r>
+        <w:rPr>
+          <w:rFonts w:ascii="Aptos" w:hAnsi="Aptos" w:eastAsia="Aptos" w:cs="Aptos"/>
+          <w:noProof w:val="0"/>
+          <w:sz w:val="24"/>
+          <w:szCs w:val="24"/>
+          <w:lang w:val="en-US"/>
+        </w:rPr>
+        <w:t>mathrm</w:t>
+      </w:r>
+      <w:r>
+        <w:rPr>
+          <w:rFonts w:ascii="Aptos" w:hAnsi="Aptos" w:eastAsia="Aptos" w:cs="Aptos"/>
+          <w:noProof w:val="0"/>
+          <w:sz w:val="24"/>
+          <w:szCs w:val="24"/>
+          <w:lang w:val="en-US"/>
+        </w:rPr>
+        <w:t>{C_3H_7NO_</w:t>
+      </w:r>
+      <w:r>
+        <w:rPr>
+          <w:rFonts w:ascii="Aptos" w:hAnsi="Aptos" w:eastAsia="Aptos" w:cs="Aptos"/>
+          <w:noProof w:val="0"/>
+          <w:sz w:val="24"/>
+          <w:szCs w:val="24"/>
+          <w:lang w:val="en-US"/>
+        </w:rPr>
+        <w:t>2}+</w:t>
+      </w:r>
+      <w:r>
+        <w:rPr>
+          <w:rFonts w:ascii="Aptos" w:hAnsi="Aptos" w:eastAsia="Aptos" w:cs="Aptos"/>
+          <w:noProof w:val="0"/>
+          <w:sz w:val="24"/>
+          <w:szCs w:val="24"/>
+          <w:lang w:val="en-US"/>
+        </w:rPr>
+        <w:t>3\</w:t>
+      </w:r>
+      <w:r>
+        <w:rPr>
+          <w:rFonts w:ascii="Aptos" w:hAnsi="Aptos" w:eastAsia="Aptos" w:cs="Aptos"/>
+          <w:noProof w:val="0"/>
+          <w:sz w:val="24"/>
+          <w:szCs w:val="24"/>
+          <w:lang w:val="en-US"/>
+        </w:rPr>
+        <w:t>cdot</w:t>
+      </w:r>
+      <w:r>
+        <w:rPr>
+          <w:rFonts w:ascii="Aptos" w:hAnsi="Aptos" w:eastAsia="Aptos" w:cs="Aptos"/>
+          <w:noProof w:val="0"/>
+          <w:sz w:val="24"/>
+          <w:szCs w:val="24"/>
+          <w:lang w:val="en-US"/>
+        </w:rPr>
+        <w:t>\</w:t>
+      </w:r>
+      <w:r>
+        <w:rPr>
+          <w:rFonts w:ascii="Aptos" w:hAnsi="Aptos" w:eastAsia="Aptos" w:cs="Aptos"/>
+          <w:noProof w:val="0"/>
+          <w:sz w:val="24"/>
+          <w:szCs w:val="24"/>
+          <w:lang w:val="en-US"/>
+        </w:rPr>
+        <w:t>mathrm</w:t>
+      </w:r>
+      <w:r>
+        <w:rPr>
+          <w:rFonts w:ascii="Aptos" w:hAnsi="Aptos" w:eastAsia="Aptos" w:cs="Aptos"/>
+          <w:noProof w:val="0"/>
+          <w:sz w:val="24"/>
+          <w:szCs w:val="24"/>
+          <w:lang w:val="en-US"/>
+        </w:rPr>
+        <w:t>{O_2}\longrightarrow3\</w:t>
+      </w:r>
+      <w:r>
+        <w:rPr>
+          <w:rFonts w:ascii="Aptos" w:hAnsi="Aptos" w:eastAsia="Aptos" w:cs="Aptos"/>
+          <w:noProof w:val="0"/>
+          <w:sz w:val="24"/>
+          <w:szCs w:val="24"/>
+          <w:lang w:val="en-US"/>
+        </w:rPr>
+        <w:t>cdot</w:t>
+      </w:r>
+      <w:r>
+        <w:rPr>
+          <w:rFonts w:ascii="Aptos" w:hAnsi="Aptos" w:eastAsia="Aptos" w:cs="Aptos"/>
+          <w:noProof w:val="0"/>
+          <w:sz w:val="24"/>
+          <w:szCs w:val="24"/>
+          <w:lang w:val="en-US"/>
+        </w:rPr>
+        <w:t>\</w:t>
+      </w:r>
+      <w:r>
+        <w:rPr>
+          <w:rFonts w:ascii="Aptos" w:hAnsi="Aptos" w:eastAsia="Aptos" w:cs="Aptos"/>
+          <w:noProof w:val="0"/>
+          <w:sz w:val="24"/>
+          <w:szCs w:val="24"/>
+          <w:lang w:val="en-US"/>
+        </w:rPr>
+        <w:t>mathrm</w:t>
+      </w:r>
+      <w:r>
+        <w:rPr>
+          <w:rFonts w:ascii="Aptos" w:hAnsi="Aptos" w:eastAsia="Aptos" w:cs="Aptos"/>
+          <w:noProof w:val="0"/>
+          <w:sz w:val="24"/>
+          <w:szCs w:val="24"/>
+          <w:lang w:val="en-US"/>
+        </w:rPr>
+        <w:t>{CO_</w:t>
+      </w:r>
+      <w:r>
+        <w:rPr>
+          <w:rFonts w:ascii="Aptos" w:hAnsi="Aptos" w:eastAsia="Aptos" w:cs="Aptos"/>
+          <w:noProof w:val="0"/>
+          <w:sz w:val="24"/>
+          <w:szCs w:val="24"/>
+          <w:lang w:val="en-US"/>
+        </w:rPr>
+        <w:t>2}+</w:t>
+      </w:r>
+      <w:r>
+        <w:rPr>
+          <w:rFonts w:ascii="Aptos" w:hAnsi="Aptos" w:eastAsia="Aptos" w:cs="Aptos"/>
+          <w:noProof w:val="0"/>
+          <w:sz w:val="24"/>
+          <w:szCs w:val="24"/>
+          <w:lang w:val="en-US"/>
+        </w:rPr>
+        <w:t>2\</w:t>
+      </w:r>
+      <w:r>
+        <w:rPr>
+          <w:rFonts w:ascii="Aptos" w:hAnsi="Aptos" w:eastAsia="Aptos" w:cs="Aptos"/>
+          <w:noProof w:val="0"/>
+          <w:sz w:val="24"/>
+          <w:szCs w:val="24"/>
+          <w:lang w:val="en-US"/>
+        </w:rPr>
+        <w:t>cdot</w:t>
+      </w:r>
+      <w:r>
+        <w:rPr>
+          <w:rFonts w:ascii="Aptos" w:hAnsi="Aptos" w:eastAsia="Aptos" w:cs="Aptos"/>
+          <w:noProof w:val="0"/>
+          <w:sz w:val="24"/>
+          <w:szCs w:val="24"/>
+          <w:lang w:val="en-US"/>
+        </w:rPr>
+        <w:t>\</w:t>
+      </w:r>
+      <w:r>
+        <w:rPr>
+          <w:rFonts w:ascii="Aptos" w:hAnsi="Aptos" w:eastAsia="Aptos" w:cs="Aptos"/>
+          <w:noProof w:val="0"/>
+          <w:sz w:val="24"/>
+          <w:szCs w:val="24"/>
+          <w:lang w:val="en-US"/>
+        </w:rPr>
+        <w:t>mathrm</w:t>
+      </w:r>
+      <w:r>
+        <w:rPr>
+          <w:rFonts w:ascii="Aptos" w:hAnsi="Aptos" w:eastAsia="Aptos" w:cs="Aptos"/>
+          <w:noProof w:val="0"/>
+          <w:sz w:val="24"/>
+          <w:szCs w:val="24"/>
+          <w:lang w:val="en-US"/>
+        </w:rPr>
+        <w:t>{H_2</w:t>
+      </w:r>
+      <w:r>
+        <w:rPr>
+          <w:rFonts w:ascii="Aptos" w:hAnsi="Aptos" w:eastAsia="Aptos" w:cs="Aptos"/>
+          <w:noProof w:val="0"/>
+          <w:sz w:val="24"/>
+          <w:szCs w:val="24"/>
+          <w:lang w:val="en-US"/>
+        </w:rPr>
+        <w:t>O}+</w:t>
+      </w:r>
+      <w:r>
+        <w:rPr>
+          <w:rFonts w:ascii="Aptos" w:hAnsi="Aptos" w:eastAsia="Aptos" w:cs="Aptos"/>
+          <w:noProof w:val="0"/>
+          <w:sz w:val="24"/>
+          <w:szCs w:val="24"/>
+          <w:lang w:val="en-US"/>
+        </w:rPr>
+        <w:t>\</w:t>
+      </w:r>
+      <w:r>
+        <w:rPr>
+          <w:rFonts w:ascii="Aptos" w:hAnsi="Aptos" w:eastAsia="Aptos" w:cs="Aptos"/>
+          <w:noProof w:val="0"/>
+          <w:sz w:val="24"/>
+          <w:szCs w:val="24"/>
+          <w:lang w:val="en-US"/>
+        </w:rPr>
+        <w:t>mathrm</w:t>
+      </w:r>
+      <w:r>
+        <w:rPr>
+          <w:rFonts w:ascii="Aptos" w:hAnsi="Aptos" w:eastAsia="Aptos" w:cs="Aptos"/>
+          <w:noProof w:val="0"/>
+          <w:sz w:val="24"/>
+          <w:szCs w:val="24"/>
+          <w:lang w:val="en-US"/>
+        </w:rPr>
+        <w:t>{NH_3}]</w:t>
+      </w:r>
     </w:p>
     <w:p>
       <w:pPr>
@@ -12893,8 +13857,275 @@
           <w:szCs w:val="24"/>
           <w:lang w:val="en-US"/>
         </w:rPr>
-        <w:t>$$ 2,\mathrm{C_{18}H_{34}O_2} ;+; 51,\mathrm{O_2} ;\longrightarrow; 36,\mathrm{CO_2} ;+; 34,\mathrm{H_2O} $$</w:t>
-      </w:r>
+        <w:t xml:space="preserve">$$ </w:t>
+      </w:r>
+      <w:r>
+        <w:rPr>
+          <w:rFonts w:ascii="Aptos" w:hAnsi="Aptos" w:eastAsia="Aptos" w:cs="Aptos"/>
+          <w:noProof w:val="0"/>
+          <w:sz w:val="24"/>
+          <w:szCs w:val="24"/>
+          <w:lang w:val="en-US"/>
+        </w:rPr>
+        <w:t>2,\</w:t>
+      </w:r>
+      <w:r>
+        <w:rPr>
+          <w:rFonts w:ascii="Aptos" w:hAnsi="Aptos" w:eastAsia="Aptos" w:cs="Aptos"/>
+          <w:noProof w:val="0"/>
+          <w:sz w:val="24"/>
+          <w:szCs w:val="24"/>
+          <w:lang w:val="en-US"/>
+        </w:rPr>
+        <w:t>mathrm</w:t>
+      </w:r>
+      <w:r>
+        <w:rPr>
+          <w:rFonts w:ascii="Aptos" w:hAnsi="Aptos" w:eastAsia="Aptos" w:cs="Aptos"/>
+          <w:noProof w:val="0"/>
+          <w:sz w:val="24"/>
+          <w:szCs w:val="24"/>
+          <w:lang w:val="en-US"/>
+        </w:rPr>
+        <w:t>{C</w:t>
+      </w:r>
+      <w:r>
+        <w:rPr>
+          <w:rFonts w:ascii="Aptos" w:hAnsi="Aptos" w:eastAsia="Aptos" w:cs="Aptos"/>
+          <w:noProof w:val="0"/>
+          <w:sz w:val="24"/>
+          <w:szCs w:val="24"/>
+          <w:lang w:val="en-US"/>
+        </w:rPr>
+        <w:t>_{</w:t>
+      </w:r>
+      <w:r>
+        <w:rPr>
+          <w:rFonts w:ascii="Aptos" w:hAnsi="Aptos" w:eastAsia="Aptos" w:cs="Aptos"/>
+          <w:noProof w:val="0"/>
+          <w:sz w:val="24"/>
+          <w:szCs w:val="24"/>
+          <w:lang w:val="en-US"/>
+        </w:rPr>
+        <w:t>18}H</w:t>
+      </w:r>
+      <w:r>
+        <w:rPr>
+          <w:rFonts w:ascii="Aptos" w:hAnsi="Aptos" w:eastAsia="Aptos" w:cs="Aptos"/>
+          <w:noProof w:val="0"/>
+          <w:sz w:val="24"/>
+          <w:szCs w:val="24"/>
+          <w:lang w:val="en-US"/>
+        </w:rPr>
+        <w:t>_{</w:t>
+      </w:r>
+      <w:r>
+        <w:rPr>
+          <w:rFonts w:ascii="Aptos" w:hAnsi="Aptos" w:eastAsia="Aptos" w:cs="Aptos"/>
+          <w:noProof w:val="0"/>
+          <w:sz w:val="24"/>
+          <w:szCs w:val="24"/>
+          <w:lang w:val="en-US"/>
+        </w:rPr>
+        <w:t>34}O_2</w:t>
+      </w:r>
+      <w:r>
+        <w:rPr>
+          <w:rFonts w:ascii="Aptos" w:hAnsi="Aptos" w:eastAsia="Aptos" w:cs="Aptos"/>
+          <w:noProof w:val="0"/>
+          <w:sz w:val="24"/>
+          <w:szCs w:val="24"/>
+          <w:lang w:val="en-US"/>
+        </w:rPr>
+        <w:t>} ;</w:t>
+      </w:r>
+      <w:r>
+        <w:rPr>
+          <w:rFonts w:ascii="Aptos" w:hAnsi="Aptos" w:eastAsia="Aptos" w:cs="Aptos"/>
+          <w:noProof w:val="0"/>
+          <w:sz w:val="24"/>
+          <w:szCs w:val="24"/>
+          <w:lang w:val="en-US"/>
+        </w:rPr>
+        <w:t xml:space="preserve">+; </w:t>
+      </w:r>
+      <w:r>
+        <w:rPr>
+          <w:rFonts w:ascii="Aptos" w:hAnsi="Aptos" w:eastAsia="Aptos" w:cs="Aptos"/>
+          <w:noProof w:val="0"/>
+          <w:sz w:val="24"/>
+          <w:szCs w:val="24"/>
+          <w:lang w:val="en-US"/>
+        </w:rPr>
+        <w:t>51,\</w:t>
+      </w:r>
+      <w:r>
+        <w:rPr>
+          <w:rFonts w:ascii="Aptos" w:hAnsi="Aptos" w:eastAsia="Aptos" w:cs="Aptos"/>
+          <w:noProof w:val="0"/>
+          <w:sz w:val="24"/>
+          <w:szCs w:val="24"/>
+          <w:lang w:val="en-US"/>
+        </w:rPr>
+        <w:t>mathrm</w:t>
+      </w:r>
+      <w:r>
+        <w:rPr>
+          <w:rFonts w:ascii="Aptos" w:hAnsi="Aptos" w:eastAsia="Aptos" w:cs="Aptos"/>
+          <w:noProof w:val="0"/>
+          <w:sz w:val="24"/>
+          <w:szCs w:val="24"/>
+          <w:lang w:val="en-US"/>
+        </w:rPr>
+        <w:t>{O_2</w:t>
+      </w:r>
+      <w:r>
+        <w:rPr>
+          <w:rFonts w:ascii="Aptos" w:hAnsi="Aptos" w:eastAsia="Aptos" w:cs="Aptos"/>
+          <w:noProof w:val="0"/>
+          <w:sz w:val="24"/>
+          <w:szCs w:val="24"/>
+          <w:lang w:val="en-US"/>
+        </w:rPr>
+        <w:t>} ;</w:t>
+      </w:r>
+      <w:r>
+        <w:rPr>
+          <w:rFonts w:ascii="Aptos" w:hAnsi="Aptos" w:eastAsia="Aptos" w:cs="Aptos"/>
+          <w:noProof w:val="0"/>
+          <w:sz w:val="24"/>
+          <w:szCs w:val="24"/>
+          <w:lang w:val="en-US"/>
+        </w:rPr>
+        <w:t>\</w:t>
+      </w:r>
+      <w:r>
+        <w:rPr>
+          <w:rFonts w:ascii="Aptos" w:hAnsi="Aptos" w:eastAsia="Aptos" w:cs="Aptos"/>
+          <w:noProof w:val="0"/>
+          <w:sz w:val="24"/>
+          <w:szCs w:val="24"/>
+          <w:lang w:val="en-US"/>
+        </w:rPr>
+        <w:t>longrightarrow</w:t>
+      </w:r>
+      <w:r>
+        <w:rPr>
+          <w:rFonts w:ascii="Aptos" w:hAnsi="Aptos" w:eastAsia="Aptos" w:cs="Aptos"/>
+          <w:noProof w:val="0"/>
+          <w:sz w:val="24"/>
+          <w:szCs w:val="24"/>
+          <w:lang w:val="en-US"/>
+        </w:rPr>
+        <w:t xml:space="preserve">; </w:t>
+      </w:r>
+      <w:r>
+        <w:rPr>
+          <w:rFonts w:ascii="Aptos" w:hAnsi="Aptos" w:eastAsia="Aptos" w:cs="Aptos"/>
+          <w:noProof w:val="0"/>
+          <w:sz w:val="24"/>
+          <w:szCs w:val="24"/>
+          <w:lang w:val="en-US"/>
+        </w:rPr>
+        <w:t>36,\</w:t>
+      </w:r>
+      <w:r>
+        <w:rPr>
+          <w:rFonts w:ascii="Aptos" w:hAnsi="Aptos" w:eastAsia="Aptos" w:cs="Aptos"/>
+          <w:noProof w:val="0"/>
+          <w:sz w:val="24"/>
+          <w:szCs w:val="24"/>
+          <w:lang w:val="en-US"/>
+        </w:rPr>
+        <w:t>mathrm</w:t>
+      </w:r>
+      <w:r>
+        <w:rPr>
+          <w:rFonts w:ascii="Aptos" w:hAnsi="Aptos" w:eastAsia="Aptos" w:cs="Aptos"/>
+          <w:noProof w:val="0"/>
+          <w:sz w:val="24"/>
+          <w:szCs w:val="24"/>
+          <w:lang w:val="en-US"/>
+        </w:rPr>
+        <w:t>{CO_2</w:t>
+      </w:r>
+      <w:r>
+        <w:rPr>
+          <w:rFonts w:ascii="Aptos" w:hAnsi="Aptos" w:eastAsia="Aptos" w:cs="Aptos"/>
+          <w:noProof w:val="0"/>
+          <w:sz w:val="24"/>
+          <w:szCs w:val="24"/>
+          <w:lang w:val="en-US"/>
+        </w:rPr>
+        <w:t>} ;</w:t>
+      </w:r>
+      <w:r>
+        <w:rPr>
+          <w:rFonts w:ascii="Aptos" w:hAnsi="Aptos" w:eastAsia="Aptos" w:cs="Aptos"/>
+          <w:noProof w:val="0"/>
+          <w:sz w:val="24"/>
+          <w:szCs w:val="24"/>
+          <w:lang w:val="en-US"/>
+        </w:rPr>
+        <w:t xml:space="preserve">+; </w:t>
+      </w:r>
+      <w:r>
+        <w:rPr>
+          <w:rFonts w:ascii="Aptos" w:hAnsi="Aptos" w:eastAsia="Aptos" w:cs="Aptos"/>
+          <w:noProof w:val="0"/>
+          <w:sz w:val="24"/>
+          <w:szCs w:val="24"/>
+          <w:lang w:val="en-US"/>
+        </w:rPr>
+        <w:t>34,\</w:t>
+      </w:r>
+      <w:r>
+        <w:rPr>
+          <w:rFonts w:ascii="Aptos" w:hAnsi="Aptos" w:eastAsia="Aptos" w:cs="Aptos"/>
+          <w:noProof w:val="0"/>
+          <w:sz w:val="24"/>
+          <w:szCs w:val="24"/>
+          <w:lang w:val="en-US"/>
+        </w:rPr>
+        <w:t>mathrm</w:t>
+      </w:r>
+      <w:r>
+        <w:rPr>
+          <w:rFonts w:ascii="Aptos" w:hAnsi="Aptos" w:eastAsia="Aptos" w:cs="Aptos"/>
+          <w:noProof w:val="0"/>
+          <w:sz w:val="24"/>
+          <w:szCs w:val="24"/>
+          <w:lang w:val="en-US"/>
+        </w:rPr>
+        <w:t>{H_2O} $$</w:t>
+      </w:r>
+    </w:p>
+    <w:p>
+      <w:pPr>
+        <w:spacing w:before="240" w:beforeAutospacing="off" w:after="240" w:afterAutospacing="off"/>
+      </w:pPr>
+      <w:r>
+        <w:rPr>
+          <w:rFonts w:ascii="Aptos" w:hAnsi="Aptos" w:eastAsia="Aptos" w:cs="Aptos"/>
+          <w:noProof w:val="0"/>
+          <w:sz w:val="24"/>
+          <w:szCs w:val="24"/>
+          <w:lang w:val="en-US"/>
+        </w:rPr>
+        <w:t>[2\cdot\mathrm{C_{18}H_{34}O_2}+51\cdot\mathrm{O_2}\longrightarrow36\cdot\mathrm{CO_2}+34\cdot\mathrm{H_2O}]</w:t>
+      </w:r>
+    </w:p>
+    <w:p>
+      <w:pPr>
+        <w:spacing w:before="240" w:beforeAutospacing="off" w:after="240" w:afterAutospacing="off"/>
+        <w:rPr>
+          <w:rFonts w:ascii="Aptos" w:hAnsi="Aptos" w:eastAsia="Aptos" w:cs="Aptos"/>
+          <w:noProof w:val="0"/>
+          <w:sz w:val="24"/>
+          <w:szCs w:val="24"/>
+          <w:lang w:val="en-US"/>
+        </w:rPr>
+      </w:pPr>
     </w:p>
     <w:p>
       <w:pPr>
@@ -14303,6 +15534,201 @@
       <w:r>
         <w:rPr>
           <w:rFonts w:ascii="Aptos" w:hAnsi="Aptos" w:eastAsia="Aptos" w:cs="Aptos"/>
+          <w:noProof w:val="0"/>
+          <w:sz w:val="24"/>
+          <w:szCs w:val="24"/>
+          <w:lang w:val="en-US"/>
+        </w:rPr>
+        <w:t>[;r</w:t>
+      </w:r>
+      <w:r>
+        <w:rPr>
+          <w:rFonts w:ascii="Aptos" w:hAnsi="Aptos" w:eastAsia="Aptos" w:cs="Aptos"/>
+          <w:noProof w:val="0"/>
+          <w:sz w:val="24"/>
+          <w:szCs w:val="24"/>
+          <w:lang w:val="en-US"/>
+        </w:rPr>
+        <w:t>_{\</w:t>
+      </w:r>
+      <w:r>
+        <w:rPr>
+          <w:rFonts w:ascii="Aptos" w:hAnsi="Aptos" w:eastAsia="Aptos" w:cs="Aptos"/>
+          <w:noProof w:val="0"/>
+          <w:sz w:val="24"/>
+          <w:szCs w:val="24"/>
+          <w:lang w:val="en-US"/>
+        </w:rPr>
+        <w:t>mathrm</w:t>
+      </w:r>
+      <w:r>
+        <w:rPr>
+          <w:rFonts w:ascii="Aptos" w:hAnsi="Aptos" w:eastAsia="Aptos" w:cs="Aptos"/>
+          <w:noProof w:val="0"/>
+          <w:sz w:val="24"/>
+          <w:szCs w:val="24"/>
+          <w:lang w:val="en-US"/>
+        </w:rPr>
+        <w:t>{ads</w:t>
+      </w:r>
+      <w:r>
+        <w:rPr>
+          <w:rFonts w:ascii="Aptos" w:hAnsi="Aptos" w:eastAsia="Aptos" w:cs="Aptos"/>
+          <w:noProof w:val="0"/>
+          <w:sz w:val="24"/>
+          <w:szCs w:val="24"/>
+          <w:lang w:val="en-US"/>
+        </w:rPr>
+        <w:t>}}=</w:t>
+      </w:r>
+      <w:r>
+        <w:rPr>
+          <w:rFonts w:ascii="Aptos" w:hAnsi="Aptos" w:eastAsia="Aptos" w:cs="Aptos"/>
+          <w:noProof w:val="0"/>
+          <w:sz w:val="24"/>
+          <w:szCs w:val="24"/>
+          <w:lang w:val="en-US"/>
+        </w:rPr>
+        <w:t>k_{\</w:t>
+      </w:r>
+      <w:r>
+        <w:rPr>
+          <w:rFonts w:ascii="Aptos" w:hAnsi="Aptos" w:eastAsia="Aptos" w:cs="Aptos"/>
+          <w:noProof w:val="0"/>
+          <w:sz w:val="24"/>
+          <w:szCs w:val="24"/>
+          <w:lang w:val="en-US"/>
+        </w:rPr>
+        <w:t>mathrm</w:t>
+      </w:r>
+      <w:r>
+        <w:rPr>
+          <w:rFonts w:ascii="Aptos" w:hAnsi="Aptos" w:eastAsia="Aptos" w:cs="Aptos"/>
+          <w:noProof w:val="0"/>
+          <w:sz w:val="24"/>
+          <w:szCs w:val="24"/>
+          <w:lang w:val="en-US"/>
+        </w:rPr>
+        <w:t>{ads}}\</w:t>
+      </w:r>
+      <w:r>
+        <w:rPr>
+          <w:rFonts w:ascii="Aptos" w:hAnsi="Aptos" w:eastAsia="Aptos" w:cs="Aptos"/>
+          <w:noProof w:val="0"/>
+          <w:sz w:val="24"/>
+          <w:szCs w:val="24"/>
+          <w:lang w:val="en-US"/>
+        </w:rPr>
+        <w:t>cdot</w:t>
+      </w:r>
+      <w:r>
+        <w:rPr>
+          <w:rFonts w:ascii="Aptos" w:hAnsi="Aptos" w:eastAsia="Aptos" w:cs="Aptos"/>
+          <w:noProof w:val="0"/>
+          <w:sz w:val="24"/>
+          <w:szCs w:val="24"/>
+          <w:lang w:val="en-US"/>
+        </w:rPr>
+        <w:t>\</w:t>
+      </w:r>
+      <w:r>
+        <w:rPr>
+          <w:rFonts w:ascii="Aptos" w:hAnsi="Aptos" w:eastAsia="Aptos" w:cs="Aptos"/>
+          <w:noProof w:val="0"/>
+          <w:sz w:val="24"/>
+          <w:szCs w:val="24"/>
+          <w:lang w:val="en-US"/>
+        </w:rPr>
+        <w:t>mathrm</w:t>
+      </w:r>
+      <w:r>
+        <w:rPr>
+          <w:rFonts w:ascii="Aptos" w:hAnsi="Aptos" w:eastAsia="Aptos" w:cs="Aptos"/>
+          <w:noProof w:val="0"/>
+          <w:sz w:val="24"/>
+          <w:szCs w:val="24"/>
+          <w:lang w:val="en-US"/>
+        </w:rPr>
+        <w:t>{PAC}\</w:t>
+      </w:r>
+      <w:r>
+        <w:rPr>
+          <w:rFonts w:ascii="Aptos" w:hAnsi="Aptos" w:eastAsia="Aptos" w:cs="Aptos"/>
+          <w:noProof w:val="0"/>
+          <w:sz w:val="24"/>
+          <w:szCs w:val="24"/>
+          <w:lang w:val="en-US"/>
+        </w:rPr>
+        <w:t>cdot</w:t>
+      </w:r>
+      <w:r>
+        <w:rPr>
+          <w:rFonts w:ascii="Aptos" w:hAnsi="Aptos" w:eastAsia="Aptos" w:cs="Aptos"/>
+          <w:noProof w:val="0"/>
+          <w:sz w:val="24"/>
+          <w:szCs w:val="24"/>
+          <w:lang w:val="en-US"/>
+        </w:rPr>
+        <w:t>\frac{C}{1+K_{\</w:t>
+      </w:r>
+      <w:r>
+        <w:rPr>
+          <w:rFonts w:ascii="Aptos" w:hAnsi="Aptos" w:eastAsia="Aptos" w:cs="Aptos"/>
+          <w:noProof w:val="0"/>
+          <w:sz w:val="24"/>
+          <w:szCs w:val="24"/>
+          <w:lang w:val="en-US"/>
+        </w:rPr>
+        <w:t>mathrm</w:t>
+      </w:r>
+      <w:r>
+        <w:rPr>
+          <w:rFonts w:ascii="Aptos" w:hAnsi="Aptos" w:eastAsia="Aptos" w:cs="Aptos"/>
+          <w:noProof w:val="0"/>
+          <w:sz w:val="24"/>
+          <w:szCs w:val="24"/>
+          <w:lang w:val="en-US"/>
+        </w:rPr>
+        <w:t>{ads</w:t>
+      </w:r>
+      <w:r>
+        <w:rPr>
+          <w:rFonts w:ascii="Aptos" w:hAnsi="Aptos" w:eastAsia="Aptos" w:cs="Aptos"/>
+          <w:noProof w:val="0"/>
+          <w:sz w:val="24"/>
+          <w:szCs w:val="24"/>
+          <w:lang w:val="en-US"/>
+        </w:rPr>
+        <w:t>}}\</w:t>
+      </w:r>
+      <w:r>
+        <w:rPr>
+          <w:rFonts w:ascii="Aptos" w:hAnsi="Aptos" w:eastAsia="Aptos" w:cs="Aptos"/>
+          <w:noProof w:val="0"/>
+          <w:sz w:val="24"/>
+          <w:szCs w:val="24"/>
+          <w:lang w:val="en-US"/>
+        </w:rPr>
+        <w:t>cdot</w:t>
+      </w:r>
+      <w:r>
+        <w:rPr>
+          <w:rFonts w:ascii="Aptos" w:hAnsi="Aptos" w:eastAsia="Aptos" w:cs="Aptos"/>
+          <w:noProof w:val="0"/>
+          <w:sz w:val="24"/>
+          <w:szCs w:val="24"/>
+          <w:lang w:val="en-US"/>
+        </w:rPr>
+        <w:t xml:space="preserve"> C};]</w:t>
+      </w:r>
+    </w:p>
+    <w:p>
+      <w:pPr>
+        <w:spacing w:before="240" w:beforeAutospacing="off" w:after="240" w:afterAutospacing="off"/>
+      </w:pPr>
+      <w:r>
+        <w:rPr>
+          <w:rFonts w:ascii="Aptos" w:hAnsi="Aptos" w:eastAsia="Aptos" w:cs="Aptos"/>
           <w:b w:val="1"/>
           <w:bCs w:val="1"/>
           <w:noProof w:val="0"/>
@@ -14781,7 +16207,282 @@
           <w:szCs w:val="24"/>
           <w:lang w:val="en-US"/>
         </w:rPr>
-        <w:t>$$ \mathrm{CH_3COO^-} + \mathrm{H^+} ;\longrightarrow; \mathrm{CH_4} + \mathrm{CO_2} $$</w:t>
+        <w:t>$$ \</w:t>
+      </w:r>
+      <w:r>
+        <w:rPr>
+          <w:rFonts w:ascii="Aptos" w:hAnsi="Aptos" w:eastAsia="Aptos" w:cs="Aptos"/>
+          <w:noProof w:val="0"/>
+          <w:sz w:val="24"/>
+          <w:szCs w:val="24"/>
+          <w:lang w:val="en-US"/>
+        </w:rPr>
+        <w:t>mathrm</w:t>
+      </w:r>
+      <w:r>
+        <w:rPr>
+          <w:rFonts w:ascii="Aptos" w:hAnsi="Aptos" w:eastAsia="Aptos" w:cs="Aptos"/>
+          <w:noProof w:val="0"/>
+          <w:sz w:val="24"/>
+          <w:szCs w:val="24"/>
+          <w:lang w:val="en-US"/>
+        </w:rPr>
+        <w:t>{CH_3COO^-} + \</w:t>
+      </w:r>
+      <w:r>
+        <w:rPr>
+          <w:rFonts w:ascii="Aptos" w:hAnsi="Aptos" w:eastAsia="Aptos" w:cs="Aptos"/>
+          <w:noProof w:val="0"/>
+          <w:sz w:val="24"/>
+          <w:szCs w:val="24"/>
+          <w:lang w:val="en-US"/>
+        </w:rPr>
+        <w:t>mathrm</w:t>
+      </w:r>
+      <w:r>
+        <w:rPr>
+          <w:rFonts w:ascii="Aptos" w:hAnsi="Aptos" w:eastAsia="Aptos" w:cs="Aptos"/>
+          <w:noProof w:val="0"/>
+          <w:sz w:val="24"/>
+          <w:szCs w:val="24"/>
+          <w:lang w:val="en-US"/>
+        </w:rPr>
+        <w:t>{H^+</w:t>
+      </w:r>
+      <w:r>
+        <w:rPr>
+          <w:rFonts w:ascii="Aptos" w:hAnsi="Aptos" w:eastAsia="Aptos" w:cs="Aptos"/>
+          <w:noProof w:val="0"/>
+          <w:sz w:val="24"/>
+          <w:szCs w:val="24"/>
+          <w:lang w:val="en-US"/>
+        </w:rPr>
+        <w:t>} ;</w:t>
+      </w:r>
+      <w:r>
+        <w:rPr>
+          <w:rFonts w:ascii="Aptos" w:hAnsi="Aptos" w:eastAsia="Aptos" w:cs="Aptos"/>
+          <w:noProof w:val="0"/>
+          <w:sz w:val="24"/>
+          <w:szCs w:val="24"/>
+          <w:lang w:val="en-US"/>
+        </w:rPr>
+        <w:t>\</w:t>
+      </w:r>
+      <w:r>
+        <w:rPr>
+          <w:rFonts w:ascii="Aptos" w:hAnsi="Aptos" w:eastAsia="Aptos" w:cs="Aptos"/>
+          <w:noProof w:val="0"/>
+          <w:sz w:val="24"/>
+          <w:szCs w:val="24"/>
+          <w:lang w:val="en-US"/>
+        </w:rPr>
+        <w:t>longrightarrow</w:t>
+      </w:r>
+      <w:r>
+        <w:rPr>
+          <w:rFonts w:ascii="Aptos" w:hAnsi="Aptos" w:eastAsia="Aptos" w:cs="Aptos"/>
+          <w:noProof w:val="0"/>
+          <w:sz w:val="24"/>
+          <w:szCs w:val="24"/>
+          <w:lang w:val="en-US"/>
+        </w:rPr>
+        <w:t>; \</w:t>
+      </w:r>
+      <w:r>
+        <w:rPr>
+          <w:rFonts w:ascii="Aptos" w:hAnsi="Aptos" w:eastAsia="Aptos" w:cs="Aptos"/>
+          <w:noProof w:val="0"/>
+          <w:sz w:val="24"/>
+          <w:szCs w:val="24"/>
+          <w:lang w:val="en-US"/>
+        </w:rPr>
+        <w:t>mathrm</w:t>
+      </w:r>
+      <w:r>
+        <w:rPr>
+          <w:rFonts w:ascii="Aptos" w:hAnsi="Aptos" w:eastAsia="Aptos" w:cs="Aptos"/>
+          <w:noProof w:val="0"/>
+          <w:sz w:val="24"/>
+          <w:szCs w:val="24"/>
+          <w:lang w:val="en-US"/>
+        </w:rPr>
+        <w:t>{CH_4} + \</w:t>
+      </w:r>
+      <w:r>
+        <w:rPr>
+          <w:rFonts w:ascii="Aptos" w:hAnsi="Aptos" w:eastAsia="Aptos" w:cs="Aptos"/>
+          <w:noProof w:val="0"/>
+          <w:sz w:val="24"/>
+          <w:szCs w:val="24"/>
+          <w:lang w:val="en-US"/>
+        </w:rPr>
+        <w:t>mathrm</w:t>
+      </w:r>
+      <w:r>
+        <w:rPr>
+          <w:rFonts w:ascii="Aptos" w:hAnsi="Aptos" w:eastAsia="Aptos" w:cs="Aptos"/>
+          <w:noProof w:val="0"/>
+          <w:sz w:val="24"/>
+          <w:szCs w:val="24"/>
+          <w:lang w:val="en-US"/>
+        </w:rPr>
+        <w:t>{CO_2} $$</w:t>
+      </w:r>
+    </w:p>
+    <w:p>
+      <w:pPr>
+        <w:spacing w:before="240" w:beforeAutospacing="off" w:after="240" w:afterAutospacing="off"/>
+      </w:pPr>
+      <w:r>
+        <w:rPr>
+          <w:rFonts w:ascii="Aptos" w:hAnsi="Aptos" w:eastAsia="Aptos" w:cs="Aptos"/>
+          <w:noProof w:val="0"/>
+          <w:sz w:val="24"/>
+          <w:szCs w:val="24"/>
+          <w:lang w:val="en-US"/>
+        </w:rPr>
+        <w:t>[\</w:t>
+      </w:r>
+      <w:r>
+        <w:rPr>
+          <w:rFonts w:ascii="Aptos" w:hAnsi="Aptos" w:eastAsia="Aptos" w:cs="Aptos"/>
+          <w:noProof w:val="0"/>
+          <w:sz w:val="24"/>
+          <w:szCs w:val="24"/>
+          <w:lang w:val="en-US"/>
+        </w:rPr>
+        <w:t>mathrm</w:t>
+      </w:r>
+      <w:r>
+        <w:rPr>
+          <w:rFonts w:ascii="Aptos" w:hAnsi="Aptos" w:eastAsia="Aptos" w:cs="Aptos"/>
+          <w:noProof w:val="0"/>
+          <w:sz w:val="24"/>
+          <w:szCs w:val="24"/>
+          <w:lang w:val="en-US"/>
+        </w:rPr>
+        <w:t>{CH_3COO^</w:t>
+      </w:r>
+      <w:r>
+        <w:rPr>
+          <w:rFonts w:ascii="Aptos" w:hAnsi="Aptos" w:eastAsia="Aptos" w:cs="Aptos"/>
+          <w:noProof w:val="0"/>
+          <w:sz w:val="24"/>
+          <w:szCs w:val="24"/>
+          <w:lang w:val="en-US"/>
+        </w:rPr>
+        <w:t>-}+</w:t>
+      </w:r>
+      <w:r>
+        <w:rPr>
+          <w:rFonts w:ascii="Aptos" w:hAnsi="Aptos" w:eastAsia="Aptos" w:cs="Aptos"/>
+          <w:noProof w:val="0"/>
+          <w:sz w:val="24"/>
+          <w:szCs w:val="24"/>
+          <w:lang w:val="en-US"/>
+        </w:rPr>
+        <w:t>\</w:t>
+      </w:r>
+      <w:r>
+        <w:rPr>
+          <w:rFonts w:ascii="Aptos" w:hAnsi="Aptos" w:eastAsia="Aptos" w:cs="Aptos"/>
+          <w:noProof w:val="0"/>
+          <w:sz w:val="24"/>
+          <w:szCs w:val="24"/>
+          <w:lang w:val="en-US"/>
+        </w:rPr>
+        <w:t>mathrm</w:t>
+      </w:r>
+      <w:r>
+        <w:rPr>
+          <w:rFonts w:ascii="Aptos" w:hAnsi="Aptos" w:eastAsia="Aptos" w:cs="Aptos"/>
+          <w:noProof w:val="0"/>
+          <w:sz w:val="24"/>
+          <w:szCs w:val="24"/>
+          <w:lang w:val="en-US"/>
+        </w:rPr>
+        <w:t>{H^+}\</w:t>
+      </w:r>
+      <w:r>
+        <w:rPr>
+          <w:rFonts w:ascii="Aptos" w:hAnsi="Aptos" w:eastAsia="Aptos" w:cs="Aptos"/>
+          <w:noProof w:val="0"/>
+          <w:sz w:val="24"/>
+          <w:szCs w:val="24"/>
+          <w:lang w:val="en-US"/>
+        </w:rPr>
+        <w:t>longrightarrow</w:t>
+      </w:r>
+      <w:r>
+        <w:rPr>
+          <w:rFonts w:ascii="Aptos" w:hAnsi="Aptos" w:eastAsia="Aptos" w:cs="Aptos"/>
+          <w:noProof w:val="0"/>
+          <w:sz w:val="24"/>
+          <w:szCs w:val="24"/>
+          <w:lang w:val="en-US"/>
+        </w:rPr>
+        <w:t>\</w:t>
+      </w:r>
+      <w:r>
+        <w:rPr>
+          <w:rFonts w:ascii="Aptos" w:hAnsi="Aptos" w:eastAsia="Aptos" w:cs="Aptos"/>
+          <w:noProof w:val="0"/>
+          <w:sz w:val="24"/>
+          <w:szCs w:val="24"/>
+          <w:lang w:val="en-US"/>
+        </w:rPr>
+        <w:t>mathrm</w:t>
+      </w:r>
+      <w:r>
+        <w:rPr>
+          <w:rFonts w:ascii="Aptos" w:hAnsi="Aptos" w:eastAsia="Aptos" w:cs="Aptos"/>
+          <w:noProof w:val="0"/>
+          <w:sz w:val="24"/>
+          <w:szCs w:val="24"/>
+          <w:lang w:val="en-US"/>
+        </w:rPr>
+        <w:t>{CH_</w:t>
+      </w:r>
+      <w:r>
+        <w:rPr>
+          <w:rFonts w:ascii="Aptos" w:hAnsi="Aptos" w:eastAsia="Aptos" w:cs="Aptos"/>
+          <w:noProof w:val="0"/>
+          <w:sz w:val="24"/>
+          <w:szCs w:val="24"/>
+          <w:lang w:val="en-US"/>
+        </w:rPr>
+        <w:t>4}+</w:t>
+      </w:r>
+      <w:r>
+        <w:rPr>
+          <w:rFonts w:ascii="Aptos" w:hAnsi="Aptos" w:eastAsia="Aptos" w:cs="Aptos"/>
+          <w:noProof w:val="0"/>
+          <w:sz w:val="24"/>
+          <w:szCs w:val="24"/>
+          <w:lang w:val="en-US"/>
+        </w:rPr>
+        <w:t>\</w:t>
+      </w:r>
+      <w:r>
+        <w:rPr>
+          <w:rFonts w:ascii="Aptos" w:hAnsi="Aptos" w:eastAsia="Aptos" w:cs="Aptos"/>
+          <w:noProof w:val="0"/>
+          <w:sz w:val="24"/>
+          <w:szCs w:val="24"/>
+          <w:lang w:val="en-US"/>
+        </w:rPr>
+        <w:t>mathrm</w:t>
+      </w:r>
+      <w:r>
+        <w:rPr>
+          <w:rFonts w:ascii="Aptos" w:hAnsi="Aptos" w:eastAsia="Aptos" w:cs="Aptos"/>
+          <w:noProof w:val="0"/>
+          <w:sz w:val="24"/>
+          <w:szCs w:val="24"/>
+          <w:lang w:val="en-US"/>
+        </w:rPr>
+        <w:t>{CO_2}]</w:t>
       </w:r>
     </w:p>
     <w:p>
@@ -15764,6 +17465,201 @@
     </w:p>
     <w:p>
       <w:pPr>
+        <w:spacing w:before="240" w:beforeAutospacing="off" w:after="240" w:afterAutospacing="off"/>
+      </w:pPr>
+      <w:r>
+        <w:rPr>
+          <w:rFonts w:ascii="Aptos" w:hAnsi="Aptos" w:eastAsia="Aptos" w:cs="Aptos"/>
+          <w:noProof w:val="0"/>
+          <w:sz w:val="24"/>
+          <w:szCs w:val="24"/>
+          <w:lang w:val="en-US"/>
+        </w:rPr>
+        <w:t>[;4\</w:t>
+      </w:r>
+      <w:r>
+        <w:rPr>
+          <w:rFonts w:ascii="Aptos" w:hAnsi="Aptos" w:eastAsia="Aptos" w:cs="Aptos"/>
+          <w:noProof w:val="0"/>
+          <w:sz w:val="24"/>
+          <w:szCs w:val="24"/>
+          <w:lang w:val="en-US"/>
+        </w:rPr>
+        <w:t>cdot</w:t>
+      </w:r>
+      <w:r>
+        <w:rPr>
+          <w:rFonts w:ascii="Aptos" w:hAnsi="Aptos" w:eastAsia="Aptos" w:cs="Aptos"/>
+          <w:noProof w:val="0"/>
+          <w:sz w:val="24"/>
+          <w:szCs w:val="24"/>
+          <w:lang w:val="en-US"/>
+        </w:rPr>
+        <w:t>\</w:t>
+      </w:r>
+      <w:r>
+        <w:rPr>
+          <w:rFonts w:ascii="Aptos" w:hAnsi="Aptos" w:eastAsia="Aptos" w:cs="Aptos"/>
+          <w:noProof w:val="0"/>
+          <w:sz w:val="24"/>
+          <w:szCs w:val="24"/>
+          <w:lang w:val="en-US"/>
+        </w:rPr>
+        <w:t>mathrm</w:t>
+      </w:r>
+      <w:r>
+        <w:rPr>
+          <w:rFonts w:ascii="Aptos" w:hAnsi="Aptos" w:eastAsia="Aptos" w:cs="Aptos"/>
+          <w:noProof w:val="0"/>
+          <w:sz w:val="24"/>
+          <w:szCs w:val="24"/>
+          <w:lang w:val="en-US"/>
+        </w:rPr>
+        <w:t>{H_</w:t>
+      </w:r>
+      <w:r>
+        <w:rPr>
+          <w:rFonts w:ascii="Aptos" w:hAnsi="Aptos" w:eastAsia="Aptos" w:cs="Aptos"/>
+          <w:noProof w:val="0"/>
+          <w:sz w:val="24"/>
+          <w:szCs w:val="24"/>
+          <w:lang w:val="en-US"/>
+        </w:rPr>
+        <w:t>2}+</w:t>
+      </w:r>
+      <w:r>
+        <w:rPr>
+          <w:rFonts w:ascii="Aptos" w:hAnsi="Aptos" w:eastAsia="Aptos" w:cs="Aptos"/>
+          <w:noProof w:val="0"/>
+          <w:sz w:val="24"/>
+          <w:szCs w:val="24"/>
+          <w:lang w:val="en-US"/>
+        </w:rPr>
+        <w:t>\</w:t>
+      </w:r>
+      <w:r>
+        <w:rPr>
+          <w:rFonts w:ascii="Aptos" w:hAnsi="Aptos" w:eastAsia="Aptos" w:cs="Aptos"/>
+          <w:noProof w:val="0"/>
+          <w:sz w:val="24"/>
+          <w:szCs w:val="24"/>
+          <w:lang w:val="en-US"/>
+        </w:rPr>
+        <w:t>mathrm</w:t>
+      </w:r>
+      <w:r>
+        <w:rPr>
+          <w:rFonts w:ascii="Aptos" w:hAnsi="Aptos" w:eastAsia="Aptos" w:cs="Aptos"/>
+          <w:noProof w:val="0"/>
+          <w:sz w:val="24"/>
+          <w:szCs w:val="24"/>
+          <w:lang w:val="en-US"/>
+        </w:rPr>
+        <w:t>{CO_2}\</w:t>
+      </w:r>
+      <w:r>
+        <w:rPr>
+          <w:rFonts w:ascii="Aptos" w:hAnsi="Aptos" w:eastAsia="Aptos" w:cs="Aptos"/>
+          <w:noProof w:val="0"/>
+          <w:sz w:val="24"/>
+          <w:szCs w:val="24"/>
+          <w:lang w:val="en-US"/>
+        </w:rPr>
+        <w:t>longrightarrow</w:t>
+      </w:r>
+      <w:r>
+        <w:rPr>
+          <w:rFonts w:ascii="Aptos" w:hAnsi="Aptos" w:eastAsia="Aptos" w:cs="Aptos"/>
+          <w:noProof w:val="0"/>
+          <w:sz w:val="24"/>
+          <w:szCs w:val="24"/>
+          <w:lang w:val="en-US"/>
+        </w:rPr>
+        <w:t>\</w:t>
+      </w:r>
+      <w:r>
+        <w:rPr>
+          <w:rFonts w:ascii="Aptos" w:hAnsi="Aptos" w:eastAsia="Aptos" w:cs="Aptos"/>
+          <w:noProof w:val="0"/>
+          <w:sz w:val="24"/>
+          <w:szCs w:val="24"/>
+          <w:lang w:val="en-US"/>
+        </w:rPr>
+        <w:t>mathrm</w:t>
+      </w:r>
+      <w:r>
+        <w:rPr>
+          <w:rFonts w:ascii="Aptos" w:hAnsi="Aptos" w:eastAsia="Aptos" w:cs="Aptos"/>
+          <w:noProof w:val="0"/>
+          <w:sz w:val="24"/>
+          <w:szCs w:val="24"/>
+          <w:lang w:val="en-US"/>
+        </w:rPr>
+        <w:t>{CH_</w:t>
+      </w:r>
+      <w:r>
+        <w:rPr>
+          <w:rFonts w:ascii="Aptos" w:hAnsi="Aptos" w:eastAsia="Aptos" w:cs="Aptos"/>
+          <w:noProof w:val="0"/>
+          <w:sz w:val="24"/>
+          <w:szCs w:val="24"/>
+          <w:lang w:val="en-US"/>
+        </w:rPr>
+        <w:t>4}+</w:t>
+      </w:r>
+      <w:r>
+        <w:rPr>
+          <w:rFonts w:ascii="Aptos" w:hAnsi="Aptos" w:eastAsia="Aptos" w:cs="Aptos"/>
+          <w:noProof w:val="0"/>
+          <w:sz w:val="24"/>
+          <w:szCs w:val="24"/>
+          <w:lang w:val="en-US"/>
+        </w:rPr>
+        <w:t>2\</w:t>
+      </w:r>
+      <w:r>
+        <w:rPr>
+          <w:rFonts w:ascii="Aptos" w:hAnsi="Aptos" w:eastAsia="Aptos" w:cs="Aptos"/>
+          <w:noProof w:val="0"/>
+          <w:sz w:val="24"/>
+          <w:szCs w:val="24"/>
+          <w:lang w:val="en-US"/>
+        </w:rPr>
+        <w:t>cdot</w:t>
+      </w:r>
+      <w:r>
+        <w:rPr>
+          <w:rFonts w:ascii="Aptos" w:hAnsi="Aptos" w:eastAsia="Aptos" w:cs="Aptos"/>
+          <w:noProof w:val="0"/>
+          <w:sz w:val="24"/>
+          <w:szCs w:val="24"/>
+          <w:lang w:val="en-US"/>
+        </w:rPr>
+        <w:t>\</w:t>
+      </w:r>
+      <w:r>
+        <w:rPr>
+          <w:rFonts w:ascii="Aptos" w:hAnsi="Aptos" w:eastAsia="Aptos" w:cs="Aptos"/>
+          <w:noProof w:val="0"/>
+          <w:sz w:val="24"/>
+          <w:szCs w:val="24"/>
+          <w:lang w:val="en-US"/>
+        </w:rPr>
+        <w:t>mathrm</w:t>
+      </w:r>
+      <w:r>
+        <w:rPr>
+          <w:rFonts w:ascii="Aptos" w:hAnsi="Aptos" w:eastAsia="Aptos" w:cs="Aptos"/>
+          <w:noProof w:val="0"/>
+          <w:sz w:val="24"/>
+          <w:szCs w:val="24"/>
+          <w:lang w:val="en-US"/>
+        </w:rPr>
+        <w:t>{H_2O};]</w:t>
+      </w:r>
+    </w:p>
+    <w:p>
+      <w:pPr>
         <w:pStyle w:val="Heading3"/>
         <w:spacing w:before="281" w:beforeAutospacing="off" w:after="281" w:afterAutospacing="off"/>
         <w:rPr>
@@ -17575,7 +19471,212 @@
           <w:szCs w:val="24"/>
           <w:lang w:val="pt-BR"/>
         </w:rPr>
-        <w:t>$$ 2,\mathrm{NH_4^+} + 3,\mathrm{O_2} ;\longrightarrow; 2,\mathrm{NO_2^-} + 4,\mathrm{H^+} + 2,\mathrm{H_2O} $$</w:t>
+        <w:t xml:space="preserve">$$ </w:t>
+      </w:r>
+      <w:r>
+        <w:rPr>
+          <w:rFonts w:ascii="Aptos" w:hAnsi="Aptos" w:eastAsia="Aptos" w:cs="Aptos"/>
+          <w:noProof w:val="0"/>
+          <w:sz w:val="24"/>
+          <w:szCs w:val="24"/>
+          <w:lang w:val="pt-BR"/>
+        </w:rPr>
+        <w:t>2,\</w:t>
+      </w:r>
+      <w:r>
+        <w:rPr>
+          <w:rFonts w:ascii="Aptos" w:hAnsi="Aptos" w:eastAsia="Aptos" w:cs="Aptos"/>
+          <w:noProof w:val="0"/>
+          <w:sz w:val="24"/>
+          <w:szCs w:val="24"/>
+          <w:lang w:val="pt-BR"/>
+        </w:rPr>
+        <w:t>mathrm</w:t>
+      </w:r>
+      <w:r>
+        <w:rPr>
+          <w:rFonts w:ascii="Aptos" w:hAnsi="Aptos" w:eastAsia="Aptos" w:cs="Aptos"/>
+          <w:noProof w:val="0"/>
+          <w:sz w:val="24"/>
+          <w:szCs w:val="24"/>
+          <w:lang w:val="pt-BR"/>
+        </w:rPr>
+        <w:t xml:space="preserve">{NH_4^+} + </w:t>
+      </w:r>
+      <w:r>
+        <w:rPr>
+          <w:rFonts w:ascii="Aptos" w:hAnsi="Aptos" w:eastAsia="Aptos" w:cs="Aptos"/>
+          <w:noProof w:val="0"/>
+          <w:sz w:val="24"/>
+          <w:szCs w:val="24"/>
+          <w:lang w:val="pt-BR"/>
+        </w:rPr>
+        <w:t>3,\</w:t>
+      </w:r>
+      <w:r>
+        <w:rPr>
+          <w:rFonts w:ascii="Aptos" w:hAnsi="Aptos" w:eastAsia="Aptos" w:cs="Aptos"/>
+          <w:noProof w:val="0"/>
+          <w:sz w:val="24"/>
+          <w:szCs w:val="24"/>
+          <w:lang w:val="pt-BR"/>
+        </w:rPr>
+        <w:t>mathrm</w:t>
+      </w:r>
+      <w:r>
+        <w:rPr>
+          <w:rFonts w:ascii="Aptos" w:hAnsi="Aptos" w:eastAsia="Aptos" w:cs="Aptos"/>
+          <w:noProof w:val="0"/>
+          <w:sz w:val="24"/>
+          <w:szCs w:val="24"/>
+          <w:lang w:val="pt-BR"/>
+        </w:rPr>
+        <w:t>{O_2</w:t>
+      </w:r>
+      <w:r>
+        <w:rPr>
+          <w:rFonts w:ascii="Aptos" w:hAnsi="Aptos" w:eastAsia="Aptos" w:cs="Aptos"/>
+          <w:noProof w:val="0"/>
+          <w:sz w:val="24"/>
+          <w:szCs w:val="24"/>
+          <w:lang w:val="pt-BR"/>
+        </w:rPr>
+        <w:t>} ;</w:t>
+      </w:r>
+      <w:r>
+        <w:rPr>
+          <w:rFonts w:ascii="Aptos" w:hAnsi="Aptos" w:eastAsia="Aptos" w:cs="Aptos"/>
+          <w:noProof w:val="0"/>
+          <w:sz w:val="24"/>
+          <w:szCs w:val="24"/>
+          <w:lang w:val="pt-BR"/>
+        </w:rPr>
+        <w:t>\</w:t>
+      </w:r>
+      <w:r>
+        <w:rPr>
+          <w:rFonts w:ascii="Aptos" w:hAnsi="Aptos" w:eastAsia="Aptos" w:cs="Aptos"/>
+          <w:noProof w:val="0"/>
+          <w:sz w:val="24"/>
+          <w:szCs w:val="24"/>
+          <w:lang w:val="pt-BR"/>
+        </w:rPr>
+        <w:t>longrightarrow</w:t>
+      </w:r>
+      <w:r>
+        <w:rPr>
+          <w:rFonts w:ascii="Aptos" w:hAnsi="Aptos" w:eastAsia="Aptos" w:cs="Aptos"/>
+          <w:noProof w:val="0"/>
+          <w:sz w:val="24"/>
+          <w:szCs w:val="24"/>
+          <w:lang w:val="pt-BR"/>
+        </w:rPr>
+        <w:t xml:space="preserve">; </w:t>
+      </w:r>
+      <w:r>
+        <w:rPr>
+          <w:rFonts w:ascii="Aptos" w:hAnsi="Aptos" w:eastAsia="Aptos" w:cs="Aptos"/>
+          <w:noProof w:val="0"/>
+          <w:sz w:val="24"/>
+          <w:szCs w:val="24"/>
+          <w:lang w:val="pt-BR"/>
+        </w:rPr>
+        <w:t>2,\</w:t>
+      </w:r>
+      <w:r>
+        <w:rPr>
+          <w:rFonts w:ascii="Aptos" w:hAnsi="Aptos" w:eastAsia="Aptos" w:cs="Aptos"/>
+          <w:noProof w:val="0"/>
+          <w:sz w:val="24"/>
+          <w:szCs w:val="24"/>
+          <w:lang w:val="pt-BR"/>
+        </w:rPr>
+        <w:t>mathrm</w:t>
+      </w:r>
+      <w:r>
+        <w:rPr>
+          <w:rFonts w:ascii="Aptos" w:hAnsi="Aptos" w:eastAsia="Aptos" w:cs="Aptos"/>
+          <w:noProof w:val="0"/>
+          <w:sz w:val="24"/>
+          <w:szCs w:val="24"/>
+          <w:lang w:val="pt-BR"/>
+        </w:rPr>
+        <w:t xml:space="preserve">{NO_2^-} + </w:t>
+      </w:r>
+      <w:r>
+        <w:rPr>
+          <w:rFonts w:ascii="Aptos" w:hAnsi="Aptos" w:eastAsia="Aptos" w:cs="Aptos"/>
+          <w:noProof w:val="0"/>
+          <w:sz w:val="24"/>
+          <w:szCs w:val="24"/>
+          <w:lang w:val="pt-BR"/>
+        </w:rPr>
+        <w:t>4,\</w:t>
+      </w:r>
+      <w:r>
+        <w:rPr>
+          <w:rFonts w:ascii="Aptos" w:hAnsi="Aptos" w:eastAsia="Aptos" w:cs="Aptos"/>
+          <w:noProof w:val="0"/>
+          <w:sz w:val="24"/>
+          <w:szCs w:val="24"/>
+          <w:lang w:val="pt-BR"/>
+        </w:rPr>
+        <w:t>mathrm</w:t>
+      </w:r>
+      <w:r>
+        <w:rPr>
+          <w:rFonts w:ascii="Aptos" w:hAnsi="Aptos" w:eastAsia="Aptos" w:cs="Aptos"/>
+          <w:noProof w:val="0"/>
+          <w:sz w:val="24"/>
+          <w:szCs w:val="24"/>
+          <w:lang w:val="pt-BR"/>
+        </w:rPr>
+        <w:t xml:space="preserve">{H^+} + </w:t>
+      </w:r>
+      <w:r>
+        <w:rPr>
+          <w:rFonts w:ascii="Aptos" w:hAnsi="Aptos" w:eastAsia="Aptos" w:cs="Aptos"/>
+          <w:noProof w:val="0"/>
+          <w:sz w:val="24"/>
+          <w:szCs w:val="24"/>
+          <w:lang w:val="pt-BR"/>
+        </w:rPr>
+        <w:t>2,\</w:t>
+      </w:r>
+      <w:r>
+        <w:rPr>
+          <w:rFonts w:ascii="Aptos" w:hAnsi="Aptos" w:eastAsia="Aptos" w:cs="Aptos"/>
+          <w:noProof w:val="0"/>
+          <w:sz w:val="24"/>
+          <w:szCs w:val="24"/>
+          <w:lang w:val="pt-BR"/>
+        </w:rPr>
+        <w:t>mathrm</w:t>
+      </w:r>
+      <w:r>
+        <w:rPr>
+          <w:rFonts w:ascii="Aptos" w:hAnsi="Aptos" w:eastAsia="Aptos" w:cs="Aptos"/>
+          <w:noProof w:val="0"/>
+          <w:sz w:val="24"/>
+          <w:szCs w:val="24"/>
+          <w:lang w:val="pt-BR"/>
+        </w:rPr>
+        <w:t>{H_2O} $$</w:t>
+      </w:r>
+    </w:p>
+    <w:p>
+      <w:pPr>
+        <w:spacing w:before="240" w:beforeAutospacing="off" w:after="240" w:afterAutospacing="off"/>
+      </w:pPr>
+      <w:r>
+        <w:rPr>
+          <w:rFonts w:ascii="Aptos" w:hAnsi="Aptos" w:eastAsia="Aptos" w:cs="Aptos"/>
+          <w:noProof w:val="0"/>
+          <w:sz w:val="24"/>
+          <w:szCs w:val="24"/>
+          <w:lang w:val="pt-BR"/>
+        </w:rPr>
+        <w:t>[2\cdot\mathrm{NH_4^+}+3\cdot\mathrm{O_2}\longrightarrow2\cdot\mathrm{NO_2^-}+4\cdot\mathrm{H^+}+2\cdot\mathrm{H_2O}]</w:t>
       </w:r>
     </w:p>
     <w:p>
@@ -19259,6 +21360,33 @@
       <w:r>
         <w:rPr>
           <w:rFonts w:ascii="Aptos" w:hAnsi="Aptos" w:eastAsia="Aptos" w:cs="Aptos"/>
+          <w:noProof w:val="0"/>
+          <w:sz w:val="24"/>
+          <w:szCs w:val="24"/>
+          <w:lang w:val="pt-BR"/>
+        </w:rPr>
+        <w:t>[2\cdot\mathrm{NO_2^-}+\mathrm{O_2}\longrightarrow2\cdot\mathrm{NO_3^-}]</w:t>
+      </w:r>
+    </w:p>
+    <w:p>
+      <w:pPr>
+        <w:spacing w:before="240" w:beforeAutospacing="off" w:after="240" w:afterAutospacing="off"/>
+        <w:rPr>
+          <w:rFonts w:ascii="Aptos" w:hAnsi="Aptos" w:eastAsia="Aptos" w:cs="Aptos"/>
+          <w:noProof w:val="0"/>
+          <w:sz w:val="24"/>
+          <w:szCs w:val="24"/>
+          <w:lang w:val="pt-BR"/>
+        </w:rPr>
+      </w:pPr>
+    </w:p>
+    <w:p>
+      <w:pPr>
+        <w:spacing w:before="240" w:beforeAutospacing="off" w:after="240" w:afterAutospacing="off"/>
+      </w:pPr>
+      <w:r>
+        <w:rPr>
+          <w:rFonts w:ascii="Aptos" w:hAnsi="Aptos" w:eastAsia="Aptos" w:cs="Aptos"/>
           <w:b w:val="1"/>
           <w:bCs w:val="1"/>
           <w:noProof w:val="0"/>
@@ -21224,6 +23352,241 @@
     </w:p>
     <w:p>
       <w:pPr>
+        <w:spacing w:before="240" w:beforeAutospacing="off" w:after="240" w:afterAutospacing="off"/>
+      </w:pPr>
+      <w:r>
+        <w:rPr>
+          <w:rFonts w:ascii="Aptos" w:hAnsi="Aptos" w:eastAsia="Aptos" w:cs="Aptos"/>
+          <w:noProof w:val="0"/>
+          <w:sz w:val="24"/>
+          <w:szCs w:val="24"/>
+          <w:lang w:val="pt-BR"/>
+        </w:rPr>
+        <w:t>[\</w:t>
+      </w:r>
+      <w:r>
+        <w:rPr>
+          <w:rFonts w:ascii="Aptos" w:hAnsi="Aptos" w:eastAsia="Aptos" w:cs="Aptos"/>
+          <w:noProof w:val="0"/>
+          <w:sz w:val="24"/>
+          <w:szCs w:val="24"/>
+          <w:lang w:val="pt-BR"/>
+        </w:rPr>
+        <w:t>mathrm</w:t>
+      </w:r>
+      <w:r>
+        <w:rPr>
+          <w:rFonts w:ascii="Aptos" w:hAnsi="Aptos" w:eastAsia="Aptos" w:cs="Aptos"/>
+          <w:noProof w:val="0"/>
+          <w:sz w:val="24"/>
+          <w:szCs w:val="24"/>
+          <w:lang w:val="pt-BR"/>
+        </w:rPr>
+        <w:t>{NO_3^</w:t>
+      </w:r>
+      <w:r>
+        <w:rPr>
+          <w:rFonts w:ascii="Aptos" w:hAnsi="Aptos" w:eastAsia="Aptos" w:cs="Aptos"/>
+          <w:noProof w:val="0"/>
+          <w:sz w:val="24"/>
+          <w:szCs w:val="24"/>
+          <w:lang w:val="pt-BR"/>
+        </w:rPr>
+        <w:t>-}+</w:t>
+      </w:r>
+      <w:r>
+        <w:rPr>
+          <w:rFonts w:ascii="Aptos" w:hAnsi="Aptos" w:eastAsia="Aptos" w:cs="Aptos"/>
+          <w:noProof w:val="0"/>
+          <w:sz w:val="24"/>
+          <w:szCs w:val="24"/>
+          <w:lang w:val="pt-BR"/>
+        </w:rPr>
+        <w:t>2\</w:t>
+      </w:r>
+      <w:r>
+        <w:rPr>
+          <w:rFonts w:ascii="Aptos" w:hAnsi="Aptos" w:eastAsia="Aptos" w:cs="Aptos"/>
+          <w:noProof w:val="0"/>
+          <w:sz w:val="24"/>
+          <w:szCs w:val="24"/>
+          <w:lang w:val="pt-BR"/>
+        </w:rPr>
+        <w:t>cdot</w:t>
+      </w:r>
+      <w:r>
+        <w:rPr>
+          <w:rFonts w:ascii="Aptos" w:hAnsi="Aptos" w:eastAsia="Aptos" w:cs="Aptos"/>
+          <w:noProof w:val="0"/>
+          <w:sz w:val="24"/>
+          <w:szCs w:val="24"/>
+          <w:lang w:val="pt-BR"/>
+        </w:rPr>
+        <w:t>\</w:t>
+      </w:r>
+      <w:r>
+        <w:rPr>
+          <w:rFonts w:ascii="Aptos" w:hAnsi="Aptos" w:eastAsia="Aptos" w:cs="Aptos"/>
+          <w:noProof w:val="0"/>
+          <w:sz w:val="24"/>
+          <w:szCs w:val="24"/>
+          <w:lang w:val="pt-BR"/>
+        </w:rPr>
+        <w:t>mathrm</w:t>
+      </w:r>
+      <w:r>
+        <w:rPr>
+          <w:rFonts w:ascii="Aptos" w:hAnsi="Aptos" w:eastAsia="Aptos" w:cs="Aptos"/>
+          <w:noProof w:val="0"/>
+          <w:sz w:val="24"/>
+          <w:szCs w:val="24"/>
+          <w:lang w:val="pt-BR"/>
+        </w:rPr>
+        <w:t>{H^</w:t>
+      </w:r>
+      <w:r>
+        <w:rPr>
+          <w:rFonts w:ascii="Aptos" w:hAnsi="Aptos" w:eastAsia="Aptos" w:cs="Aptos"/>
+          <w:noProof w:val="0"/>
+          <w:sz w:val="24"/>
+          <w:szCs w:val="24"/>
+          <w:lang w:val="pt-BR"/>
+        </w:rPr>
+        <w:t>+}+</w:t>
+      </w:r>
+      <w:r>
+        <w:rPr>
+          <w:rFonts w:ascii="Aptos" w:hAnsi="Aptos" w:eastAsia="Aptos" w:cs="Aptos"/>
+          <w:noProof w:val="0"/>
+          <w:sz w:val="24"/>
+          <w:szCs w:val="24"/>
+          <w:lang w:val="pt-BR"/>
+        </w:rPr>
+        <w:t>2\</w:t>
+      </w:r>
+      <w:r>
+        <w:rPr>
+          <w:rFonts w:ascii="Aptos" w:hAnsi="Aptos" w:eastAsia="Aptos" w:cs="Aptos"/>
+          <w:noProof w:val="0"/>
+          <w:sz w:val="24"/>
+          <w:szCs w:val="24"/>
+          <w:lang w:val="pt-BR"/>
+        </w:rPr>
+        <w:t>cdot</w:t>
+      </w:r>
+      <w:r>
+        <w:rPr>
+          <w:rFonts w:ascii="Aptos" w:hAnsi="Aptos" w:eastAsia="Aptos" w:cs="Aptos"/>
+          <w:noProof w:val="0"/>
+          <w:sz w:val="24"/>
+          <w:szCs w:val="24"/>
+          <w:lang w:val="pt-BR"/>
+        </w:rPr>
+        <w:t>\</w:t>
+      </w:r>
+      <w:r>
+        <w:rPr>
+          <w:rFonts w:ascii="Aptos" w:hAnsi="Aptos" w:eastAsia="Aptos" w:cs="Aptos"/>
+          <w:noProof w:val="0"/>
+          <w:sz w:val="24"/>
+          <w:szCs w:val="24"/>
+          <w:lang w:val="pt-BR"/>
+        </w:rPr>
+        <w:t>mathrm</w:t>
+      </w:r>
+      <w:r>
+        <w:rPr>
+          <w:rFonts w:ascii="Aptos" w:hAnsi="Aptos" w:eastAsia="Aptos" w:cs="Aptos"/>
+          <w:noProof w:val="0"/>
+          <w:sz w:val="24"/>
+          <w:szCs w:val="24"/>
+          <w:lang w:val="pt-BR"/>
+        </w:rPr>
+        <w:t>{e^-}\</w:t>
+      </w:r>
+      <w:r>
+        <w:rPr>
+          <w:rFonts w:ascii="Aptos" w:hAnsi="Aptos" w:eastAsia="Aptos" w:cs="Aptos"/>
+          <w:noProof w:val="0"/>
+          <w:sz w:val="24"/>
+          <w:szCs w:val="24"/>
+          <w:lang w:val="pt-BR"/>
+        </w:rPr>
+        <w:t>longrightarrow</w:t>
+      </w:r>
+      <w:r>
+        <w:rPr>
+          <w:rFonts w:ascii="Aptos" w:hAnsi="Aptos" w:eastAsia="Aptos" w:cs="Aptos"/>
+          <w:noProof w:val="0"/>
+          <w:sz w:val="24"/>
+          <w:szCs w:val="24"/>
+          <w:lang w:val="pt-BR"/>
+        </w:rPr>
+        <w:t>\</w:t>
+      </w:r>
+      <w:r>
+        <w:rPr>
+          <w:rFonts w:ascii="Aptos" w:hAnsi="Aptos" w:eastAsia="Aptos" w:cs="Aptos"/>
+          <w:noProof w:val="0"/>
+          <w:sz w:val="24"/>
+          <w:szCs w:val="24"/>
+          <w:lang w:val="pt-BR"/>
+        </w:rPr>
+        <w:t>mathrm</w:t>
+      </w:r>
+      <w:r>
+        <w:rPr>
+          <w:rFonts w:ascii="Aptos" w:hAnsi="Aptos" w:eastAsia="Aptos" w:cs="Aptos"/>
+          <w:noProof w:val="0"/>
+          <w:sz w:val="24"/>
+          <w:szCs w:val="24"/>
+          <w:lang w:val="pt-BR"/>
+        </w:rPr>
+        <w:t>{NO_2^</w:t>
+      </w:r>
+      <w:r>
+        <w:rPr>
+          <w:rFonts w:ascii="Aptos" w:hAnsi="Aptos" w:eastAsia="Aptos" w:cs="Aptos"/>
+          <w:noProof w:val="0"/>
+          <w:sz w:val="24"/>
+          <w:szCs w:val="24"/>
+          <w:lang w:val="pt-BR"/>
+        </w:rPr>
+        <w:t>-}+</w:t>
+      </w:r>
+      <w:r>
+        <w:rPr>
+          <w:rFonts w:ascii="Aptos" w:hAnsi="Aptos" w:eastAsia="Aptos" w:cs="Aptos"/>
+          <w:noProof w:val="0"/>
+          <w:sz w:val="24"/>
+          <w:szCs w:val="24"/>
+          <w:lang w:val="pt-BR"/>
+        </w:rPr>
+        <w:t>\</w:t>
+      </w:r>
+      <w:r>
+        <w:rPr>
+          <w:rFonts w:ascii="Aptos" w:hAnsi="Aptos" w:eastAsia="Aptos" w:cs="Aptos"/>
+          <w:noProof w:val="0"/>
+          <w:sz w:val="24"/>
+          <w:szCs w:val="24"/>
+          <w:lang w:val="pt-BR"/>
+        </w:rPr>
+        <w:t>mathrm</w:t>
+      </w:r>
+      <w:r>
+        <w:rPr>
+          <w:rFonts w:ascii="Aptos" w:hAnsi="Aptos" w:eastAsia="Aptos" w:cs="Aptos"/>
+          <w:noProof w:val="0"/>
+          <w:sz w:val="24"/>
+          <w:szCs w:val="24"/>
+          <w:lang w:val="pt-BR"/>
+        </w:rPr>
+        <w:t>{H_2O}]</w:t>
+      </w:r>
+    </w:p>
+    <w:p>
+      <w:pPr>
         <w:pStyle w:val="Heading3"/>
         <w:spacing w:before="281" w:beforeAutospacing="off" w:after="281" w:afterAutospacing="off"/>
         <w:rPr>
@@ -22412,87 +24775,111 @@
     <w:p>
       <w:pPr>
         <w:spacing w:before="240" w:beforeAutospacing="off" w:after="240" w:afterAutospacing="off"/>
-        <w:rPr>
-          <w:rFonts w:ascii="Aptos" w:hAnsi="Aptos" w:eastAsia="Aptos" w:cs="Aptos"/>
-          <w:noProof w:val="0"/>
-          <w:sz w:val="24"/>
-          <w:szCs w:val="24"/>
-          <w:lang w:val="en-US"/>
-        </w:rPr>
-      </w:pPr>
-      <w:r>
-        <w:rPr>
-          <w:rFonts w:ascii="Aptos" w:hAnsi="Aptos" w:eastAsia="Aptos" w:cs="Aptos"/>
-          <w:noProof w:val="0"/>
-          <w:sz w:val="24"/>
-          <w:szCs w:val="24"/>
-          <w:lang w:val="en-US"/>
-        </w:rPr>
-        <w:t>$$</w:t>
-      </w:r>
-    </w:p>
-    <w:p>
-      <w:pPr>
-        <w:pStyle w:val="Normal"/>
-        <w:spacing w:before="240" w:beforeAutospacing="off" w:after="240" w:afterAutospacing="off"/>
-      </w:pPr>
-      <w:r>
-        <w:rPr>
-          <w:rFonts w:ascii="Aptos" w:hAnsi="Aptos" w:eastAsia="Aptos" w:cs="Aptos"/>
-          <w:noProof w:val="0"/>
-          <w:sz w:val="24"/>
-          <w:szCs w:val="24"/>
-          <w:lang w:val="en-US"/>
-        </w:rPr>
-        <w:t>\mathrm{NO_2^-} + 2\,\mathrm{H^+} + \mathrm{e^-}</w:t>
-      </w:r>
-    </w:p>
-    <w:p>
-      <w:pPr>
-        <w:pStyle w:val="Normal"/>
-        <w:spacing w:before="240" w:beforeAutospacing="off" w:after="240" w:afterAutospacing="off"/>
-      </w:pPr>
-      <w:r>
-        <w:rPr>
-          <w:rFonts w:ascii="Aptos" w:hAnsi="Aptos" w:eastAsia="Aptos" w:cs="Aptos"/>
-          <w:noProof w:val="0"/>
-          <w:sz w:val="24"/>
-          <w:szCs w:val="24"/>
-          <w:lang w:val="en-US"/>
-        </w:rPr>
-        <w:t>\;\longrightarrow\;</w:t>
-      </w:r>
-    </w:p>
-    <w:p>
-      <w:pPr>
-        <w:pStyle w:val="Normal"/>
-        <w:spacing w:before="240" w:beforeAutospacing="off" w:after="240" w:afterAutospacing="off"/>
-      </w:pPr>
-      <w:r>
-        <w:rPr>
-          <w:rFonts w:ascii="Aptos" w:hAnsi="Aptos" w:eastAsia="Aptos" w:cs="Aptos"/>
-          <w:noProof w:val="0"/>
-          <w:sz w:val="24"/>
-          <w:szCs w:val="24"/>
-          <w:lang w:val="en-US"/>
-        </w:rPr>
-        <w:t>\mathrm{NO} + \mathrm{H_2O}</w:t>
-      </w:r>
-    </w:p>
-    <w:p>
-      <w:pPr>
-        <w:pStyle w:val="Normal"/>
-        <w:spacing w:before="240" w:beforeAutospacing="off" w:after="240" w:afterAutospacing="off"/>
-      </w:pPr>
-      <w:r>
-        <w:rPr>
-          <w:rFonts w:ascii="Aptos" w:hAnsi="Aptos" w:eastAsia="Aptos" w:cs="Aptos"/>
-          <w:noProof w:val="0"/>
-          <w:sz w:val="24"/>
-          <w:szCs w:val="24"/>
-          <w:lang w:val="en-US"/>
-        </w:rPr>
-        <w:t>$$</w:t>
+      </w:pPr>
+      <w:r>
+        <w:rPr>
+          <w:noProof w:val="0"/>
+          <w:lang w:val="en-US"/>
+        </w:rPr>
+        <w:t>[\</w:t>
+      </w:r>
+      <w:r>
+        <w:rPr>
+          <w:noProof w:val="0"/>
+          <w:lang w:val="en-US"/>
+        </w:rPr>
+        <w:t>mathrm</w:t>
+      </w:r>
+      <w:r>
+        <w:rPr>
+          <w:noProof w:val="0"/>
+          <w:lang w:val="en-US"/>
+        </w:rPr>
+        <w:t>{NO_2^</w:t>
+      </w:r>
+      <w:r>
+        <w:rPr>
+          <w:noProof w:val="0"/>
+          <w:lang w:val="en-US"/>
+        </w:rPr>
+        <w:t>-}+</w:t>
+      </w:r>
+      <w:r>
+        <w:rPr>
+          <w:noProof w:val="0"/>
+          <w:lang w:val="en-US"/>
+        </w:rPr>
+        <w:t>2\</w:t>
+      </w:r>
+      <w:r>
+        <w:rPr>
+          <w:noProof w:val="0"/>
+          <w:lang w:val="en-US"/>
+        </w:rPr>
+        <w:t>cdot</w:t>
+      </w:r>
+      <w:r>
+        <w:rPr>
+          <w:noProof w:val="0"/>
+          <w:lang w:val="en-US"/>
+        </w:rPr>
+        <w:t>\</w:t>
+      </w:r>
+      <w:r>
+        <w:rPr>
+          <w:noProof w:val="0"/>
+          <w:lang w:val="en-US"/>
+        </w:rPr>
+        <w:t>mathrm</w:t>
+      </w:r>
+      <w:r>
+        <w:rPr>
+          <w:noProof w:val="0"/>
+          <w:lang w:val="en-US"/>
+        </w:rPr>
+        <w:t>{H^</w:t>
+      </w:r>
+      <w:r>
+        <w:rPr>
+          <w:noProof w:val="0"/>
+          <w:lang w:val="en-US"/>
+        </w:rPr>
+        <w:t>+}+</w:t>
+      </w:r>
+      <w:r>
+        <w:rPr>
+          <w:noProof w:val="0"/>
+          <w:lang w:val="en-US"/>
+        </w:rPr>
+        <w:t>\</w:t>
+      </w:r>
+      <w:r>
+        <w:rPr>
+          <w:noProof w:val="0"/>
+          <w:lang w:val="en-US"/>
+        </w:rPr>
+        <w:t>mathrm</w:t>
+      </w:r>
+      <w:r>
+        <w:rPr>
+          <w:noProof w:val="0"/>
+          <w:lang w:val="en-US"/>
+        </w:rPr>
+        <w:t>{e^-}\</w:t>
+      </w:r>
+      <w:r>
+        <w:rPr>
+          <w:noProof w:val="0"/>
+          <w:lang w:val="en-US"/>
+        </w:rPr>
+        <w:t>longrightarrow</w:t>
+      </w:r>
+      <w:r>
+        <w:rPr>
+          <w:noProof w:val="0"/>
+          <w:lang w:val="en-US"/>
+        </w:rPr>
+        <w:t>\mathrm{NO}+\mathrm{H_2O}]</w:t>
       </w:r>
     </w:p>
     <w:p>
@@ -23995,7 +26382,142 @@
           <w:szCs w:val="24"/>
           <w:lang w:val="pt-BR"/>
         </w:rPr>
-        <w:t>{e^-} ;\longrightarrow; \mathrm{N_2O} + \mathrm{H_2O} $$</w:t>
+        <w:t>{e^-</w:t>
+      </w:r>
+      <w:r>
+        <w:rPr>
+          <w:rFonts w:ascii="Aptos" w:hAnsi="Aptos" w:eastAsia="Aptos" w:cs="Aptos"/>
+          <w:noProof w:val="0"/>
+          <w:sz w:val="24"/>
+          <w:szCs w:val="24"/>
+          <w:lang w:val="pt-BR"/>
+        </w:rPr>
+        <w:t>} ;</w:t>
+      </w:r>
+      <w:r>
+        <w:rPr>
+          <w:rFonts w:ascii="Aptos" w:hAnsi="Aptos" w:eastAsia="Aptos" w:cs="Aptos"/>
+          <w:noProof w:val="0"/>
+          <w:sz w:val="24"/>
+          <w:szCs w:val="24"/>
+          <w:lang w:val="pt-BR"/>
+        </w:rPr>
+        <w:t>\</w:t>
+      </w:r>
+      <w:r>
+        <w:rPr>
+          <w:rFonts w:ascii="Aptos" w:hAnsi="Aptos" w:eastAsia="Aptos" w:cs="Aptos"/>
+          <w:noProof w:val="0"/>
+          <w:sz w:val="24"/>
+          <w:szCs w:val="24"/>
+          <w:lang w:val="pt-BR"/>
+        </w:rPr>
+        <w:t>longrightarrow</w:t>
+      </w:r>
+      <w:r>
+        <w:rPr>
+          <w:rFonts w:ascii="Aptos" w:hAnsi="Aptos" w:eastAsia="Aptos" w:cs="Aptos"/>
+          <w:noProof w:val="0"/>
+          <w:sz w:val="24"/>
+          <w:szCs w:val="24"/>
+          <w:lang w:val="pt-BR"/>
+        </w:rPr>
+        <w:t>; \</w:t>
+      </w:r>
+      <w:r>
+        <w:rPr>
+          <w:rFonts w:ascii="Aptos" w:hAnsi="Aptos" w:eastAsia="Aptos" w:cs="Aptos"/>
+          <w:noProof w:val="0"/>
+          <w:sz w:val="24"/>
+          <w:szCs w:val="24"/>
+          <w:lang w:val="pt-BR"/>
+        </w:rPr>
+        <w:t>mathrm</w:t>
+      </w:r>
+      <w:r>
+        <w:rPr>
+          <w:rFonts w:ascii="Aptos" w:hAnsi="Aptos" w:eastAsia="Aptos" w:cs="Aptos"/>
+          <w:noProof w:val="0"/>
+          <w:sz w:val="24"/>
+          <w:szCs w:val="24"/>
+          <w:lang w:val="pt-BR"/>
+        </w:rPr>
+        <w:t>{N_2O} + \</w:t>
+      </w:r>
+      <w:r>
+        <w:rPr>
+          <w:rFonts w:ascii="Aptos" w:hAnsi="Aptos" w:eastAsia="Aptos" w:cs="Aptos"/>
+          <w:noProof w:val="0"/>
+          <w:sz w:val="24"/>
+          <w:szCs w:val="24"/>
+          <w:lang w:val="pt-BR"/>
+        </w:rPr>
+        <w:t>mathrm</w:t>
+      </w:r>
+      <w:r>
+        <w:rPr>
+          <w:rFonts w:ascii="Aptos" w:hAnsi="Aptos" w:eastAsia="Aptos" w:cs="Aptos"/>
+          <w:noProof w:val="0"/>
+          <w:sz w:val="24"/>
+          <w:szCs w:val="24"/>
+          <w:lang w:val="pt-BR"/>
+        </w:rPr>
+        <w:t>{H_2O} $$</w:t>
+      </w:r>
+    </w:p>
+    <w:p>
+      <w:pPr>
+        <w:spacing w:before="240" w:beforeAutospacing="off" w:after="240" w:afterAutospacing="off"/>
+      </w:pPr>
+      <w:r>
+        <w:rPr>
+          <w:rFonts w:ascii="Aptos" w:hAnsi="Aptos" w:eastAsia="Aptos" w:cs="Aptos"/>
+          <w:noProof w:val="0"/>
+          <w:sz w:val="24"/>
+          <w:szCs w:val="24"/>
+          <w:lang w:val="pt-BR"/>
+        </w:rPr>
+        <w:t>[2\cdot\mathrm{NO}+2\cdot\mathrm{H^+}+2\cdot\mathrm{e^-}\longrightarrow\</w:t>
+      </w:r>
+      <w:r>
+        <w:rPr>
+          <w:rFonts w:ascii="Aptos" w:hAnsi="Aptos" w:eastAsia="Aptos" w:cs="Aptos"/>
+          <w:noProof w:val="0"/>
+          <w:sz w:val="24"/>
+          <w:szCs w:val="24"/>
+          <w:lang w:val="pt-BR"/>
+        </w:rPr>
+        <w:t>mathrm</w:t>
+      </w:r>
+      <w:r>
+        <w:rPr>
+          <w:rFonts w:ascii="Aptos" w:hAnsi="Aptos" w:eastAsia="Aptos" w:cs="Aptos"/>
+          <w:noProof w:val="0"/>
+          <w:sz w:val="24"/>
+          <w:szCs w:val="24"/>
+          <w:lang w:val="pt-BR"/>
+        </w:rPr>
+        <w:t>{N_2</w:t>
+      </w:r>
+      <w:r>
+        <w:rPr>
+          <w:rFonts w:ascii="Aptos" w:hAnsi="Aptos" w:eastAsia="Aptos" w:cs="Aptos"/>
+          <w:noProof w:val="0"/>
+          <w:sz w:val="24"/>
+          <w:szCs w:val="24"/>
+          <w:lang w:val="pt-BR"/>
+        </w:rPr>
+        <w:t>O}+</w:t>
+      </w:r>
+      <w:r>
+        <w:rPr>
+          <w:rFonts w:ascii="Aptos" w:hAnsi="Aptos" w:eastAsia="Aptos" w:cs="Aptos"/>
+          <w:noProof w:val="0"/>
+          <w:sz w:val="24"/>
+          <w:szCs w:val="24"/>
+          <w:lang w:val="pt-BR"/>
+        </w:rPr>
+        <w:t>\mathrm{H_2O}]</w:t>
       </w:r>
     </w:p>
     <w:p>
@@ -26425,6 +28947,33 @@
     </w:p>
     <w:p>
       <w:pPr>
+        <w:spacing w:before="240" w:beforeAutospacing="off" w:after="240" w:afterAutospacing="off"/>
+      </w:pPr>
+      <w:r>
+        <w:rPr>
+          <w:rFonts w:ascii="Aptos" w:hAnsi="Aptos" w:eastAsia="Aptos" w:cs="Aptos"/>
+          <w:noProof w:val="0"/>
+          <w:sz w:val="24"/>
+          <w:szCs w:val="24"/>
+          <w:lang w:val="pt-BR"/>
+        </w:rPr>
+        <w:t>[\mathrm{N_2O}+2\cdot\mathrm{H^+}+2\cdot\mathrm{e^-}\longrightarrow\mathrm{N_2}+\mathrm{H_2O}]</w:t>
+      </w:r>
+    </w:p>
+    <w:p>
+      <w:pPr>
+        <w:spacing w:before="240" w:beforeAutospacing="off" w:after="240" w:afterAutospacing="off"/>
+        <w:rPr>
+          <w:rFonts w:ascii="Aptos" w:hAnsi="Aptos" w:eastAsia="Aptos" w:cs="Aptos"/>
+          <w:noProof w:val="0"/>
+          <w:sz w:val="24"/>
+          <w:szCs w:val="24"/>
+          <w:lang w:val="pt-BR"/>
+        </w:rPr>
+      </w:pPr>
+    </w:p>
+    <w:p>
+      <w:pPr>
         <w:pStyle w:val="Heading3"/>
         <w:spacing w:before="281" w:beforeAutospacing="off" w:after="281" w:afterAutospacing="off"/>
         <w:rPr>
@@ -29270,6 +31819,35 @@
     <w:p>
       <w:pPr>
         <w:spacing w:before="240" w:beforeAutospacing="off" w:after="240" w:afterAutospacing="off"/>
+      </w:pPr>
+      <w:r>
+        <w:rPr>
+          <w:rFonts w:ascii="Aptos" w:hAnsi="Aptos" w:eastAsia="Aptos" w:cs="Aptos"/>
+          <w:noProof w:val="0"/>
+          <w:sz w:val="24"/>
+          <w:szCs w:val="24"/>
+          <w:lang w:val="en-US"/>
+        </w:rPr>
+        <w:t>[\mathrm{C_3H_6O_2}+2\cdot\mathrm{H_2O}\longrightarrow\mathrm{C_2H_4O_2}+\mathrm{CO_2}+3\cdot\mathrm{H_2}]</w:t>
+      </w:r>
+    </w:p>
+    <w:p>
+      <w:pPr>
+        <w:spacing w:before="240" w:beforeAutospacing="off" w:after="240" w:afterAutospacing="off"/>
+        <w:rPr>
+          <w:rFonts w:ascii="Aptos" w:hAnsi="Aptos" w:eastAsia="Aptos" w:cs="Aptos"/>
+          <w:b w:val="1"/>
+          <w:bCs w:val="1"/>
+          <w:noProof w:val="0"/>
+          <w:sz w:val="24"/>
+          <w:szCs w:val="24"/>
+          <w:lang w:val="en-US"/>
+        </w:rPr>
+      </w:pPr>
+    </w:p>
+    <w:p>
+      <w:pPr>
+        <w:spacing w:before="240" w:beforeAutospacing="off" w:after="240" w:afterAutospacing="off"/>
         <w:ind/>
         <w:rPr>
           <w:rFonts w:ascii="Aptos" w:hAnsi="Aptos" w:eastAsia="Aptos" w:cs="Aptos"/>
@@ -29732,6 +32310,81 @@
           <w:lang w:val="en-US"/>
         </w:rPr>
         <w:t>}</w:t>
+      </w:r>
+    </w:p>
+    <w:p>
+      <w:pPr>
+        <w:spacing w:before="240" w:beforeAutospacing="off" w:after="240" w:afterAutospacing="off"/>
+      </w:pPr>
+      <w:r>
+        <w:rPr>
+          <w:rFonts w:ascii="Aptos" w:hAnsi="Aptos" w:eastAsia="Aptos" w:cs="Aptos"/>
+          <w:noProof w:val="0"/>
+          <w:sz w:val="24"/>
+          <w:szCs w:val="24"/>
+          <w:lang w:val="en-US"/>
+        </w:rPr>
+        <w:t>[r_{\mathrm{acet}}=\mu_{\mathrm{acet}}\cdot\frac{S_{\</w:t>
+      </w:r>
+      <w:r>
+        <w:rPr>
+          <w:rFonts w:ascii="Aptos" w:hAnsi="Aptos" w:eastAsia="Aptos" w:cs="Aptos"/>
+          <w:noProof w:val="0"/>
+          <w:sz w:val="24"/>
+          <w:szCs w:val="24"/>
+          <w:lang w:val="en-US"/>
+        </w:rPr>
+        <w:t>mathrm</w:t>
+      </w:r>
+      <w:r>
+        <w:rPr>
+          <w:rFonts w:ascii="Aptos" w:hAnsi="Aptos" w:eastAsia="Aptos" w:cs="Aptos"/>
+          <w:noProof w:val="0"/>
+          <w:sz w:val="24"/>
+          <w:szCs w:val="24"/>
+          <w:lang w:val="en-US"/>
+        </w:rPr>
+        <w:t>{VFA}</w:t>
+      </w:r>
+      <w:r>
+        <w:rPr>
+          <w:rFonts w:ascii="Aptos" w:hAnsi="Aptos" w:eastAsia="Aptos" w:cs="Aptos"/>
+          <w:noProof w:val="0"/>
+          <w:sz w:val="24"/>
+          <w:szCs w:val="24"/>
+          <w:lang w:val="en-US"/>
+        </w:rPr>
+        <w:t>}}{</w:t>
+      </w:r>
+      <w:r>
+        <w:rPr>
+          <w:rFonts w:ascii="Aptos" w:hAnsi="Aptos" w:eastAsia="Aptos" w:cs="Aptos"/>
+          <w:noProof w:val="0"/>
+          <w:sz w:val="24"/>
+          <w:szCs w:val="24"/>
+          <w:lang w:val="en-US"/>
+        </w:rPr>
+        <w:t>K_{\mathrm{S,VFA}}+S_{\mathrm{VFA}}}\cdot X_{\mathrm{</w:t>
+      </w:r>
+      <w:r>
+        <w:rPr>
+          <w:rFonts w:ascii="Aptos" w:hAnsi="Aptos" w:eastAsia="Aptos" w:cs="Aptos"/>
+          <w:noProof w:val="0"/>
+          <w:sz w:val="24"/>
+          <w:szCs w:val="24"/>
+          <w:lang w:val="en-US"/>
+        </w:rPr>
+        <w:t>acet</w:t>
+      </w:r>
+      <w:r>
+        <w:rPr>
+          <w:rFonts w:ascii="Aptos" w:hAnsi="Aptos" w:eastAsia="Aptos" w:cs="Aptos"/>
+          <w:noProof w:val="0"/>
+          <w:sz w:val="24"/>
+          <w:szCs w:val="24"/>
+          <w:lang w:val="en-US"/>
+        </w:rPr>
+        <w:t>}}]</w:t>
       </w:r>
     </w:p>
     <w:p>
@@ -31001,7 +33654,42 @@
           <w:szCs w:val="24"/>
           <w:lang w:val="en-US"/>
         </w:rPr>
-        <w:t>C6H12O6 \rightarrow C2H4O2 + CO2 + H2</w:t>
+        <w:t>C6H12O6 \</w:t>
+      </w:r>
+      <w:r>
+        <w:rPr>
+          <w:rFonts w:ascii="Aptos" w:hAnsi="Aptos" w:eastAsia="Aptos" w:cs="Aptos"/>
+          <w:noProof w:val="0"/>
+          <w:sz w:val="24"/>
+          <w:szCs w:val="24"/>
+          <w:lang w:val="en-US"/>
+        </w:rPr>
+        <w:t>rightarrow</w:t>
+      </w:r>
+      <w:r>
+        <w:rPr>
+          <w:rFonts w:ascii="Aptos" w:hAnsi="Aptos" w:eastAsia="Aptos" w:cs="Aptos"/>
+          <w:noProof w:val="0"/>
+          <w:sz w:val="24"/>
+          <w:szCs w:val="24"/>
+          <w:lang w:val="en-US"/>
+        </w:rPr>
+        <w:t xml:space="preserve"> C2H4O2 + CO2 + H2</w:t>
+      </w:r>
+    </w:p>
+    <w:p>
+      <w:pPr>
+        <w:spacing w:before="240" w:beforeAutospacing="off" w:after="240" w:afterAutospacing="off"/>
+      </w:pPr>
+      <w:r>
+        <w:rPr>
+          <w:rFonts w:ascii="Aptos" w:hAnsi="Aptos" w:eastAsia="Aptos" w:cs="Aptos"/>
+          <w:noProof w:val="0"/>
+          <w:sz w:val="24"/>
+          <w:szCs w:val="24"/>
+          <w:lang w:val="en-US"/>
+        </w:rPr>
+        <w:t>[\mathrm{C_6H_{12}O_6}\longrightarrow\mathrm{C_2H_4O_2}+\mathrm{CO_2}+\mathrm{H_2}]</w:t>
       </w:r>
     </w:p>
     <w:p>
@@ -31409,6 +34097,131 @@
     <w:p>
       <w:pPr>
         <w:spacing w:before="240" w:beforeAutospacing="off" w:after="240" w:afterAutospacing="off"/>
+      </w:pPr>
+      <w:r>
+        <w:rPr>
+          <w:rFonts w:ascii="Aptos" w:hAnsi="Aptos" w:eastAsia="Aptos" w:cs="Aptos"/>
+          <w:noProof w:val="0"/>
+          <w:sz w:val="24"/>
+          <w:szCs w:val="24"/>
+          <w:lang w:val="en-US"/>
+        </w:rPr>
+        <w:t>[r_{\</w:t>
+      </w:r>
+      <w:r>
+        <w:rPr>
+          <w:rFonts w:ascii="Aptos" w:hAnsi="Aptos" w:eastAsia="Aptos" w:cs="Aptos"/>
+          <w:noProof w:val="0"/>
+          <w:sz w:val="24"/>
+          <w:szCs w:val="24"/>
+          <w:lang w:val="en-US"/>
+        </w:rPr>
+        <w:t>mathrm</w:t>
+      </w:r>
+      <w:r>
+        <w:rPr>
+          <w:rFonts w:ascii="Aptos" w:hAnsi="Aptos" w:eastAsia="Aptos" w:cs="Aptos"/>
+          <w:noProof w:val="0"/>
+          <w:sz w:val="24"/>
+          <w:szCs w:val="24"/>
+          <w:lang w:val="en-US"/>
+        </w:rPr>
+        <w:t>{acid</w:t>
+      </w:r>
+      <w:r>
+        <w:rPr>
+          <w:rFonts w:ascii="Aptos" w:hAnsi="Aptos" w:eastAsia="Aptos" w:cs="Aptos"/>
+          <w:noProof w:val="0"/>
+          <w:sz w:val="24"/>
+          <w:szCs w:val="24"/>
+          <w:lang w:val="en-US"/>
+        </w:rPr>
+        <w:t>}}=</w:t>
+      </w:r>
+      <w:r>
+        <w:rPr>
+          <w:rFonts w:ascii="Aptos" w:hAnsi="Aptos" w:eastAsia="Aptos" w:cs="Aptos"/>
+          <w:noProof w:val="0"/>
+          <w:sz w:val="24"/>
+          <w:szCs w:val="24"/>
+          <w:lang w:val="en-US"/>
+        </w:rPr>
+        <w:t>\mu_{\</w:t>
+      </w:r>
+      <w:r>
+        <w:rPr>
+          <w:rFonts w:ascii="Aptos" w:hAnsi="Aptos" w:eastAsia="Aptos" w:cs="Aptos"/>
+          <w:noProof w:val="0"/>
+          <w:sz w:val="24"/>
+          <w:szCs w:val="24"/>
+          <w:lang w:val="en-US"/>
+        </w:rPr>
+        <w:t>mathrm</w:t>
+      </w:r>
+      <w:r>
+        <w:rPr>
+          <w:rFonts w:ascii="Aptos" w:hAnsi="Aptos" w:eastAsia="Aptos" w:cs="Aptos"/>
+          <w:noProof w:val="0"/>
+          <w:sz w:val="24"/>
+          <w:szCs w:val="24"/>
+          <w:lang w:val="en-US"/>
+        </w:rPr>
+        <w:t>{acid}}\</w:t>
+      </w:r>
+      <w:r>
+        <w:rPr>
+          <w:rFonts w:ascii="Aptos" w:hAnsi="Aptos" w:eastAsia="Aptos" w:cs="Aptos"/>
+          <w:noProof w:val="0"/>
+          <w:sz w:val="24"/>
+          <w:szCs w:val="24"/>
+          <w:lang w:val="en-US"/>
+        </w:rPr>
+        <w:t>cdot</w:t>
+      </w:r>
+      <w:r>
+        <w:rPr>
+          <w:rFonts w:ascii="Aptos" w:hAnsi="Aptos" w:eastAsia="Aptos" w:cs="Aptos"/>
+          <w:noProof w:val="0"/>
+          <w:sz w:val="24"/>
+          <w:szCs w:val="24"/>
+          <w:lang w:val="en-US"/>
+        </w:rPr>
+        <w:t>\frac{S}{K_S+</w:t>
+      </w:r>
+      <w:r>
+        <w:rPr>
+          <w:rFonts w:ascii="Aptos" w:hAnsi="Aptos" w:eastAsia="Aptos" w:cs="Aptos"/>
+          <w:noProof w:val="0"/>
+          <w:sz w:val="24"/>
+          <w:szCs w:val="24"/>
+          <w:lang w:val="en-US"/>
+        </w:rPr>
+        <w:t>S}\</w:t>
+      </w:r>
+      <w:r>
+        <w:rPr>
+          <w:rFonts w:ascii="Aptos" w:hAnsi="Aptos" w:eastAsia="Aptos" w:cs="Aptos"/>
+          <w:noProof w:val="0"/>
+          <w:sz w:val="24"/>
+          <w:szCs w:val="24"/>
+          <w:lang w:val="en-US"/>
+        </w:rPr>
+        <w:t>cdot</w:t>
+      </w:r>
+      <w:r>
+        <w:rPr>
+          <w:rFonts w:ascii="Aptos" w:hAnsi="Aptos" w:eastAsia="Aptos" w:cs="Aptos"/>
+          <w:noProof w:val="0"/>
+          <w:sz w:val="24"/>
+          <w:szCs w:val="24"/>
+          <w:lang w:val="en-US"/>
+        </w:rPr>
+        <w:t xml:space="preserve"> X]</w:t>
+      </w:r>
+    </w:p>
+    <w:p>
+      <w:pPr>
+        <w:spacing w:before="240" w:beforeAutospacing="off" w:after="240" w:afterAutospacing="off"/>
         <w:ind/>
       </w:pPr>
       <w:r>
@@ -33198,6 +36011,21 @@
     <w:p>
       <w:pPr>
         <w:spacing w:before="240" w:beforeAutospacing="off" w:after="240" w:afterAutospacing="off"/>
+      </w:pPr>
+      <w:r>
+        <w:rPr>
+          <w:rFonts w:ascii="Aptos" w:hAnsi="Aptos" w:eastAsia="Aptos" w:cs="Aptos"/>
+          <w:noProof w:val="0"/>
+          <w:sz w:val="24"/>
+          <w:szCs w:val="24"/>
+          <w:lang w:val="en-US"/>
+        </w:rPr>
+        <w:t>[\mathrm{C_6H_{12}O_6}\longrightarrow2\cdot\mathrm{CH_3CH_2OH}+2\cdot\mathrm{CO_2}]</w:t>
+      </w:r>
+    </w:p>
+    <w:p>
+      <w:pPr>
+        <w:spacing w:before="240" w:beforeAutospacing="off" w:after="240" w:afterAutospacing="off"/>
         <w:rPr>
           <w:rFonts w:ascii="Aptos" w:hAnsi="Aptos" w:eastAsia="Aptos" w:cs="Aptos"/>
           <w:b w:val="1"/>
@@ -33208,7 +36036,10 @@
           <w:lang w:val="en-US"/>
         </w:rPr>
       </w:pPr>
-      <w:r>
+    </w:p>
+    <w:p>
+      <w:pPr>
+        <w:spacing w:before="240" w:beforeAutospacing="off" w:after="240" w:afterAutospacing="off"/>
         <w:rPr>
           <w:rFonts w:ascii="Aptos" w:hAnsi="Aptos" w:eastAsia="Aptos" w:cs="Aptos"/>
           <w:b w:val="1"/>
@@ -33218,6 +36049,17 @@
           <w:szCs w:val="24"/>
           <w:lang w:val="en-US"/>
         </w:rPr>
+      </w:pPr>
+      <w:r>
+        <w:rPr>
+          <w:rFonts w:ascii="Aptos" w:hAnsi="Aptos" w:eastAsia="Aptos" w:cs="Aptos"/>
+          <w:b w:val="1"/>
+          <w:bCs w:val="1"/>
+          <w:noProof w:val="0"/>
+          <w:sz w:val="24"/>
+          <w:szCs w:val="24"/>
+          <w:lang w:val="en-US"/>
+        </w:rPr>
         <w:t>Rate Expression</w:t>
       </w:r>
     </w:p>
@@ -33355,6 +36197,33 @@
         </w:rPr>
         <w:t xml:space="preserve"> X_F</w:t>
       </w:r>
+    </w:p>
+    <w:p>
+      <w:pPr>
+        <w:spacing w:before="240" w:beforeAutospacing="off" w:after="240" w:afterAutospacing="off"/>
+      </w:pPr>
+      <w:r>
+        <w:rPr>
+          <w:rFonts w:ascii="Aptos" w:hAnsi="Aptos" w:eastAsia="Aptos" w:cs="Aptos"/>
+          <w:noProof w:val="0"/>
+          <w:sz w:val="24"/>
+          <w:szCs w:val="24"/>
+          <w:lang w:val="en-US"/>
+        </w:rPr>
+        <w:t>[r_{\mathrm{ferm,glucose}}=\mu_{\mathrm{F,glucose}}\cdot\frac{S_{\mathrm{glucose}}}{K_{\mathrm{S,glucose}}+S_{\mathrm{glucose}}}\cdot X_{\mathrm{F}}]</w:t>
+      </w:r>
+    </w:p>
+    <w:p>
+      <w:pPr>
+        <w:spacing w:before="240" w:beforeAutospacing="off" w:after="240" w:afterAutospacing="off"/>
+        <w:rPr>
+          <w:rFonts w:ascii="Aptos" w:hAnsi="Aptos" w:eastAsia="Aptos" w:cs="Aptos"/>
+          <w:noProof w:val="0"/>
+          <w:sz w:val="24"/>
+          <w:szCs w:val="24"/>
+          <w:lang w:val="en-US"/>
+        </w:rPr>
+      </w:pPr>
     </w:p>
     <w:p>
       <w:pPr>
@@ -33887,7 +36756,242 @@
           <w:szCs w:val="24"/>
           <w:lang w:val="en-US"/>
         </w:rPr>
-        <w:t>C_{4.4}H_{7.3}O_{1.6}N \quad \rightarrow \quad VFAs \quad + \quad NH_3 \quad + \quad CO_2</w:t>
+        <w:t>C_{4.4}H_{</w:t>
+      </w:r>
+      <w:r>
+        <w:rPr>
+          <w:rFonts w:ascii="Aptos" w:hAnsi="Aptos" w:eastAsia="Aptos" w:cs="Aptos"/>
+          <w:noProof w:val="0"/>
+          <w:sz w:val="24"/>
+          <w:szCs w:val="24"/>
+          <w:lang w:val="en-US"/>
+        </w:rPr>
+        <w:t>7.3}O</w:t>
+      </w:r>
+      <w:r>
+        <w:rPr>
+          <w:rFonts w:ascii="Aptos" w:hAnsi="Aptos" w:eastAsia="Aptos" w:cs="Aptos"/>
+          <w:noProof w:val="0"/>
+          <w:sz w:val="24"/>
+          <w:szCs w:val="24"/>
+          <w:lang w:val="en-US"/>
+        </w:rPr>
+        <w:t>_{</w:t>
+      </w:r>
+      <w:r>
+        <w:rPr>
+          <w:rFonts w:ascii="Aptos" w:hAnsi="Aptos" w:eastAsia="Aptos" w:cs="Aptos"/>
+          <w:noProof w:val="0"/>
+          <w:sz w:val="24"/>
+          <w:szCs w:val="24"/>
+          <w:lang w:val="en-US"/>
+        </w:rPr>
+        <w:t>1.6}N</w:t>
+      </w:r>
+      <w:r>
+        <w:rPr>
+          <w:rFonts w:ascii="Aptos" w:hAnsi="Aptos" w:eastAsia="Aptos" w:cs="Aptos"/>
+          <w:noProof w:val="0"/>
+          <w:sz w:val="24"/>
+          <w:szCs w:val="24"/>
+          <w:lang w:val="en-US"/>
+        </w:rPr>
+        <w:t xml:space="preserve"> \quad \</w:t>
+      </w:r>
+      <w:r>
+        <w:rPr>
+          <w:rFonts w:ascii="Aptos" w:hAnsi="Aptos" w:eastAsia="Aptos" w:cs="Aptos"/>
+          <w:noProof w:val="0"/>
+          <w:sz w:val="24"/>
+          <w:szCs w:val="24"/>
+          <w:lang w:val="en-US"/>
+        </w:rPr>
+        <w:t>rightarrow</w:t>
+      </w:r>
+      <w:r>
+        <w:rPr>
+          <w:rFonts w:ascii="Aptos" w:hAnsi="Aptos" w:eastAsia="Aptos" w:cs="Aptos"/>
+          <w:noProof w:val="0"/>
+          <w:sz w:val="24"/>
+          <w:szCs w:val="24"/>
+          <w:lang w:val="en-US"/>
+        </w:rPr>
+        <w:t xml:space="preserve"> \quad VFAs \quad + \quad NH_3 \quad + \quad CO_2</w:t>
+      </w:r>
+    </w:p>
+    <w:p>
+      <w:pPr>
+        <w:spacing w:before="240" w:beforeAutospacing="off" w:after="240" w:afterAutospacing="off"/>
+      </w:pPr>
+      <w:r>
+        <w:rPr>
+          <w:rFonts w:ascii="Aptos" w:hAnsi="Aptos" w:eastAsia="Aptos" w:cs="Aptos"/>
+          <w:noProof w:val="0"/>
+          <w:sz w:val="24"/>
+          <w:szCs w:val="24"/>
+          <w:lang w:val="en-US"/>
+        </w:rPr>
+        <w:t>[\</w:t>
+      </w:r>
+      <w:r>
+        <w:rPr>
+          <w:rFonts w:ascii="Aptos" w:hAnsi="Aptos" w:eastAsia="Aptos" w:cs="Aptos"/>
+          <w:noProof w:val="0"/>
+          <w:sz w:val="24"/>
+          <w:szCs w:val="24"/>
+          <w:lang w:val="en-US"/>
+        </w:rPr>
+        <w:t>mathrm</w:t>
+      </w:r>
+      <w:r>
+        <w:rPr>
+          <w:rFonts w:ascii="Aptos" w:hAnsi="Aptos" w:eastAsia="Aptos" w:cs="Aptos"/>
+          <w:noProof w:val="0"/>
+          <w:sz w:val="24"/>
+          <w:szCs w:val="24"/>
+          <w:lang w:val="en-US"/>
+        </w:rPr>
+        <w:t>{C_{4.4}H_{</w:t>
+      </w:r>
+      <w:r>
+        <w:rPr>
+          <w:rFonts w:ascii="Aptos" w:hAnsi="Aptos" w:eastAsia="Aptos" w:cs="Aptos"/>
+          <w:noProof w:val="0"/>
+          <w:sz w:val="24"/>
+          <w:szCs w:val="24"/>
+          <w:lang w:val="en-US"/>
+        </w:rPr>
+        <w:t>7.3}O</w:t>
+      </w:r>
+      <w:r>
+        <w:rPr>
+          <w:rFonts w:ascii="Aptos" w:hAnsi="Aptos" w:eastAsia="Aptos" w:cs="Aptos"/>
+          <w:noProof w:val="0"/>
+          <w:sz w:val="24"/>
+          <w:szCs w:val="24"/>
+          <w:lang w:val="en-US"/>
+        </w:rPr>
+        <w:t>_{</w:t>
+      </w:r>
+      <w:r>
+        <w:rPr>
+          <w:rFonts w:ascii="Aptos" w:hAnsi="Aptos" w:eastAsia="Aptos" w:cs="Aptos"/>
+          <w:noProof w:val="0"/>
+          <w:sz w:val="24"/>
+          <w:szCs w:val="24"/>
+          <w:lang w:val="en-US"/>
+        </w:rPr>
+        <w:t>1.6}N</w:t>
+      </w:r>
+      <w:r>
+        <w:rPr>
+          <w:rFonts w:ascii="Aptos" w:hAnsi="Aptos" w:eastAsia="Aptos" w:cs="Aptos"/>
+          <w:noProof w:val="0"/>
+          <w:sz w:val="24"/>
+          <w:szCs w:val="24"/>
+          <w:lang w:val="en-US"/>
+        </w:rPr>
+        <w:t>}\</w:t>
+      </w:r>
+      <w:r>
+        <w:rPr>
+          <w:rFonts w:ascii="Aptos" w:hAnsi="Aptos" w:eastAsia="Aptos" w:cs="Aptos"/>
+          <w:noProof w:val="0"/>
+          <w:sz w:val="24"/>
+          <w:szCs w:val="24"/>
+          <w:lang w:val="en-US"/>
+        </w:rPr>
+        <w:t>longrightarrow</w:t>
+      </w:r>
+      <w:r>
+        <w:rPr>
+          <w:rFonts w:ascii="Aptos" w:hAnsi="Aptos" w:eastAsia="Aptos" w:cs="Aptos"/>
+          <w:noProof w:val="0"/>
+          <w:sz w:val="24"/>
+          <w:szCs w:val="24"/>
+          <w:lang w:val="en-US"/>
+        </w:rPr>
+        <w:t>\</w:t>
+      </w:r>
+      <w:r>
+        <w:rPr>
+          <w:rFonts w:ascii="Aptos" w:hAnsi="Aptos" w:eastAsia="Aptos" w:cs="Aptos"/>
+          <w:noProof w:val="0"/>
+          <w:sz w:val="24"/>
+          <w:szCs w:val="24"/>
+          <w:lang w:val="en-US"/>
+        </w:rPr>
+        <w:t>mathrm</w:t>
+      </w:r>
+      <w:r>
+        <w:rPr>
+          <w:rFonts w:ascii="Aptos" w:hAnsi="Aptos" w:eastAsia="Aptos" w:cs="Aptos"/>
+          <w:noProof w:val="0"/>
+          <w:sz w:val="24"/>
+          <w:szCs w:val="24"/>
+          <w:lang w:val="en-US"/>
+        </w:rPr>
+        <w:t>{VFAs}+\</w:t>
+      </w:r>
+      <w:r>
+        <w:rPr>
+          <w:rFonts w:ascii="Aptos" w:hAnsi="Aptos" w:eastAsia="Aptos" w:cs="Aptos"/>
+          <w:noProof w:val="0"/>
+          <w:sz w:val="24"/>
+          <w:szCs w:val="24"/>
+          <w:lang w:val="en-US"/>
+        </w:rPr>
+        <w:t>mathrm</w:t>
+      </w:r>
+      <w:r>
+        <w:rPr>
+          <w:rFonts w:ascii="Aptos" w:hAnsi="Aptos" w:eastAsia="Aptos" w:cs="Aptos"/>
+          <w:noProof w:val="0"/>
+          <w:sz w:val="24"/>
+          <w:szCs w:val="24"/>
+          <w:lang w:val="en-US"/>
+        </w:rPr>
+        <w:t>{NH_</w:t>
+      </w:r>
+      <w:r>
+        <w:rPr>
+          <w:rFonts w:ascii="Aptos" w:hAnsi="Aptos" w:eastAsia="Aptos" w:cs="Aptos"/>
+          <w:noProof w:val="0"/>
+          <w:sz w:val="24"/>
+          <w:szCs w:val="24"/>
+          <w:lang w:val="en-US"/>
+        </w:rPr>
+        <w:t>3}+</w:t>
+      </w:r>
+      <w:r>
+        <w:rPr>
+          <w:rFonts w:ascii="Aptos" w:hAnsi="Aptos" w:eastAsia="Aptos" w:cs="Aptos"/>
+          <w:noProof w:val="0"/>
+          <w:sz w:val="24"/>
+          <w:szCs w:val="24"/>
+          <w:lang w:val="en-US"/>
+        </w:rPr>
+        <w:t>\</w:t>
+      </w:r>
+      <w:r>
+        <w:rPr>
+          <w:rFonts w:ascii="Aptos" w:hAnsi="Aptos" w:eastAsia="Aptos" w:cs="Aptos"/>
+          <w:noProof w:val="0"/>
+          <w:sz w:val="24"/>
+          <w:szCs w:val="24"/>
+          <w:lang w:val="en-US"/>
+        </w:rPr>
+        <w:t>mathrm</w:t>
+      </w:r>
+      <w:r>
+        <w:rPr>
+          <w:rFonts w:ascii="Aptos" w:hAnsi="Aptos" w:eastAsia="Aptos" w:cs="Aptos"/>
+          <w:noProof w:val="0"/>
+          <w:sz w:val="24"/>
+          <w:szCs w:val="24"/>
+          <w:lang w:val="en-US"/>
+        </w:rPr>
+        <w:t>{CO_2}]</w:t>
       </w:r>
     </w:p>
     <w:p>
@@ -34049,6 +37153,21 @@
           <w:lang w:val="en-US"/>
         </w:rPr>
         <w:t xml:space="preserve"> X_F</w:t>
+      </w:r>
+    </w:p>
+    <w:p>
+      <w:pPr>
+        <w:spacing w:before="240" w:beforeAutospacing="off" w:after="240" w:afterAutospacing="off"/>
+      </w:pPr>
+      <w:r>
+        <w:rPr>
+          <w:rFonts w:ascii="Aptos" w:hAnsi="Aptos" w:eastAsia="Aptos" w:cs="Aptos"/>
+          <w:noProof w:val="0"/>
+          <w:sz w:val="24"/>
+          <w:szCs w:val="24"/>
+          <w:lang w:val="en-US"/>
+        </w:rPr>
+        <w:t>[r_{\mathrm{ferm,protein}}=\mu_{\mathrm{F,protein}}\cdot\frac{S_{\mathrm{protein}}}{K_{\mathrm{S,protein}}+S_{\mathrm{protein}}}\cdot X_{\mathrm{F}}]</w:t>
       </w:r>
     </w:p>
     <w:p>
@@ -34580,6 +37699,161 @@
           <w:szCs w:val="24"/>
           <w:lang w:val="en-US"/>
         </w:rPr>
+        <w:t>[\</w:t>
+      </w:r>
+      <w:r>
+        <w:rPr>
+          <w:rFonts w:ascii="Aptos" w:hAnsi="Aptos" w:eastAsia="Aptos" w:cs="Aptos"/>
+          <w:noProof w:val="0"/>
+          <w:sz w:val="24"/>
+          <w:szCs w:val="24"/>
+          <w:lang w:val="en-US"/>
+        </w:rPr>
+        <w:t>mathrm</w:t>
+      </w:r>
+      <w:r>
+        <w:rPr>
+          <w:rFonts w:ascii="Aptos" w:hAnsi="Aptos" w:eastAsia="Aptos" w:cs="Aptos"/>
+          <w:noProof w:val="0"/>
+          <w:sz w:val="24"/>
+          <w:szCs w:val="24"/>
+          <w:lang w:val="en-US"/>
+        </w:rPr>
+        <w:t>{C_{57}H_{</w:t>
+      </w:r>
+      <w:r>
+        <w:rPr>
+          <w:rFonts w:ascii="Aptos" w:hAnsi="Aptos" w:eastAsia="Aptos" w:cs="Aptos"/>
+          <w:noProof w:val="0"/>
+          <w:sz w:val="24"/>
+          <w:szCs w:val="24"/>
+          <w:lang w:val="en-US"/>
+        </w:rPr>
+        <w:t>104}O</w:t>
+      </w:r>
+      <w:r>
+        <w:rPr>
+          <w:rFonts w:ascii="Aptos" w:hAnsi="Aptos" w:eastAsia="Aptos" w:cs="Aptos"/>
+          <w:noProof w:val="0"/>
+          <w:sz w:val="24"/>
+          <w:szCs w:val="24"/>
+          <w:lang w:val="en-US"/>
+        </w:rPr>
+        <w:t>_6}\</w:t>
+      </w:r>
+      <w:r>
+        <w:rPr>
+          <w:rFonts w:ascii="Aptos" w:hAnsi="Aptos" w:eastAsia="Aptos" w:cs="Aptos"/>
+          <w:noProof w:val="0"/>
+          <w:sz w:val="24"/>
+          <w:szCs w:val="24"/>
+          <w:lang w:val="en-US"/>
+        </w:rPr>
+        <w:t>longrightarrow</w:t>
+      </w:r>
+      <w:r>
+        <w:rPr>
+          <w:rFonts w:ascii="Aptos" w:hAnsi="Aptos" w:eastAsia="Aptos" w:cs="Aptos"/>
+          <w:noProof w:val="0"/>
+          <w:sz w:val="24"/>
+          <w:szCs w:val="24"/>
+          <w:lang w:val="en-US"/>
+        </w:rPr>
+        <w:t>\</w:t>
+      </w:r>
+      <w:r>
+        <w:rPr>
+          <w:rFonts w:ascii="Aptos" w:hAnsi="Aptos" w:eastAsia="Aptos" w:cs="Aptos"/>
+          <w:noProof w:val="0"/>
+          <w:sz w:val="24"/>
+          <w:szCs w:val="24"/>
+          <w:lang w:val="en-US"/>
+        </w:rPr>
+        <w:t>mathrm</w:t>
+      </w:r>
+      <w:r>
+        <w:rPr>
+          <w:rFonts w:ascii="Aptos" w:hAnsi="Aptos" w:eastAsia="Aptos" w:cs="Aptos"/>
+          <w:noProof w:val="0"/>
+          <w:sz w:val="24"/>
+          <w:szCs w:val="24"/>
+          <w:lang w:val="en-US"/>
+        </w:rPr>
+        <w:t>{VFAs}+\</w:t>
+      </w:r>
+      <w:r>
+        <w:rPr>
+          <w:rFonts w:ascii="Aptos" w:hAnsi="Aptos" w:eastAsia="Aptos" w:cs="Aptos"/>
+          <w:noProof w:val="0"/>
+          <w:sz w:val="24"/>
+          <w:szCs w:val="24"/>
+          <w:lang w:val="en-US"/>
+        </w:rPr>
+        <w:t>mathrm</w:t>
+      </w:r>
+      <w:r>
+        <w:rPr>
+          <w:rFonts w:ascii="Aptos" w:hAnsi="Aptos" w:eastAsia="Aptos" w:cs="Aptos"/>
+          <w:noProof w:val="0"/>
+          <w:sz w:val="24"/>
+          <w:szCs w:val="24"/>
+          <w:lang w:val="en-US"/>
+        </w:rPr>
+        <w:t>{H_</w:t>
+      </w:r>
+      <w:r>
+        <w:rPr>
+          <w:rFonts w:ascii="Aptos" w:hAnsi="Aptos" w:eastAsia="Aptos" w:cs="Aptos"/>
+          <w:noProof w:val="0"/>
+          <w:sz w:val="24"/>
+          <w:szCs w:val="24"/>
+          <w:lang w:val="en-US"/>
+        </w:rPr>
+        <w:t>2}+</w:t>
+      </w:r>
+      <w:r>
+        <w:rPr>
+          <w:rFonts w:ascii="Aptos" w:hAnsi="Aptos" w:eastAsia="Aptos" w:cs="Aptos"/>
+          <w:noProof w:val="0"/>
+          <w:sz w:val="24"/>
+          <w:szCs w:val="24"/>
+          <w:lang w:val="en-US"/>
+        </w:rPr>
+        <w:t>\</w:t>
+      </w:r>
+      <w:r>
+        <w:rPr>
+          <w:rFonts w:ascii="Aptos" w:hAnsi="Aptos" w:eastAsia="Aptos" w:cs="Aptos"/>
+          <w:noProof w:val="0"/>
+          <w:sz w:val="24"/>
+          <w:szCs w:val="24"/>
+          <w:lang w:val="en-US"/>
+        </w:rPr>
+        <w:t>mathrm</w:t>
+      </w:r>
+      <w:r>
+        <w:rPr>
+          <w:rFonts w:ascii="Aptos" w:hAnsi="Aptos" w:eastAsia="Aptos" w:cs="Aptos"/>
+          <w:noProof w:val="0"/>
+          <w:sz w:val="24"/>
+          <w:szCs w:val="24"/>
+          <w:lang w:val="en-US"/>
+        </w:rPr>
+        <w:t>{CO_2}]</w:t>
+      </w:r>
+    </w:p>
+    <w:p>
+      <w:pPr>
+        <w:spacing w:before="240" w:beforeAutospacing="off" w:after="240" w:afterAutospacing="off"/>
+      </w:pPr>
+      <w:r>
+        <w:rPr>
+          <w:rFonts w:ascii="Aptos" w:hAnsi="Aptos" w:eastAsia="Aptos" w:cs="Aptos"/>
+          <w:noProof w:val="0"/>
+          <w:sz w:val="24"/>
+          <w:szCs w:val="24"/>
+          <w:lang w:val="en-US"/>
+        </w:rPr>
         <w:t>Reaction Rate Expression</w:t>
       </w:r>
     </w:p>
@@ -34635,7 +37909,27 @@
           <w:szCs w:val="24"/>
           <w:lang w:val="en-US"/>
         </w:rPr>
-        <w:t>} \cdot \frac{S_{lipid</w:t>
+        <w:t>} \</w:t>
+      </w:r>
+      <w:r>
+        <w:rPr>
+          <w:rFonts w:ascii="Aptos" w:hAnsi="Aptos" w:eastAsia="Aptos" w:cs="Aptos"/>
+          <w:noProof w:val="0"/>
+          <w:sz w:val="24"/>
+          <w:szCs w:val="24"/>
+          <w:lang w:val="en-US"/>
+        </w:rPr>
+        <w:t>cdot</w:t>
+      </w:r>
+      <w:r>
+        <w:rPr>
+          <w:rFonts w:ascii="Aptos" w:hAnsi="Aptos" w:eastAsia="Aptos" w:cs="Aptos"/>
+          <w:noProof w:val="0"/>
+          <w:sz w:val="24"/>
+          <w:szCs w:val="24"/>
+          <w:lang w:val="en-US"/>
+        </w:rPr>
+        <w:t xml:space="preserve"> \frac{S_{lipid</w:t>
       </w:r>
       <w:r>
         <w:rPr>
@@ -34697,6 +37991,33 @@
         </w:rPr>
         <w:t xml:space="preserve"> X_F</w:t>
       </w:r>
+    </w:p>
+    <w:p>
+      <w:pPr>
+        <w:spacing w:before="240" w:beforeAutospacing="off" w:after="240" w:afterAutospacing="off"/>
+      </w:pPr>
+      <w:r>
+        <w:rPr>
+          <w:rFonts w:ascii="Aptos" w:hAnsi="Aptos" w:eastAsia="Aptos" w:cs="Aptos"/>
+          <w:noProof w:val="0"/>
+          <w:sz w:val="24"/>
+          <w:szCs w:val="24"/>
+          <w:lang w:val="en-US"/>
+        </w:rPr>
+        <w:t>[r_{\mathrm{ferm,lipid}}=\mu_{\mathrm{F,lipid}}\cdot\frac{S_{\mathrm{lipid}}}{K_{\mathrm{S,lipid}}+S_{\mathrm{lipid}}}\cdot X_{\mathrm{F}}]</w:t>
+      </w:r>
+    </w:p>
+    <w:p>
+      <w:pPr>
+        <w:spacing w:before="240" w:beforeAutospacing="off" w:after="240" w:afterAutospacing="off"/>
+        <w:rPr>
+          <w:rFonts w:ascii="Aptos" w:hAnsi="Aptos" w:eastAsia="Aptos" w:cs="Aptos"/>
+          <w:noProof w:val="0"/>
+          <w:sz w:val="24"/>
+          <w:szCs w:val="24"/>
+          <w:lang w:val="en-US"/>
+        </w:rPr>
+      </w:pPr>
     </w:p>
     <w:p>
       <w:pPr>
@@ -35645,22 +38966,566 @@
           <w:szCs w:val="24"/>
           <w:lang w:val="en-US"/>
         </w:rPr>
-        <w:t>Contaminant_{(aq)} \quad + \quad PAC_{(s)} \quad \leftrightarrow \quad Contaminant{-}PAC_{(s)}</w:t>
-      </w:r>
-    </w:p>
-    <w:p>
-      <w:pPr>
-        <w:spacing w:before="240" w:beforeAutospacing="off" w:after="240" w:afterAutospacing="off"/>
-      </w:pPr>
-      <w:r>
-        <w:rPr>
-          <w:rFonts w:ascii="Aptos" w:hAnsi="Aptos" w:eastAsia="Aptos" w:cs="Aptos"/>
-          <w:noProof w:val="0"/>
-          <w:sz w:val="24"/>
-          <w:szCs w:val="24"/>
-          <w:lang w:val="en-US"/>
-        </w:rPr>
-        <w:t>r_{ads} \quad = \quad k_{ads} \cdot PAC \cdot \frac{C}{1 \quad + \quad K_{ads} \cdot C}</w:t>
+        <w:t>Contaminant_{(aq)} \quad + \quad PAC_{(s)} \quad \</w:t>
+      </w:r>
+      <w:r>
+        <w:rPr>
+          <w:rFonts w:ascii="Aptos" w:hAnsi="Aptos" w:eastAsia="Aptos" w:cs="Aptos"/>
+          <w:noProof w:val="0"/>
+          <w:sz w:val="24"/>
+          <w:szCs w:val="24"/>
+          <w:lang w:val="en-US"/>
+        </w:rPr>
+        <w:t>leftrightarrow</w:t>
+      </w:r>
+      <w:r>
+        <w:rPr>
+          <w:rFonts w:ascii="Aptos" w:hAnsi="Aptos" w:eastAsia="Aptos" w:cs="Aptos"/>
+          <w:noProof w:val="0"/>
+          <w:sz w:val="24"/>
+          <w:szCs w:val="24"/>
+          <w:lang w:val="en-US"/>
+        </w:rPr>
+        <w:t xml:space="preserve"> \quad Contaminant{-}PAC_{(s)}</w:t>
+      </w:r>
+    </w:p>
+    <w:p>
+      <w:pPr>
+        <w:spacing w:before="240" w:beforeAutospacing="off" w:after="240" w:afterAutospacing="off"/>
+      </w:pPr>
+      <w:r>
+        <w:rPr>
+          <w:rFonts w:ascii="Aptos" w:hAnsi="Aptos" w:eastAsia="Aptos" w:cs="Aptos"/>
+          <w:noProof w:val="0"/>
+          <w:sz w:val="24"/>
+          <w:szCs w:val="24"/>
+          <w:lang w:val="en-US"/>
+        </w:rPr>
+        <w:t>[\</w:t>
+      </w:r>
+      <w:r>
+        <w:rPr>
+          <w:rFonts w:ascii="Aptos" w:hAnsi="Aptos" w:eastAsia="Aptos" w:cs="Aptos"/>
+          <w:noProof w:val="0"/>
+          <w:sz w:val="24"/>
+          <w:szCs w:val="24"/>
+          <w:lang w:val="en-US"/>
+        </w:rPr>
+        <w:t>mathrm</w:t>
+      </w:r>
+      <w:r>
+        <w:rPr>
+          <w:rFonts w:ascii="Aptos" w:hAnsi="Aptos" w:eastAsia="Aptos" w:cs="Aptos"/>
+          <w:noProof w:val="0"/>
+          <w:sz w:val="24"/>
+          <w:szCs w:val="24"/>
+          <w:lang w:val="en-US"/>
+        </w:rPr>
+        <w:t>{Contaminant}</w:t>
+      </w:r>
+      <w:r>
+        <w:rPr>
+          <w:rFonts w:ascii="Aptos" w:hAnsi="Aptos" w:eastAsia="Aptos" w:cs="Aptos"/>
+          <w:i w:val="1"/>
+          <w:iCs w:val="1"/>
+          <w:noProof w:val="0"/>
+          <w:sz w:val="24"/>
+          <w:szCs w:val="24"/>
+          <w:lang w:val="en-US"/>
+        </w:rPr>
+        <w:t>{(\</w:t>
+      </w:r>
+      <w:r>
+        <w:rPr>
+          <w:rFonts w:ascii="Aptos" w:hAnsi="Aptos" w:eastAsia="Aptos" w:cs="Aptos"/>
+          <w:i w:val="1"/>
+          <w:iCs w:val="1"/>
+          <w:noProof w:val="0"/>
+          <w:sz w:val="24"/>
+          <w:szCs w:val="24"/>
+          <w:lang w:val="en-US"/>
+        </w:rPr>
+        <w:t>mathrm</w:t>
+      </w:r>
+      <w:r>
+        <w:rPr>
+          <w:rFonts w:ascii="Aptos" w:hAnsi="Aptos" w:eastAsia="Aptos" w:cs="Aptos"/>
+          <w:i w:val="1"/>
+          <w:iCs w:val="1"/>
+          <w:noProof w:val="0"/>
+          <w:sz w:val="24"/>
+          <w:szCs w:val="24"/>
+          <w:lang w:val="en-US"/>
+        </w:rPr>
+        <w:t>{aq}</w:t>
+      </w:r>
+      <w:r>
+        <w:rPr>
+          <w:rFonts w:ascii="Aptos" w:hAnsi="Aptos" w:eastAsia="Aptos" w:cs="Aptos"/>
+          <w:i w:val="1"/>
+          <w:iCs w:val="1"/>
+          <w:noProof w:val="0"/>
+          <w:sz w:val="24"/>
+          <w:szCs w:val="24"/>
+          <w:lang w:val="en-US"/>
+        </w:rPr>
+        <w:t>)}+</w:t>
+      </w:r>
+      <w:r>
+        <w:rPr>
+          <w:rFonts w:ascii="Aptos" w:hAnsi="Aptos" w:eastAsia="Aptos" w:cs="Aptos"/>
+          <w:i w:val="1"/>
+          <w:iCs w:val="1"/>
+          <w:noProof w:val="0"/>
+          <w:sz w:val="24"/>
+          <w:szCs w:val="24"/>
+          <w:lang w:val="en-US"/>
+        </w:rPr>
+        <w:t>\</w:t>
+      </w:r>
+      <w:r>
+        <w:rPr>
+          <w:rFonts w:ascii="Aptos" w:hAnsi="Aptos" w:eastAsia="Aptos" w:cs="Aptos"/>
+          <w:i w:val="1"/>
+          <w:iCs w:val="1"/>
+          <w:noProof w:val="0"/>
+          <w:sz w:val="24"/>
+          <w:szCs w:val="24"/>
+          <w:lang w:val="en-US"/>
+        </w:rPr>
+        <w:t>mathrm</w:t>
+      </w:r>
+      <w:r>
+        <w:rPr>
+          <w:rFonts w:ascii="Aptos" w:hAnsi="Aptos" w:eastAsia="Aptos" w:cs="Aptos"/>
+          <w:i w:val="1"/>
+          <w:iCs w:val="1"/>
+          <w:noProof w:val="0"/>
+          <w:sz w:val="24"/>
+          <w:szCs w:val="24"/>
+          <w:lang w:val="en-US"/>
+        </w:rPr>
+        <w:t>{PAC}</w:t>
+      </w:r>
+      <w:r>
+        <w:rPr>
+          <w:rFonts w:ascii="Aptos" w:hAnsi="Aptos" w:eastAsia="Aptos" w:cs="Aptos"/>
+          <w:noProof w:val="0"/>
+          <w:sz w:val="24"/>
+          <w:szCs w:val="24"/>
+          <w:lang w:val="en-US"/>
+        </w:rPr>
+        <w:t>{(\</w:t>
+      </w:r>
+      <w:r>
+        <w:rPr>
+          <w:rFonts w:ascii="Aptos" w:hAnsi="Aptos" w:eastAsia="Aptos" w:cs="Aptos"/>
+          <w:noProof w:val="0"/>
+          <w:sz w:val="24"/>
+          <w:szCs w:val="24"/>
+          <w:lang w:val="en-US"/>
+        </w:rPr>
+        <w:t>mathrm</w:t>
+      </w:r>
+      <w:r>
+        <w:rPr>
+          <w:rFonts w:ascii="Aptos" w:hAnsi="Aptos" w:eastAsia="Aptos" w:cs="Aptos"/>
+          <w:noProof w:val="0"/>
+          <w:sz w:val="24"/>
+          <w:szCs w:val="24"/>
+          <w:lang w:val="en-US"/>
+        </w:rPr>
+        <w:t>{s})}\</w:t>
+      </w:r>
+      <w:r>
+        <w:rPr>
+          <w:rFonts w:ascii="Aptos" w:hAnsi="Aptos" w:eastAsia="Aptos" w:cs="Aptos"/>
+          <w:noProof w:val="0"/>
+          <w:sz w:val="24"/>
+          <w:szCs w:val="24"/>
+          <w:lang w:val="en-US"/>
+        </w:rPr>
+        <w:t>leftrightarrow</w:t>
+      </w:r>
+      <w:r>
+        <w:rPr>
+          <w:rFonts w:ascii="Aptos" w:hAnsi="Aptos" w:eastAsia="Aptos" w:cs="Aptos"/>
+          <w:noProof w:val="0"/>
+          <w:sz w:val="24"/>
+          <w:szCs w:val="24"/>
+          <w:lang w:val="en-US"/>
+        </w:rPr>
+        <w:t>\</w:t>
+      </w:r>
+      <w:r>
+        <w:rPr>
+          <w:rFonts w:ascii="Aptos" w:hAnsi="Aptos" w:eastAsia="Aptos" w:cs="Aptos"/>
+          <w:noProof w:val="0"/>
+          <w:sz w:val="24"/>
+          <w:szCs w:val="24"/>
+          <w:lang w:val="en-US"/>
+        </w:rPr>
+        <w:t>mathrm</w:t>
+      </w:r>
+      <w:r>
+        <w:rPr>
+          <w:rFonts w:ascii="Aptos" w:hAnsi="Aptos" w:eastAsia="Aptos" w:cs="Aptos"/>
+          <w:noProof w:val="0"/>
+          <w:sz w:val="24"/>
+          <w:szCs w:val="24"/>
+          <w:lang w:val="en-US"/>
+        </w:rPr>
+        <w:t>{</w:t>
+      </w:r>
+      <w:r>
+        <w:rPr>
+          <w:rFonts w:ascii="Aptos" w:hAnsi="Aptos" w:eastAsia="Aptos" w:cs="Aptos"/>
+          <w:noProof w:val="0"/>
+          <w:sz w:val="24"/>
+          <w:szCs w:val="24"/>
+          <w:lang w:val="en-US"/>
+        </w:rPr>
+        <w:t>Contaminant!-</w:t>
+      </w:r>
+      <w:r>
+        <w:rPr>
+          <w:rFonts w:ascii="Aptos" w:hAnsi="Aptos" w:eastAsia="Aptos" w:cs="Aptos"/>
+          <w:noProof w:val="0"/>
+          <w:sz w:val="24"/>
+          <w:szCs w:val="24"/>
+          <w:lang w:val="en-US"/>
+        </w:rPr>
+        <w:t>!</w:t>
+      </w:r>
+      <w:r>
+        <w:rPr>
+          <w:rFonts w:ascii="Aptos" w:hAnsi="Aptos" w:eastAsia="Aptos" w:cs="Aptos"/>
+          <w:noProof w:val="0"/>
+          <w:sz w:val="24"/>
+          <w:szCs w:val="24"/>
+          <w:lang w:val="en-US"/>
+        </w:rPr>
+        <w:t>PAC}_</w:t>
+      </w:r>
+      <w:r>
+        <w:rPr>
+          <w:rFonts w:ascii="Aptos" w:hAnsi="Aptos" w:eastAsia="Aptos" w:cs="Aptos"/>
+          <w:noProof w:val="0"/>
+          <w:sz w:val="24"/>
+          <w:szCs w:val="24"/>
+          <w:lang w:val="en-US"/>
+        </w:rPr>
+        <w:t>{(\</w:t>
+      </w:r>
+      <w:r>
+        <w:rPr>
+          <w:rFonts w:ascii="Aptos" w:hAnsi="Aptos" w:eastAsia="Aptos" w:cs="Aptos"/>
+          <w:noProof w:val="0"/>
+          <w:sz w:val="24"/>
+          <w:szCs w:val="24"/>
+          <w:lang w:val="en-US"/>
+        </w:rPr>
+        <w:t>mathrm</w:t>
+      </w:r>
+      <w:r>
+        <w:rPr>
+          <w:rFonts w:ascii="Aptos" w:hAnsi="Aptos" w:eastAsia="Aptos" w:cs="Aptos"/>
+          <w:noProof w:val="0"/>
+          <w:sz w:val="24"/>
+          <w:szCs w:val="24"/>
+          <w:lang w:val="en-US"/>
+        </w:rPr>
+        <w:t>{s})}]</w:t>
+      </w:r>
+    </w:p>
+    <w:p>
+      <w:pPr>
+        <w:spacing w:before="240" w:beforeAutospacing="off" w:after="240" w:afterAutospacing="off"/>
+      </w:pPr>
+      <w:r>
+        <w:rPr>
+          <w:rFonts w:ascii="Aptos" w:hAnsi="Aptos" w:eastAsia="Aptos" w:cs="Aptos"/>
+          <w:noProof w:val="0"/>
+          <w:sz w:val="24"/>
+          <w:szCs w:val="24"/>
+          <w:lang w:val="en-US"/>
+        </w:rPr>
+        <w:t>r_{ads} \quad = \quad k_{ads} \</w:t>
+      </w:r>
+      <w:r>
+        <w:rPr>
+          <w:rFonts w:ascii="Aptos" w:hAnsi="Aptos" w:eastAsia="Aptos" w:cs="Aptos"/>
+          <w:noProof w:val="0"/>
+          <w:sz w:val="24"/>
+          <w:szCs w:val="24"/>
+          <w:lang w:val="en-US"/>
+        </w:rPr>
+        <w:t>cdot</w:t>
+      </w:r>
+      <w:r>
+        <w:rPr>
+          <w:rFonts w:ascii="Aptos" w:hAnsi="Aptos" w:eastAsia="Aptos" w:cs="Aptos"/>
+          <w:noProof w:val="0"/>
+          <w:sz w:val="24"/>
+          <w:szCs w:val="24"/>
+          <w:lang w:val="en-US"/>
+        </w:rPr>
+        <w:t xml:space="preserve"> PAC \</w:t>
+      </w:r>
+      <w:r>
+        <w:rPr>
+          <w:rFonts w:ascii="Aptos" w:hAnsi="Aptos" w:eastAsia="Aptos" w:cs="Aptos"/>
+          <w:noProof w:val="0"/>
+          <w:sz w:val="24"/>
+          <w:szCs w:val="24"/>
+          <w:lang w:val="en-US"/>
+        </w:rPr>
+        <w:t>cdot</w:t>
+      </w:r>
+      <w:r>
+        <w:rPr>
+          <w:rFonts w:ascii="Aptos" w:hAnsi="Aptos" w:eastAsia="Aptos" w:cs="Aptos"/>
+          <w:noProof w:val="0"/>
+          <w:sz w:val="24"/>
+          <w:szCs w:val="24"/>
+          <w:lang w:val="en-US"/>
+        </w:rPr>
+        <w:t xml:space="preserve"> \frac{C</w:t>
+      </w:r>
+      <w:r>
+        <w:rPr>
+          <w:rFonts w:ascii="Aptos" w:hAnsi="Aptos" w:eastAsia="Aptos" w:cs="Aptos"/>
+          <w:noProof w:val="0"/>
+          <w:sz w:val="24"/>
+          <w:szCs w:val="24"/>
+          <w:lang w:val="en-US"/>
+        </w:rPr>
+        <w:t>}{</w:t>
+      </w:r>
+      <w:r>
+        <w:rPr>
+          <w:rFonts w:ascii="Aptos" w:hAnsi="Aptos" w:eastAsia="Aptos" w:cs="Aptos"/>
+          <w:noProof w:val="0"/>
+          <w:sz w:val="24"/>
+          <w:szCs w:val="24"/>
+          <w:lang w:val="en-US"/>
+        </w:rPr>
+        <w:t>1 \quad + \quad K_{ads} \</w:t>
+      </w:r>
+      <w:r>
+        <w:rPr>
+          <w:rFonts w:ascii="Aptos" w:hAnsi="Aptos" w:eastAsia="Aptos" w:cs="Aptos"/>
+          <w:noProof w:val="0"/>
+          <w:sz w:val="24"/>
+          <w:szCs w:val="24"/>
+          <w:lang w:val="en-US"/>
+        </w:rPr>
+        <w:t>cdot</w:t>
+      </w:r>
+      <w:r>
+        <w:rPr>
+          <w:rFonts w:ascii="Aptos" w:hAnsi="Aptos" w:eastAsia="Aptos" w:cs="Aptos"/>
+          <w:noProof w:val="0"/>
+          <w:sz w:val="24"/>
+          <w:szCs w:val="24"/>
+          <w:lang w:val="en-US"/>
+        </w:rPr>
+        <w:t xml:space="preserve"> C}</w:t>
+      </w:r>
+    </w:p>
+    <w:p>
+      <w:pPr>
+        <w:spacing w:before="240" w:beforeAutospacing="off" w:after="240" w:afterAutospacing="off"/>
+      </w:pPr>
+      <w:r>
+        <w:rPr>
+          <w:rFonts w:ascii="Aptos" w:hAnsi="Aptos" w:eastAsia="Aptos" w:cs="Aptos"/>
+          <w:noProof w:val="0"/>
+          <w:sz w:val="24"/>
+          <w:szCs w:val="24"/>
+          <w:lang w:val="en-US"/>
+        </w:rPr>
+        <w:t>[;r</w:t>
+      </w:r>
+      <w:r>
+        <w:rPr>
+          <w:rFonts w:ascii="Aptos" w:hAnsi="Aptos" w:eastAsia="Aptos" w:cs="Aptos"/>
+          <w:noProof w:val="0"/>
+          <w:sz w:val="24"/>
+          <w:szCs w:val="24"/>
+          <w:lang w:val="en-US"/>
+        </w:rPr>
+        <w:t>_{\</w:t>
+      </w:r>
+      <w:r>
+        <w:rPr>
+          <w:rFonts w:ascii="Aptos" w:hAnsi="Aptos" w:eastAsia="Aptos" w:cs="Aptos"/>
+          <w:noProof w:val="0"/>
+          <w:sz w:val="24"/>
+          <w:szCs w:val="24"/>
+          <w:lang w:val="en-US"/>
+        </w:rPr>
+        <w:t>mathrm</w:t>
+      </w:r>
+      <w:r>
+        <w:rPr>
+          <w:rFonts w:ascii="Aptos" w:hAnsi="Aptos" w:eastAsia="Aptos" w:cs="Aptos"/>
+          <w:noProof w:val="0"/>
+          <w:sz w:val="24"/>
+          <w:szCs w:val="24"/>
+          <w:lang w:val="en-US"/>
+        </w:rPr>
+        <w:t>{ads</w:t>
+      </w:r>
+      <w:r>
+        <w:rPr>
+          <w:rFonts w:ascii="Aptos" w:hAnsi="Aptos" w:eastAsia="Aptos" w:cs="Aptos"/>
+          <w:noProof w:val="0"/>
+          <w:sz w:val="24"/>
+          <w:szCs w:val="24"/>
+          <w:lang w:val="en-US"/>
+        </w:rPr>
+        <w:t>}}=</w:t>
+      </w:r>
+      <w:r>
+        <w:rPr>
+          <w:rFonts w:ascii="Aptos" w:hAnsi="Aptos" w:eastAsia="Aptos" w:cs="Aptos"/>
+          <w:noProof w:val="0"/>
+          <w:sz w:val="24"/>
+          <w:szCs w:val="24"/>
+          <w:lang w:val="en-US"/>
+        </w:rPr>
+        <w:t>k_{\</w:t>
+      </w:r>
+      <w:r>
+        <w:rPr>
+          <w:rFonts w:ascii="Aptos" w:hAnsi="Aptos" w:eastAsia="Aptos" w:cs="Aptos"/>
+          <w:noProof w:val="0"/>
+          <w:sz w:val="24"/>
+          <w:szCs w:val="24"/>
+          <w:lang w:val="en-US"/>
+        </w:rPr>
+        <w:t>mathrm</w:t>
+      </w:r>
+      <w:r>
+        <w:rPr>
+          <w:rFonts w:ascii="Aptos" w:hAnsi="Aptos" w:eastAsia="Aptos" w:cs="Aptos"/>
+          <w:noProof w:val="0"/>
+          <w:sz w:val="24"/>
+          <w:szCs w:val="24"/>
+          <w:lang w:val="en-US"/>
+        </w:rPr>
+        <w:t>{ads}}\</w:t>
+      </w:r>
+      <w:r>
+        <w:rPr>
+          <w:rFonts w:ascii="Aptos" w:hAnsi="Aptos" w:eastAsia="Aptos" w:cs="Aptos"/>
+          <w:noProof w:val="0"/>
+          <w:sz w:val="24"/>
+          <w:szCs w:val="24"/>
+          <w:lang w:val="en-US"/>
+        </w:rPr>
+        <w:t>cdot</w:t>
+      </w:r>
+      <w:r>
+        <w:rPr>
+          <w:rFonts w:ascii="Aptos" w:hAnsi="Aptos" w:eastAsia="Aptos" w:cs="Aptos"/>
+          <w:noProof w:val="0"/>
+          <w:sz w:val="24"/>
+          <w:szCs w:val="24"/>
+          <w:lang w:val="en-US"/>
+        </w:rPr>
+        <w:t>\</w:t>
+      </w:r>
+      <w:r>
+        <w:rPr>
+          <w:rFonts w:ascii="Aptos" w:hAnsi="Aptos" w:eastAsia="Aptos" w:cs="Aptos"/>
+          <w:noProof w:val="0"/>
+          <w:sz w:val="24"/>
+          <w:szCs w:val="24"/>
+          <w:lang w:val="en-US"/>
+        </w:rPr>
+        <w:t>mathrm</w:t>
+      </w:r>
+      <w:r>
+        <w:rPr>
+          <w:rFonts w:ascii="Aptos" w:hAnsi="Aptos" w:eastAsia="Aptos" w:cs="Aptos"/>
+          <w:noProof w:val="0"/>
+          <w:sz w:val="24"/>
+          <w:szCs w:val="24"/>
+          <w:lang w:val="en-US"/>
+        </w:rPr>
+        <w:t>{PAC}\</w:t>
+      </w:r>
+      <w:r>
+        <w:rPr>
+          <w:rFonts w:ascii="Aptos" w:hAnsi="Aptos" w:eastAsia="Aptos" w:cs="Aptos"/>
+          <w:noProof w:val="0"/>
+          <w:sz w:val="24"/>
+          <w:szCs w:val="24"/>
+          <w:lang w:val="en-US"/>
+        </w:rPr>
+        <w:t>cdot</w:t>
+      </w:r>
+      <w:r>
+        <w:rPr>
+          <w:rFonts w:ascii="Aptos" w:hAnsi="Aptos" w:eastAsia="Aptos" w:cs="Aptos"/>
+          <w:noProof w:val="0"/>
+          <w:sz w:val="24"/>
+          <w:szCs w:val="24"/>
+          <w:lang w:val="en-US"/>
+        </w:rPr>
+        <w:t>\frac{C}{1+K_{\</w:t>
+      </w:r>
+      <w:r>
+        <w:rPr>
+          <w:rFonts w:ascii="Aptos" w:hAnsi="Aptos" w:eastAsia="Aptos" w:cs="Aptos"/>
+          <w:noProof w:val="0"/>
+          <w:sz w:val="24"/>
+          <w:szCs w:val="24"/>
+          <w:lang w:val="en-US"/>
+        </w:rPr>
+        <w:t>mathrm</w:t>
+      </w:r>
+      <w:r>
+        <w:rPr>
+          <w:rFonts w:ascii="Aptos" w:hAnsi="Aptos" w:eastAsia="Aptos" w:cs="Aptos"/>
+          <w:noProof w:val="0"/>
+          <w:sz w:val="24"/>
+          <w:szCs w:val="24"/>
+          <w:lang w:val="en-US"/>
+        </w:rPr>
+        <w:t>{ads</w:t>
+      </w:r>
+      <w:r>
+        <w:rPr>
+          <w:rFonts w:ascii="Aptos" w:hAnsi="Aptos" w:eastAsia="Aptos" w:cs="Aptos"/>
+          <w:noProof w:val="0"/>
+          <w:sz w:val="24"/>
+          <w:szCs w:val="24"/>
+          <w:lang w:val="en-US"/>
+        </w:rPr>
+        <w:t>}}\</w:t>
+      </w:r>
+      <w:r>
+        <w:rPr>
+          <w:rFonts w:ascii="Aptos" w:hAnsi="Aptos" w:eastAsia="Aptos" w:cs="Aptos"/>
+          <w:noProof w:val="0"/>
+          <w:sz w:val="24"/>
+          <w:szCs w:val="24"/>
+          <w:lang w:val="en-US"/>
+        </w:rPr>
+        <w:t>cdot</w:t>
+      </w:r>
+      <w:r>
+        <w:rPr>
+          <w:rFonts w:ascii="Aptos" w:hAnsi="Aptos" w:eastAsia="Aptos" w:cs="Aptos"/>
+          <w:noProof w:val="0"/>
+          <w:sz w:val="24"/>
+          <w:szCs w:val="24"/>
+          <w:lang w:val="en-US"/>
+        </w:rPr>
+        <w:t xml:space="preserve"> C};]</w:t>
       </w:r>
     </w:p>
     <w:p>
@@ -36972,6 +40837,118 @@
 
 <file path=word/numbering.xml><?xml version="1.0" encoding="utf-8"?>
 <w:numbering xmlns:w="http://schemas.openxmlformats.org/wordprocessingml/2006/main">
+  <w:abstractNum xmlns:w="http://schemas.openxmlformats.org/wordprocessingml/2006/main" w:abstractNumId="119">
+    <w:nsid w:val="2691507e"/>
+    <w:multiLevelType xmlns:w="http://schemas.openxmlformats.org/wordprocessingml/2006/main" w:val="hybridMultilevel"/>
+    <w:lvl xmlns:w="http://schemas.openxmlformats.org/wordprocessingml/2006/main" w:ilvl="0">
+      <w:start w:val="1"/>
+      <w:numFmt w:val="bullet"/>
+      <w:lvlText w:val=""/>
+      <w:lvlJc w:val="left"/>
+      <w:pPr>
+        <w:ind w:left="720" w:hanging="360"/>
+      </w:pPr>
+      <w:rPr>
+        <w:rFonts w:hint="default" w:ascii="Symbol" w:hAnsi="Symbol"/>
+      </w:rPr>
+    </w:lvl>
+    <w:lvl xmlns:w="http://schemas.openxmlformats.org/wordprocessingml/2006/main" w:ilvl="1">
+      <w:start w:val="1"/>
+      <w:numFmt w:val="bullet"/>
+      <w:lvlText w:val="o"/>
+      <w:lvlJc w:val="left"/>
+      <w:pPr>
+        <w:ind w:left="1440" w:hanging="360"/>
+      </w:pPr>
+      <w:rPr>
+        <w:rFonts w:hint="default" w:ascii="Courier New" w:hAnsi="Courier New"/>
+      </w:rPr>
+    </w:lvl>
+    <w:lvl xmlns:w="http://schemas.openxmlformats.org/wordprocessingml/2006/main" w:ilvl="2">
+      <w:start w:val="1"/>
+      <w:numFmt w:val="bullet"/>
+      <w:lvlText w:val=""/>
+      <w:lvlJc w:val="left"/>
+      <w:pPr>
+        <w:ind w:left="2160" w:hanging="360"/>
+      </w:pPr>
+      <w:rPr>
+        <w:rFonts w:hint="default" w:ascii="Wingdings" w:hAnsi="Wingdings"/>
+      </w:rPr>
+    </w:lvl>
+    <w:lvl xmlns:w="http://schemas.openxmlformats.org/wordprocessingml/2006/main" w:ilvl="3">
+      <w:start w:val="1"/>
+      <w:numFmt w:val="bullet"/>
+      <w:lvlText w:val=""/>
+      <w:lvlJc w:val="left"/>
+      <w:pPr>
+        <w:ind w:left="2880" w:hanging="360"/>
+      </w:pPr>
+      <w:rPr>
+        <w:rFonts w:hint="default" w:ascii="Symbol" w:hAnsi="Symbol"/>
+      </w:rPr>
+    </w:lvl>
+    <w:lvl xmlns:w="http://schemas.openxmlformats.org/wordprocessingml/2006/main" w:ilvl="4">
+      <w:start w:val="1"/>
+      <w:numFmt w:val="bullet"/>
+      <w:lvlText w:val="o"/>
+      <w:lvlJc w:val="left"/>
+      <w:pPr>
+        <w:ind w:left="3600" w:hanging="360"/>
+      </w:pPr>
+      <w:rPr>
+        <w:rFonts w:hint="default" w:ascii="Courier New" w:hAnsi="Courier New"/>
+      </w:rPr>
+    </w:lvl>
+    <w:lvl xmlns:w="http://schemas.openxmlformats.org/wordprocessingml/2006/main" w:ilvl="5">
+      <w:start w:val="1"/>
+      <w:numFmt w:val="bullet"/>
+      <w:lvlText w:val=""/>
+      <w:lvlJc w:val="left"/>
+      <w:pPr>
+        <w:ind w:left="4320" w:hanging="360"/>
+      </w:pPr>
+      <w:rPr>
+        <w:rFonts w:hint="default" w:ascii="Wingdings" w:hAnsi="Wingdings"/>
+      </w:rPr>
+    </w:lvl>
+    <w:lvl xmlns:w="http://schemas.openxmlformats.org/wordprocessingml/2006/main" w:ilvl="6">
+      <w:start w:val="1"/>
+      <w:numFmt w:val="bullet"/>
+      <w:lvlText w:val=""/>
+      <w:lvlJc w:val="left"/>
+      <w:pPr>
+        <w:ind w:left="5040" w:hanging="360"/>
+      </w:pPr>
+      <w:rPr>
+        <w:rFonts w:hint="default" w:ascii="Symbol" w:hAnsi="Symbol"/>
+      </w:rPr>
+    </w:lvl>
+    <w:lvl xmlns:w="http://schemas.openxmlformats.org/wordprocessingml/2006/main" w:ilvl="7">
+      <w:start w:val="1"/>
+      <w:numFmt w:val="bullet"/>
+      <w:lvlText w:val="o"/>
+      <w:lvlJc w:val="left"/>
+      <w:pPr>
+        <w:ind w:left="5760" w:hanging="360"/>
+      </w:pPr>
+      <w:rPr>
+        <w:rFonts w:hint="default" w:ascii="Courier New" w:hAnsi="Courier New"/>
+      </w:rPr>
+    </w:lvl>
+    <w:lvl xmlns:w="http://schemas.openxmlformats.org/wordprocessingml/2006/main" w:ilvl="8">
+      <w:start w:val="1"/>
+      <w:numFmt w:val="bullet"/>
+      <w:lvlText w:val=""/>
+      <w:lvlJc w:val="left"/>
+      <w:pPr>
+        <w:ind w:left="6480" w:hanging="360"/>
+      </w:pPr>
+      <w:rPr>
+        <w:rFonts w:hint="default" w:ascii="Wingdings" w:hAnsi="Wingdings"/>
+      </w:rPr>
+    </w:lvl>
+  </w:abstractNum>
   <w:abstractNum xmlns:w="http://schemas.openxmlformats.org/wordprocessingml/2006/main" w:abstractNumId="118">
     <w:nsid w:val="6131b994"/>
     <w:multiLevelType xmlns:w="http://schemas.openxmlformats.org/wordprocessingml/2006/main" w:val="hybridMultilevel"/>
@@ -49999,6 +53976,9 @@
       </w:rPr>
     </w:lvl>
   </w:abstractNum>
+  <w:num w:numId="119">
+    <w:abstractNumId w:val="119"/>
+  </w:num>
   <w:num w:numId="118">
     <w:abstractNumId w:val="118"/>
   </w:num>

</xml_diff>

<commit_message>
Updated first Kinetics Equation
</commit_message>
<xml_diff>
--- a/src/Kinetics_Equations.docx
+++ b/src/Kinetics_Equations.docx
@@ -1038,8 +1038,6 @@
     <w:p>
       <w:pPr>
         <w:spacing w:before="240" w:beforeAutospacing="off" w:after="240" w:afterAutospacing="off"/>
-      </w:pPr>
-      <w:r>
         <w:rPr>
           <w:rFonts w:ascii="Aptos" w:hAnsi="Aptos" w:eastAsia="Aptos" w:cs="Aptos"/>
           <w:noProof w:val="0"/>
@@ -1047,7 +1045,86 @@
           <w:szCs w:val="24"/>
           <w:lang w:val="fr-FR"/>
         </w:rPr>
-        <w:t>[ (\mathrm{C_6H_{10}O_5})</w:t>
+      </w:pPr>
+      <w:r>
+        <w:rPr>
+          <w:rFonts w:ascii="Aptos" w:hAnsi="Aptos" w:eastAsia="Aptos" w:cs="Aptos"/>
+          <w:noProof w:val="0"/>
+          <w:sz w:val="24"/>
+          <w:szCs w:val="24"/>
+          <w:lang w:val="fr-FR"/>
+        </w:rPr>
+        <w:t>$$</w:t>
+      </w:r>
+      <w:r>
+        <w:rPr>
+          <w:rFonts w:ascii="Aptos" w:hAnsi="Aptos" w:eastAsia="Aptos" w:cs="Aptos"/>
+          <w:noProof w:val="0"/>
+          <w:sz w:val="24"/>
+          <w:szCs w:val="24"/>
+          <w:lang w:val="fr-FR"/>
+        </w:rPr>
+        <w:t>[(</w:t>
+      </w:r>
+      <w:r>
+        <w:rPr>
+          <w:rFonts w:ascii="Aptos" w:hAnsi="Aptos" w:eastAsia="Aptos" w:cs="Aptos"/>
+          <w:noProof w:val="0"/>
+          <w:sz w:val="24"/>
+          <w:szCs w:val="24"/>
+          <w:lang w:val="fr-FR"/>
+        </w:rPr>
+        <w:t>\</w:t>
+      </w:r>
+      <w:r>
+        <w:rPr>
+          <w:rFonts w:ascii="Aptos" w:hAnsi="Aptos" w:eastAsia="Aptos" w:cs="Aptos"/>
+          <w:noProof w:val="0"/>
+          <w:sz w:val="24"/>
+          <w:szCs w:val="24"/>
+          <w:lang w:val="fr-FR"/>
+        </w:rPr>
+        <w:t>mathrm</w:t>
+      </w:r>
+      <w:r>
+        <w:rPr>
+          <w:rFonts w:ascii="Aptos" w:hAnsi="Aptos" w:eastAsia="Aptos" w:cs="Aptos"/>
+          <w:noProof w:val="0"/>
+          <w:sz w:val="24"/>
+          <w:szCs w:val="24"/>
+          <w:lang w:val="fr-FR"/>
+        </w:rPr>
+        <w:t>{C_6H</w:t>
+      </w:r>
+      <w:r>
+        <w:rPr>
+          <w:rFonts w:ascii="Aptos" w:hAnsi="Aptos" w:eastAsia="Aptos" w:cs="Aptos"/>
+          <w:noProof w:val="0"/>
+          <w:sz w:val="24"/>
+          <w:szCs w:val="24"/>
+          <w:lang w:val="fr-FR"/>
+        </w:rPr>
+        <w:t>_{</w:t>
+      </w:r>
+      <w:r>
+        <w:rPr>
+          <w:rFonts w:ascii="Aptos" w:hAnsi="Aptos" w:eastAsia="Aptos" w:cs="Aptos"/>
+          <w:noProof w:val="0"/>
+          <w:sz w:val="24"/>
+          <w:szCs w:val="24"/>
+          <w:lang w:val="fr-FR"/>
+        </w:rPr>
+        <w:t>10}O_5</w:t>
+      </w:r>
+      <w:r>
+        <w:rPr>
+          <w:rFonts w:ascii="Aptos" w:hAnsi="Aptos" w:eastAsia="Aptos" w:cs="Aptos"/>
+          <w:noProof w:val="0"/>
+          <w:sz w:val="24"/>
+          <w:szCs w:val="24"/>
+          <w:lang w:val="fr-FR"/>
+        </w:rPr>
+        <w:t>})</w:t>
       </w:r>
       <w:r>
         <w:rPr>
@@ -1059,18 +1136,570 @@
           <w:szCs w:val="24"/>
           <w:lang w:val="fr-FR"/>
         </w:rPr>
-        <w:t>n + n,\mathrm{H_2O} \longrightarrow n,\mathrm{C_6H</w:t>
-      </w:r>
-      <w:r>
-        <w:rPr>
-          <w:rFonts w:ascii="Aptos" w:hAnsi="Aptos" w:eastAsia="Aptos" w:cs="Aptos"/>
+        <w:t>n</w:t>
+      </w:r>
+      <w:r>
+        <w:rPr>
+          <w:rFonts w:ascii="Aptos" w:hAnsi="Aptos" w:eastAsia="Aptos" w:cs="Aptos"/>
+          <w:i w:val="1"/>
+          <w:iCs w:val="1"/>
           <w:noProof w:val="0"/>
           <w:sz w:val="24"/>
           <w:szCs w:val="24"/>
           <w:lang w:val="fr-FR"/>
         </w:rPr>
-        <w:t>{12}O_6} ]</w:t>
-      </w:r>
+        <w:t xml:space="preserve"> + </w:t>
+      </w:r>
+      <w:r>
+        <w:rPr>
+          <w:rFonts w:ascii="Aptos" w:hAnsi="Aptos" w:eastAsia="Aptos" w:cs="Aptos"/>
+          <w:i w:val="1"/>
+          <w:iCs w:val="1"/>
+          <w:noProof w:val="0"/>
+          <w:sz w:val="24"/>
+          <w:szCs w:val="24"/>
+          <w:lang w:val="fr-FR"/>
+        </w:rPr>
+        <w:t>n,\</w:t>
+      </w:r>
+      <w:r>
+        <w:rPr>
+          <w:rFonts w:ascii="Aptos" w:hAnsi="Aptos" w:eastAsia="Aptos" w:cs="Aptos"/>
+          <w:i w:val="1"/>
+          <w:iCs w:val="1"/>
+          <w:noProof w:val="0"/>
+          <w:sz w:val="24"/>
+          <w:szCs w:val="24"/>
+          <w:lang w:val="fr-FR"/>
+        </w:rPr>
+        <w:t>mathrm</w:t>
+      </w:r>
+      <w:r>
+        <w:rPr>
+          <w:rFonts w:ascii="Aptos" w:hAnsi="Aptos" w:eastAsia="Aptos" w:cs="Aptos"/>
+          <w:i w:val="1"/>
+          <w:iCs w:val="1"/>
+          <w:noProof w:val="0"/>
+          <w:sz w:val="24"/>
+          <w:szCs w:val="24"/>
+          <w:lang w:val="fr-FR"/>
+        </w:rPr>
+        <w:t>{H_2O} \</w:t>
+      </w:r>
+      <w:r>
+        <w:rPr>
+          <w:rFonts w:ascii="Aptos" w:hAnsi="Aptos" w:eastAsia="Aptos" w:cs="Aptos"/>
+          <w:i w:val="1"/>
+          <w:iCs w:val="1"/>
+          <w:noProof w:val="0"/>
+          <w:sz w:val="24"/>
+          <w:szCs w:val="24"/>
+          <w:lang w:val="fr-FR"/>
+        </w:rPr>
+        <w:t>longrightarrow</w:t>
+      </w:r>
+      <w:r>
+        <w:rPr>
+          <w:rFonts w:ascii="Aptos" w:hAnsi="Aptos" w:eastAsia="Aptos" w:cs="Aptos"/>
+          <w:i w:val="1"/>
+          <w:iCs w:val="1"/>
+          <w:noProof w:val="0"/>
+          <w:sz w:val="24"/>
+          <w:szCs w:val="24"/>
+          <w:lang w:val="fr-FR"/>
+        </w:rPr>
+        <w:t xml:space="preserve"> </w:t>
+      </w:r>
+      <w:r>
+        <w:rPr>
+          <w:rFonts w:ascii="Aptos" w:hAnsi="Aptos" w:eastAsia="Aptos" w:cs="Aptos"/>
+          <w:i w:val="1"/>
+          <w:iCs w:val="1"/>
+          <w:noProof w:val="0"/>
+          <w:sz w:val="24"/>
+          <w:szCs w:val="24"/>
+          <w:lang w:val="fr-FR"/>
+        </w:rPr>
+        <w:t>n,\</w:t>
+      </w:r>
+      <w:r>
+        <w:rPr>
+          <w:rFonts w:ascii="Aptos" w:hAnsi="Aptos" w:eastAsia="Aptos" w:cs="Aptos"/>
+          <w:i w:val="1"/>
+          <w:iCs w:val="1"/>
+          <w:noProof w:val="0"/>
+          <w:sz w:val="24"/>
+          <w:szCs w:val="24"/>
+          <w:lang w:val="fr-FR"/>
+        </w:rPr>
+        <w:t>mathrm</w:t>
+      </w:r>
+      <w:r>
+        <w:rPr>
+          <w:rFonts w:ascii="Aptos" w:hAnsi="Aptos" w:eastAsia="Aptos" w:cs="Aptos"/>
+          <w:i w:val="1"/>
+          <w:iCs w:val="1"/>
+          <w:noProof w:val="0"/>
+          <w:sz w:val="24"/>
+          <w:szCs w:val="24"/>
+          <w:lang w:val="fr-FR"/>
+        </w:rPr>
+        <w:t>{C_6</w:t>
+      </w:r>
+      <w:r>
+        <w:rPr>
+          <w:rFonts w:ascii="Aptos" w:hAnsi="Aptos" w:eastAsia="Aptos" w:cs="Aptos"/>
+          <w:i w:val="1"/>
+          <w:iCs w:val="1"/>
+          <w:noProof w:val="0"/>
+          <w:sz w:val="24"/>
+          <w:szCs w:val="24"/>
+          <w:lang w:val="fr-FR"/>
+        </w:rPr>
+        <w:t>H</w:t>
+      </w:r>
+      <w:r>
+        <w:rPr>
+          <w:rFonts w:ascii="Aptos" w:hAnsi="Aptos" w:eastAsia="Aptos" w:cs="Aptos"/>
+          <w:noProof w:val="0"/>
+          <w:sz w:val="24"/>
+          <w:szCs w:val="24"/>
+          <w:lang w:val="fr-FR"/>
+        </w:rPr>
+        <w:t>{</w:t>
+      </w:r>
+      <w:r>
+        <w:rPr>
+          <w:rFonts w:ascii="Aptos" w:hAnsi="Aptos" w:eastAsia="Aptos" w:cs="Aptos"/>
+          <w:noProof w:val="0"/>
+          <w:sz w:val="24"/>
+          <w:szCs w:val="24"/>
+          <w:lang w:val="fr-FR"/>
+        </w:rPr>
+        <w:t>12}O</w:t>
+      </w:r>
+      <w:r>
+        <w:rPr>
+          <w:rFonts w:ascii="Aptos" w:hAnsi="Aptos" w:eastAsia="Aptos" w:cs="Aptos"/>
+          <w:noProof w:val="0"/>
+          <w:sz w:val="24"/>
+          <w:szCs w:val="24"/>
+          <w:lang w:val="fr-FR"/>
+        </w:rPr>
+        <w:t>_6</w:t>
+      </w:r>
+      <w:r>
+        <w:rPr>
+          <w:rFonts w:ascii="Aptos" w:hAnsi="Aptos" w:eastAsia="Aptos" w:cs="Aptos"/>
+          <w:noProof w:val="0"/>
+          <w:sz w:val="24"/>
+          <w:szCs w:val="24"/>
+          <w:lang w:val="fr-FR"/>
+        </w:rPr>
+        <w:t>}</w:t>
+      </w:r>
+      <w:r>
+        <w:rPr>
+          <w:rFonts w:ascii="Aptos" w:hAnsi="Aptos" w:eastAsia="Aptos" w:cs="Aptos"/>
+          <w:noProof w:val="0"/>
+          <w:sz w:val="24"/>
+          <w:szCs w:val="24"/>
+          <w:lang w:val="fr-FR"/>
+        </w:rPr>
+        <w:t>]</w:t>
+      </w:r>
+      <w:r>
+        <w:rPr>
+          <w:rFonts w:ascii="Aptos" w:hAnsi="Aptos" w:eastAsia="Aptos" w:cs="Aptos"/>
+          <w:noProof w:val="0"/>
+          <w:sz w:val="24"/>
+          <w:szCs w:val="24"/>
+          <w:lang w:val="fr-FR"/>
+        </w:rPr>
+        <w:t>$$</w:t>
+      </w:r>
+    </w:p>
+    <w:p>
+      <w:pPr>
+        <w:spacing w:before="240" w:beforeAutospacing="off" w:after="240" w:afterAutospacing="off"/>
+      </w:pPr>
+      <w:r>
+        <w:rPr>
+          <w:rFonts w:ascii="Aptos" w:hAnsi="Aptos" w:eastAsia="Aptos" w:cs="Aptos"/>
+          <w:noProof w:val="0"/>
+          <w:sz w:val="24"/>
+          <w:szCs w:val="24"/>
+          <w:lang w:val="fr-FR"/>
+        </w:rPr>
+        <w:t>(\</w:t>
+      </w:r>
+      <w:r>
+        <w:rPr>
+          <w:rFonts w:ascii="Aptos" w:hAnsi="Aptos" w:eastAsia="Aptos" w:cs="Aptos"/>
+          <w:noProof w:val="0"/>
+          <w:sz w:val="24"/>
+          <w:szCs w:val="24"/>
+          <w:lang w:val="fr-FR"/>
+        </w:rPr>
+        <w:t>left</w:t>
+      </w:r>
+      <w:r>
+        <w:rPr>
+          <w:rFonts w:ascii="Aptos" w:hAnsi="Aptos" w:eastAsia="Aptos" w:cs="Aptos"/>
+          <w:noProof w:val="0"/>
+          <w:sz w:val="24"/>
+          <w:szCs w:val="24"/>
+          <w:lang w:val="fr-FR"/>
+        </w:rPr>
+        <w:t>(\</w:t>
+      </w:r>
+      <w:r>
+        <w:rPr>
+          <w:rFonts w:ascii="Aptos" w:hAnsi="Aptos" w:eastAsia="Aptos" w:cs="Aptos"/>
+          <w:noProof w:val="0"/>
+          <w:sz w:val="24"/>
+          <w:szCs w:val="24"/>
+          <w:lang w:val="fr-FR"/>
+        </w:rPr>
+        <w:t>mathrm</w:t>
+      </w:r>
+      <w:r>
+        <w:rPr>
+          <w:rFonts w:ascii="Aptos" w:hAnsi="Aptos" w:eastAsia="Aptos" w:cs="Aptos"/>
+          <w:noProof w:val="0"/>
+          <w:sz w:val="24"/>
+          <w:szCs w:val="24"/>
+          <w:lang w:val="fr-FR"/>
+        </w:rPr>
+        <w:t>{C_6H_{10}O_</w:t>
+      </w:r>
+      <w:r>
+        <w:rPr>
+          <w:rFonts w:ascii="Aptos" w:hAnsi="Aptos" w:eastAsia="Aptos" w:cs="Aptos"/>
+          <w:noProof w:val="0"/>
+          <w:sz w:val="24"/>
+          <w:szCs w:val="24"/>
+          <w:lang w:val="fr-FR"/>
+        </w:rPr>
+        <w:t>5}\</w:t>
+      </w:r>
+      <w:r>
+        <w:rPr>
+          <w:rFonts w:ascii="Aptos" w:hAnsi="Aptos" w:eastAsia="Aptos" w:cs="Aptos"/>
+          <w:noProof w:val="0"/>
+          <w:sz w:val="24"/>
+          <w:szCs w:val="24"/>
+          <w:lang w:val="fr-FR"/>
+        </w:rPr>
+        <w:t>right)_</w:t>
+      </w:r>
+      <w:r>
+        <w:rPr>
+          <w:rFonts w:ascii="Aptos" w:hAnsi="Aptos" w:eastAsia="Aptos" w:cs="Aptos"/>
+          <w:noProof w:val="0"/>
+          <w:sz w:val="24"/>
+          <w:szCs w:val="24"/>
+          <w:lang w:val="fr-FR"/>
+        </w:rPr>
+        <w:t>n + n</w:t>
+      </w:r>
+      <w:r>
+        <w:rPr>
+          <w:rFonts w:ascii="Aptos" w:hAnsi="Aptos" w:eastAsia="Aptos" w:cs="Aptos"/>
+          <w:noProof w:val="0"/>
+          <w:sz w:val="24"/>
+          <w:szCs w:val="24"/>
+          <w:lang w:val="fr-FR"/>
+        </w:rPr>
+        <w:t>\,\</w:t>
+      </w:r>
+      <w:r>
+        <w:rPr>
+          <w:rFonts w:ascii="Aptos" w:hAnsi="Aptos" w:eastAsia="Aptos" w:cs="Aptos"/>
+          <w:noProof w:val="0"/>
+          <w:sz w:val="24"/>
+          <w:szCs w:val="24"/>
+          <w:lang w:val="fr-FR"/>
+        </w:rPr>
+        <w:t>mathrm</w:t>
+      </w:r>
+      <w:r>
+        <w:rPr>
+          <w:rFonts w:ascii="Aptos" w:hAnsi="Aptos" w:eastAsia="Aptos" w:cs="Aptos"/>
+          <w:noProof w:val="0"/>
+          <w:sz w:val="24"/>
+          <w:szCs w:val="24"/>
+          <w:lang w:val="fr-FR"/>
+        </w:rPr>
+        <w:t>{H_2O} \to n</w:t>
+      </w:r>
+      <w:r>
+        <w:rPr>
+          <w:rFonts w:ascii="Aptos" w:hAnsi="Aptos" w:eastAsia="Aptos" w:cs="Aptos"/>
+          <w:noProof w:val="0"/>
+          <w:sz w:val="24"/>
+          <w:szCs w:val="24"/>
+          <w:lang w:val="fr-FR"/>
+        </w:rPr>
+        <w:t>\,\</w:t>
+      </w:r>
+      <w:r>
+        <w:rPr>
+          <w:rFonts w:ascii="Aptos" w:hAnsi="Aptos" w:eastAsia="Aptos" w:cs="Aptos"/>
+          <w:noProof w:val="0"/>
+          <w:sz w:val="24"/>
+          <w:szCs w:val="24"/>
+          <w:lang w:val="fr-FR"/>
+        </w:rPr>
+        <w:t>mathrm</w:t>
+      </w:r>
+      <w:r>
+        <w:rPr>
+          <w:rFonts w:ascii="Aptos" w:hAnsi="Aptos" w:eastAsia="Aptos" w:cs="Aptos"/>
+          <w:noProof w:val="0"/>
+          <w:sz w:val="24"/>
+          <w:szCs w:val="24"/>
+          <w:lang w:val="fr-FR"/>
+        </w:rPr>
+        <w:t>{C_6H</w:t>
+      </w:r>
+      <w:r>
+        <w:rPr>
+          <w:rFonts w:ascii="Aptos" w:hAnsi="Aptos" w:eastAsia="Aptos" w:cs="Aptos"/>
+          <w:noProof w:val="0"/>
+          <w:sz w:val="24"/>
+          <w:szCs w:val="24"/>
+          <w:lang w:val="fr-FR"/>
+        </w:rPr>
+        <w:t>_{</w:t>
+      </w:r>
+      <w:r>
+        <w:rPr>
+          <w:rFonts w:ascii="Aptos" w:hAnsi="Aptos" w:eastAsia="Aptos" w:cs="Aptos"/>
+          <w:noProof w:val="0"/>
+          <w:sz w:val="24"/>
+          <w:szCs w:val="24"/>
+          <w:lang w:val="fr-FR"/>
+        </w:rPr>
+        <w:t>12}O_</w:t>
+      </w:r>
+      <w:r>
+        <w:rPr>
+          <w:rFonts w:ascii="Aptos" w:hAnsi="Aptos" w:eastAsia="Aptos" w:cs="Aptos"/>
+          <w:noProof w:val="0"/>
+          <w:sz w:val="24"/>
+          <w:szCs w:val="24"/>
+          <w:lang w:val="fr-FR"/>
+        </w:rPr>
+        <w:t>6}\</w:t>
+      </w:r>
+      <w:r>
+        <w:rPr>
+          <w:rFonts w:ascii="Aptos" w:hAnsi="Aptos" w:eastAsia="Aptos" w:cs="Aptos"/>
+          <w:noProof w:val="0"/>
+          <w:sz w:val="24"/>
+          <w:szCs w:val="24"/>
+          <w:lang w:val="fr-FR"/>
+        </w:rPr>
+        <w:t>))</w:t>
+      </w:r>
+    </w:p>
+    <w:p>
+      <w:pPr>
+        <w:spacing w:before="240" w:beforeAutospacing="off" w:after="240" w:afterAutospacing="off"/>
+      </w:pPr>
+      <w:r>
+        <w:rPr>
+          <w:rFonts w:ascii="Aptos" w:hAnsi="Aptos" w:eastAsia="Aptos" w:cs="Aptos"/>
+          <w:noProof w:val="0"/>
+          <w:sz w:val="24"/>
+          <w:szCs w:val="24"/>
+          <w:lang w:val="fr-FR"/>
+        </w:rPr>
+        <w:t>$$(\</w:t>
+      </w:r>
+      <w:r>
+        <w:rPr>
+          <w:rFonts w:ascii="Aptos" w:hAnsi="Aptos" w:eastAsia="Aptos" w:cs="Aptos"/>
+          <w:noProof w:val="0"/>
+          <w:sz w:val="24"/>
+          <w:szCs w:val="24"/>
+          <w:lang w:val="fr-FR"/>
+        </w:rPr>
+        <w:t>left</w:t>
+      </w:r>
+      <w:r>
+        <w:rPr>
+          <w:rFonts w:ascii="Aptos" w:hAnsi="Aptos" w:eastAsia="Aptos" w:cs="Aptos"/>
+          <w:noProof w:val="0"/>
+          <w:sz w:val="24"/>
+          <w:szCs w:val="24"/>
+          <w:lang w:val="fr-FR"/>
+        </w:rPr>
+        <w:t>(\</w:t>
+      </w:r>
+      <w:r>
+        <w:rPr>
+          <w:rFonts w:ascii="Aptos" w:hAnsi="Aptos" w:eastAsia="Aptos" w:cs="Aptos"/>
+          <w:noProof w:val="0"/>
+          <w:sz w:val="24"/>
+          <w:szCs w:val="24"/>
+          <w:lang w:val="fr-FR"/>
+        </w:rPr>
+        <w:t>mathrm</w:t>
+      </w:r>
+      <w:r>
+        <w:rPr>
+          <w:rFonts w:ascii="Aptos" w:hAnsi="Aptos" w:eastAsia="Aptos" w:cs="Aptos"/>
+          <w:noProof w:val="0"/>
+          <w:sz w:val="24"/>
+          <w:szCs w:val="24"/>
+          <w:lang w:val="fr-FR"/>
+        </w:rPr>
+        <w:t>{C_6H_{10}O_</w:t>
+      </w:r>
+      <w:r>
+        <w:rPr>
+          <w:rFonts w:ascii="Aptos" w:hAnsi="Aptos" w:eastAsia="Aptos" w:cs="Aptos"/>
+          <w:noProof w:val="0"/>
+          <w:sz w:val="24"/>
+          <w:szCs w:val="24"/>
+          <w:lang w:val="fr-FR"/>
+        </w:rPr>
+        <w:t>5}\</w:t>
+      </w:r>
+      <w:r>
+        <w:rPr>
+          <w:rFonts w:ascii="Aptos" w:hAnsi="Aptos" w:eastAsia="Aptos" w:cs="Aptos"/>
+          <w:noProof w:val="0"/>
+          <w:sz w:val="24"/>
+          <w:szCs w:val="24"/>
+          <w:lang w:val="fr-FR"/>
+        </w:rPr>
+        <w:t>right)_</w:t>
+      </w:r>
+      <w:r>
+        <w:rPr>
+          <w:rFonts w:ascii="Aptos" w:hAnsi="Aptos" w:eastAsia="Aptos" w:cs="Aptos"/>
+          <w:noProof w:val="0"/>
+          <w:sz w:val="24"/>
+          <w:szCs w:val="24"/>
+          <w:lang w:val="fr-FR"/>
+        </w:rPr>
+        <w:t>n + n</w:t>
+      </w:r>
+      <w:r>
+        <w:rPr>
+          <w:rFonts w:ascii="Aptos" w:hAnsi="Aptos" w:eastAsia="Aptos" w:cs="Aptos"/>
+          <w:noProof w:val="0"/>
+          <w:sz w:val="24"/>
+          <w:szCs w:val="24"/>
+          <w:lang w:val="fr-FR"/>
+        </w:rPr>
+        <w:t>\,\</w:t>
+      </w:r>
+      <w:r>
+        <w:rPr>
+          <w:rFonts w:ascii="Aptos" w:hAnsi="Aptos" w:eastAsia="Aptos" w:cs="Aptos"/>
+          <w:noProof w:val="0"/>
+          <w:sz w:val="24"/>
+          <w:szCs w:val="24"/>
+          <w:lang w:val="fr-FR"/>
+        </w:rPr>
+        <w:t>mathrm</w:t>
+      </w:r>
+      <w:r>
+        <w:rPr>
+          <w:rFonts w:ascii="Aptos" w:hAnsi="Aptos" w:eastAsia="Aptos" w:cs="Aptos"/>
+          <w:noProof w:val="0"/>
+          <w:sz w:val="24"/>
+          <w:szCs w:val="24"/>
+          <w:lang w:val="fr-FR"/>
+        </w:rPr>
+        <w:t>{H_2O} \to n</w:t>
+      </w:r>
+      <w:r>
+        <w:rPr>
+          <w:rFonts w:ascii="Aptos" w:hAnsi="Aptos" w:eastAsia="Aptos" w:cs="Aptos"/>
+          <w:noProof w:val="0"/>
+          <w:sz w:val="24"/>
+          <w:szCs w:val="24"/>
+          <w:lang w:val="fr-FR"/>
+        </w:rPr>
+        <w:t>\,\</w:t>
+      </w:r>
+      <w:r>
+        <w:rPr>
+          <w:rFonts w:ascii="Aptos" w:hAnsi="Aptos" w:eastAsia="Aptos" w:cs="Aptos"/>
+          <w:noProof w:val="0"/>
+          <w:sz w:val="24"/>
+          <w:szCs w:val="24"/>
+          <w:lang w:val="fr-FR"/>
+        </w:rPr>
+        <w:t>mathrm</w:t>
+      </w:r>
+      <w:r>
+        <w:rPr>
+          <w:rFonts w:ascii="Aptos" w:hAnsi="Aptos" w:eastAsia="Aptos" w:cs="Aptos"/>
+          <w:noProof w:val="0"/>
+          <w:sz w:val="24"/>
+          <w:szCs w:val="24"/>
+          <w:lang w:val="fr-FR"/>
+        </w:rPr>
+        <w:t>{C_6H</w:t>
+      </w:r>
+      <w:r>
+        <w:rPr>
+          <w:rFonts w:ascii="Aptos" w:hAnsi="Aptos" w:eastAsia="Aptos" w:cs="Aptos"/>
+          <w:noProof w:val="0"/>
+          <w:sz w:val="24"/>
+          <w:szCs w:val="24"/>
+          <w:lang w:val="fr-FR"/>
+        </w:rPr>
+        <w:t>_{</w:t>
+      </w:r>
+      <w:r>
+        <w:rPr>
+          <w:rFonts w:ascii="Aptos" w:hAnsi="Aptos" w:eastAsia="Aptos" w:cs="Aptos"/>
+          <w:noProof w:val="0"/>
+          <w:sz w:val="24"/>
+          <w:szCs w:val="24"/>
+          <w:lang w:val="fr-FR"/>
+        </w:rPr>
+        <w:t>12}O_</w:t>
+      </w:r>
+      <w:r>
+        <w:rPr>
+          <w:rFonts w:ascii="Aptos" w:hAnsi="Aptos" w:eastAsia="Aptos" w:cs="Aptos"/>
+          <w:noProof w:val="0"/>
+          <w:sz w:val="24"/>
+          <w:szCs w:val="24"/>
+          <w:lang w:val="fr-FR"/>
+        </w:rPr>
+        <w:t>6}\</w:t>
+      </w:r>
+      <w:r>
+        <w:rPr>
+          <w:rFonts w:ascii="Aptos" w:hAnsi="Aptos" w:eastAsia="Aptos" w:cs="Aptos"/>
+          <w:noProof w:val="0"/>
+          <w:sz w:val="24"/>
+          <w:szCs w:val="24"/>
+          <w:lang w:val="fr-FR"/>
+        </w:rPr>
+        <w:t>))$$</w:t>
+      </w:r>
+    </w:p>
+    <w:p>
+      <w:pPr>
+        <w:spacing w:before="240" w:beforeAutospacing="off" w:after="240" w:afterAutospacing="off"/>
+        <w:rPr>
+          <w:rFonts w:ascii="Aptos" w:hAnsi="Aptos" w:eastAsia="Aptos" w:cs="Aptos"/>
+          <w:noProof w:val="0"/>
+          <w:sz w:val="24"/>
+          <w:szCs w:val="24"/>
+          <w:lang w:val="fr-FR"/>
+        </w:rPr>
+      </w:pPr>
     </w:p>
     <w:p>
       <w:pPr>

</xml_diff>

<commit_message>
Updated first Kinetics Equation again
</commit_message>
<xml_diff>
--- a/src/Kinetics_Equations.docx
+++ b/src/Kinetics_Equations.docx
@@ -1516,7 +1516,7 @@
           <w:szCs w:val="24"/>
           <w:lang w:val="fr-FR"/>
         </w:rPr>
-        <w:t>$$(\</w:t>
+        <w:t>$$\</w:t>
       </w:r>
       <w:r>
         <w:rPr>
@@ -1686,12 +1686,9 @@
           <w:szCs w:val="24"/>
           <w:lang w:val="fr-FR"/>
         </w:rPr>
-        <w:t>))$$</w:t>
-      </w:r>
-    </w:p>
-    <w:p>
-      <w:pPr>
-        <w:spacing w:before="240" w:beforeAutospacing="off" w:after="240" w:afterAutospacing="off"/>
+        <w:t>)$</w:t>
+      </w:r>
+      <w:r>
         <w:rPr>
           <w:rFonts w:ascii="Aptos" w:hAnsi="Aptos" w:eastAsia="Aptos" w:cs="Aptos"/>
           <w:noProof w:val="0"/>
@@ -1699,7 +1696,23 @@
           <w:szCs w:val="24"/>
           <w:lang w:val="fr-FR"/>
         </w:rPr>
-      </w:pPr>
+        <w:t>$</w:t>
+      </w:r>
+    </w:p>
+    <w:p>
+      <w:pPr>
+        <w:spacing w:before="240" w:beforeAutospacing="off" w:after="240" w:afterAutospacing="off"/>
+      </w:pPr>
+      <w:r>
+        <w:rPr>
+          <w:rFonts w:ascii="Aptos" w:hAnsi="Aptos" w:eastAsia="Aptos" w:cs="Aptos"/>
+          <w:noProof w:val="0"/>
+          <w:sz w:val="24"/>
+          <w:szCs w:val="24"/>
+          <w:lang w:val="fr-FR"/>
+        </w:rPr>
+        <w:t>$$\left(\mathrm{C_6H_{10}O_5}\right)_n + n\,\mathrm{H_2O} \longrightarrow n\,\mathrm{C_6H_{12}O_6}$$</w:t>
+      </w:r>
     </w:p>
     <w:p>
       <w:pPr>

</xml_diff>